<commit_message>
add: added resumes Jan 14, 2024
</commit_message>
<xml_diff>
--- a/resumeLatest.docx
+++ b/resumeLatest.docx
@@ -74,7 +74,15 @@
           <w:sz w:val="20"/>
           <w:szCs w:val="20"/>
         </w:rPr>
-        <w:t xml:space="preserve"> Email: </w:t>
+        <w:t xml:space="preserve"> Email</w:t>
+      </w:r>
+      <w:r>
+        <w:rPr>
+          <w:rFonts w:ascii="Times" w:hAnsi="Times" w:cs="Times New Roman"/>
+          <w:sz w:val="20"/>
+          <w:szCs w:val="20"/>
+        </w:rPr>
+        <w:t xml:space="preserve">: </w:t>
       </w:r>
       <w:hyperlink r:id="rId6" w:history="1">
         <w:r>
@@ -84,7 +92,7 @@
             <w:sz w:val="20"/>
             <w:szCs w:val="20"/>
           </w:rPr>
-          <w:t>xl3139@nyu.edu</w:t>
+          <w:t>xiaoclu@outlook.com</w:t>
         </w:r>
       </w:hyperlink>
       <w:r>
@@ -123,7 +131,6 @@
         <w:tabs>
           <w:tab w:val="right" w:pos="10800"/>
         </w:tabs>
-        <w:spacing w:before="20"/>
         <w:rPr>
           <w:rFonts w:ascii="Times" w:hAnsi="Times" w:cs="Times New Roman"/>
           <w:b/>
@@ -299,17 +306,7 @@
           <w:sz w:val="20"/>
           <w:szCs w:val="20"/>
         </w:rPr>
-        <w:t>Algorithms</w:t>
-      </w:r>
-      <w:r>
-        <w:rPr>
-          <w:rFonts w:ascii="Times" w:hAnsi="Times" w:cs="Times New Roman"/>
-          <w:i/>
-          <w:iCs/>
-          <w:sz w:val="20"/>
-          <w:szCs w:val="20"/>
-        </w:rPr>
-        <w:t>, Computer Networking, Network Security, Penetration Testing and Analysis</w:t>
+        <w:t>Algorithms, Computer Networking, Network Security, Penetration Testing and Analysis</w:t>
       </w:r>
     </w:p>
     <w:p>
@@ -318,7 +315,6 @@
         <w:tabs>
           <w:tab w:val="right" w:pos="10800"/>
         </w:tabs>
-        <w:spacing w:before="20"/>
         <w:rPr>
           <w:rFonts w:ascii="Times" w:hAnsi="Times" w:cs="Times New Roman"/>
           <w:b/>
@@ -420,7 +416,7 @@
           <w:tag w:val="UG Grad Year"/>
           <w:id w:val="-987081806"/>
           <w:placeholder>
-            <w:docPart w:val="FBA7C7FA13D20944B334FF38B3AFD872"/>
+            <w:docPart w:val="C578BAE9D42CB449AA452EAEA77B202B"/>
           </w:placeholder>
         </w:sdtPr>
         <w:sdtEndPr>
@@ -599,7 +595,6 @@
         <w:pBdr>
           <w:bottom w:val="single" w:sz="4" w:space="1" w:color="auto"/>
         </w:pBdr>
-        <w:spacing w:before="20"/>
         <w:rPr>
           <w:rStyle w:val="BookTitle"/>
           <w:rFonts w:ascii="Times" w:hAnsi="Times" w:cs="Times New Roman"/>
@@ -756,7 +751,15 @@
           <w:sz w:val="20"/>
           <w:szCs w:val="20"/>
         </w:rPr>
-        <w:t>Objective C</w:t>
+        <w:t xml:space="preserve">CI/CD </w:t>
+      </w:r>
+      <w:r>
+        <w:rPr>
+          <w:rFonts w:ascii="Times" w:hAnsi="Times" w:cs="Times New Roman"/>
+          <w:sz w:val="20"/>
+          <w:szCs w:val="20"/>
+        </w:rPr>
+        <w:t>(Travis + AWS)</w:t>
       </w:r>
       <w:r>
         <w:rPr>
@@ -774,6 +777,24 @@
           <w:sz w:val="20"/>
           <w:szCs w:val="20"/>
         </w:rPr>
+        <w:t>C#</w:t>
+      </w:r>
+      <w:r>
+        <w:rPr>
+          <w:rFonts w:ascii="Times" w:hAnsi="Times" w:cs="Times New Roman"/>
+          <w:sz w:val="20"/>
+          <w:szCs w:val="20"/>
+        </w:rPr>
+        <w:t xml:space="preserve">, </w:t>
+      </w:r>
+      <w:r>
+        <w:rPr>
+          <w:rFonts w:ascii="Times" w:hAnsi="Times" w:cs="Times New Roman"/>
+          <w:b/>
+          <w:bCs/>
+          <w:sz w:val="20"/>
+          <w:szCs w:val="20"/>
+        </w:rPr>
         <w:t>SQL</w:t>
       </w:r>
       <w:r>
@@ -792,15 +813,15 @@
           <w:sz w:val="20"/>
           <w:szCs w:val="20"/>
         </w:rPr>
-        <w:t>R</w:t>
-      </w:r>
-      <w:r>
-        <w:rPr>
-          <w:rFonts w:ascii="Times" w:hAnsi="Times" w:cs="Times New Roman"/>
-          <w:sz w:val="20"/>
-          <w:szCs w:val="20"/>
-        </w:rPr>
-        <w:t xml:space="preserve"> (Statistics), </w:t>
+        <w:t>AWS</w:t>
+      </w:r>
+      <w:r>
+        <w:rPr>
+          <w:rFonts w:ascii="Times" w:hAnsi="Times" w:cs="Times New Roman"/>
+          <w:sz w:val="20"/>
+          <w:szCs w:val="20"/>
+        </w:rPr>
+        <w:t xml:space="preserve">, </w:t>
       </w:r>
       <w:r>
         <w:rPr>
@@ -811,24 +832,6 @@
           <w:szCs w:val="20"/>
         </w:rPr>
         <w:t>Bash Script</w:t>
-      </w:r>
-      <w:r>
-        <w:rPr>
-          <w:rFonts w:ascii="Times" w:hAnsi="Times" w:cs="Times New Roman"/>
-          <w:sz w:val="20"/>
-          <w:szCs w:val="20"/>
-        </w:rPr>
-        <w:t xml:space="preserve">, </w:t>
-      </w:r>
-      <w:r>
-        <w:rPr>
-          <w:rFonts w:ascii="Times" w:hAnsi="Times" w:cs="Times New Roman"/>
-          <w:b/>
-          <w:bCs/>
-          <w:sz w:val="20"/>
-          <w:szCs w:val="20"/>
-        </w:rPr>
-        <w:t>JetBrains IDEs</w:t>
       </w:r>
       <w:r>
         <w:rPr>
@@ -857,7 +860,6 @@
         <w:pBdr>
           <w:bottom w:val="single" w:sz="4" w:space="1" w:color="auto"/>
         </w:pBdr>
-        <w:spacing w:before="20"/>
         <w:rPr>
           <w:rStyle w:val="BookTitle"/>
           <w:rFonts w:ascii="Times" w:hAnsi="Times" w:cs="Times New Roman"/>
@@ -879,7 +881,6 @@
         <w:tabs>
           <w:tab w:val="right" w:pos="10800"/>
         </w:tabs>
-        <w:spacing w:before="20"/>
         <w:rPr>
           <w:rFonts w:ascii="Times" w:hAnsi="Times" w:cs="Times New Roman"/>
           <w:b/>
@@ -1180,7 +1181,6 @@
         <w:tabs>
           <w:tab w:val="right" w:pos="10800"/>
         </w:tabs>
-        <w:spacing w:before="20"/>
         <w:rPr>
           <w:rFonts w:ascii="Times" w:hAnsi="Times" w:cs="Times New Roman"/>
           <w:b/>
@@ -1424,6 +1424,16 @@
           <w:sz w:val="20"/>
           <w:szCs w:val="20"/>
         </w:rPr>
+        <w:t xml:space="preserve">Champion of </w:t>
+      </w:r>
+      <w:r>
+        <w:rPr>
+          <w:rFonts w:ascii="Times" w:hAnsi="Times" w:cs="Times New Roman"/>
+          <w:b/>
+          <w:bCs/>
+          <w:sz w:val="20"/>
+          <w:szCs w:val="20"/>
+        </w:rPr>
         <w:t xml:space="preserve">NYU Summer Launchpad &amp; </w:t>
       </w:r>
       <w:proofErr w:type="spellStart"/>
@@ -1491,7 +1501,23 @@
           <w:sz w:val="20"/>
           <w:szCs w:val="20"/>
         </w:rPr>
-        <w:t xml:space="preserve"> Startup Competition, receiving a $10,000 non-dilutive funding </w:t>
+        <w:t xml:space="preserve"> Startup Competition</w:t>
+      </w:r>
+      <w:r>
+        <w:rPr>
+          <w:rFonts w:ascii="Times" w:hAnsi="Times" w:cs="Times New Roman"/>
+          <w:sz w:val="20"/>
+          <w:szCs w:val="20"/>
+        </w:rPr>
+        <w:t>, with a reward of</w:t>
+      </w:r>
+      <w:r>
+        <w:rPr>
+          <w:rFonts w:ascii="Times" w:hAnsi="Times" w:cs="Times New Roman"/>
+          <w:sz w:val="20"/>
+          <w:szCs w:val="20"/>
+        </w:rPr>
+        <w:t xml:space="preserve"> $10,000 non-dilutive funding </w:t>
       </w:r>
     </w:p>
     <w:p>
@@ -1518,7 +1544,39 @@
           <w:sz w:val="20"/>
           <w:szCs w:val="20"/>
         </w:rPr>
-        <w:t>Got invited to apply for Y Combinator and Techstars NYC startup accelerators, receiving 1-on-1 mentorship with established entrepreneur coaches</w:t>
+        <w:t xml:space="preserve">Got invited to apply for Y Combinator and Techstars NYC startup accelerators, </w:t>
+      </w:r>
+      <w:r>
+        <w:rPr>
+          <w:rFonts w:ascii="Times" w:hAnsi="Times" w:cs="Times New Roman"/>
+          <w:sz w:val="20"/>
+          <w:szCs w:val="20"/>
+        </w:rPr>
+        <w:t>receiving</w:t>
+      </w:r>
+      <w:r>
+        <w:rPr>
+          <w:rFonts w:ascii="Times" w:hAnsi="Times" w:cs="Times New Roman"/>
+          <w:sz w:val="20"/>
+          <w:szCs w:val="20"/>
+        </w:rPr>
+        <w:t xml:space="preserve"> mentorship </w:t>
+      </w:r>
+      <w:r>
+        <w:rPr>
+          <w:rFonts w:ascii="Times" w:hAnsi="Times" w:cs="Times New Roman"/>
+          <w:sz w:val="20"/>
+          <w:szCs w:val="20"/>
+        </w:rPr>
+        <w:t>from</w:t>
+      </w:r>
+      <w:r>
+        <w:rPr>
+          <w:rFonts w:ascii="Times" w:hAnsi="Times" w:cs="Times New Roman"/>
+          <w:sz w:val="20"/>
+          <w:szCs w:val="20"/>
+        </w:rPr>
+        <w:t xml:space="preserve"> entrepreneur coaches</w:t>
       </w:r>
     </w:p>
     <w:p>
@@ -1554,7 +1612,6 @@
         <w:tabs>
           <w:tab w:val="right" w:pos="10800"/>
         </w:tabs>
-        <w:spacing w:before="20"/>
         <w:rPr>
           <w:rFonts w:ascii="Times" w:hAnsi="Times" w:cs="Times New Roman"/>
           <w:b/>
@@ -1709,7 +1766,6 @@
         <w:pBdr>
           <w:bottom w:val="single" w:sz="4" w:space="1" w:color="auto"/>
         </w:pBdr>
-        <w:spacing w:before="60"/>
         <w:rPr>
           <w:rStyle w:val="BookTitle"/>
           <w:rFonts w:ascii="Times" w:hAnsi="Times" w:cs="Times New Roman"/>
@@ -1756,7 +1812,37 @@
           <w:sz w:val="21"/>
           <w:szCs w:val="21"/>
         </w:rPr>
-        <w:t xml:space="preserve"> NYC</w:t>
+        <w:t xml:space="preserve"> NYC </w:t>
+      </w:r>
+      <w:r>
+        <w:rPr>
+          <w:rFonts w:ascii="Times" w:hAnsi="Times" w:cs="Times New Roman"/>
+          <w:bCs/>
+          <w:sz w:val="21"/>
+          <w:szCs w:val="21"/>
+        </w:rPr>
+        <w:t xml:space="preserve">(repo: </w:t>
+      </w:r>
+      <w:hyperlink r:id="rId7" w:history="1">
+        <w:r>
+          <w:rPr>
+            <w:rStyle w:val="Hyperlink"/>
+            <w:rFonts w:ascii="Times" w:hAnsi="Times" w:cs="Times New Roman"/>
+            <w:bCs/>
+            <w:sz w:val="21"/>
+            <w:szCs w:val="21"/>
+          </w:rPr>
+          <w:t>https://github.com/NigelLu/Parkrowd</w:t>
+        </w:r>
+      </w:hyperlink>
+      <w:r>
+        <w:rPr>
+          <w:rFonts w:ascii="Times" w:hAnsi="Times" w:cs="Times New Roman"/>
+          <w:bCs/>
+          <w:sz w:val="21"/>
+          <w:szCs w:val="21"/>
+        </w:rPr>
+        <w:t>)</w:t>
       </w:r>
       <w:r>
         <w:rPr>
@@ -1927,7 +2013,7 @@
           <w:sz w:val="20"/>
           <w:szCs w:val="20"/>
         </w:rPr>
-        <w:t xml:space="preserve"> as a Django App</w:t>
+        <w:t xml:space="preserve"> as a Django RESTful app integrated with Google Maps API</w:t>
       </w:r>
       <w:r>
         <w:rPr>
@@ -1935,7 +2021,7 @@
           <w:sz w:val="20"/>
           <w:szCs w:val="20"/>
         </w:rPr>
-        <w:t xml:space="preserve"> with a team of 5 </w:t>
+        <w:t xml:space="preserve"> </w:t>
       </w:r>
       <w:r>
         <w:rPr>
@@ -1961,26 +2047,78 @@
           <w:sz w:val="20"/>
           <w:szCs w:val="20"/>
         </w:rPr>
-        <w:t xml:space="preserve"> (repo: </w:t>
-      </w:r>
-      <w:hyperlink r:id="rId7" w:history="1">
+        <w:t xml:space="preserve"> with a team of 5</w:t>
+      </w:r>
+    </w:p>
+    <w:p>
+      <w:pPr>
+        <w:pStyle w:val="NoSpacing"/>
+        <w:tabs>
+          <w:tab w:val="right" w:pos="10800"/>
+        </w:tabs>
+        <w:rPr>
+          <w:rFonts w:ascii="Times" w:hAnsi="Times" w:cs="Times New Roman"/>
+          <w:b/>
+          <w:sz w:val="21"/>
+          <w:szCs w:val="21"/>
+        </w:rPr>
+      </w:pPr>
+      <w:r>
+        <w:rPr>
+          <w:rFonts w:ascii="Times" w:hAnsi="Times" w:cs="Times New Roman"/>
+          <w:b/>
+          <w:sz w:val="21"/>
+          <w:szCs w:val="21"/>
+        </w:rPr>
+        <w:t xml:space="preserve">Rate My Professor </w:t>
+      </w:r>
+      <w:r>
+        <w:rPr>
+          <w:rFonts w:ascii="Times" w:hAnsi="Times" w:cs="Times New Roman"/>
+          <w:bCs/>
+          <w:sz w:val="21"/>
+          <w:szCs w:val="21"/>
+        </w:rPr>
+        <w:t xml:space="preserve">(repo: </w:t>
+      </w:r>
+      <w:hyperlink r:id="rId8" w:history="1">
         <w:r>
           <w:rPr>
             <w:rStyle w:val="Hyperlink"/>
-            <w:rFonts w:ascii="Times" w:hAnsi="Times"/>
-            <w:sz w:val="20"/>
-            <w:szCs w:val="20"/>
+            <w:rFonts w:ascii="Times" w:hAnsi="Times" w:cs="Times New Roman"/>
+            <w:bCs/>
+            <w:sz w:val="21"/>
+            <w:szCs w:val="21"/>
           </w:rPr>
-          <w:t>https://github.com/NigelLu/Parkrowd</w:t>
+          <w:t>https://github.com/NigelLu/RateMyProfessor</w:t>
         </w:r>
       </w:hyperlink>
       <w:r>
         <w:rPr>
-          <w:rFonts w:ascii="Times" w:hAnsi="Times"/>
-          <w:sz w:val="20"/>
-          <w:szCs w:val="20"/>
+          <w:rFonts w:ascii="Times" w:hAnsi="Times" w:cs="Times New Roman"/>
+          <w:bCs/>
+          <w:sz w:val="21"/>
+          <w:szCs w:val="21"/>
         </w:rPr>
         <w:t>)</w:t>
+      </w:r>
+      <w:r>
+        <w:rPr>
+          <w:rFonts w:ascii="Times" w:hAnsi="Times" w:cs="Times New Roman"/>
+          <w:b/>
+          <w:sz w:val="21"/>
+          <w:szCs w:val="21"/>
+        </w:rPr>
+        <w:tab/>
+      </w:r>
+      <w:r>
+        <w:rPr>
+          <w:rFonts w:ascii="Times" w:hAnsi="Times" w:cs="Times New Roman"/>
+          <w:b/>
+          <w:sz w:val="21"/>
+          <w:szCs w:val="21"/>
+        </w:rPr>
+        <w:t>New York, NY</w:t>
       </w:r>
     </w:p>
     <w:p>
@@ -1999,11 +2137,12 @@
       <w:r>
         <w:rPr>
           <w:rFonts w:ascii="Times" w:hAnsi="Times" w:cs="Times New Roman"/>
-          <w:b/>
-          <w:sz w:val="21"/>
-          <w:szCs w:val="21"/>
-        </w:rPr>
-        <w:t>Few-shot Segmentation with Adaptive Data Augmentation and Cross Attention</w:t>
+          <w:bCs/>
+          <w:sz w:val="21"/>
+          <w:szCs w:val="21"/>
+          <w:lang w:eastAsia="zh-CN"/>
+        </w:rPr>
+        <w:t>Rate My Professor redesigned as a SPA (single page application) powered by Spring Boot and React</w:t>
       </w:r>
       <w:r>
         <w:rPr>
@@ -2021,49 +2160,7 @@
           <w:sz w:val="21"/>
           <w:szCs w:val="21"/>
         </w:rPr>
-        <w:t>Shanghai, China</w:t>
-      </w:r>
-    </w:p>
-    <w:p>
-      <w:pPr>
-        <w:pStyle w:val="NoSpacing"/>
-        <w:tabs>
-          <w:tab w:val="right" w:pos="10800"/>
-        </w:tabs>
-        <w:rPr>
-          <w:rFonts w:ascii="Times" w:hAnsi="Times" w:cs="Times New Roman"/>
-          <w:b/>
-          <w:sz w:val="21"/>
-          <w:szCs w:val="21"/>
-        </w:rPr>
-      </w:pPr>
-      <w:r>
-        <w:rPr>
-          <w:rFonts w:ascii="Times" w:hAnsi="Times" w:cs="Times New Roman"/>
-          <w:bCs/>
-          <w:sz w:val="21"/>
-          <w:szCs w:val="21"/>
-          <w:lang w:eastAsia="zh-CN"/>
-        </w:rPr>
-        <w:t>Co-authored a paper and submitted to CVPR 2023</w:t>
-      </w:r>
-      <w:r>
-        <w:rPr>
-          <w:rFonts w:ascii="Times" w:hAnsi="Times" w:cs="Times New Roman"/>
-          <w:b/>
-          <w:sz w:val="21"/>
-          <w:szCs w:val="21"/>
-        </w:rPr>
-        <w:tab/>
-      </w:r>
-      <w:r>
-        <w:rPr>
-          <w:rFonts w:ascii="Times" w:hAnsi="Times" w:cs="Times New Roman"/>
-          <w:b/>
-          <w:sz w:val="21"/>
-          <w:szCs w:val="21"/>
-        </w:rPr>
-        <w:t>Mar. 2022 - May 2023</w:t>
+        <w:t>Sept. 2023 – Dec. 2023</w:t>
       </w:r>
     </w:p>
     <w:p>
@@ -2090,15 +2187,7 @@
           <w:sz w:val="20"/>
           <w:szCs w:val="20"/>
         </w:rPr>
-        <w:t>Proposed an instance-aware data augmentation strategy to improve support image diversity</w:t>
-      </w:r>
-      <w:r>
-        <w:rPr>
-          <w:rFonts w:ascii="Times" w:hAnsi="Times"/>
-          <w:sz w:val="20"/>
-          <w:szCs w:val="20"/>
-        </w:rPr>
-        <w:t xml:space="preserve"> and reduce distribution inconsistency</w:t>
+        <w:t>Coordinated efficient full-stack development using sprints and backlogs, allowing my team of 2 to roll out the app in under 2 months</w:t>
       </w:r>
     </w:p>
     <w:p>
@@ -2125,7 +2214,25 @@
           <w:sz w:val="20"/>
           <w:szCs w:val="20"/>
         </w:rPr>
-        <w:t>Incorporated a 4-D consensus cross attention module to align query and support features, increasing accuracy by 5.4%</w:t>
+        <w:t xml:space="preserve">Utilized Java Spring Boot, Maven with JPA, Spring </w:t>
+      </w:r>
+      <w:proofErr w:type="spellStart"/>
+      <w:r>
+        <w:rPr>
+          <w:rFonts w:ascii="Times" w:hAnsi="Times"/>
+          <w:sz w:val="20"/>
+          <w:szCs w:val="20"/>
+        </w:rPr>
+        <w:t>Security,multi</w:t>
+      </w:r>
+      <w:proofErr w:type="spellEnd"/>
+      <w:r>
+        <w:rPr>
+          <w:rFonts w:ascii="Times" w:hAnsi="Times"/>
+          <w:sz w:val="20"/>
+          <w:szCs w:val="20"/>
+        </w:rPr>
+        <w:t>-threading to build a robust, high-concurrency-capable backend</w:t>
       </w:r>
     </w:p>
     <w:p>
@@ -2148,7 +2255,7 @@
           <w:sz w:val="21"/>
           <w:szCs w:val="21"/>
         </w:rPr>
-        <w:t>Multimodal Online Student Engagement Dataset</w:t>
+        <w:t>Few-shot Segmentation with Adaptive Data Augmentation and Cross Attention</w:t>
       </w:r>
       <w:r>
         <w:rPr>
@@ -2166,7 +2273,7 @@
           <w:sz w:val="21"/>
           <w:szCs w:val="21"/>
         </w:rPr>
-        <w:t>Abu Dhabi, UAE</w:t>
+        <w:t>Shanghai, China</w:t>
       </w:r>
     </w:p>
     <w:p>
@@ -2190,27 +2297,7 @@
           <w:szCs w:val="21"/>
           <w:lang w:eastAsia="zh-CN"/>
         </w:rPr>
-        <w:t xml:space="preserve">Co-authored a paper and published on </w:t>
-      </w:r>
-      <w:r>
-        <w:rPr>
-          <w:rFonts w:ascii="Times" w:hAnsi="Times" w:cs="Times New Roman"/>
-          <w:b/>
-          <w:sz w:val="21"/>
-          <w:szCs w:val="21"/>
-          <w:lang w:eastAsia="zh-CN"/>
-        </w:rPr>
-        <w:t>Nuclear Physics B</w:t>
-      </w:r>
-      <w:r>
-        <w:rPr>
-          <w:rFonts w:ascii="Times" w:hAnsi="Times" w:cs="Times New Roman"/>
-          <w:bCs/>
-          <w:sz w:val="21"/>
-          <w:szCs w:val="21"/>
-          <w:lang w:eastAsia="zh-CN"/>
-        </w:rPr>
-        <w:t xml:space="preserve"> journal</w:t>
+        <w:t>Co-authored a paper and submitted to CVPR 2023</w:t>
       </w:r>
       <w:r>
         <w:rPr>
@@ -2228,7 +2315,7 @@
           <w:sz w:val="21"/>
           <w:szCs w:val="21"/>
         </w:rPr>
-        <w:t>May 2021 – Mar. 2022</w:t>
+        <w:t>Mar. 2022 - May 2023</w:t>
       </w:r>
     </w:p>
     <w:p>
@@ -2255,37 +2342,15 @@
           <w:sz w:val="20"/>
           <w:szCs w:val="20"/>
         </w:rPr>
-        <w:t xml:space="preserve">Created a 17GB engagement detection dataset of 300+ participants in online learning settings and a CNN-RNN hybrid baseline </w:t>
-      </w:r>
-    </w:p>
-    <w:p>
-      <w:pPr>
-        <w:pStyle w:val="NoSpacing"/>
-        <w:pBdr>
-          <w:bottom w:val="single" w:sz="4" w:space="1" w:color="auto"/>
-        </w:pBdr>
-        <w:spacing w:before="20"/>
-        <w:rPr>
-          <w:rStyle w:val="BookTitle"/>
-          <w:rFonts w:ascii="Times" w:hAnsi="Times" w:cs="Times New Roman"/>
-          <w:b w:val="0"/>
-        </w:rPr>
-      </w:pPr>
-      <w:r>
-        <w:rPr>
-          <w:rStyle w:val="BookTitle"/>
-          <w:rFonts w:ascii="Times" w:hAnsi="Times" w:cs="Times New Roman"/>
-          <w:b w:val="0"/>
-        </w:rPr>
-        <w:t>Additional Info</w:t>
-      </w:r>
-      <w:r>
-        <w:rPr>
-          <w:rStyle w:val="BookTitle"/>
-          <w:rFonts w:ascii="Times" w:hAnsi="Times" w:cs="Times New Roman"/>
-          <w:b w:val="0"/>
-        </w:rPr>
-        <w:tab/>
+        <w:t>Proposed an instance-aware data augmentation strategy to improve support image diversity</w:t>
+      </w:r>
+      <w:r>
+        <w:rPr>
+          <w:rFonts w:ascii="Times" w:hAnsi="Times"/>
+          <w:sz w:val="20"/>
+          <w:szCs w:val="20"/>
+        </w:rPr>
+        <w:t xml:space="preserve"> and reduce distribution inconsistency</w:t>
       </w:r>
     </w:p>
     <w:p>
@@ -2299,36 +2364,150 @@
           <w:tab w:val="right" w:pos="10800"/>
         </w:tabs>
         <w:ind w:left="360"/>
-        <w:rPr>
-          <w:rFonts w:ascii="Times" w:hAnsi="Times" w:cs="Times New Roman"/>
-          <w:sz w:val="20"/>
-          <w:szCs w:val="20"/>
-        </w:rPr>
-      </w:pPr>
-      <w:r>
-        <w:rPr>
-          <w:rFonts w:ascii="Times" w:hAnsi="Times" w:cs="Times New Roman"/>
-          <w:sz w:val="20"/>
-          <w:szCs w:val="20"/>
-        </w:rPr>
-        <w:t xml:space="preserve">Interests: Cycling, Cooking, </w:t>
-      </w:r>
-      <w:r>
-        <w:rPr>
-          <w:rFonts w:ascii="Times" w:hAnsi="Times" w:cs="Times New Roman"/>
-          <w:sz w:val="20"/>
-          <w:szCs w:val="20"/>
+        <w:jc w:val="both"/>
+        <w:rPr>
+          <w:rFonts w:ascii="Times" w:hAnsi="Times"/>
+          <w:sz w:val="20"/>
+          <w:szCs w:val="20"/>
+        </w:rPr>
+      </w:pPr>
+      <w:r>
+        <w:rPr>
+          <w:rFonts w:ascii="Times" w:hAnsi="Times"/>
+          <w:sz w:val="20"/>
+          <w:szCs w:val="20"/>
+        </w:rPr>
+        <w:t>Incorporated a 4-D consensus cross attention module to align query and support features, increasing accuracy by 5.4%</w:t>
+      </w:r>
+    </w:p>
+    <w:p>
+      <w:pPr>
+        <w:pStyle w:val="NoSpacing"/>
+        <w:tabs>
+          <w:tab w:val="right" w:pos="10800"/>
+        </w:tabs>
+        <w:rPr>
+          <w:rFonts w:ascii="Times" w:hAnsi="Times" w:cs="Times New Roman"/>
+          <w:b/>
+          <w:sz w:val="21"/>
+          <w:szCs w:val="21"/>
+        </w:rPr>
+      </w:pPr>
+      <w:r>
+        <w:rPr>
+          <w:rFonts w:ascii="Times" w:hAnsi="Times" w:cs="Times New Roman"/>
+          <w:b/>
+          <w:sz w:val="21"/>
+          <w:szCs w:val="21"/>
+        </w:rPr>
+        <w:t>Multimodal Online Student Engagement Dataset</w:t>
+      </w:r>
+      <w:r>
+        <w:rPr>
+          <w:rFonts w:ascii="Times" w:hAnsi="Times" w:cs="Times New Roman"/>
+          <w:b/>
+          <w:sz w:val="21"/>
+          <w:szCs w:val="21"/>
+        </w:rPr>
+        <w:tab/>
+      </w:r>
+      <w:r>
+        <w:rPr>
+          <w:rFonts w:ascii="Times" w:hAnsi="Times" w:cs="Times New Roman"/>
+          <w:b/>
+          <w:sz w:val="21"/>
+          <w:szCs w:val="21"/>
+        </w:rPr>
+        <w:t>Abu Dhabi, UAE</w:t>
+      </w:r>
+    </w:p>
+    <w:p>
+      <w:pPr>
+        <w:pStyle w:val="NoSpacing"/>
+        <w:tabs>
+          <w:tab w:val="right" w:pos="10800"/>
+        </w:tabs>
+        <w:rPr>
+          <w:rFonts w:ascii="Times" w:hAnsi="Times" w:cs="Times New Roman"/>
+          <w:b/>
+          <w:sz w:val="21"/>
+          <w:szCs w:val="21"/>
+        </w:rPr>
+      </w:pPr>
+      <w:r>
+        <w:rPr>
+          <w:rFonts w:ascii="Times" w:hAnsi="Times" w:cs="Times New Roman"/>
+          <w:bCs/>
+          <w:sz w:val="21"/>
+          <w:szCs w:val="21"/>
           <w:lang w:eastAsia="zh-CN"/>
         </w:rPr>
-        <w:t>Landscape Photography</w:t>
-      </w:r>
-      <w:r>
-        <w:rPr>
-          <w:rFonts w:ascii="Times" w:hAnsi="Times" w:cs="Times New Roman"/>
-          <w:sz w:val="20"/>
-          <w:szCs w:val="20"/>
-        </w:rPr>
-        <w:t>, Hiking, Civil Aviation and Consumer Electronics Enthusiast</w:t>
+        <w:t xml:space="preserve">Co-authored a paper and published on </w:t>
+      </w:r>
+      <w:r>
+        <w:rPr>
+          <w:rFonts w:ascii="Times" w:hAnsi="Times" w:cs="Times New Roman"/>
+          <w:b/>
+          <w:sz w:val="21"/>
+          <w:szCs w:val="21"/>
+          <w:lang w:eastAsia="zh-CN"/>
+        </w:rPr>
+        <w:t>Nuclear Physics B</w:t>
+      </w:r>
+      <w:r>
+        <w:rPr>
+          <w:rFonts w:ascii="Times" w:hAnsi="Times" w:cs="Times New Roman"/>
+          <w:bCs/>
+          <w:sz w:val="21"/>
+          <w:szCs w:val="21"/>
+          <w:lang w:eastAsia="zh-CN"/>
+        </w:rPr>
+        <w:t xml:space="preserve"> journal</w:t>
+      </w:r>
+      <w:r>
+        <w:rPr>
+          <w:rFonts w:ascii="Times" w:hAnsi="Times" w:cs="Times New Roman"/>
+          <w:b/>
+          <w:sz w:val="21"/>
+          <w:szCs w:val="21"/>
+        </w:rPr>
+        <w:tab/>
+      </w:r>
+      <w:r>
+        <w:rPr>
+          <w:rFonts w:ascii="Times" w:hAnsi="Times" w:cs="Times New Roman"/>
+          <w:b/>
+          <w:sz w:val="21"/>
+          <w:szCs w:val="21"/>
+        </w:rPr>
+        <w:t>May 2021 – Mar. 2022</w:t>
+      </w:r>
+    </w:p>
+    <w:p>
+      <w:pPr>
+        <w:pStyle w:val="NoSpacing"/>
+        <w:numPr>
+          <w:ilvl w:val="0"/>
+          <w:numId w:val="2"/>
+        </w:numPr>
+        <w:tabs>
+          <w:tab w:val="right" w:pos="10800"/>
+        </w:tabs>
+        <w:ind w:left="360"/>
+        <w:jc w:val="both"/>
+        <w:rPr>
+          <w:rFonts w:ascii="Times" w:hAnsi="Times"/>
+          <w:sz w:val="20"/>
+          <w:szCs w:val="20"/>
+        </w:rPr>
+      </w:pPr>
+      <w:r>
+        <w:rPr>
+          <w:rFonts w:ascii="Times" w:hAnsi="Times"/>
+          <w:sz w:val="20"/>
+          <w:szCs w:val="20"/>
+        </w:rPr>
+        <w:t>Created a 17GB engagement detection dataset of 300+ participants in online learning settings and a CNN-RNN hybrid baseline</w:t>
       </w:r>
     </w:p>
     <w:sectPr>
@@ -4698,7 +4877,7 @@
   <w:docParts>
     <w:docPart>
       <w:docPartPr>
-        <w:name w:val="FBA7C7FA13D20944B334FF38B3AFD872"/>
+        <w:name w:val="C578BAE9D42CB449AA452EAEA77B202B"/>
         <w:category>
           <w:name w:val="General"/>
           <w:gallery w:val="placeholder"/>
@@ -4709,12 +4888,12 @@
         <w:behaviors>
           <w:behavior w:val="content"/>
         </w:behaviors>
-        <w:guid w:val="{C47AE6CE-B01F-A243-BA88-F2002068776E}"/>
+        <w:guid w:val="{D3E7FDC7-739C-1D4D-A7E8-81E6DE32FED1}"/>
       </w:docPartPr>
       <w:docPartBody>
         <w:p>
           <w:pPr>
-            <w:pStyle w:val="FBA7C7FA13D20944B334FF38B3AFD872"/>
+            <w:pStyle w:val="C578BAE9D42CB449AA452EAEA77B202B"/>
           </w:pPr>
           <w:r>
             <w:rPr>
@@ -4838,6 +5017,7 @@
   </w:compat>
   <w:rsids>
     <w:rsidRoot w:val="00626073"/>
+    <w:rsid w:val="000D57EC"/>
     <w:rsid w:val="001358E4"/>
     <w:rsid w:val="001D1540"/>
     <w:rsid w:val="001E23EC"/>
@@ -4850,6 +5030,7 @@
     <w:rsid w:val="00472E02"/>
     <w:rsid w:val="004846CB"/>
     <w:rsid w:val="004D6095"/>
+    <w:rsid w:val="00523E4B"/>
     <w:rsid w:val="0059119B"/>
     <w:rsid w:val="00604511"/>
     <w:rsid w:val="00615C27"/>
@@ -4868,6 +5049,8 @@
     <w:rsid w:val="00BD5554"/>
     <w:rsid w:val="00C629A2"/>
     <w:rsid w:val="00CC3A21"/>
+    <w:rsid w:val="00CC6C21"/>
+    <w:rsid w:val="00D13B1D"/>
     <w:rsid w:val="00D54BF4"/>
     <w:rsid w:val="00DD2F0A"/>
     <w:rsid w:val="00E03FEC"/>
@@ -5329,7 +5512,7 @@
     <w:basedOn w:val="DefaultParagraphFont"/>
     <w:uiPriority w:val="99"/>
     <w:semiHidden/>
-    <w:rsid w:val="00470358"/>
+    <w:rsid w:val="00CC6C21"/>
     <w:rPr>
       <w:color w:val="808080"/>
     </w:rPr>
@@ -5337,6 +5520,20 @@
   <w:style w:type="paragraph" w:customStyle="1" w:styleId="FBA7C7FA13D20944B334FF38B3AFD872">
     <w:name w:val="FBA7C7FA13D20944B334FF38B3AFD872"/>
     <w:rsid w:val="00470358"/>
+    <w:pPr>
+      <w:spacing w:after="0" w:line="240" w:lineRule="auto"/>
+    </w:pPr>
+    <w:rPr>
+      <w:kern w:val="2"/>
+      <w:sz w:val="24"/>
+      <w:szCs w:val="24"/>
+      <w:lang w:eastAsia="zh-CN"/>
+      <w14:ligatures w14:val="standardContextual"/>
+    </w:rPr>
+  </w:style>
+  <w:style w:type="paragraph" w:customStyle="1" w:styleId="C578BAE9D42CB449AA452EAEA77B202B">
+    <w:name w:val="C578BAE9D42CB449AA452EAEA77B202B"/>
+    <w:rsid w:val="00CC6C21"/>
     <w:pPr>
       <w:spacing w:after="0" w:line="240" w:lineRule="auto"/>
     </w:pPr>

</xml_diff>

<commit_message>
add: added resumes Jan 16-20, 2024
</commit_message>
<xml_diff>
--- a/resumeLatest.docx
+++ b/resumeLatest.docx
@@ -777,7 +777,25 @@
           <w:sz w:val="20"/>
           <w:szCs w:val="20"/>
         </w:rPr>
-        <w:t>C#</w:t>
+        <w:t>SQL</w:t>
+      </w:r>
+      <w:r>
+        <w:rPr>
+          <w:rFonts w:ascii="Times" w:hAnsi="Times" w:cs="Times New Roman"/>
+          <w:sz w:val="20"/>
+          <w:szCs w:val="20"/>
+        </w:rPr>
+        <w:t xml:space="preserve"> (MySQL, PostgreSQL), </w:t>
+      </w:r>
+      <w:r>
+        <w:rPr>
+          <w:rFonts w:ascii="Times" w:hAnsi="Times" w:cs="Times New Roman"/>
+          <w:b/>
+          <w:bCs/>
+          <w:sz w:val="20"/>
+          <w:szCs w:val="20"/>
+        </w:rPr>
+        <w:t>AWS</w:t>
       </w:r>
       <w:r>
         <w:rPr>
@@ -795,15 +813,15 @@
           <w:sz w:val="20"/>
           <w:szCs w:val="20"/>
         </w:rPr>
-        <w:t>SQL</w:t>
-      </w:r>
-      <w:r>
-        <w:rPr>
-          <w:rFonts w:ascii="Times" w:hAnsi="Times" w:cs="Times New Roman"/>
-          <w:sz w:val="20"/>
-          <w:szCs w:val="20"/>
-        </w:rPr>
-        <w:t xml:space="preserve"> (MySQL, PostgreSQL), </w:t>
+        <w:t>Linux</w:t>
+      </w:r>
+      <w:r>
+        <w:rPr>
+          <w:rFonts w:ascii="Times" w:hAnsi="Times" w:cs="Times New Roman"/>
+          <w:sz w:val="20"/>
+          <w:szCs w:val="20"/>
+        </w:rPr>
+        <w:t xml:space="preserve"> </w:t>
       </w:r>
       <w:r>
         <w:rPr>
@@ -813,7 +831,7 @@
           <w:sz w:val="20"/>
           <w:szCs w:val="20"/>
         </w:rPr>
-        <w:t>AWS</w:t>
+        <w:t>Bash</w:t>
       </w:r>
       <w:r>
         <w:rPr>
@@ -831,17 +849,16 @@
           <w:sz w:val="20"/>
           <w:szCs w:val="20"/>
         </w:rPr>
-        <w:t>Bash Script</w:t>
-      </w:r>
-      <w:r>
-        <w:rPr>
-          <w:rFonts w:ascii="Times" w:hAnsi="Times" w:cs="Times New Roman"/>
-          <w:sz w:val="20"/>
-          <w:szCs w:val="20"/>
-        </w:rPr>
-        <w:t xml:space="preserve">, </w:t>
-      </w:r>
-      <w:proofErr w:type="spellStart"/>
+        <w:t>Docker</w:t>
+      </w:r>
+      <w:r>
+        <w:rPr>
+          <w:rFonts w:ascii="Times" w:hAnsi="Times" w:cs="Times New Roman"/>
+          <w:sz w:val="20"/>
+          <w:szCs w:val="20"/>
+        </w:rPr>
+        <w:t>,</w:t>
+      </w:r>
       <w:r>
         <w:rPr>
           <w:rFonts w:ascii="Times" w:hAnsi="Times" w:cs="Times New Roman"/>
@@ -850,9 +867,8 @@
           <w:sz w:val="20"/>
           <w:szCs w:val="20"/>
         </w:rPr>
-        <w:t>VSCode</w:t>
-      </w:r>
-      <w:proofErr w:type="spellEnd"/>
+        <w:t xml:space="preserve"> Kubernetes</w:t>
+      </w:r>
     </w:p>
     <w:p>
       <w:pPr>
@@ -5023,6 +5039,7 @@
     <w:rsid w:val="001E23EC"/>
     <w:rsid w:val="00217190"/>
     <w:rsid w:val="00217BE0"/>
+    <w:rsid w:val="00263B84"/>
     <w:rsid w:val="00362B00"/>
     <w:rsid w:val="00385C4D"/>
     <w:rsid w:val="00470358"/>
@@ -5038,6 +5055,7 @@
     <w:rsid w:val="00684FCB"/>
     <w:rsid w:val="006E10E0"/>
     <w:rsid w:val="00853F35"/>
+    <w:rsid w:val="008906F7"/>
     <w:rsid w:val="00993E70"/>
     <w:rsid w:val="009E2AE5"/>
     <w:rsid w:val="00A65915"/>
@@ -5517,20 +5535,6 @@
       <w:color w:val="808080"/>
     </w:rPr>
   </w:style>
-  <w:style w:type="paragraph" w:customStyle="1" w:styleId="FBA7C7FA13D20944B334FF38B3AFD872">
-    <w:name w:val="FBA7C7FA13D20944B334FF38B3AFD872"/>
-    <w:rsid w:val="00470358"/>
-    <w:pPr>
-      <w:spacing w:after="0" w:line="240" w:lineRule="auto"/>
-    </w:pPr>
-    <w:rPr>
-      <w:kern w:val="2"/>
-      <w:sz w:val="24"/>
-      <w:szCs w:val="24"/>
-      <w:lang w:eastAsia="zh-CN"/>
-      <w14:ligatures w14:val="standardContextual"/>
-    </w:rPr>
-  </w:style>
   <w:style w:type="paragraph" w:customStyle="1" w:styleId="C578BAE9D42CB449AA452EAEA77B202B">
     <w:name w:val="C578BAE9D42CB449AA452EAEA77B202B"/>
     <w:rsid w:val="00CC6C21"/>

</xml_diff>

<commit_message>
add: added resumes Jan 21-23, 2024
</commit_message>
<xml_diff>
--- a/resumeLatest.docx
+++ b/resumeLatest.docx
@@ -741,7 +741,7 @@
           <w:sz w:val="20"/>
           <w:szCs w:val="20"/>
         </w:rPr>
-        <w:t xml:space="preserve"> Boot, multi-threading), </w:t>
+        <w:t xml:space="preserve"> Boot), </w:t>
       </w:r>
       <w:r>
         <w:rPr>
@@ -795,7 +795,7 @@
           <w:sz w:val="20"/>
           <w:szCs w:val="20"/>
         </w:rPr>
-        <w:t>AWS</w:t>
+        <w:t>Git</w:t>
       </w:r>
       <w:r>
         <w:rPr>
@@ -813,7 +813,35 @@
           <w:sz w:val="20"/>
           <w:szCs w:val="20"/>
         </w:rPr>
-        <w:t>Linux</w:t>
+        <w:t xml:space="preserve">AWS EC2/EB, </w:t>
+      </w:r>
+      <w:r>
+        <w:rPr>
+          <w:rFonts w:ascii="Times" w:hAnsi="Times" w:cs="Times New Roman"/>
+          <w:b/>
+          <w:bCs/>
+          <w:sz w:val="20"/>
+          <w:szCs w:val="20"/>
+        </w:rPr>
+        <w:t>Bash</w:t>
+      </w:r>
+      <w:r>
+        <w:rPr>
+          <w:rFonts w:ascii="Times" w:hAnsi="Times" w:cs="Times New Roman"/>
+          <w:b/>
+          <w:bCs/>
+          <w:sz w:val="20"/>
+          <w:szCs w:val="20"/>
+        </w:rPr>
+        <w:t xml:space="preserve"> Script</w:t>
+      </w:r>
+      <w:r>
+        <w:rPr>
+          <w:rFonts w:ascii="Times" w:hAnsi="Times" w:cs="Times New Roman"/>
+          <w:sz w:val="20"/>
+          <w:szCs w:val="20"/>
+        </w:rPr>
+        <w:t>,</w:t>
       </w:r>
       <w:r>
         <w:rPr>
@@ -822,24 +850,6 @@
           <w:szCs w:val="20"/>
         </w:rPr>
         <w:t xml:space="preserve"> </w:t>
-      </w:r>
-      <w:r>
-        <w:rPr>
-          <w:rFonts w:ascii="Times" w:hAnsi="Times" w:cs="Times New Roman"/>
-          <w:b/>
-          <w:bCs/>
-          <w:sz w:val="20"/>
-          <w:szCs w:val="20"/>
-        </w:rPr>
-        <w:t>Bash</w:t>
-      </w:r>
-      <w:r>
-        <w:rPr>
-          <w:rFonts w:ascii="Times" w:hAnsi="Times" w:cs="Times New Roman"/>
-          <w:sz w:val="20"/>
-          <w:szCs w:val="20"/>
-        </w:rPr>
-        <w:t xml:space="preserve">, </w:t>
       </w:r>
       <w:r>
         <w:rPr>
@@ -5071,6 +5081,7 @@
     <w:rsid w:val="00D13B1D"/>
     <w:rsid w:val="00D54BF4"/>
     <w:rsid w:val="00DD2F0A"/>
+    <w:rsid w:val="00DE181E"/>
     <w:rsid w:val="00E03FEC"/>
     <w:rsid w:val="00E2367C"/>
     <w:rsid w:val="00E37AA7"/>

</xml_diff>

<commit_message>
add: added resumes Jan 24-Feb 4
</commit_message>
<xml_diff>
--- a/resumeLatest.docx
+++ b/resumeLatest.docx
@@ -26,6 +26,7 @@
     <w:p>
       <w:pPr>
         <w:pStyle w:val="NoSpacing"/>
+        <w:spacing w:after="60"/>
         <w:jc w:val="center"/>
         <w:rPr>
           <w:rFonts w:ascii="Times" w:hAnsi="Times" w:cs="Times New Roman"/>
@@ -110,16 +111,18 @@
         <w:pBdr>
           <w:bottom w:val="single" w:sz="4" w:space="1" w:color="auto"/>
         </w:pBdr>
+        <w:spacing w:line="252" w:lineRule="auto"/>
+        <w:jc w:val="both"/>
         <w:rPr>
           <w:rStyle w:val="BookTitle"/>
-          <w:rFonts w:ascii="Times" w:hAnsi="Times" w:cs="Times New Roman"/>
+          <w:rFonts w:ascii="Times New Roman" w:hAnsi="Times New Roman" w:cs="Times New Roman"/>
           <w:b w:val="0"/>
         </w:rPr>
       </w:pPr>
       <w:r>
         <w:rPr>
           <w:rStyle w:val="BookTitle"/>
-          <w:rFonts w:ascii="Times" w:hAnsi="Times" w:cs="Times New Roman"/>
+          <w:rFonts w:ascii="Times New Roman" w:hAnsi="Times New Roman" w:cs="Times New Roman"/>
           <w:b w:val="0"/>
         </w:rPr>
         <w:t>Education</w:t>
@@ -131,8 +134,10 @@
         <w:tabs>
           <w:tab w:val="right" w:pos="10800"/>
         </w:tabs>
-        <w:rPr>
-          <w:rFonts w:ascii="Times" w:hAnsi="Times" w:cs="Times New Roman"/>
+        <w:spacing w:line="252" w:lineRule="auto"/>
+        <w:jc w:val="both"/>
+        <w:rPr>
+          <w:rFonts w:ascii="Times New Roman" w:hAnsi="Times New Roman" w:cs="Times New Roman"/>
           <w:b/>
           <w:sz w:val="21"/>
           <w:szCs w:val="21"/>
@@ -140,42 +145,23 @@
       </w:pPr>
       <w:r>
         <w:rPr>
-          <w:rFonts w:ascii="Times" w:hAnsi="Times" w:cs="Times New Roman" w:hint="eastAsia"/>
+          <w:rFonts w:ascii="Times New Roman" w:hAnsi="Times New Roman" w:cs="Times New Roman"/>
           <w:b/>
           <w:sz w:val="21"/>
           <w:szCs w:val="21"/>
           <w:lang w:eastAsia="zh-CN"/>
         </w:rPr>
-        <w:t>New</w:t>
-      </w:r>
-      <w:r>
-        <w:rPr>
-          <w:rFonts w:ascii="Times" w:hAnsi="Times" w:cs="Times New Roman"/>
+        <w:t>New York University</w:t>
+      </w:r>
+      <w:r>
+        <w:rPr>
+          <w:rFonts w:ascii="Times New Roman" w:hAnsi="Times New Roman" w:cs="Times New Roman"/>
           <w:b/>
           <w:sz w:val="21"/>
           <w:szCs w:val="21"/>
-          <w:lang w:eastAsia="zh-CN"/>
-        </w:rPr>
-        <w:t xml:space="preserve"> York University</w:t>
-      </w:r>
-      <w:r>
-        <w:rPr>
-          <w:rFonts w:ascii="Times" w:hAnsi="Times" w:cs="Times New Roman"/>
-          <w:b/>
-          <w:sz w:val="21"/>
-          <w:szCs w:val="21"/>
         </w:rPr>
         <w:tab/>
-        <w:t xml:space="preserve"> </w:t>
-      </w:r>
-      <w:r>
-        <w:rPr>
-          <w:rFonts w:ascii="Times" w:hAnsi="Times" w:cs="Times New Roman"/>
-          <w:b/>
-          <w:sz w:val="21"/>
-          <w:szCs w:val="21"/>
-        </w:rPr>
-        <w:t>New York, NY</w:t>
+        <w:t xml:space="preserve"> New York, NY</w:t>
       </w:r>
     </w:p>
     <w:p>
@@ -184,49 +170,33 @@
         <w:tabs>
           <w:tab w:val="right" w:pos="10800"/>
         </w:tabs>
-        <w:rPr>
-          <w:rFonts w:ascii="Times" w:hAnsi="Times" w:cs="Times New Roman"/>
-          <w:b/>
-          <w:sz w:val="21"/>
-          <w:szCs w:val="21"/>
-        </w:rPr>
-      </w:pPr>
-      <w:r>
-        <w:rPr>
-          <w:rFonts w:ascii="Times" w:hAnsi="Times" w:cs="Times New Roman"/>
-          <w:b/>
-          <w:sz w:val="21"/>
-          <w:szCs w:val="21"/>
-        </w:rPr>
-        <w:t>Master of Science in Computer Science</w:t>
-      </w:r>
-      <w:r>
-        <w:rPr>
-          <w:rFonts w:ascii="Times" w:hAnsi="Times" w:cs="Times New Roman"/>
-          <w:b/>
-          <w:sz w:val="21"/>
-          <w:szCs w:val="21"/>
-        </w:rPr>
-        <w:t xml:space="preserve">                                        </w:t>
-      </w:r>
-      <w:r>
-        <w:rPr>
-          <w:rFonts w:ascii="Times" w:hAnsi="Times" w:cs="Times New Roman"/>
-          <w:b/>
-          <w:sz w:val="21"/>
-          <w:szCs w:val="21"/>
+        <w:spacing w:line="252" w:lineRule="auto"/>
+        <w:jc w:val="both"/>
+        <w:rPr>
+          <w:rFonts w:ascii="Times New Roman" w:hAnsi="Times New Roman" w:cs="Times New Roman"/>
+          <w:b/>
+          <w:sz w:val="20"/>
+          <w:szCs w:val="20"/>
+        </w:rPr>
+      </w:pPr>
+      <w:r>
+        <w:rPr>
+          <w:rFonts w:ascii="Times New Roman" w:hAnsi="Times New Roman" w:cs="Times New Roman"/>
+          <w:b/>
+          <w:sz w:val="20"/>
+          <w:szCs w:val="20"/>
+        </w:rPr>
+        <w:t xml:space="preserve">Master of Science in Computer Science                                        </w:t>
+      </w:r>
+      <w:r>
+        <w:rPr>
+          <w:rFonts w:ascii="Times New Roman" w:hAnsi="Times New Roman" w:cs="Times New Roman"/>
+          <w:b/>
+          <w:sz w:val="20"/>
+          <w:szCs w:val="20"/>
         </w:rPr>
         <w:tab/>
-        <w:t xml:space="preserve">May </w:t>
-      </w:r>
-      <w:r>
-        <w:rPr>
-          <w:rFonts w:ascii="Times" w:hAnsi="Times" w:cs="Times New Roman"/>
-          <w:b/>
-          <w:sz w:val="21"/>
-          <w:szCs w:val="21"/>
-        </w:rPr>
-        <w:t>2025</w:t>
+        <w:t>May 2025</w:t>
       </w:r>
     </w:p>
     <w:p>
@@ -239,32 +209,26 @@
         <w:tabs>
           <w:tab w:val="right" w:pos="10800"/>
         </w:tabs>
+        <w:spacing w:line="252" w:lineRule="auto"/>
         <w:ind w:left="360"/>
-        <w:rPr>
-          <w:rFonts w:ascii="Times" w:hAnsi="Times" w:cs="Times New Roman"/>
-          <w:sz w:val="20"/>
-          <w:szCs w:val="20"/>
-        </w:rPr>
-      </w:pPr>
-      <w:r>
-        <w:rPr>
-          <w:rFonts w:ascii="Times" w:hAnsi="Times" w:cs="Times New Roman"/>
-          <w:sz w:val="20"/>
-          <w:szCs w:val="20"/>
-        </w:rPr>
-        <w:t xml:space="preserve">Cumulative GPA: 3.88/4.0; </w:t>
-      </w:r>
-      <w:r>
-        <w:rPr>
-          <w:rFonts w:ascii="Times" w:hAnsi="Times" w:cs="Times New Roman"/>
-          <w:sz w:val="20"/>
-          <w:szCs w:val="20"/>
-        </w:rPr>
-        <w:t xml:space="preserve">Coursework: </w:t>
-      </w:r>
-      <w:r>
-        <w:rPr>
-          <w:rFonts w:ascii="Times" w:hAnsi="Times" w:cs="Times New Roman"/>
+        <w:jc w:val="both"/>
+        <w:rPr>
+          <w:rFonts w:ascii="Times New Roman" w:hAnsi="Times New Roman" w:cs="Times New Roman"/>
+          <w:sz w:val="20"/>
+          <w:szCs w:val="20"/>
+        </w:rPr>
+      </w:pPr>
+      <w:r>
+        <w:rPr>
+          <w:rFonts w:ascii="Times New Roman" w:hAnsi="Times New Roman" w:cs="Times New Roman"/>
+          <w:sz w:val="20"/>
+          <w:szCs w:val="20"/>
+        </w:rPr>
+        <w:t xml:space="preserve">Cumulative GPA: 3.88/4.0; Coursework: </w:t>
+      </w:r>
+      <w:r>
+        <w:rPr>
+          <w:rFonts w:ascii="Times New Roman" w:hAnsi="Times New Roman" w:cs="Times New Roman"/>
           <w:i/>
           <w:iCs/>
           <w:sz w:val="20"/>
@@ -274,7 +238,7 @@
       </w:r>
       <w:r>
         <w:rPr>
-          <w:rFonts w:ascii="Times" w:hAnsi="Times" w:cs="Times New Roman"/>
+          <w:rFonts w:ascii="Times New Roman" w:hAnsi="Times New Roman" w:cs="Times New Roman"/>
           <w:sz w:val="20"/>
           <w:szCs w:val="20"/>
         </w:rPr>
@@ -282,7 +246,7 @@
       </w:r>
       <w:r>
         <w:rPr>
-          <w:rFonts w:ascii="Times" w:hAnsi="Times" w:cs="Times New Roman"/>
+          <w:rFonts w:ascii="Times New Roman" w:hAnsi="Times New Roman" w:cs="Times New Roman"/>
           <w:i/>
           <w:iCs/>
           <w:sz w:val="20"/>
@@ -292,7 +256,7 @@
       </w:r>
       <w:r>
         <w:rPr>
-          <w:rFonts w:ascii="Times" w:hAnsi="Times" w:cs="Times New Roman"/>
+          <w:rFonts w:ascii="Times New Roman" w:hAnsi="Times New Roman" w:cs="Times New Roman"/>
           <w:sz w:val="20"/>
           <w:szCs w:val="20"/>
         </w:rPr>
@@ -300,7 +264,7 @@
       </w:r>
       <w:r>
         <w:rPr>
-          <w:rFonts w:ascii="Times" w:hAnsi="Times" w:cs="Times New Roman"/>
+          <w:rFonts w:ascii="Times New Roman" w:hAnsi="Times New Roman" w:cs="Times New Roman"/>
           <w:i/>
           <w:iCs/>
           <w:sz w:val="20"/>
@@ -315,8 +279,10 @@
         <w:tabs>
           <w:tab w:val="right" w:pos="10800"/>
         </w:tabs>
-        <w:rPr>
-          <w:rFonts w:ascii="Times" w:hAnsi="Times" w:cs="Times New Roman"/>
+        <w:spacing w:line="252" w:lineRule="auto"/>
+        <w:jc w:val="both"/>
+        <w:rPr>
+          <w:rFonts w:ascii="Times New Roman" w:hAnsi="Times New Roman" w:cs="Times New Roman"/>
           <w:b/>
           <w:sz w:val="21"/>
           <w:szCs w:val="21"/>
@@ -324,7 +290,7 @@
       </w:pPr>
       <w:r>
         <w:rPr>
-          <w:rFonts w:ascii="Times" w:hAnsi="Times" w:cs="Times New Roman"/>
+          <w:rFonts w:ascii="Times New Roman" w:hAnsi="Times New Roman" w:cs="Times New Roman"/>
           <w:b/>
           <w:sz w:val="21"/>
           <w:szCs w:val="21"/>
@@ -333,30 +299,13 @@
       </w:r>
       <w:r>
         <w:rPr>
-          <w:rFonts w:ascii="Times" w:hAnsi="Times" w:cs="Times New Roman"/>
+          <w:rFonts w:ascii="Times New Roman" w:hAnsi="Times New Roman" w:cs="Times New Roman"/>
           <w:b/>
           <w:sz w:val="21"/>
           <w:szCs w:val="21"/>
         </w:rPr>
         <w:tab/>
-      </w:r>
-      <w:r>
-        <w:rPr>
-          <w:rFonts w:ascii="Times" w:hAnsi="Times" w:cs="Times New Roman"/>
-          <w:b/>
-          <w:sz w:val="21"/>
-          <w:szCs w:val="21"/>
-        </w:rPr>
-        <w:t xml:space="preserve">New York, NY and </w:t>
-      </w:r>
-      <w:r>
-        <w:rPr>
-          <w:rFonts w:ascii="Times" w:hAnsi="Times" w:cs="Times New Roman"/>
-          <w:b/>
-          <w:sz w:val="21"/>
-          <w:szCs w:val="21"/>
-        </w:rPr>
-        <w:t>Shanghai, China</w:t>
+        <w:t>New York, NY and Shanghai, China</w:t>
       </w:r>
     </w:p>
     <w:p>
@@ -365,58 +314,52 @@
         <w:tabs>
           <w:tab w:val="right" w:pos="10800"/>
         </w:tabs>
-        <w:rPr>
-          <w:rFonts w:ascii="Times" w:hAnsi="Times" w:cs="Times New Roman"/>
-          <w:b/>
-          <w:sz w:val="21"/>
-          <w:szCs w:val="21"/>
-        </w:rPr>
-      </w:pPr>
-      <w:r>
-        <w:rPr>
-          <w:rFonts w:ascii="Times" w:hAnsi="Times" w:cs="Times New Roman"/>
-          <w:b/>
-          <w:sz w:val="21"/>
-          <w:szCs w:val="21"/>
+        <w:spacing w:line="252" w:lineRule="auto"/>
+        <w:jc w:val="both"/>
+        <w:rPr>
+          <w:rFonts w:ascii="Times New Roman" w:hAnsi="Times New Roman" w:cs="Times New Roman"/>
+          <w:b/>
+          <w:sz w:val="20"/>
+          <w:szCs w:val="20"/>
+        </w:rPr>
+      </w:pPr>
+      <w:r>
+        <w:rPr>
+          <w:rFonts w:ascii="Times New Roman" w:hAnsi="Times New Roman" w:cs="Times New Roman"/>
+          <w:b/>
+          <w:sz w:val="20"/>
+          <w:szCs w:val="20"/>
         </w:rPr>
         <w:t>Bachelor of Science,</w:t>
       </w:r>
       <w:r>
         <w:rPr>
-          <w:rFonts w:ascii="Times" w:hAnsi="Times" w:cs="Times New Roman"/>
-          <w:sz w:val="21"/>
-          <w:szCs w:val="21"/>
-        </w:rPr>
-        <w:t xml:space="preserve"> Data Science, </w:t>
-      </w:r>
-      <w:r>
-        <w:rPr>
-          <w:rFonts w:ascii="Times" w:hAnsi="Times" w:cs="Times New Roman"/>
-          <w:sz w:val="21"/>
-          <w:szCs w:val="21"/>
-        </w:rPr>
-        <w:t>minor in Computer Science</w:t>
-      </w:r>
-      <w:r>
-        <w:rPr>
-          <w:rFonts w:ascii="Times" w:hAnsi="Times" w:cs="Times New Roman"/>
-          <w:sz w:val="21"/>
-          <w:szCs w:val="21"/>
+          <w:rFonts w:ascii="Times New Roman" w:hAnsi="Times New Roman" w:cs="Times New Roman"/>
+          <w:sz w:val="20"/>
+          <w:szCs w:val="20"/>
+        </w:rPr>
+        <w:t xml:space="preserve"> Data Science, minor in Computer Science</w:t>
+      </w:r>
+      <w:r>
+        <w:rPr>
+          <w:rFonts w:ascii="Times New Roman" w:hAnsi="Times New Roman" w:cs="Times New Roman"/>
+          <w:sz w:val="20"/>
+          <w:szCs w:val="20"/>
         </w:rPr>
         <w:tab/>
       </w:r>
       <w:sdt>
         <w:sdtPr>
           <w:rPr>
-            <w:rFonts w:ascii="Times" w:hAnsi="Times" w:cs="Times New Roman"/>
-            <w:sz w:val="21"/>
-            <w:szCs w:val="21"/>
+            <w:rFonts w:ascii="Times New Roman" w:hAnsi="Times New Roman" w:cs="Times New Roman"/>
+            <w:sz w:val="20"/>
+            <w:szCs w:val="20"/>
           </w:rPr>
           <w:alias w:val="UG Grad Year"/>
           <w:tag w:val="UG Grad Year"/>
           <w:id w:val="-987081806"/>
           <w:placeholder>
-            <w:docPart w:val="C578BAE9D42CB449AA452EAEA77B202B"/>
+            <w:docPart w:val="34ED07283959F945ADD540DEA9CC16DB"/>
           </w:placeholder>
         </w:sdtPr>
         <w:sdtEndPr>
@@ -427,10 +370,10 @@
         <w:sdtContent>
           <w:r>
             <w:rPr>
-              <w:rFonts w:ascii="Times" w:hAnsi="Times" w:cs="Times New Roman"/>
+              <w:rFonts w:ascii="Times New Roman" w:hAnsi="Times New Roman" w:cs="Times New Roman"/>
               <w:b/>
-              <w:sz w:val="21"/>
-              <w:szCs w:val="21"/>
+              <w:sz w:val="20"/>
+              <w:szCs w:val="20"/>
             </w:rPr>
             <w:t>May 2023</w:t>
           </w:r>
@@ -447,16 +390,18 @@
         <w:tabs>
           <w:tab w:val="right" w:pos="10800"/>
         </w:tabs>
+        <w:spacing w:line="252" w:lineRule="auto"/>
         <w:ind w:left="360"/>
-        <w:rPr>
-          <w:rFonts w:ascii="Times" w:hAnsi="Times" w:cs="Times New Roman"/>
-          <w:sz w:val="20"/>
-          <w:szCs w:val="20"/>
-        </w:rPr>
-      </w:pPr>
-      <w:r>
-        <w:rPr>
-          <w:rFonts w:ascii="Times" w:hAnsi="Times" w:cs="Times New Roman"/>
+        <w:jc w:val="both"/>
+        <w:rPr>
+          <w:rFonts w:ascii="Times New Roman" w:hAnsi="Times New Roman" w:cs="Times New Roman"/>
+          <w:sz w:val="20"/>
+          <w:szCs w:val="20"/>
+        </w:rPr>
+      </w:pPr>
+      <w:r>
+        <w:rPr>
+          <w:rFonts w:ascii="Times New Roman" w:hAnsi="Times New Roman" w:cs="Times New Roman"/>
           <w:sz w:val="20"/>
           <w:szCs w:val="20"/>
         </w:rPr>
@@ -473,16 +418,18 @@
         <w:tabs>
           <w:tab w:val="right" w:pos="10800"/>
         </w:tabs>
+        <w:spacing w:after="60" w:line="252" w:lineRule="auto"/>
         <w:ind w:left="360"/>
-        <w:rPr>
-          <w:rFonts w:ascii="Times" w:hAnsi="Times" w:cs="Times New Roman"/>
-          <w:sz w:val="20"/>
-          <w:szCs w:val="20"/>
-        </w:rPr>
-      </w:pPr>
-      <w:r>
-        <w:rPr>
-          <w:rFonts w:ascii="Times" w:hAnsi="Times" w:cs="Times New Roman"/>
+        <w:jc w:val="both"/>
+        <w:rPr>
+          <w:rFonts w:ascii="Times New Roman" w:hAnsi="Times New Roman" w:cs="Times New Roman"/>
+          <w:sz w:val="20"/>
+          <w:szCs w:val="20"/>
+        </w:rPr>
+      </w:pPr>
+      <w:r>
+        <w:rPr>
+          <w:rFonts w:ascii="Times New Roman" w:hAnsi="Times New Roman" w:cs="Times New Roman"/>
           <w:sz w:val="20"/>
           <w:szCs w:val="20"/>
         </w:rPr>
@@ -490,7 +437,7 @@
       </w:r>
       <w:r>
         <w:rPr>
-          <w:rFonts w:ascii="Times" w:hAnsi="Times" w:cs="Times New Roman"/>
+          <w:rFonts w:ascii="Times New Roman" w:hAnsi="Times New Roman" w:cs="Times New Roman"/>
           <w:i/>
           <w:iCs/>
           <w:sz w:val="20"/>
@@ -500,7 +447,7 @@
       </w:r>
       <w:r>
         <w:rPr>
-          <w:rFonts w:ascii="Times" w:hAnsi="Times" w:cs="Times New Roman"/>
+          <w:rFonts w:ascii="Times New Roman" w:hAnsi="Times New Roman" w:cs="Times New Roman"/>
           <w:sz w:val="20"/>
           <w:szCs w:val="20"/>
         </w:rPr>
@@ -508,7 +455,7 @@
       </w:r>
       <w:r>
         <w:rPr>
-          <w:rFonts w:ascii="Times" w:hAnsi="Times" w:cs="Times New Roman"/>
+          <w:rFonts w:ascii="Times New Roman" w:hAnsi="Times New Roman" w:cs="Times New Roman"/>
           <w:i/>
           <w:iCs/>
           <w:sz w:val="20"/>
@@ -518,7 +465,7 @@
       </w:r>
       <w:r>
         <w:rPr>
-          <w:rFonts w:ascii="Times" w:hAnsi="Times" w:cs="Times New Roman"/>
+          <w:rFonts w:ascii="Times New Roman" w:hAnsi="Times New Roman" w:cs="Times New Roman"/>
           <w:sz w:val="20"/>
           <w:szCs w:val="20"/>
         </w:rPr>
@@ -526,7 +473,7 @@
       </w:r>
       <w:r>
         <w:rPr>
-          <w:rFonts w:ascii="Times" w:hAnsi="Times" w:cs="Times New Roman"/>
+          <w:rFonts w:ascii="Times New Roman" w:hAnsi="Times New Roman" w:cs="Times New Roman"/>
           <w:i/>
           <w:iCs/>
           <w:sz w:val="20"/>
@@ -536,7 +483,7 @@
       </w:r>
       <w:r>
         <w:rPr>
-          <w:rFonts w:ascii="Times" w:hAnsi="Times" w:cs="Times New Roman"/>
+          <w:rFonts w:ascii="Times New Roman" w:hAnsi="Times New Roman" w:cs="Times New Roman"/>
           <w:sz w:val="20"/>
           <w:szCs w:val="20"/>
         </w:rPr>
@@ -544,7 +491,7 @@
       </w:r>
       <w:r>
         <w:rPr>
-          <w:rFonts w:ascii="Times" w:hAnsi="Times" w:cs="Times New Roman"/>
+          <w:rFonts w:ascii="Times New Roman" w:hAnsi="Times New Roman" w:cs="Times New Roman"/>
           <w:i/>
           <w:iCs/>
           <w:sz w:val="20"/>
@@ -554,7 +501,7 @@
       </w:r>
       <w:r>
         <w:rPr>
-          <w:rFonts w:ascii="Times" w:hAnsi="Times" w:cs="Times New Roman"/>
+          <w:rFonts w:ascii="Times New Roman" w:hAnsi="Times New Roman" w:cs="Times New Roman"/>
           <w:sz w:val="20"/>
           <w:szCs w:val="20"/>
         </w:rPr>
@@ -562,7 +509,7 @@
       </w:r>
       <w:r>
         <w:rPr>
-          <w:rFonts w:ascii="Times" w:hAnsi="Times" w:cs="Times New Roman"/>
+          <w:rFonts w:ascii="Times New Roman" w:hAnsi="Times New Roman" w:cs="Times New Roman"/>
           <w:i/>
           <w:iCs/>
           <w:sz w:val="20"/>
@@ -572,7 +519,7 @@
       </w:r>
       <w:r>
         <w:rPr>
-          <w:rFonts w:ascii="Times" w:hAnsi="Times" w:cs="Times New Roman"/>
+          <w:rFonts w:ascii="Times New Roman" w:hAnsi="Times New Roman" w:cs="Times New Roman"/>
           <w:sz w:val="20"/>
           <w:szCs w:val="20"/>
         </w:rPr>
@@ -580,7 +527,7 @@
       </w:r>
       <w:r>
         <w:rPr>
-          <w:rFonts w:ascii="Times" w:hAnsi="Times" w:cs="Times New Roman"/>
+          <w:rFonts w:ascii="Times New Roman" w:hAnsi="Times New Roman" w:cs="Times New Roman"/>
           <w:i/>
           <w:iCs/>
           <w:sz w:val="20"/>
@@ -595,34 +542,27 @@
         <w:pBdr>
           <w:bottom w:val="single" w:sz="4" w:space="1" w:color="auto"/>
         </w:pBdr>
+        <w:spacing w:line="252" w:lineRule="auto"/>
+        <w:jc w:val="both"/>
         <w:rPr>
           <w:rStyle w:val="BookTitle"/>
-          <w:rFonts w:ascii="Times" w:hAnsi="Times" w:cs="Times New Roman"/>
+          <w:rFonts w:ascii="Times New Roman" w:hAnsi="Times New Roman" w:cs="Times New Roman"/>
           <w:b w:val="0"/>
         </w:rPr>
       </w:pPr>
       <w:r>
         <w:rPr>
           <w:rStyle w:val="BookTitle"/>
-          <w:rFonts w:ascii="Times" w:hAnsi="Times" w:cs="Times New Roman" w:hint="eastAsia"/>
+          <w:rFonts w:ascii="Times New Roman" w:hAnsi="Times New Roman" w:cs="Times New Roman"/>
           <w:b w:val="0"/>
           <w:lang w:eastAsia="zh-CN"/>
         </w:rPr>
-        <w:t>S</w:t>
+        <w:t>Skills</w:t>
       </w:r>
       <w:r>
         <w:rPr>
           <w:rStyle w:val="BookTitle"/>
-          <w:rFonts w:ascii="Times" w:hAnsi="Times" w:cs="Times New Roman"/>
-          <w:b w:val="0"/>
-          <w:lang w:eastAsia="zh-CN"/>
-        </w:rPr>
-        <w:t>kills</w:t>
-      </w:r>
-      <w:r>
-        <w:rPr>
-          <w:rStyle w:val="BookTitle"/>
-          <w:rFonts w:ascii="Times" w:hAnsi="Times" w:cs="Times New Roman"/>
+          <w:rFonts w:ascii="Times New Roman" w:hAnsi="Times New Roman" w:cs="Times New Roman"/>
           <w:b w:val="0"/>
         </w:rPr>
         <w:tab/>
@@ -638,61 +578,81 @@
         <w:tabs>
           <w:tab w:val="right" w:pos="10800"/>
         </w:tabs>
+        <w:spacing w:after="60" w:line="252" w:lineRule="auto"/>
         <w:ind w:left="360"/>
-        <w:rPr>
-          <w:rFonts w:ascii="Times" w:hAnsi="Times" w:cs="Times New Roman"/>
-          <w:sz w:val="20"/>
-          <w:szCs w:val="20"/>
-        </w:rPr>
-      </w:pPr>
-      <w:r>
-        <w:rPr>
-          <w:rFonts w:ascii="Times" w:hAnsi="Times" w:cs="Times New Roman"/>
-          <w:sz w:val="20"/>
-          <w:szCs w:val="20"/>
-        </w:rPr>
-        <w:t xml:space="preserve">Technical Skills: </w:t>
-      </w:r>
-      <w:r>
-        <w:rPr>
-          <w:rFonts w:ascii="Times" w:hAnsi="Times" w:cs="Times New Roman"/>
+        <w:jc w:val="both"/>
+        <w:rPr>
+          <w:rFonts w:ascii="Times New Roman" w:hAnsi="Times New Roman" w:cs="Times New Roman"/>
+          <w:sz w:val="20"/>
+          <w:szCs w:val="20"/>
+        </w:rPr>
+      </w:pPr>
+      <w:r>
+        <w:rPr>
+          <w:rFonts w:ascii="Times New Roman" w:hAnsi="Times New Roman" w:cs="Times New Roman"/>
+          <w:sz w:val="20"/>
+          <w:szCs w:val="20"/>
+        </w:rPr>
+        <w:t xml:space="preserve">Technical Skills: Python (PyTorch, </w:t>
+      </w:r>
+      <w:r>
+        <w:rPr>
+          <w:rFonts w:ascii="Times New Roman" w:hAnsi="Times New Roman" w:cs="Times New Roman"/>
           <w:b/>
           <w:bCs/>
           <w:sz w:val="20"/>
           <w:szCs w:val="20"/>
         </w:rPr>
-        <w:t>Python</w:t>
-      </w:r>
-      <w:r>
-        <w:rPr>
-          <w:rFonts w:ascii="Times" w:hAnsi="Times" w:cs="Times New Roman"/>
-          <w:sz w:val="20"/>
-          <w:szCs w:val="20"/>
-        </w:rPr>
-        <w:t xml:space="preserve"> (PyTorch, Django, OpenCV, Matplotlib), </w:t>
-      </w:r>
-      <w:r>
-        <w:rPr>
-          <w:rFonts w:ascii="Times" w:hAnsi="Times" w:cs="Times New Roman"/>
+        <w:t>Django</w:t>
+      </w:r>
+      <w:r>
+        <w:rPr>
+          <w:rFonts w:ascii="Times New Roman" w:hAnsi="Times New Roman" w:cs="Times New Roman"/>
+          <w:sz w:val="20"/>
+          <w:szCs w:val="20"/>
+        </w:rPr>
+        <w:t>, OpenCV, Matplotlib), JavaScript (</w:t>
+      </w:r>
+      <w:r>
+        <w:rPr>
+          <w:rFonts w:ascii="Times New Roman" w:hAnsi="Times New Roman" w:cs="Times New Roman"/>
           <w:b/>
           <w:bCs/>
           <w:sz w:val="20"/>
           <w:szCs w:val="20"/>
         </w:rPr>
-        <w:t>JavaScript</w:t>
-      </w:r>
-      <w:r>
-        <w:rPr>
-          <w:rFonts w:ascii="Times" w:hAnsi="Times" w:cs="Times New Roman"/>
-          <w:sz w:val="20"/>
-          <w:szCs w:val="20"/>
-        </w:rPr>
-        <w:t xml:space="preserve"> (TypeScript, React, Vue, </w:t>
+        <w:t>TypeScript</w:t>
+      </w:r>
+      <w:r>
+        <w:rPr>
+          <w:rFonts w:ascii="Times New Roman" w:hAnsi="Times New Roman" w:cs="Times New Roman"/>
+          <w:sz w:val="20"/>
+          <w:szCs w:val="20"/>
+        </w:rPr>
+        <w:t xml:space="preserve">, </w:t>
+      </w:r>
+      <w:r>
+        <w:rPr>
+          <w:rFonts w:ascii="Times New Roman" w:hAnsi="Times New Roman" w:cs="Times New Roman"/>
+          <w:b/>
+          <w:bCs/>
+          <w:sz w:val="20"/>
+          <w:szCs w:val="20"/>
+        </w:rPr>
+        <w:t>React</w:t>
+      </w:r>
+      <w:r>
+        <w:rPr>
+          <w:rFonts w:ascii="Times New Roman" w:hAnsi="Times New Roman" w:cs="Times New Roman"/>
+          <w:sz w:val="20"/>
+          <w:szCs w:val="20"/>
+        </w:rPr>
+        <w:t xml:space="preserve">, Vue, </w:t>
       </w:r>
       <w:proofErr w:type="spellStart"/>
       <w:r>
         <w:rPr>
-          <w:rFonts w:ascii="Times" w:hAnsi="Times" w:cs="Times New Roman"/>
+          <w:rFonts w:ascii="Times New Roman" w:hAnsi="Times New Roman" w:cs="Times New Roman"/>
           <w:sz w:val="20"/>
           <w:szCs w:val="20"/>
         </w:rPr>
@@ -701,7 +661,61 @@
       <w:proofErr w:type="spellEnd"/>
       <w:r>
         <w:rPr>
-          <w:rFonts w:ascii="Times" w:hAnsi="Times" w:cs="Times New Roman"/>
+          <w:rFonts w:ascii="Times New Roman" w:hAnsi="Times New Roman" w:cs="Times New Roman"/>
+          <w:sz w:val="20"/>
+          <w:szCs w:val="20"/>
+        </w:rPr>
+        <w:t>), Java (</w:t>
+      </w:r>
+      <w:proofErr w:type="spellStart"/>
+      <w:r>
+        <w:rPr>
+          <w:rFonts w:ascii="Times New Roman" w:hAnsi="Times New Roman" w:cs="Times New Roman"/>
+          <w:sz w:val="20"/>
+          <w:szCs w:val="20"/>
+        </w:rPr>
+        <w:t>Srping</w:t>
+      </w:r>
+      <w:proofErr w:type="spellEnd"/>
+      <w:r>
+        <w:rPr>
+          <w:rFonts w:ascii="Times New Roman" w:hAnsi="Times New Roman" w:cs="Times New Roman"/>
+          <w:sz w:val="20"/>
+          <w:szCs w:val="20"/>
+        </w:rPr>
+        <w:t xml:space="preserve"> Boot), CI/CD</w:t>
+      </w:r>
+      <w:r>
+        <w:rPr>
+          <w:rFonts w:ascii="Times New Roman" w:hAnsi="Times New Roman" w:cs="Times New Roman"/>
+          <w:b/>
+          <w:bCs/>
+          <w:sz w:val="20"/>
+          <w:szCs w:val="20"/>
+        </w:rPr>
+        <w:t xml:space="preserve"> </w:t>
+      </w:r>
+      <w:r>
+        <w:rPr>
+          <w:rFonts w:ascii="Times New Roman" w:hAnsi="Times New Roman" w:cs="Times New Roman"/>
+          <w:sz w:val="20"/>
+          <w:szCs w:val="20"/>
+        </w:rPr>
+        <w:t xml:space="preserve">(Travis), SQL (MySQL, </w:t>
+      </w:r>
+      <w:r>
+        <w:rPr>
+          <w:rFonts w:ascii="Times New Roman" w:hAnsi="Times New Roman" w:cs="Times New Roman"/>
+          <w:b/>
+          <w:bCs/>
+          <w:sz w:val="20"/>
+          <w:szCs w:val="20"/>
+        </w:rPr>
+        <w:t>PostgreSQL</w:t>
+      </w:r>
+      <w:r>
+        <w:rPr>
+          <w:rFonts w:ascii="Times New Roman" w:hAnsi="Times New Roman" w:cs="Times New Roman"/>
           <w:sz w:val="20"/>
           <w:szCs w:val="20"/>
         </w:rPr>
@@ -709,175 +723,93 @@
       </w:r>
       <w:r>
         <w:rPr>
-          <w:rFonts w:ascii="Times" w:hAnsi="Times" w:cs="Times New Roman"/>
+          <w:rFonts w:ascii="Times New Roman" w:hAnsi="Times New Roman" w:cs="Times New Roman"/>
           <w:b/>
           <w:bCs/>
           <w:sz w:val="20"/>
           <w:szCs w:val="20"/>
         </w:rPr>
-        <w:t>Java</w:t>
-      </w:r>
-      <w:r>
-        <w:rPr>
-          <w:rFonts w:ascii="Times" w:hAnsi="Times" w:cs="Times New Roman"/>
-          <w:sz w:val="20"/>
-          <w:szCs w:val="20"/>
-        </w:rPr>
-        <w:t xml:space="preserve"> (</w:t>
-      </w:r>
-      <w:proofErr w:type="spellStart"/>
-      <w:r>
-        <w:rPr>
-          <w:rFonts w:ascii="Times" w:hAnsi="Times" w:cs="Times New Roman"/>
-          <w:sz w:val="20"/>
-          <w:szCs w:val="20"/>
-        </w:rPr>
-        <w:t>Srping</w:t>
-      </w:r>
-      <w:proofErr w:type="spellEnd"/>
-      <w:r>
-        <w:rPr>
-          <w:rFonts w:ascii="Times" w:hAnsi="Times" w:cs="Times New Roman"/>
-          <w:sz w:val="20"/>
-          <w:szCs w:val="20"/>
-        </w:rPr>
-        <w:t xml:space="preserve"> Boot), </w:t>
-      </w:r>
-      <w:r>
-        <w:rPr>
-          <w:rFonts w:ascii="Times" w:hAnsi="Times" w:cs="Times New Roman"/>
+        <w:t>Git</w:t>
+      </w:r>
+      <w:r>
+        <w:rPr>
+          <w:rFonts w:ascii="Times New Roman" w:hAnsi="Times New Roman" w:cs="Times New Roman"/>
+          <w:sz w:val="20"/>
+          <w:szCs w:val="20"/>
+        </w:rPr>
+        <w:t>, AWS EC2/EB</w:t>
+      </w:r>
+      <w:r>
+        <w:rPr>
+          <w:rFonts w:ascii="Times New Roman" w:hAnsi="Times New Roman" w:cs="Times New Roman"/>
           <w:b/>
           <w:bCs/>
           <w:sz w:val="20"/>
           <w:szCs w:val="20"/>
         </w:rPr>
-        <w:t xml:space="preserve">CI/CD </w:t>
-      </w:r>
-      <w:r>
-        <w:rPr>
-          <w:rFonts w:ascii="Times" w:hAnsi="Times" w:cs="Times New Roman"/>
-          <w:sz w:val="20"/>
-          <w:szCs w:val="20"/>
-        </w:rPr>
-        <w:t>(Travis + AWS)</w:t>
-      </w:r>
-      <w:r>
-        <w:rPr>
-          <w:rFonts w:ascii="Times" w:hAnsi="Times" w:cs="Times New Roman"/>
-          <w:sz w:val="20"/>
-          <w:szCs w:val="20"/>
-        </w:rPr>
         <w:t xml:space="preserve">, </w:t>
       </w:r>
       <w:r>
         <w:rPr>
-          <w:rFonts w:ascii="Times" w:hAnsi="Times" w:cs="Times New Roman"/>
+          <w:rFonts w:ascii="Times New Roman" w:hAnsi="Times New Roman" w:cs="Times New Roman"/>
+          <w:sz w:val="20"/>
+          <w:szCs w:val="20"/>
+        </w:rPr>
+        <w:t>Agile Dev (</w:t>
+      </w:r>
+      <w:r>
+        <w:rPr>
+          <w:rFonts w:ascii="Times New Roman" w:hAnsi="Times New Roman" w:cs="Times New Roman"/>
           <w:b/>
           <w:bCs/>
           <w:sz w:val="20"/>
           <w:szCs w:val="20"/>
         </w:rPr>
-        <w:t>SQL</w:t>
-      </w:r>
-      <w:r>
-        <w:rPr>
-          <w:rFonts w:ascii="Times" w:hAnsi="Times" w:cs="Times New Roman"/>
-          <w:sz w:val="20"/>
-          <w:szCs w:val="20"/>
-        </w:rPr>
-        <w:t xml:space="preserve"> (MySQL, PostgreSQL), </w:t>
-      </w:r>
-      <w:r>
-        <w:rPr>
-          <w:rFonts w:ascii="Times" w:hAnsi="Times" w:cs="Times New Roman"/>
+        <w:t>Scrum</w:t>
+      </w:r>
+      <w:r>
+        <w:rPr>
+          <w:rFonts w:ascii="Times New Roman" w:hAnsi="Times New Roman" w:cs="Times New Roman"/>
+          <w:sz w:val="20"/>
+          <w:szCs w:val="20"/>
+        </w:rPr>
+        <w:t xml:space="preserve">), </w:t>
+      </w:r>
+      <w:r>
+        <w:rPr>
+          <w:rFonts w:ascii="Times New Roman" w:hAnsi="Times New Roman" w:cs="Times New Roman"/>
           <w:b/>
           <w:bCs/>
           <w:sz w:val="20"/>
           <w:szCs w:val="20"/>
         </w:rPr>
-        <w:t>Git</w:t>
-      </w:r>
-      <w:r>
-        <w:rPr>
-          <w:rFonts w:ascii="Times" w:hAnsi="Times" w:cs="Times New Roman"/>
-          <w:sz w:val="20"/>
-          <w:szCs w:val="20"/>
-        </w:rPr>
-        <w:t xml:space="preserve">, </w:t>
-      </w:r>
-      <w:r>
-        <w:rPr>
-          <w:rFonts w:ascii="Times" w:hAnsi="Times" w:cs="Times New Roman"/>
+        <w:t>Docker</w:t>
+      </w:r>
+      <w:r>
+        <w:rPr>
+          <w:rFonts w:ascii="Times New Roman" w:hAnsi="Times New Roman" w:cs="Times New Roman"/>
+          <w:sz w:val="20"/>
+          <w:szCs w:val="20"/>
+        </w:rPr>
+        <w:t>,</w:t>
+      </w:r>
+      <w:r>
+        <w:rPr>
+          <w:rFonts w:ascii="Times New Roman" w:hAnsi="Times New Roman" w:cs="Times New Roman"/>
           <w:b/>
           <w:bCs/>
           <w:sz w:val="20"/>
           <w:szCs w:val="20"/>
         </w:rPr>
-        <w:t xml:space="preserve">AWS EC2/EB, </w:t>
-      </w:r>
-      <w:r>
-        <w:rPr>
-          <w:rFonts w:ascii="Times" w:hAnsi="Times" w:cs="Times New Roman"/>
-          <w:b/>
-          <w:bCs/>
-          <w:sz w:val="20"/>
-          <w:szCs w:val="20"/>
-        </w:rPr>
-        <w:t>Bash</w:t>
-      </w:r>
-      <w:r>
-        <w:rPr>
-          <w:rFonts w:ascii="Times" w:hAnsi="Times" w:cs="Times New Roman"/>
-          <w:b/>
-          <w:bCs/>
-          <w:sz w:val="20"/>
-          <w:szCs w:val="20"/>
-        </w:rPr>
-        <w:t xml:space="preserve"> Script</w:t>
-      </w:r>
-      <w:r>
-        <w:rPr>
-          <w:rFonts w:ascii="Times" w:hAnsi="Times" w:cs="Times New Roman"/>
-          <w:sz w:val="20"/>
-          <w:szCs w:val="20"/>
-        </w:rPr>
-        <w:t>,</w:t>
-      </w:r>
-      <w:r>
-        <w:rPr>
-          <w:rFonts w:ascii="Times" w:hAnsi="Times" w:cs="Times New Roman"/>
-          <w:sz w:val="20"/>
-          <w:szCs w:val="20"/>
-        </w:rPr>
         <w:t xml:space="preserve"> </w:t>
       </w:r>
       <w:r>
         <w:rPr>
-          <w:rFonts w:ascii="Times" w:hAnsi="Times" w:cs="Times New Roman"/>
-          <w:b/>
-          <w:bCs/>
-          <w:sz w:val="20"/>
-          <w:szCs w:val="20"/>
-        </w:rPr>
-        <w:t>Docker</w:t>
-      </w:r>
-      <w:r>
-        <w:rPr>
-          <w:rFonts w:ascii="Times" w:hAnsi="Times" w:cs="Times New Roman"/>
-          <w:sz w:val="20"/>
-          <w:szCs w:val="20"/>
-        </w:rPr>
-        <w:t>,</w:t>
-      </w:r>
-      <w:r>
-        <w:rPr>
-          <w:rFonts w:ascii="Times" w:hAnsi="Times" w:cs="Times New Roman"/>
-          <w:b/>
-          <w:bCs/>
-          <w:sz w:val="20"/>
-          <w:szCs w:val="20"/>
-        </w:rPr>
-        <w:t xml:space="preserve"> Kubernetes</w:t>
+          <w:rFonts w:ascii="Times New Roman" w:hAnsi="Times New Roman" w:cs="Times New Roman"/>
+          <w:sz w:val="20"/>
+          <w:szCs w:val="20"/>
+        </w:rPr>
+        <w:t>Kubernetes</w:t>
       </w:r>
     </w:p>
     <w:p>
@@ -886,16 +818,18 @@
         <w:pBdr>
           <w:bottom w:val="single" w:sz="4" w:space="1" w:color="auto"/>
         </w:pBdr>
+        <w:spacing w:line="252" w:lineRule="auto"/>
+        <w:jc w:val="both"/>
         <w:rPr>
           <w:rStyle w:val="BookTitle"/>
-          <w:rFonts w:ascii="Times" w:hAnsi="Times" w:cs="Times New Roman"/>
+          <w:rFonts w:ascii="Times New Roman" w:hAnsi="Times New Roman" w:cs="Times New Roman"/>
           <w:b w:val="0"/>
         </w:rPr>
       </w:pPr>
       <w:r>
         <w:rPr>
           <w:rStyle w:val="BookTitle"/>
-          <w:rFonts w:ascii="Times" w:hAnsi="Times" w:cs="Times New Roman"/>
+          <w:rFonts w:ascii="Times New Roman" w:hAnsi="Times New Roman" w:cs="Times New Roman"/>
           <w:b w:val="0"/>
         </w:rPr>
         <w:t>Professional Experience</w:t>
@@ -907,22 +841,30 @@
         <w:tabs>
           <w:tab w:val="right" w:pos="10800"/>
         </w:tabs>
-        <w:rPr>
-          <w:rFonts w:ascii="Times" w:hAnsi="Times" w:cs="Times New Roman"/>
-          <w:b/>
-        </w:rPr>
-      </w:pPr>
-      <w:r>
-        <w:rPr>
-          <w:rFonts w:ascii="Times" w:hAnsi="Times" w:cs="Times New Roman"/>
-          <w:b/>
+        <w:spacing w:line="252" w:lineRule="auto"/>
+        <w:jc w:val="both"/>
+        <w:rPr>
+          <w:rFonts w:ascii="Times New Roman" w:hAnsi="Times New Roman" w:cs="Times New Roman"/>
+          <w:b/>
+          <w:sz w:val="21"/>
+          <w:szCs w:val="21"/>
+        </w:rPr>
+      </w:pPr>
+      <w:r>
+        <w:rPr>
+          <w:rFonts w:ascii="Times New Roman" w:hAnsi="Times New Roman" w:cs="Times New Roman"/>
+          <w:b/>
+          <w:sz w:val="21"/>
+          <w:szCs w:val="21"/>
         </w:rPr>
         <w:t>eBay Inc.</w:t>
       </w:r>
       <w:r>
         <w:rPr>
-          <w:rFonts w:ascii="Times" w:hAnsi="Times" w:cs="Times New Roman"/>
-          <w:b/>
+          <w:rFonts w:ascii="Times New Roman" w:hAnsi="Times New Roman" w:cs="Times New Roman"/>
+          <w:b/>
+          <w:sz w:val="21"/>
+          <w:szCs w:val="21"/>
         </w:rPr>
         <w:tab/>
         <w:t>Shanghai, China</w:t>
@@ -934,8 +876,10 @@
         <w:tabs>
           <w:tab w:val="right" w:pos="10800"/>
         </w:tabs>
-        <w:rPr>
-          <w:rFonts w:ascii="Times" w:hAnsi="Times" w:cs="Times New Roman"/>
+        <w:spacing w:line="252" w:lineRule="auto"/>
+        <w:jc w:val="both"/>
+        <w:rPr>
+          <w:rFonts w:ascii="Times New Roman" w:hAnsi="Times New Roman" w:cs="Times New Roman"/>
           <w:b/>
           <w:sz w:val="21"/>
           <w:szCs w:val="21"/>
@@ -943,7 +887,7 @@
       </w:pPr>
       <w:r>
         <w:rPr>
-          <w:rFonts w:ascii="Times" w:hAnsi="Times" w:cs="Times New Roman"/>
+          <w:rFonts w:ascii="Times New Roman" w:hAnsi="Times New Roman" w:cs="Times New Roman"/>
           <w:bCs/>
           <w:sz w:val="21"/>
           <w:szCs w:val="21"/>
@@ -953,20 +897,12 @@
       </w:r>
       <w:r>
         <w:rPr>
-          <w:rFonts w:ascii="Times" w:hAnsi="Times" w:cs="Times New Roman"/>
+          <w:rFonts w:ascii="Times New Roman" w:hAnsi="Times New Roman" w:cs="Times New Roman"/>
           <w:b/>
           <w:sz w:val="21"/>
           <w:szCs w:val="21"/>
         </w:rPr>
         <w:tab/>
-      </w:r>
-      <w:r>
-        <w:rPr>
-          <w:rFonts w:ascii="Times" w:hAnsi="Times" w:cs="Times New Roman"/>
-          <w:b/>
-          <w:sz w:val="21"/>
-          <w:szCs w:val="21"/>
-        </w:rPr>
         <w:t xml:space="preserve">  Sept. 2022 – Aug. 2023</w:t>
       </w:r>
     </w:p>
@@ -980,10 +916,11 @@
         <w:tabs>
           <w:tab w:val="right" w:pos="10800"/>
         </w:tabs>
+        <w:spacing w:line="252" w:lineRule="auto"/>
         <w:ind w:left="180" w:hanging="180"/>
         <w:jc w:val="both"/>
         <w:rPr>
-          <w:rFonts w:ascii="Times" w:hAnsi="Times" w:cs="Times New Roman"/>
+          <w:rFonts w:ascii="Times New Roman" w:hAnsi="Times New Roman" w:cs="Times New Roman"/>
           <w:b/>
           <w:bCs/>
           <w:sz w:val="20"/>
@@ -993,7 +930,7 @@
       <w:proofErr w:type="spellStart"/>
       <w:r>
         <w:rPr>
-          <w:rFonts w:ascii="Times" w:hAnsi="Times" w:cs="Times New Roman"/>
+          <w:rFonts w:ascii="Times New Roman" w:hAnsi="Times New Roman" w:cs="Times New Roman"/>
           <w:b/>
           <w:bCs/>
           <w:sz w:val="20"/>
@@ -1004,7 +941,7 @@
       <w:proofErr w:type="spellEnd"/>
       <w:r>
         <w:rPr>
-          <w:rFonts w:ascii="Times" w:hAnsi="Times" w:cs="Times New Roman"/>
+          <w:rFonts w:ascii="Times New Roman" w:hAnsi="Times New Roman" w:cs="Times New Roman"/>
           <w:b/>
           <w:bCs/>
           <w:sz w:val="20"/>
@@ -1023,35 +960,74 @@
         <w:tabs>
           <w:tab w:val="right" w:pos="10800"/>
         </w:tabs>
+        <w:spacing w:line="252" w:lineRule="auto"/>
         <w:ind w:left="360" w:hanging="180"/>
         <w:jc w:val="both"/>
         <w:rPr>
-          <w:rFonts w:ascii="Times" w:hAnsi="Times" w:cs="Times New Roman"/>
-          <w:sz w:val="20"/>
-          <w:szCs w:val="20"/>
-        </w:rPr>
-      </w:pPr>
-      <w:r>
-        <w:rPr>
-          <w:rFonts w:ascii="Times" w:hAnsi="Times" w:cs="Times New Roman"/>
-          <w:sz w:val="20"/>
-          <w:szCs w:val="20"/>
-        </w:rPr>
-        <w:t xml:space="preserve">Proposed and implemented a Redux + </w:t>
+          <w:rFonts w:ascii="Times New Roman" w:hAnsi="Times New Roman" w:cs="Times New Roman"/>
+          <w:sz w:val="20"/>
+          <w:szCs w:val="20"/>
+        </w:rPr>
+      </w:pPr>
+      <w:r>
+        <w:rPr>
+          <w:rFonts w:ascii="Times New Roman" w:hAnsi="Times New Roman" w:cs="Times New Roman"/>
+          <w:sz w:val="20"/>
+          <w:szCs w:val="20"/>
+        </w:rPr>
+        <w:t xml:space="preserve">Proposed and implemented a </w:t>
       </w:r>
       <w:proofErr w:type="spellStart"/>
       <w:r>
         <w:rPr>
-          <w:rFonts w:ascii="Times" w:hAnsi="Times" w:cs="Times New Roman"/>
-          <w:sz w:val="20"/>
-          <w:szCs w:val="20"/>
-        </w:rPr>
-        <w:t>React+Django</w:t>
+          <w:rFonts w:ascii="Times New Roman" w:hAnsi="Times New Roman" w:cs="Times New Roman"/>
+          <w:b/>
+          <w:bCs/>
+          <w:sz w:val="20"/>
+          <w:szCs w:val="20"/>
+        </w:rPr>
+        <w:t>Redux</w:t>
+      </w:r>
+      <w:r>
+        <w:rPr>
+          <w:rFonts w:ascii="Times New Roman" w:hAnsi="Times New Roman" w:cs="Times New Roman"/>
+          <w:sz w:val="20"/>
+          <w:szCs w:val="20"/>
+        </w:rPr>
+        <w:t>+</w:t>
+      </w:r>
+      <w:r>
+        <w:rPr>
+          <w:rFonts w:ascii="Times New Roman" w:hAnsi="Times New Roman" w:cs="Times New Roman"/>
+          <w:b/>
+          <w:bCs/>
+          <w:sz w:val="20"/>
+          <w:szCs w:val="20"/>
+        </w:rPr>
+        <w:t>React</w:t>
+      </w:r>
+      <w:r>
+        <w:rPr>
+          <w:rFonts w:ascii="Times New Roman" w:hAnsi="Times New Roman" w:cs="Times New Roman"/>
+          <w:sz w:val="20"/>
+          <w:szCs w:val="20"/>
+        </w:rPr>
+        <w:t>+</w:t>
+      </w:r>
+      <w:r>
+        <w:rPr>
+          <w:rFonts w:ascii="Times New Roman" w:hAnsi="Times New Roman" w:cs="Times New Roman"/>
+          <w:b/>
+          <w:bCs/>
+          <w:sz w:val="20"/>
+          <w:szCs w:val="20"/>
+        </w:rPr>
+        <w:t>Django</w:t>
       </w:r>
       <w:proofErr w:type="spellEnd"/>
       <w:r>
         <w:rPr>
-          <w:rFonts w:ascii="Times" w:hAnsi="Times" w:cs="Times New Roman"/>
+          <w:rFonts w:ascii="Times New Roman" w:hAnsi="Times New Roman" w:cs="Times New Roman"/>
           <w:sz w:val="20"/>
           <w:szCs w:val="20"/>
         </w:rPr>
@@ -1068,10 +1044,11 @@
         <w:tabs>
           <w:tab w:val="right" w:pos="10800"/>
         </w:tabs>
+        <w:spacing w:line="252" w:lineRule="auto"/>
         <w:ind w:left="180" w:hanging="180"/>
         <w:jc w:val="both"/>
         <w:rPr>
-          <w:rFonts w:ascii="Times" w:hAnsi="Times" w:cs="Times New Roman"/>
+          <w:rFonts w:ascii="Times New Roman" w:hAnsi="Times New Roman" w:cs="Times New Roman"/>
           <w:b/>
           <w:bCs/>
           <w:sz w:val="20"/>
@@ -1080,7 +1057,7 @@
       </w:pPr>
       <w:r>
         <w:rPr>
-          <w:rFonts w:ascii="Times" w:hAnsi="Times" w:cs="Times New Roman"/>
+          <w:rFonts w:ascii="Times New Roman" w:hAnsi="Times New Roman" w:cs="Times New Roman"/>
           <w:b/>
           <w:bCs/>
           <w:sz w:val="20"/>
@@ -1099,21 +1076,40 @@
         <w:tabs>
           <w:tab w:val="right" w:pos="10800"/>
         </w:tabs>
+        <w:spacing w:line="252" w:lineRule="auto"/>
         <w:ind w:left="360" w:hanging="180"/>
         <w:jc w:val="both"/>
         <w:rPr>
-          <w:rFonts w:ascii="Times" w:hAnsi="Times" w:cs="Times New Roman"/>
-          <w:sz w:val="20"/>
-          <w:szCs w:val="20"/>
-        </w:rPr>
-      </w:pPr>
-      <w:r>
-        <w:rPr>
-          <w:rFonts w:ascii="Times" w:hAnsi="Times" w:cs="Times New Roman"/>
-          <w:sz w:val="20"/>
-          <w:szCs w:val="20"/>
-        </w:rPr>
-        <w:t>Led the refactorization of KeyHub to conform with the latest OpenPGP standard and patched 60+ security vulnerabilities</w:t>
+          <w:rFonts w:ascii="Times New Roman" w:hAnsi="Times New Roman" w:cs="Times New Roman"/>
+          <w:sz w:val="20"/>
+          <w:szCs w:val="20"/>
+        </w:rPr>
+      </w:pPr>
+      <w:r>
+        <w:rPr>
+          <w:rFonts w:ascii="Times New Roman" w:hAnsi="Times New Roman" w:cs="Times New Roman"/>
+          <w:sz w:val="20"/>
+          <w:szCs w:val="20"/>
+        </w:rPr>
+        <w:t xml:space="preserve">Led the refactorization of KeyHub to conform with the latest </w:t>
+      </w:r>
+      <w:r>
+        <w:rPr>
+          <w:rFonts w:ascii="Times New Roman" w:hAnsi="Times New Roman" w:cs="Times New Roman"/>
+          <w:b/>
+          <w:bCs/>
+          <w:sz w:val="20"/>
+          <w:szCs w:val="20"/>
+        </w:rPr>
+        <w:t>OpenPGP</w:t>
+      </w:r>
+      <w:r>
+        <w:rPr>
+          <w:rFonts w:ascii="Times New Roman" w:hAnsi="Times New Roman" w:cs="Times New Roman"/>
+          <w:sz w:val="20"/>
+          <w:szCs w:val="20"/>
+        </w:rPr>
+        <w:t xml:space="preserve"> standard and patched 60+ security vulnerabilities</w:t>
       </w:r>
     </w:p>
     <w:p>
@@ -1126,21 +1122,58 @@
         <w:tabs>
           <w:tab w:val="right" w:pos="10800"/>
         </w:tabs>
+        <w:spacing w:line="252" w:lineRule="auto"/>
         <w:ind w:left="360" w:hanging="180"/>
         <w:jc w:val="both"/>
         <w:rPr>
-          <w:rFonts w:ascii="Times" w:hAnsi="Times" w:cs="Times New Roman"/>
-          <w:sz w:val="20"/>
-          <w:szCs w:val="20"/>
-        </w:rPr>
-      </w:pPr>
-      <w:r>
-        <w:rPr>
-          <w:rFonts w:ascii="Times" w:hAnsi="Times" w:cs="Times New Roman"/>
-          <w:sz w:val="20"/>
-          <w:szCs w:val="20"/>
-        </w:rPr>
-        <w:t xml:space="preserve">Integrated KeyHub with eBay’s Cloud Console using JS-plugin and Redux, boosting productivity of over 100 infra engineers </w:t>
+          <w:rFonts w:ascii="Times New Roman" w:hAnsi="Times New Roman" w:cs="Times New Roman"/>
+          <w:sz w:val="20"/>
+          <w:szCs w:val="20"/>
+        </w:rPr>
+      </w:pPr>
+      <w:r>
+        <w:rPr>
+          <w:rFonts w:ascii="Times New Roman" w:hAnsi="Times New Roman" w:cs="Times New Roman"/>
+          <w:sz w:val="20"/>
+          <w:szCs w:val="20"/>
+        </w:rPr>
+        <w:t xml:space="preserve">Integrated KeyHub with eBay’s Cloud Console using </w:t>
+      </w:r>
+      <w:r>
+        <w:rPr>
+          <w:rFonts w:ascii="Times New Roman" w:hAnsi="Times New Roman" w:cs="Times New Roman"/>
+          <w:b/>
+          <w:bCs/>
+          <w:sz w:val="20"/>
+          <w:szCs w:val="20"/>
+        </w:rPr>
+        <w:t>JS-plugin</w:t>
+      </w:r>
+      <w:r>
+        <w:rPr>
+          <w:rFonts w:ascii="Times New Roman" w:hAnsi="Times New Roman" w:cs="Times New Roman"/>
+          <w:sz w:val="20"/>
+          <w:szCs w:val="20"/>
+        </w:rPr>
+        <w:t xml:space="preserve"> and </w:t>
+      </w:r>
+      <w:r>
+        <w:rPr>
+          <w:rFonts w:ascii="Times New Roman" w:hAnsi="Times New Roman" w:cs="Times New Roman"/>
+          <w:b/>
+          <w:bCs/>
+          <w:sz w:val="20"/>
+          <w:szCs w:val="20"/>
+        </w:rPr>
+        <w:t>Redux</w:t>
+      </w:r>
+      <w:r>
+        <w:rPr>
+          <w:rFonts w:ascii="Times New Roman" w:hAnsi="Times New Roman" w:cs="Times New Roman"/>
+          <w:sz w:val="20"/>
+          <w:szCs w:val="20"/>
+        </w:rPr>
+        <w:t xml:space="preserve">, boosting productivity of over 100 infra engineers </w:t>
       </w:r>
     </w:p>
     <w:p>
@@ -1153,10 +1186,11 @@
         <w:tabs>
           <w:tab w:val="right" w:pos="10800"/>
         </w:tabs>
+        <w:spacing w:line="252" w:lineRule="auto"/>
         <w:ind w:left="180" w:hanging="180"/>
         <w:jc w:val="both"/>
         <w:rPr>
-          <w:rFonts w:ascii="Times" w:hAnsi="Times" w:cs="Times New Roman"/>
+          <w:rFonts w:ascii="Times New Roman" w:hAnsi="Times New Roman" w:cs="Times New Roman"/>
           <w:b/>
           <w:bCs/>
           <w:sz w:val="20"/>
@@ -1165,7 +1199,7 @@
       </w:pPr>
       <w:r>
         <w:rPr>
-          <w:rFonts w:ascii="Times" w:hAnsi="Times" w:cs="Times New Roman"/>
+          <w:rFonts w:ascii="Times New Roman" w:hAnsi="Times New Roman" w:cs="Times New Roman"/>
           <w:b/>
           <w:bCs/>
           <w:sz w:val="20"/>
@@ -1184,21 +1218,58 @@
         <w:tabs>
           <w:tab w:val="right" w:pos="10800"/>
         </w:tabs>
+        <w:spacing w:line="252" w:lineRule="auto"/>
         <w:ind w:left="360" w:hanging="180"/>
         <w:jc w:val="both"/>
         <w:rPr>
-          <w:rFonts w:ascii="Times" w:hAnsi="Times" w:cs="Times New Roman"/>
-          <w:sz w:val="20"/>
-          <w:szCs w:val="20"/>
-        </w:rPr>
-      </w:pPr>
-      <w:r>
-        <w:rPr>
-          <w:rFonts w:ascii="Times" w:hAnsi="Times" w:cs="Times New Roman"/>
-          <w:sz w:val="20"/>
-          <w:szCs w:val="20"/>
-        </w:rPr>
-        <w:t>Orchestrated an intuitive UI with auto-filling for over 85% of the fields to streamline L7 rule configuring process for eBay’s Kubernetes (K8s) clusters, increasing efficiency by more than 70% and minimized potential human errors in the loop</w:t>
+          <w:rFonts w:ascii="Times New Roman" w:hAnsi="Times New Roman" w:cs="Times New Roman"/>
+          <w:sz w:val="20"/>
+          <w:szCs w:val="20"/>
+        </w:rPr>
+      </w:pPr>
+      <w:r>
+        <w:rPr>
+          <w:rFonts w:ascii="Times New Roman" w:hAnsi="Times New Roman" w:cs="Times New Roman"/>
+          <w:sz w:val="20"/>
+          <w:szCs w:val="20"/>
+        </w:rPr>
+        <w:t xml:space="preserve">Orchestrated an intuitive UI with auto-filling for over 85% of the fields to streamline </w:t>
+      </w:r>
+      <w:r>
+        <w:rPr>
+          <w:rFonts w:ascii="Times New Roman" w:hAnsi="Times New Roman" w:cs="Times New Roman"/>
+          <w:b/>
+          <w:bCs/>
+          <w:sz w:val="20"/>
+          <w:szCs w:val="20"/>
+        </w:rPr>
+        <w:t>L7 rule</w:t>
+      </w:r>
+      <w:r>
+        <w:rPr>
+          <w:rFonts w:ascii="Times New Roman" w:hAnsi="Times New Roman" w:cs="Times New Roman"/>
+          <w:sz w:val="20"/>
+          <w:szCs w:val="20"/>
+        </w:rPr>
+        <w:t xml:space="preserve"> configuring process for eBay’s </w:t>
+      </w:r>
+      <w:r>
+        <w:rPr>
+          <w:rFonts w:ascii="Times New Roman" w:hAnsi="Times New Roman" w:cs="Times New Roman"/>
+          <w:b/>
+          <w:bCs/>
+          <w:sz w:val="20"/>
+          <w:szCs w:val="20"/>
+        </w:rPr>
+        <w:t>Kubernetes (K8s)</w:t>
+      </w:r>
+      <w:r>
+        <w:rPr>
+          <w:rFonts w:ascii="Times New Roman" w:hAnsi="Times New Roman" w:cs="Times New Roman"/>
+          <w:sz w:val="20"/>
+          <w:szCs w:val="20"/>
+        </w:rPr>
+        <w:t xml:space="preserve"> clusters, increasing efficiency by more than 70% and minimized potential human errors in the loop</w:t>
       </w:r>
     </w:p>
     <w:p>
@@ -1207,22 +1278,30 @@
         <w:tabs>
           <w:tab w:val="right" w:pos="10800"/>
         </w:tabs>
-        <w:rPr>
-          <w:rFonts w:ascii="Times" w:hAnsi="Times" w:cs="Times New Roman"/>
-          <w:b/>
-        </w:rPr>
-      </w:pPr>
-      <w:r>
-        <w:rPr>
-          <w:rFonts w:ascii="Times" w:hAnsi="Times" w:cs="Times New Roman"/>
-          <w:b/>
+        <w:spacing w:line="252" w:lineRule="auto"/>
+        <w:jc w:val="both"/>
+        <w:rPr>
+          <w:rFonts w:ascii="Times New Roman" w:hAnsi="Times New Roman" w:cs="Times New Roman"/>
+          <w:b/>
+          <w:sz w:val="21"/>
+          <w:szCs w:val="21"/>
+        </w:rPr>
+      </w:pPr>
+      <w:r>
+        <w:rPr>
+          <w:rFonts w:ascii="Times New Roman" w:hAnsi="Times New Roman" w:cs="Times New Roman"/>
+          <w:b/>
+          <w:sz w:val="21"/>
+          <w:szCs w:val="21"/>
         </w:rPr>
         <w:t>Kaizntree Co.</w:t>
       </w:r>
       <w:r>
         <w:rPr>
-          <w:rFonts w:ascii="Times" w:hAnsi="Times" w:cs="Times New Roman"/>
-          <w:b/>
+          <w:rFonts w:ascii="Times New Roman" w:hAnsi="Times New Roman" w:cs="Times New Roman"/>
+          <w:b/>
+          <w:sz w:val="21"/>
+          <w:szCs w:val="21"/>
         </w:rPr>
         <w:tab/>
         <w:t>New York, NY and Remote</w:t>
@@ -1234,8 +1313,10 @@
         <w:tabs>
           <w:tab w:val="right" w:pos="10800"/>
         </w:tabs>
-        <w:rPr>
-          <w:rFonts w:ascii="Times" w:hAnsi="Times" w:cs="Times New Roman"/>
+        <w:spacing w:line="252" w:lineRule="auto"/>
+        <w:jc w:val="both"/>
+        <w:rPr>
+          <w:rFonts w:ascii="Times New Roman" w:hAnsi="Times New Roman" w:cs="Times New Roman"/>
           <w:b/>
           <w:sz w:val="21"/>
           <w:szCs w:val="21"/>
@@ -1243,38 +1324,21 @@
       </w:pPr>
       <w:r>
         <w:rPr>
-          <w:rFonts w:ascii="Times" w:hAnsi="Times" w:cs="Times New Roman"/>
+          <w:rFonts w:ascii="Times New Roman" w:hAnsi="Times New Roman" w:cs="Times New Roman"/>
           <w:bCs/>
           <w:sz w:val="21"/>
           <w:szCs w:val="21"/>
         </w:rPr>
-        <w:t xml:space="preserve">Co-founder and </w:t>
-      </w:r>
-      <w:r>
-        <w:rPr>
-          <w:rFonts w:ascii="Times" w:hAnsi="Times" w:cs="Times New Roman"/>
-          <w:bCs/>
+        <w:t>Co-founder and CTO</w:t>
+      </w:r>
+      <w:r>
+        <w:rPr>
+          <w:rFonts w:ascii="Times New Roman" w:hAnsi="Times New Roman" w:cs="Times New Roman"/>
+          <w:b/>
           <w:sz w:val="21"/>
           <w:szCs w:val="21"/>
         </w:rPr>
-        <w:t>CTO</w:t>
-      </w:r>
-      <w:r>
-        <w:rPr>
-          <w:rFonts w:ascii="Times" w:hAnsi="Times" w:cs="Times New Roman"/>
-          <w:b/>
-          <w:sz w:val="21"/>
-          <w:szCs w:val="21"/>
-        </w:rPr>
         <w:tab/>
-      </w:r>
-      <w:r>
-        <w:rPr>
-          <w:rFonts w:ascii="Times" w:hAnsi="Times" w:cs="Times New Roman"/>
-          <w:b/>
-          <w:sz w:val="21"/>
-          <w:szCs w:val="21"/>
-        </w:rPr>
         <w:t>Sept. 2021 – Present</w:t>
       </w:r>
     </w:p>
@@ -1288,10 +1352,11 @@
         <w:tabs>
           <w:tab w:val="right" w:pos="10800"/>
         </w:tabs>
+        <w:spacing w:line="252" w:lineRule="auto"/>
         <w:ind w:left="180" w:hanging="180"/>
         <w:jc w:val="both"/>
         <w:rPr>
-          <w:rFonts w:ascii="Times" w:hAnsi="Times" w:cs="Times New Roman"/>
+          <w:rFonts w:ascii="Times New Roman" w:hAnsi="Times New Roman" w:cs="Times New Roman"/>
           <w:b/>
           <w:bCs/>
           <w:sz w:val="20"/>
@@ -1300,7 +1365,7 @@
       </w:pPr>
       <w:r>
         <w:rPr>
-          <w:rFonts w:ascii="Times" w:hAnsi="Times" w:cs="Times New Roman"/>
+          <w:rFonts w:ascii="Times New Roman" w:hAnsi="Times New Roman" w:cs="Times New Roman"/>
           <w:b/>
           <w:bCs/>
           <w:sz w:val="20"/>
@@ -1319,21 +1384,94 @@
         <w:tabs>
           <w:tab w:val="right" w:pos="10800"/>
         </w:tabs>
+        <w:spacing w:line="252" w:lineRule="auto"/>
         <w:ind w:left="374" w:hanging="187"/>
         <w:jc w:val="both"/>
         <w:rPr>
-          <w:rFonts w:ascii="Times" w:hAnsi="Times" w:cs="Times New Roman"/>
-          <w:sz w:val="20"/>
-          <w:szCs w:val="20"/>
-        </w:rPr>
-      </w:pPr>
-      <w:r>
-        <w:rPr>
-          <w:rFonts w:ascii="Times" w:hAnsi="Times" w:cs="Times New Roman"/>
-          <w:sz w:val="20"/>
-          <w:szCs w:val="20"/>
-        </w:rPr>
-        <w:t>Built a one-stop management solution for small businesses using Vue, Django Rest Framework, PostgreSQL, and Heroku, empowering 100+ happy customers by reducing time spent on management tasks from 15 to just 2 hours per week</w:t>
+          <w:rFonts w:ascii="Times New Roman" w:hAnsi="Times New Roman" w:cs="Times New Roman"/>
+          <w:sz w:val="20"/>
+          <w:szCs w:val="20"/>
+        </w:rPr>
+      </w:pPr>
+      <w:r>
+        <w:rPr>
+          <w:rFonts w:ascii="Times New Roman" w:hAnsi="Times New Roman" w:cs="Times New Roman"/>
+          <w:sz w:val="20"/>
+          <w:szCs w:val="20"/>
+        </w:rPr>
+        <w:t xml:space="preserve">Built a one-stop management solution for small businesses using </w:t>
+      </w:r>
+      <w:r>
+        <w:rPr>
+          <w:rFonts w:ascii="Times New Roman" w:hAnsi="Times New Roman" w:cs="Times New Roman"/>
+          <w:b/>
+          <w:bCs/>
+          <w:sz w:val="20"/>
+          <w:szCs w:val="20"/>
+        </w:rPr>
+        <w:t>Vue.js</w:t>
+      </w:r>
+      <w:r>
+        <w:rPr>
+          <w:rFonts w:ascii="Times New Roman" w:hAnsi="Times New Roman" w:cs="Times New Roman"/>
+          <w:sz w:val="20"/>
+          <w:szCs w:val="20"/>
+        </w:rPr>
+        <w:t xml:space="preserve">, </w:t>
+      </w:r>
+      <w:r>
+        <w:rPr>
+          <w:rFonts w:ascii="Times New Roman" w:hAnsi="Times New Roman" w:cs="Times New Roman"/>
+          <w:b/>
+          <w:bCs/>
+          <w:sz w:val="20"/>
+          <w:szCs w:val="20"/>
+        </w:rPr>
+        <w:t>Django Rest Framework</w:t>
+      </w:r>
+      <w:r>
+        <w:rPr>
+          <w:rFonts w:ascii="Times New Roman" w:hAnsi="Times New Roman" w:cs="Times New Roman"/>
+          <w:sz w:val="20"/>
+          <w:szCs w:val="20"/>
+        </w:rPr>
+        <w:t xml:space="preserve">, </w:t>
+      </w:r>
+      <w:r>
+        <w:rPr>
+          <w:rFonts w:ascii="Times New Roman" w:hAnsi="Times New Roman" w:cs="Times New Roman"/>
+          <w:b/>
+          <w:bCs/>
+          <w:sz w:val="20"/>
+          <w:szCs w:val="20"/>
+        </w:rPr>
+        <w:t>PostgreSQL</w:t>
+      </w:r>
+      <w:r>
+        <w:rPr>
+          <w:rFonts w:ascii="Times New Roman" w:hAnsi="Times New Roman" w:cs="Times New Roman"/>
+          <w:sz w:val="20"/>
+          <w:szCs w:val="20"/>
+        </w:rPr>
+        <w:t xml:space="preserve">, and </w:t>
+      </w:r>
+      <w:r>
+        <w:rPr>
+          <w:rFonts w:ascii="Times New Roman" w:hAnsi="Times New Roman" w:cs="Times New Roman"/>
+          <w:b/>
+          <w:bCs/>
+          <w:sz w:val="20"/>
+          <w:szCs w:val="20"/>
+        </w:rPr>
+        <w:t>Heroku CI/CD</w:t>
+      </w:r>
+      <w:r>
+        <w:rPr>
+          <w:rFonts w:ascii="Times New Roman" w:hAnsi="Times New Roman" w:cs="Times New Roman"/>
+          <w:sz w:val="20"/>
+          <w:szCs w:val="20"/>
+        </w:rPr>
+        <w:t>, empowering 100+ happy customers by reducing time spent on management tasks from 15 to just 2 hours per week</w:t>
       </w:r>
     </w:p>
     <w:p>
@@ -1346,21 +1484,40 @@
         <w:tabs>
           <w:tab w:val="right" w:pos="10800"/>
         </w:tabs>
+        <w:spacing w:line="252" w:lineRule="auto"/>
         <w:ind w:left="374" w:hanging="187"/>
         <w:jc w:val="both"/>
         <w:rPr>
-          <w:rFonts w:ascii="Times" w:hAnsi="Times" w:cs="Times New Roman"/>
-          <w:sz w:val="20"/>
-          <w:szCs w:val="20"/>
-        </w:rPr>
-      </w:pPr>
-      <w:r>
-        <w:rPr>
-          <w:rFonts w:ascii="Times" w:hAnsi="Times" w:cs="Times New Roman"/>
-          <w:sz w:val="20"/>
-          <w:szCs w:val="20"/>
-        </w:rPr>
-        <w:t>2-way integrated with 4 major sales channels using OAuth, including Shopify, Square, Etsy, and Xerox, and automated stock sync across platforms, putting an end to the cumbersome manual updates and stock inconsistency on different channels</w:t>
+          <w:rFonts w:ascii="Times New Roman" w:hAnsi="Times New Roman" w:cs="Times New Roman"/>
+          <w:sz w:val="20"/>
+          <w:szCs w:val="20"/>
+        </w:rPr>
+      </w:pPr>
+      <w:r>
+        <w:rPr>
+          <w:rFonts w:ascii="Times New Roman" w:hAnsi="Times New Roman" w:cs="Times New Roman"/>
+          <w:sz w:val="20"/>
+          <w:szCs w:val="20"/>
+        </w:rPr>
+        <w:t xml:space="preserve">2-way integrated with 4 major sales channels using </w:t>
+      </w:r>
+      <w:r>
+        <w:rPr>
+          <w:rFonts w:ascii="Times New Roman" w:hAnsi="Times New Roman" w:cs="Times New Roman"/>
+          <w:b/>
+          <w:bCs/>
+          <w:sz w:val="20"/>
+          <w:szCs w:val="20"/>
+        </w:rPr>
+        <w:t>OAuth2</w:t>
+      </w:r>
+      <w:r>
+        <w:rPr>
+          <w:rFonts w:ascii="Times New Roman" w:hAnsi="Times New Roman" w:cs="Times New Roman"/>
+          <w:sz w:val="20"/>
+          <w:szCs w:val="20"/>
+        </w:rPr>
+        <w:t>, including Shopify, Square, Etsy, and Xerox, and automated stock sync across platforms, putting an end to the cumbersome manual updates and stock inconsistency on different channels</w:t>
       </w:r>
     </w:p>
     <w:p>
@@ -1373,17 +1530,18 @@
         <w:tabs>
           <w:tab w:val="right" w:pos="10800"/>
         </w:tabs>
+        <w:spacing w:line="252" w:lineRule="auto"/>
         <w:ind w:left="360" w:hanging="180"/>
         <w:jc w:val="both"/>
         <w:rPr>
-          <w:rFonts w:ascii="Times" w:hAnsi="Times" w:cs="Times New Roman"/>
-          <w:sz w:val="20"/>
-          <w:szCs w:val="20"/>
-        </w:rPr>
-      </w:pPr>
-      <w:r>
-        <w:rPr>
-          <w:rFonts w:ascii="Times" w:hAnsi="Times" w:cs="Times New Roman"/>
+          <w:rFonts w:ascii="Times New Roman" w:hAnsi="Times New Roman" w:cs="Times New Roman"/>
+          <w:sz w:val="20"/>
+          <w:szCs w:val="20"/>
+        </w:rPr>
+      </w:pPr>
+      <w:r>
+        <w:rPr>
+          <w:rFonts w:ascii="Times New Roman" w:hAnsi="Times New Roman" w:cs="Times New Roman"/>
           <w:sz w:val="20"/>
           <w:szCs w:val="20"/>
         </w:rPr>
@@ -1391,35 +1549,21 @@
       </w:r>
       <w:r>
         <w:rPr>
-          <w:rFonts w:ascii="Times" w:hAnsi="Times" w:cs="Times New Roman"/>
-          <w:sz w:val="20"/>
-          <w:szCs w:val="20"/>
-        </w:rPr>
-        <w:t>Scrum</w:t>
-      </w:r>
-      <w:r>
-        <w:rPr>
-          <w:rFonts w:ascii="Times" w:hAnsi="Times" w:cs="Times New Roman"/>
-          <w:sz w:val="20"/>
-          <w:szCs w:val="20"/>
-        </w:rPr>
-        <w:t xml:space="preserve">, Travis CI/CD with Heroku to minimize friction, allowing Kaizntree to address customer feedbacks under 48 hours and </w:t>
-      </w:r>
-      <w:r>
-        <w:rPr>
-          <w:rFonts w:ascii="Times" w:hAnsi="Times" w:cs="Times New Roman"/>
-          <w:sz w:val="20"/>
-          <w:szCs w:val="20"/>
-        </w:rPr>
-        <w:t>continuously rolling out</w:t>
-      </w:r>
-      <w:r>
-        <w:rPr>
-          <w:rFonts w:ascii="Times" w:hAnsi="Times" w:cs="Times New Roman"/>
-          <w:sz w:val="20"/>
-          <w:szCs w:val="20"/>
-        </w:rPr>
-        <w:t xml:space="preserve"> new features weekly</w:t>
+          <w:rFonts w:ascii="Times New Roman" w:hAnsi="Times New Roman" w:cs="Times New Roman"/>
+          <w:b/>
+          <w:bCs/>
+          <w:sz w:val="20"/>
+          <w:szCs w:val="20"/>
+        </w:rPr>
+        <w:t>Scrum, Travis CI/CD</w:t>
+      </w:r>
+      <w:r>
+        <w:rPr>
+          <w:rFonts w:ascii="Times New Roman" w:hAnsi="Times New Roman" w:cs="Times New Roman"/>
+          <w:sz w:val="20"/>
+          <w:szCs w:val="20"/>
+        </w:rPr>
+        <w:t xml:space="preserve"> with Heroku to minimize friction, allowing Kaizntree to address customer feedbacks under 48 hours and continuously rolling out new features weekly</w:t>
       </w:r>
     </w:p>
     <w:p>
@@ -1432,10 +1576,11 @@
         <w:tabs>
           <w:tab w:val="right" w:pos="10800"/>
         </w:tabs>
+        <w:spacing w:line="252" w:lineRule="auto"/>
         <w:ind w:left="180" w:hanging="180"/>
         <w:jc w:val="both"/>
         <w:rPr>
-          <w:rFonts w:ascii="Times" w:hAnsi="Times" w:cs="Times New Roman"/>
+          <w:rFonts w:ascii="Times New Roman" w:hAnsi="Times New Roman" w:cs="Times New Roman"/>
           <w:b/>
           <w:bCs/>
           <w:sz w:val="20"/>
@@ -1444,39 +1589,29 @@
       </w:pPr>
       <w:r>
         <w:rPr>
-          <w:rFonts w:ascii="Times" w:hAnsi="Times" w:cs="Times New Roman"/>
+          <w:rFonts w:ascii="Times New Roman" w:hAnsi="Times New Roman" w:cs="Times New Roman"/>
           <w:b/>
           <w:bCs/>
           <w:sz w:val="20"/>
           <w:szCs w:val="20"/>
         </w:rPr>
-        <w:t xml:space="preserve">Champion of </w:t>
-      </w:r>
-      <w:r>
-        <w:rPr>
-          <w:rFonts w:ascii="Times" w:hAnsi="Times" w:cs="Times New Roman"/>
+        <w:t xml:space="preserve">Champion of NYU Summer Launchpad &amp; </w:t>
+      </w:r>
+      <w:proofErr w:type="spellStart"/>
+      <w:r>
+        <w:rPr>
+          <w:rFonts w:ascii="Times New Roman" w:hAnsi="Times New Roman" w:cs="Times New Roman"/>
           <w:b/>
           <w:bCs/>
           <w:sz w:val="20"/>
           <w:szCs w:val="20"/>
         </w:rPr>
-        <w:t xml:space="preserve">NYU Summer Launchpad &amp; </w:t>
-      </w:r>
-      <w:proofErr w:type="spellStart"/>
-      <w:r>
-        <w:rPr>
-          <w:rFonts w:ascii="Times" w:hAnsi="Times" w:cs="Times New Roman"/>
-          <w:b/>
-          <w:bCs/>
-          <w:sz w:val="20"/>
-          <w:szCs w:val="20"/>
-        </w:rPr>
         <w:t>NYUxYale</w:t>
       </w:r>
       <w:proofErr w:type="spellEnd"/>
       <w:r>
         <w:rPr>
-          <w:rFonts w:ascii="Times" w:hAnsi="Times" w:cs="Times New Roman"/>
+          <w:rFonts w:ascii="Times New Roman" w:hAnsi="Times New Roman" w:cs="Times New Roman"/>
           <w:b/>
           <w:bCs/>
           <w:sz w:val="20"/>
@@ -1495,17 +1630,18 @@
         <w:tabs>
           <w:tab w:val="right" w:pos="10800"/>
         </w:tabs>
+        <w:spacing w:line="252" w:lineRule="auto"/>
         <w:ind w:left="374" w:hanging="187"/>
         <w:jc w:val="both"/>
         <w:rPr>
-          <w:rFonts w:ascii="Times" w:hAnsi="Times" w:cs="Times New Roman"/>
-          <w:sz w:val="20"/>
-          <w:szCs w:val="20"/>
-        </w:rPr>
-      </w:pPr>
-      <w:r>
-        <w:rPr>
-          <w:rFonts w:ascii="Times" w:hAnsi="Times" w:cs="Times New Roman"/>
+          <w:rFonts w:ascii="Times New Roman" w:hAnsi="Times New Roman" w:cs="Times New Roman"/>
+          <w:sz w:val="20"/>
+          <w:szCs w:val="20"/>
+        </w:rPr>
+      </w:pPr>
+      <w:r>
+        <w:rPr>
+          <w:rFonts w:ascii="Times New Roman" w:hAnsi="Times New Roman" w:cs="Times New Roman"/>
           <w:sz w:val="20"/>
           <w:szCs w:val="20"/>
         </w:rPr>
@@ -1514,7 +1650,7 @@
       <w:proofErr w:type="spellStart"/>
       <w:r>
         <w:rPr>
-          <w:rFonts w:ascii="Times" w:hAnsi="Times" w:cs="Times New Roman"/>
+          <w:rFonts w:ascii="Times New Roman" w:hAnsi="Times New Roman" w:cs="Times New Roman"/>
           <w:sz w:val="20"/>
           <w:szCs w:val="20"/>
         </w:rPr>
@@ -1523,27 +1659,11 @@
       <w:proofErr w:type="spellEnd"/>
       <w:r>
         <w:rPr>
-          <w:rFonts w:ascii="Times" w:hAnsi="Times" w:cs="Times New Roman"/>
-          <w:sz w:val="20"/>
-          <w:szCs w:val="20"/>
-        </w:rPr>
-        <w:t xml:space="preserve"> Startup Competition</w:t>
-      </w:r>
-      <w:r>
-        <w:rPr>
-          <w:rFonts w:ascii="Times" w:hAnsi="Times" w:cs="Times New Roman"/>
-          <w:sz w:val="20"/>
-          <w:szCs w:val="20"/>
-        </w:rPr>
-        <w:t>, with a reward of</w:t>
-      </w:r>
-      <w:r>
-        <w:rPr>
-          <w:rFonts w:ascii="Times" w:hAnsi="Times" w:cs="Times New Roman"/>
-          <w:sz w:val="20"/>
-          <w:szCs w:val="20"/>
-        </w:rPr>
-        <w:t xml:space="preserve"> $10,000 non-dilutive funding </w:t>
+          <w:rFonts w:ascii="Times New Roman" w:hAnsi="Times New Roman" w:cs="Times New Roman"/>
+          <w:sz w:val="20"/>
+          <w:szCs w:val="20"/>
+        </w:rPr>
+        <w:t xml:space="preserve"> Startup Competition, with a reward of $10,000 non-dilutive funding </w:t>
       </w:r>
     </w:p>
     <w:p>
@@ -1556,53 +1676,22 @@
         <w:tabs>
           <w:tab w:val="right" w:pos="10800"/>
         </w:tabs>
+        <w:spacing w:line="252" w:lineRule="auto"/>
         <w:ind w:left="374" w:hanging="187"/>
         <w:jc w:val="both"/>
         <w:rPr>
-          <w:rFonts w:ascii="Times" w:hAnsi="Times" w:cs="Times New Roman"/>
-          <w:sz w:val="20"/>
-          <w:szCs w:val="20"/>
-        </w:rPr>
-      </w:pPr>
-      <w:r>
-        <w:rPr>
-          <w:rFonts w:ascii="Times" w:hAnsi="Times" w:cs="Times New Roman"/>
-          <w:sz w:val="20"/>
-          <w:szCs w:val="20"/>
-        </w:rPr>
-        <w:t xml:space="preserve">Got invited to apply for Y Combinator and Techstars NYC startup accelerators, </w:t>
-      </w:r>
-      <w:r>
-        <w:rPr>
-          <w:rFonts w:ascii="Times" w:hAnsi="Times" w:cs="Times New Roman"/>
-          <w:sz w:val="20"/>
-          <w:szCs w:val="20"/>
-        </w:rPr>
-        <w:t>receiving</w:t>
-      </w:r>
-      <w:r>
-        <w:rPr>
-          <w:rFonts w:ascii="Times" w:hAnsi="Times" w:cs="Times New Roman"/>
-          <w:sz w:val="20"/>
-          <w:szCs w:val="20"/>
-        </w:rPr>
-        <w:t xml:space="preserve"> mentorship </w:t>
-      </w:r>
-      <w:r>
-        <w:rPr>
-          <w:rFonts w:ascii="Times" w:hAnsi="Times" w:cs="Times New Roman"/>
-          <w:sz w:val="20"/>
-          <w:szCs w:val="20"/>
-        </w:rPr>
-        <w:t>from</w:t>
-      </w:r>
-      <w:r>
-        <w:rPr>
-          <w:rFonts w:ascii="Times" w:hAnsi="Times" w:cs="Times New Roman"/>
-          <w:sz w:val="20"/>
-          <w:szCs w:val="20"/>
-        </w:rPr>
-        <w:t xml:space="preserve"> entrepreneur coaches</w:t>
+          <w:rFonts w:ascii="Times New Roman" w:hAnsi="Times New Roman" w:cs="Times New Roman"/>
+          <w:sz w:val="20"/>
+          <w:szCs w:val="20"/>
+        </w:rPr>
+      </w:pPr>
+      <w:r>
+        <w:rPr>
+          <w:rFonts w:ascii="Times New Roman" w:hAnsi="Times New Roman" w:cs="Times New Roman"/>
+          <w:sz w:val="20"/>
+          <w:szCs w:val="20"/>
+        </w:rPr>
+        <w:t>Got invited to apply for Y Combinator and Techstars NYC startup accelerators, receiving mentorship from entrepreneur coaches</w:t>
       </w:r>
     </w:p>
     <w:p>
@@ -1615,17 +1704,18 @@
         <w:tabs>
           <w:tab w:val="right" w:pos="10800"/>
         </w:tabs>
+        <w:spacing w:line="252" w:lineRule="auto"/>
         <w:ind w:left="374" w:hanging="187"/>
         <w:jc w:val="both"/>
         <w:rPr>
-          <w:rFonts w:ascii="Times" w:hAnsi="Times" w:cs="Times New Roman"/>
-          <w:sz w:val="20"/>
-          <w:szCs w:val="20"/>
-        </w:rPr>
-      </w:pPr>
-      <w:r>
-        <w:rPr>
-          <w:rFonts w:ascii="Times" w:hAnsi="Times" w:cs="Times New Roman"/>
+          <w:rFonts w:ascii="Times New Roman" w:hAnsi="Times New Roman" w:cs="Times New Roman"/>
+          <w:sz w:val="20"/>
+          <w:szCs w:val="20"/>
+        </w:rPr>
+      </w:pPr>
+      <w:r>
+        <w:rPr>
+          <w:rFonts w:ascii="Times New Roman" w:hAnsi="Times New Roman" w:cs="Times New Roman"/>
           <w:sz w:val="20"/>
           <w:szCs w:val="20"/>
         </w:rPr>
@@ -1638,8 +1728,10 @@
         <w:tabs>
           <w:tab w:val="right" w:pos="10800"/>
         </w:tabs>
-        <w:rPr>
-          <w:rFonts w:ascii="Times" w:hAnsi="Times" w:cs="Times New Roman"/>
+        <w:spacing w:line="252" w:lineRule="auto"/>
+        <w:jc w:val="both"/>
+        <w:rPr>
+          <w:rFonts w:ascii="Times New Roman" w:hAnsi="Times New Roman" w:cs="Times New Roman"/>
           <w:b/>
           <w:sz w:val="21"/>
           <w:szCs w:val="21"/>
@@ -1647,66 +1739,42 @@
       </w:pPr>
       <w:r>
         <w:rPr>
-          <w:rFonts w:ascii="Times" w:hAnsi="Times" w:cs="Times New Roman"/>
+          <w:rFonts w:ascii="Times New Roman" w:hAnsi="Times New Roman" w:cs="Times New Roman"/>
           <w:b/>
           <w:sz w:val="21"/>
           <w:szCs w:val="21"/>
         </w:rPr>
-        <w:t>Expsoft Ltd.</w:t>
-      </w:r>
-      <w:r>
-        <w:rPr>
-          <w:rFonts w:ascii="Times" w:hAnsi="Times" w:cs="Times New Roman"/>
+        <w:t xml:space="preserve">Expsoft Ltd. </w:t>
+      </w:r>
+      <w:r>
+        <w:rPr>
+          <w:rFonts w:ascii="Times New Roman" w:hAnsi="Times New Roman" w:cs="Times New Roman"/>
           <w:b/>
           <w:sz w:val="21"/>
           <w:szCs w:val="21"/>
         </w:rPr>
-        <w:t xml:space="preserve"> </w:t>
-      </w:r>
-      <w:r>
-        <w:rPr>
-          <w:rFonts w:ascii="Times" w:hAnsi="Times" w:cs="Times New Roman"/>
+        <w:tab/>
+        <w:t>Wuxi, China</w:t>
+      </w:r>
+    </w:p>
+    <w:p>
+      <w:pPr>
+        <w:pStyle w:val="NoSpacing"/>
+        <w:tabs>
+          <w:tab w:val="right" w:pos="10800"/>
+        </w:tabs>
+        <w:spacing w:line="252" w:lineRule="auto"/>
+        <w:jc w:val="both"/>
+        <w:rPr>
+          <w:rFonts w:ascii="Times New Roman" w:hAnsi="Times New Roman" w:cs="Times New Roman"/>
           <w:b/>
           <w:sz w:val="21"/>
           <w:szCs w:val="21"/>
         </w:rPr>
-        <w:tab/>
-      </w:r>
-      <w:r>
-        <w:rPr>
-          <w:rFonts w:ascii="Times" w:hAnsi="Times" w:cs="Times New Roman"/>
-          <w:b/>
-          <w:sz w:val="21"/>
-          <w:szCs w:val="21"/>
-        </w:rPr>
-        <w:t>Wuxi</w:t>
-      </w:r>
-      <w:r>
-        <w:rPr>
-          <w:rFonts w:ascii="Times" w:hAnsi="Times" w:cs="Times New Roman"/>
-          <w:b/>
-          <w:sz w:val="21"/>
-          <w:szCs w:val="21"/>
-        </w:rPr>
-        <w:t>, China</w:t>
-      </w:r>
-    </w:p>
-    <w:p>
-      <w:pPr>
-        <w:pStyle w:val="NoSpacing"/>
-        <w:tabs>
-          <w:tab w:val="right" w:pos="10800"/>
-        </w:tabs>
-        <w:rPr>
-          <w:rFonts w:ascii="Times" w:hAnsi="Times" w:cs="Times New Roman"/>
-          <w:b/>
-          <w:sz w:val="21"/>
-          <w:szCs w:val="21"/>
-        </w:rPr>
-      </w:pPr>
-      <w:r>
-        <w:rPr>
-          <w:rFonts w:ascii="Times" w:hAnsi="Times" w:cs="Times New Roman"/>
+      </w:pPr>
+      <w:r>
+        <w:rPr>
+          <w:rFonts w:ascii="Times New Roman" w:hAnsi="Times New Roman" w:cs="Times New Roman"/>
           <w:bCs/>
           <w:sz w:val="21"/>
           <w:szCs w:val="21"/>
@@ -1715,20 +1783,12 @@
       </w:r>
       <w:r>
         <w:rPr>
-          <w:rFonts w:ascii="Times" w:hAnsi="Times" w:cs="Times New Roman"/>
+          <w:rFonts w:ascii="Times New Roman" w:hAnsi="Times New Roman" w:cs="Times New Roman"/>
           <w:b/>
           <w:sz w:val="21"/>
           <w:szCs w:val="21"/>
         </w:rPr>
         <w:tab/>
-      </w:r>
-      <w:r>
-        <w:rPr>
-          <w:rFonts w:ascii="Times" w:hAnsi="Times" w:cs="Times New Roman"/>
-          <w:b/>
-          <w:sz w:val="21"/>
-          <w:szCs w:val="21"/>
-        </w:rPr>
         <w:t>May 2021 – Sept. 2021</w:t>
       </w:r>
     </w:p>
@@ -1742,21 +1802,58 @@
         <w:tabs>
           <w:tab w:val="right" w:pos="10800"/>
         </w:tabs>
+        <w:spacing w:line="252" w:lineRule="auto"/>
         <w:ind w:left="360"/>
         <w:jc w:val="both"/>
         <w:rPr>
-          <w:rFonts w:ascii="Times" w:hAnsi="Times" w:cs="Times New Roman"/>
-          <w:sz w:val="20"/>
-          <w:szCs w:val="20"/>
-        </w:rPr>
-      </w:pPr>
-      <w:r>
-        <w:rPr>
-          <w:rFonts w:ascii="Times" w:hAnsi="Times" w:cs="Times New Roman"/>
-          <w:sz w:val="20"/>
-          <w:szCs w:val="20"/>
-        </w:rPr>
-        <w:t>Leveraged the power of Springboot and Maven to build resilient and user-friendly auditing platforms for governments</w:t>
+          <w:rFonts w:ascii="Times New Roman" w:hAnsi="Times New Roman" w:cs="Times New Roman"/>
+          <w:sz w:val="20"/>
+          <w:szCs w:val="20"/>
+        </w:rPr>
+      </w:pPr>
+      <w:r>
+        <w:rPr>
+          <w:rFonts w:ascii="Times New Roman" w:hAnsi="Times New Roman" w:cs="Times New Roman"/>
+          <w:sz w:val="20"/>
+          <w:szCs w:val="20"/>
+        </w:rPr>
+        <w:t xml:space="preserve">Leveraged the power of </w:t>
+      </w:r>
+      <w:r>
+        <w:rPr>
+          <w:rFonts w:ascii="Times New Roman" w:hAnsi="Times New Roman" w:cs="Times New Roman"/>
+          <w:b/>
+          <w:bCs/>
+          <w:sz w:val="20"/>
+          <w:szCs w:val="20"/>
+        </w:rPr>
+        <w:t>Springboot</w:t>
+      </w:r>
+      <w:r>
+        <w:rPr>
+          <w:rFonts w:ascii="Times New Roman" w:hAnsi="Times New Roman" w:cs="Times New Roman"/>
+          <w:sz w:val="20"/>
+          <w:szCs w:val="20"/>
+        </w:rPr>
+        <w:t xml:space="preserve"> and </w:t>
+      </w:r>
+      <w:r>
+        <w:rPr>
+          <w:rFonts w:ascii="Times New Roman" w:hAnsi="Times New Roman" w:cs="Times New Roman"/>
+          <w:b/>
+          <w:bCs/>
+          <w:sz w:val="20"/>
+          <w:szCs w:val="20"/>
+        </w:rPr>
+        <w:t>Maven</w:t>
+      </w:r>
+      <w:r>
+        <w:rPr>
+          <w:rFonts w:ascii="Times New Roman" w:hAnsi="Times New Roman" w:cs="Times New Roman"/>
+          <w:sz w:val="20"/>
+          <w:szCs w:val="20"/>
+        </w:rPr>
+        <w:t xml:space="preserve"> to build resilient and user-friendly auditing platforms for governments</w:t>
       </w:r>
     </w:p>
     <w:p>
@@ -1769,17 +1866,18 @@
         <w:tabs>
           <w:tab w:val="right" w:pos="10800"/>
         </w:tabs>
+        <w:spacing w:after="60" w:line="252" w:lineRule="auto"/>
         <w:ind w:left="360"/>
         <w:jc w:val="both"/>
         <w:rPr>
-          <w:rFonts w:ascii="Times" w:hAnsi="Times" w:cs="Times New Roman"/>
-          <w:sz w:val="20"/>
-          <w:szCs w:val="20"/>
-        </w:rPr>
-      </w:pPr>
-      <w:r>
-        <w:rPr>
-          <w:rFonts w:ascii="Times" w:hAnsi="Times"/>
+          <w:rFonts w:ascii="Times New Roman" w:hAnsi="Times New Roman" w:cs="Times New Roman"/>
+          <w:sz w:val="20"/>
+          <w:szCs w:val="20"/>
+        </w:rPr>
+      </w:pPr>
+      <w:r>
+        <w:rPr>
+          <w:rFonts w:ascii="Times New Roman" w:hAnsi="Times New Roman" w:cs="Times New Roman"/>
           <w:sz w:val="20"/>
           <w:szCs w:val="20"/>
         </w:rPr>
@@ -1792,16 +1890,18 @@
         <w:pBdr>
           <w:bottom w:val="single" w:sz="4" w:space="1" w:color="auto"/>
         </w:pBdr>
+        <w:spacing w:line="252" w:lineRule="auto"/>
+        <w:jc w:val="both"/>
         <w:rPr>
           <w:rStyle w:val="BookTitle"/>
-          <w:rFonts w:ascii="Times" w:hAnsi="Times" w:cs="Times New Roman"/>
+          <w:rFonts w:ascii="Times New Roman" w:hAnsi="Times New Roman" w:cs="Times New Roman"/>
           <w:b w:val="0"/>
         </w:rPr>
       </w:pPr>
       <w:r>
         <w:rPr>
           <w:rStyle w:val="BookTitle"/>
-          <w:rFonts w:ascii="Times" w:hAnsi="Times" w:cs="Times New Roman"/>
+          <w:rFonts w:ascii="Times New Roman" w:hAnsi="Times New Roman" w:cs="Times New Roman"/>
           <w:b w:val="0"/>
         </w:rPr>
         <w:t>Research &amp; Projects</w:t>
@@ -1813,39 +1913,41 @@
         <w:tabs>
           <w:tab w:val="right" w:pos="10800"/>
         </w:tabs>
-        <w:rPr>
-          <w:rFonts w:ascii="Times" w:hAnsi="Times" w:cs="Times New Roman"/>
-          <w:b/>
-          <w:sz w:val="21"/>
-          <w:szCs w:val="21"/>
+        <w:spacing w:line="252" w:lineRule="auto"/>
+        <w:jc w:val="both"/>
+        <w:rPr>
+          <w:rFonts w:ascii="Times New Roman" w:hAnsi="Times New Roman" w:cs="Times New Roman"/>
+          <w:b/>
+          <w:sz w:val="20"/>
+          <w:szCs w:val="20"/>
         </w:rPr>
       </w:pPr>
       <w:proofErr w:type="spellStart"/>
       <w:r>
         <w:rPr>
-          <w:rFonts w:ascii="Times" w:hAnsi="Times" w:cs="Times New Roman"/>
-          <w:b/>
-          <w:sz w:val="21"/>
-          <w:szCs w:val="21"/>
+          <w:rFonts w:ascii="Times New Roman" w:hAnsi="Times New Roman" w:cs="Times New Roman"/>
+          <w:b/>
+          <w:sz w:val="20"/>
+          <w:szCs w:val="20"/>
         </w:rPr>
         <w:t>Parkrowd</w:t>
       </w:r>
       <w:proofErr w:type="spellEnd"/>
       <w:r>
         <w:rPr>
-          <w:rFonts w:ascii="Times" w:hAnsi="Times" w:cs="Times New Roman"/>
-          <w:b/>
-          <w:sz w:val="21"/>
-          <w:szCs w:val="21"/>
+          <w:rFonts w:ascii="Times New Roman" w:hAnsi="Times New Roman" w:cs="Times New Roman"/>
+          <w:b/>
+          <w:sz w:val="20"/>
+          <w:szCs w:val="20"/>
         </w:rPr>
         <w:t xml:space="preserve"> NYC </w:t>
       </w:r>
       <w:r>
         <w:rPr>
-          <w:rFonts w:ascii="Times" w:hAnsi="Times" w:cs="Times New Roman"/>
+          <w:rFonts w:ascii="Times New Roman" w:hAnsi="Times New Roman" w:cs="Times New Roman"/>
           <w:bCs/>
-          <w:sz w:val="21"/>
-          <w:szCs w:val="21"/>
+          <w:sz w:val="20"/>
+          <w:szCs w:val="20"/>
         </w:rPr>
         <w:t xml:space="preserve">(repo: </w:t>
       </w:r>
@@ -1853,39 +1955,31 @@
         <w:r>
           <w:rPr>
             <w:rStyle w:val="Hyperlink"/>
-            <w:rFonts w:ascii="Times" w:hAnsi="Times" w:cs="Times New Roman"/>
+            <w:rFonts w:ascii="Times New Roman" w:hAnsi="Times New Roman" w:cs="Times New Roman"/>
             <w:bCs/>
-            <w:sz w:val="21"/>
-            <w:szCs w:val="21"/>
+            <w:sz w:val="20"/>
+            <w:szCs w:val="20"/>
           </w:rPr>
           <w:t>https://github.com/NigelLu/Parkrowd</w:t>
         </w:r>
       </w:hyperlink>
       <w:r>
         <w:rPr>
-          <w:rFonts w:ascii="Times" w:hAnsi="Times" w:cs="Times New Roman"/>
+          <w:rFonts w:ascii="Times New Roman" w:hAnsi="Times New Roman" w:cs="Times New Roman"/>
           <w:bCs/>
-          <w:sz w:val="21"/>
-          <w:szCs w:val="21"/>
+          <w:sz w:val="20"/>
+          <w:szCs w:val="20"/>
         </w:rPr>
         <w:t>)</w:t>
       </w:r>
       <w:r>
         <w:rPr>
-          <w:rFonts w:ascii="Times" w:hAnsi="Times" w:cs="Times New Roman"/>
-          <w:b/>
-          <w:sz w:val="21"/>
-          <w:szCs w:val="21"/>
+          <w:rFonts w:ascii="Times New Roman" w:hAnsi="Times New Roman" w:cs="Times New Roman"/>
+          <w:b/>
+          <w:sz w:val="20"/>
+          <w:szCs w:val="20"/>
         </w:rPr>
         <w:tab/>
-      </w:r>
-      <w:r>
-        <w:rPr>
-          <w:rFonts w:ascii="Times" w:hAnsi="Times" w:cs="Times New Roman"/>
-          <w:b/>
-          <w:sz w:val="21"/>
-          <w:szCs w:val="21"/>
-        </w:rPr>
         <w:t>New York, NY</w:t>
       </w:r>
     </w:p>
@@ -1895,78 +1989,62 @@
         <w:tabs>
           <w:tab w:val="right" w:pos="10800"/>
         </w:tabs>
-        <w:rPr>
-          <w:rFonts w:ascii="Times" w:hAnsi="Times" w:cs="Times New Roman"/>
-          <w:b/>
-          <w:sz w:val="21"/>
-          <w:szCs w:val="21"/>
-        </w:rPr>
-      </w:pPr>
-      <w:r>
-        <w:rPr>
-          <w:rFonts w:ascii="Times" w:hAnsi="Times" w:cs="Times New Roman" w:hint="eastAsia"/>
+        <w:spacing w:line="252" w:lineRule="auto"/>
+        <w:jc w:val="both"/>
+        <w:rPr>
+          <w:rFonts w:ascii="Times New Roman" w:hAnsi="Times New Roman" w:cs="Times New Roman"/>
+          <w:b/>
+          <w:sz w:val="20"/>
+          <w:szCs w:val="20"/>
+        </w:rPr>
+      </w:pPr>
+      <w:r>
+        <w:rPr>
+          <w:rFonts w:ascii="Times New Roman" w:hAnsi="Times New Roman" w:cs="Times New Roman"/>
           <w:bCs/>
-          <w:sz w:val="21"/>
-          <w:szCs w:val="21"/>
+          <w:sz w:val="20"/>
+          <w:szCs w:val="20"/>
           <w:lang w:eastAsia="zh-CN"/>
         </w:rPr>
-        <w:t>Parking</w:t>
-      </w:r>
-      <w:r>
-        <w:rPr>
-          <w:rFonts w:ascii="Times" w:hAnsi="Times" w:cs="Times New Roman"/>
+        <w:t xml:space="preserve">Parking Made Easy - </w:t>
+      </w:r>
+      <w:r>
+        <w:rPr>
+          <w:rFonts w:ascii="Times New Roman" w:hAnsi="Times New Roman" w:cs="Times New Roman"/>
           <w:bCs/>
-          <w:sz w:val="21"/>
-          <w:szCs w:val="21"/>
-          <w:lang w:eastAsia="zh-CN"/>
-        </w:rPr>
-        <w:t xml:space="preserve"> Made Easy - </w:t>
-      </w:r>
-      <w:r>
-        <w:rPr>
-          <w:rFonts w:ascii="Times" w:hAnsi="Times" w:cs="Times New Roman"/>
+          <w:sz w:val="20"/>
+          <w:szCs w:val="20"/>
+        </w:rPr>
+        <w:t xml:space="preserve">Crowd-sourced Parking Info Sharing Platform based </w:t>
+      </w:r>
+      <w:proofErr w:type="gramStart"/>
+      <w:r>
+        <w:rPr>
+          <w:rFonts w:ascii="Times New Roman" w:hAnsi="Times New Roman" w:cs="Times New Roman"/>
           <w:bCs/>
-          <w:sz w:val="21"/>
-          <w:szCs w:val="21"/>
-        </w:rPr>
-        <w:t xml:space="preserve">Crowd-sourced Parking Info Sharing Platform based </w:t>
-      </w:r>
-      <w:proofErr w:type="gramStart"/>
-      <w:r>
-        <w:rPr>
-          <w:rFonts w:ascii="Times" w:hAnsi="Times" w:cs="Times New Roman"/>
+          <w:sz w:val="20"/>
+          <w:szCs w:val="20"/>
+        </w:rPr>
+        <w:t>off of</w:t>
+      </w:r>
+      <w:proofErr w:type="gramEnd"/>
+      <w:r>
+        <w:rPr>
+          <w:rFonts w:ascii="Times New Roman" w:hAnsi="Times New Roman" w:cs="Times New Roman"/>
           <w:bCs/>
-          <w:sz w:val="21"/>
-          <w:szCs w:val="21"/>
-        </w:rPr>
-        <w:t>off of</w:t>
-      </w:r>
-      <w:proofErr w:type="gramEnd"/>
-      <w:r>
-        <w:rPr>
-          <w:rFonts w:ascii="Times" w:hAnsi="Times" w:cs="Times New Roman"/>
-          <w:bCs/>
-          <w:sz w:val="21"/>
-          <w:szCs w:val="21"/>
+          <w:sz w:val="20"/>
+          <w:szCs w:val="20"/>
         </w:rPr>
         <w:t xml:space="preserve"> NYC Open Data</w:t>
       </w:r>
       <w:r>
         <w:rPr>
-          <w:rFonts w:ascii="Times" w:hAnsi="Times" w:cs="Times New Roman"/>
-          <w:b/>
-          <w:sz w:val="21"/>
-          <w:szCs w:val="21"/>
+          <w:rFonts w:ascii="Times New Roman" w:hAnsi="Times New Roman" w:cs="Times New Roman"/>
+          <w:b/>
+          <w:sz w:val="20"/>
+          <w:szCs w:val="20"/>
         </w:rPr>
         <w:tab/>
-      </w:r>
-      <w:r>
-        <w:rPr>
-          <w:rFonts w:ascii="Times" w:hAnsi="Times" w:cs="Times New Roman"/>
-          <w:b/>
-          <w:sz w:val="21"/>
-          <w:szCs w:val="21"/>
-        </w:rPr>
         <w:t>Sept. 2023 – Dec. 2023</w:t>
       </w:r>
     </w:p>
@@ -1980,17 +2058,18 @@
         <w:tabs>
           <w:tab w:val="right" w:pos="10800"/>
         </w:tabs>
+        <w:spacing w:line="252" w:lineRule="auto"/>
         <w:ind w:left="360"/>
         <w:jc w:val="both"/>
         <w:rPr>
-          <w:rFonts w:ascii="Times" w:hAnsi="Times"/>
-          <w:sz w:val="20"/>
-          <w:szCs w:val="20"/>
-        </w:rPr>
-      </w:pPr>
-      <w:r>
-        <w:rPr>
-          <w:rFonts w:ascii="Times" w:hAnsi="Times"/>
+          <w:rFonts w:ascii="Times New Roman" w:hAnsi="Times New Roman" w:cs="Times New Roman"/>
+          <w:sz w:val="20"/>
+          <w:szCs w:val="20"/>
+        </w:rPr>
+      </w:pPr>
+      <w:r>
+        <w:rPr>
+          <w:rFonts w:ascii="Times New Roman" w:hAnsi="Times New Roman" w:cs="Times New Roman"/>
           <w:sz w:val="20"/>
           <w:szCs w:val="20"/>
         </w:rPr>
@@ -2007,17 +2086,18 @@
         <w:tabs>
           <w:tab w:val="right" w:pos="10800"/>
         </w:tabs>
+        <w:spacing w:line="252" w:lineRule="auto"/>
         <w:ind w:left="360"/>
         <w:jc w:val="both"/>
         <w:rPr>
-          <w:rFonts w:ascii="Times" w:hAnsi="Times"/>
-          <w:sz w:val="20"/>
-          <w:szCs w:val="20"/>
-        </w:rPr>
-      </w:pPr>
-      <w:r>
-        <w:rPr>
-          <w:rFonts w:ascii="Times" w:hAnsi="Times"/>
+          <w:rFonts w:ascii="Times New Roman" w:hAnsi="Times New Roman" w:cs="Times New Roman"/>
+          <w:sz w:val="20"/>
+          <w:szCs w:val="20"/>
+        </w:rPr>
+      </w:pPr>
+      <w:r>
+        <w:rPr>
+          <w:rFonts w:ascii="Times New Roman" w:hAnsi="Times New Roman" w:cs="Times New Roman"/>
           <w:sz w:val="20"/>
           <w:szCs w:val="20"/>
         </w:rPr>
@@ -2026,7 +2106,7 @@
       <w:proofErr w:type="spellStart"/>
       <w:r>
         <w:rPr>
-          <w:rFonts w:ascii="Times" w:hAnsi="Times"/>
+          <w:rFonts w:ascii="Times New Roman" w:hAnsi="Times New Roman" w:cs="Times New Roman"/>
           <w:sz w:val="20"/>
           <w:szCs w:val="20"/>
         </w:rPr>
@@ -2035,32 +2115,16 @@
       <w:proofErr w:type="spellEnd"/>
       <w:r>
         <w:rPr>
-          <w:rFonts w:ascii="Times" w:hAnsi="Times"/>
-          <w:sz w:val="20"/>
-          <w:szCs w:val="20"/>
-        </w:rPr>
-        <w:t xml:space="preserve"> as a Django RESTful app integrated with Google Maps API</w:t>
-      </w:r>
-      <w:r>
-        <w:rPr>
-          <w:rFonts w:ascii="Times" w:hAnsi="Times"/>
-          <w:sz w:val="20"/>
-          <w:szCs w:val="20"/>
-        </w:rPr>
-        <w:t xml:space="preserve"> </w:t>
-      </w:r>
-      <w:r>
-        <w:rPr>
-          <w:rFonts w:ascii="Times" w:hAnsi="Times"/>
-          <w:sz w:val="20"/>
-          <w:szCs w:val="20"/>
-        </w:rPr>
-        <w:t xml:space="preserve">through Scrum and </w:t>
+          <w:rFonts w:ascii="Times New Roman" w:hAnsi="Times New Roman" w:cs="Times New Roman"/>
+          <w:sz w:val="20"/>
+          <w:szCs w:val="20"/>
+        </w:rPr>
+        <w:t xml:space="preserve"> as a Django RESTful app integrated with Google Maps API through Scrum and </w:t>
       </w:r>
       <w:proofErr w:type="spellStart"/>
       <w:r>
         <w:rPr>
-          <w:rFonts w:ascii="Times" w:hAnsi="Times"/>
+          <w:rFonts w:ascii="Times New Roman" w:hAnsi="Times New Roman" w:cs="Times New Roman"/>
           <w:sz w:val="20"/>
           <w:szCs w:val="20"/>
         </w:rPr>
@@ -2069,7 +2133,7 @@
       <w:proofErr w:type="spellEnd"/>
       <w:r>
         <w:rPr>
-          <w:rFonts w:ascii="Times" w:hAnsi="Times"/>
+          <w:rFonts w:ascii="Times New Roman" w:hAnsi="Times New Roman" w:cs="Times New Roman"/>
           <w:sz w:val="20"/>
           <w:szCs w:val="20"/>
         </w:rPr>
@@ -2082,28 +2146,30 @@
         <w:tabs>
           <w:tab w:val="right" w:pos="10800"/>
         </w:tabs>
-        <w:rPr>
-          <w:rFonts w:ascii="Times" w:hAnsi="Times" w:cs="Times New Roman"/>
-          <w:b/>
-          <w:sz w:val="21"/>
-          <w:szCs w:val="21"/>
-        </w:rPr>
-      </w:pPr>
-      <w:r>
-        <w:rPr>
-          <w:rFonts w:ascii="Times" w:hAnsi="Times" w:cs="Times New Roman"/>
-          <w:b/>
-          <w:sz w:val="21"/>
-          <w:szCs w:val="21"/>
+        <w:spacing w:line="252" w:lineRule="auto"/>
+        <w:jc w:val="both"/>
+        <w:rPr>
+          <w:rFonts w:ascii="Times New Roman" w:hAnsi="Times New Roman" w:cs="Times New Roman"/>
+          <w:b/>
+          <w:sz w:val="20"/>
+          <w:szCs w:val="20"/>
+        </w:rPr>
+      </w:pPr>
+      <w:r>
+        <w:rPr>
+          <w:rFonts w:ascii="Times New Roman" w:hAnsi="Times New Roman" w:cs="Times New Roman"/>
+          <w:b/>
+          <w:sz w:val="20"/>
+          <w:szCs w:val="20"/>
         </w:rPr>
         <w:t xml:space="preserve">Rate My Professor </w:t>
       </w:r>
       <w:r>
         <w:rPr>
-          <w:rFonts w:ascii="Times" w:hAnsi="Times" w:cs="Times New Roman"/>
+          <w:rFonts w:ascii="Times New Roman" w:hAnsi="Times New Roman" w:cs="Times New Roman"/>
           <w:bCs/>
-          <w:sz w:val="21"/>
-          <w:szCs w:val="21"/>
+          <w:sz w:val="20"/>
+          <w:szCs w:val="20"/>
         </w:rPr>
         <w:t xml:space="preserve">(repo: </w:t>
       </w:r>
@@ -2111,39 +2177,31 @@
         <w:r>
           <w:rPr>
             <w:rStyle w:val="Hyperlink"/>
-            <w:rFonts w:ascii="Times" w:hAnsi="Times" w:cs="Times New Roman"/>
+            <w:rFonts w:ascii="Times New Roman" w:hAnsi="Times New Roman" w:cs="Times New Roman"/>
             <w:bCs/>
-            <w:sz w:val="21"/>
-            <w:szCs w:val="21"/>
+            <w:sz w:val="20"/>
+            <w:szCs w:val="20"/>
           </w:rPr>
           <w:t>https://github.com/NigelLu/RateMyProfessor</w:t>
         </w:r>
       </w:hyperlink>
       <w:r>
         <w:rPr>
-          <w:rFonts w:ascii="Times" w:hAnsi="Times" w:cs="Times New Roman"/>
+          <w:rFonts w:ascii="Times New Roman" w:hAnsi="Times New Roman" w:cs="Times New Roman"/>
           <w:bCs/>
-          <w:sz w:val="21"/>
-          <w:szCs w:val="21"/>
+          <w:sz w:val="20"/>
+          <w:szCs w:val="20"/>
         </w:rPr>
         <w:t>)</w:t>
       </w:r>
       <w:r>
         <w:rPr>
-          <w:rFonts w:ascii="Times" w:hAnsi="Times" w:cs="Times New Roman"/>
-          <w:b/>
-          <w:sz w:val="21"/>
-          <w:szCs w:val="21"/>
+          <w:rFonts w:ascii="Times New Roman" w:hAnsi="Times New Roman" w:cs="Times New Roman"/>
+          <w:b/>
+          <w:sz w:val="20"/>
+          <w:szCs w:val="20"/>
         </w:rPr>
         <w:tab/>
-      </w:r>
-      <w:r>
-        <w:rPr>
-          <w:rFonts w:ascii="Times" w:hAnsi="Times" w:cs="Times New Roman"/>
-          <w:b/>
-          <w:sz w:val="21"/>
-          <w:szCs w:val="21"/>
-        </w:rPr>
         <w:t>New York, NY</w:t>
       </w:r>
     </w:p>
@@ -2153,39 +2211,33 @@
         <w:tabs>
           <w:tab w:val="right" w:pos="10800"/>
         </w:tabs>
-        <w:rPr>
-          <w:rFonts w:ascii="Times" w:hAnsi="Times" w:cs="Times New Roman"/>
-          <w:b/>
-          <w:sz w:val="21"/>
-          <w:szCs w:val="21"/>
-        </w:rPr>
-      </w:pPr>
-      <w:r>
-        <w:rPr>
-          <w:rFonts w:ascii="Times" w:hAnsi="Times" w:cs="Times New Roman"/>
+        <w:spacing w:line="252" w:lineRule="auto"/>
+        <w:jc w:val="both"/>
+        <w:rPr>
+          <w:rFonts w:ascii="Times New Roman" w:hAnsi="Times New Roman" w:cs="Times New Roman"/>
+          <w:b/>
+          <w:sz w:val="20"/>
+          <w:szCs w:val="20"/>
+        </w:rPr>
+      </w:pPr>
+      <w:r>
+        <w:rPr>
+          <w:rFonts w:ascii="Times New Roman" w:hAnsi="Times New Roman" w:cs="Times New Roman"/>
           <w:bCs/>
-          <w:sz w:val="21"/>
-          <w:szCs w:val="21"/>
+          <w:sz w:val="20"/>
+          <w:szCs w:val="20"/>
           <w:lang w:eastAsia="zh-CN"/>
         </w:rPr>
         <w:t>Rate My Professor redesigned as a SPA (single page application) powered by Spring Boot and React</w:t>
       </w:r>
       <w:r>
         <w:rPr>
-          <w:rFonts w:ascii="Times" w:hAnsi="Times" w:cs="Times New Roman"/>
-          <w:b/>
-          <w:sz w:val="21"/>
-          <w:szCs w:val="21"/>
+          <w:rFonts w:ascii="Times New Roman" w:hAnsi="Times New Roman" w:cs="Times New Roman"/>
+          <w:b/>
+          <w:sz w:val="20"/>
+          <w:szCs w:val="20"/>
         </w:rPr>
         <w:tab/>
-      </w:r>
-      <w:r>
-        <w:rPr>
-          <w:rFonts w:ascii="Times" w:hAnsi="Times" w:cs="Times New Roman"/>
-          <w:b/>
-          <w:sz w:val="21"/>
-          <w:szCs w:val="21"/>
-        </w:rPr>
         <w:t>Sept. 2023 – Dec. 2023</w:t>
       </w:r>
     </w:p>
@@ -2199,17 +2251,18 @@
         <w:tabs>
           <w:tab w:val="right" w:pos="10800"/>
         </w:tabs>
+        <w:spacing w:line="252" w:lineRule="auto"/>
         <w:ind w:left="360"/>
         <w:jc w:val="both"/>
         <w:rPr>
-          <w:rFonts w:ascii="Times" w:hAnsi="Times"/>
-          <w:sz w:val="20"/>
-          <w:szCs w:val="20"/>
-        </w:rPr>
-      </w:pPr>
-      <w:r>
-        <w:rPr>
-          <w:rFonts w:ascii="Times" w:hAnsi="Times"/>
+          <w:rFonts w:ascii="Times New Roman" w:hAnsi="Times New Roman" w:cs="Times New Roman"/>
+          <w:sz w:val="20"/>
+          <w:szCs w:val="20"/>
+        </w:rPr>
+      </w:pPr>
+      <w:r>
+        <w:rPr>
+          <w:rFonts w:ascii="Times New Roman" w:hAnsi="Times New Roman" w:cs="Times New Roman"/>
           <w:sz w:val="20"/>
           <w:szCs w:val="20"/>
         </w:rPr>
@@ -2226,17 +2279,18 @@
         <w:tabs>
           <w:tab w:val="right" w:pos="10800"/>
         </w:tabs>
+        <w:spacing w:line="252" w:lineRule="auto"/>
         <w:ind w:left="360"/>
         <w:jc w:val="both"/>
         <w:rPr>
-          <w:rFonts w:ascii="Times" w:hAnsi="Times"/>
-          <w:sz w:val="20"/>
-          <w:szCs w:val="20"/>
-        </w:rPr>
-      </w:pPr>
-      <w:r>
-        <w:rPr>
-          <w:rFonts w:ascii="Times" w:hAnsi="Times"/>
+          <w:rFonts w:ascii="Times New Roman" w:hAnsi="Times New Roman" w:cs="Times New Roman"/>
+          <w:sz w:val="20"/>
+          <w:szCs w:val="20"/>
+        </w:rPr>
+      </w:pPr>
+      <w:r>
+        <w:rPr>
+          <w:rFonts w:ascii="Times New Roman" w:hAnsi="Times New Roman" w:cs="Times New Roman"/>
           <w:sz w:val="20"/>
           <w:szCs w:val="20"/>
         </w:rPr>
@@ -2245,7 +2299,7 @@
       <w:proofErr w:type="spellStart"/>
       <w:r>
         <w:rPr>
-          <w:rFonts w:ascii="Times" w:hAnsi="Times"/>
+          <w:rFonts w:ascii="Times New Roman" w:hAnsi="Times New Roman" w:cs="Times New Roman"/>
           <w:sz w:val="20"/>
           <w:szCs w:val="20"/>
         </w:rPr>
@@ -2254,7 +2308,7 @@
       <w:proofErr w:type="spellEnd"/>
       <w:r>
         <w:rPr>
-          <w:rFonts w:ascii="Times" w:hAnsi="Times"/>
+          <w:rFonts w:ascii="Times New Roman" w:hAnsi="Times New Roman" w:cs="Times New Roman"/>
           <w:sz w:val="20"/>
           <w:szCs w:val="20"/>
         </w:rPr>
@@ -2267,38 +2321,32 @@
         <w:tabs>
           <w:tab w:val="right" w:pos="10800"/>
         </w:tabs>
-        <w:rPr>
-          <w:rFonts w:ascii="Times" w:hAnsi="Times" w:cs="Times New Roman"/>
-          <w:b/>
-          <w:sz w:val="21"/>
-          <w:szCs w:val="21"/>
-        </w:rPr>
-      </w:pPr>
-      <w:r>
-        <w:rPr>
-          <w:rFonts w:ascii="Times" w:hAnsi="Times" w:cs="Times New Roman"/>
-          <w:b/>
-          <w:sz w:val="21"/>
-          <w:szCs w:val="21"/>
+        <w:spacing w:line="252" w:lineRule="auto"/>
+        <w:jc w:val="both"/>
+        <w:rPr>
+          <w:rFonts w:ascii="Times New Roman" w:hAnsi="Times New Roman" w:cs="Times New Roman"/>
+          <w:b/>
+          <w:sz w:val="20"/>
+          <w:szCs w:val="20"/>
+        </w:rPr>
+      </w:pPr>
+      <w:r>
+        <w:rPr>
+          <w:rFonts w:ascii="Times New Roman" w:hAnsi="Times New Roman" w:cs="Times New Roman"/>
+          <w:b/>
+          <w:sz w:val="20"/>
+          <w:szCs w:val="20"/>
         </w:rPr>
         <w:t>Few-shot Segmentation with Adaptive Data Augmentation and Cross Attention</w:t>
       </w:r>
       <w:r>
         <w:rPr>
-          <w:rFonts w:ascii="Times" w:hAnsi="Times" w:cs="Times New Roman"/>
-          <w:b/>
-          <w:sz w:val="21"/>
-          <w:szCs w:val="21"/>
+          <w:rFonts w:ascii="Times New Roman" w:hAnsi="Times New Roman" w:cs="Times New Roman"/>
+          <w:b/>
+          <w:sz w:val="20"/>
+          <w:szCs w:val="20"/>
         </w:rPr>
         <w:tab/>
-      </w:r>
-      <w:r>
-        <w:rPr>
-          <w:rFonts w:ascii="Times" w:hAnsi="Times" w:cs="Times New Roman"/>
-          <w:b/>
-          <w:sz w:val="21"/>
-          <w:szCs w:val="21"/>
-        </w:rPr>
         <w:t>Shanghai, China</w:t>
       </w:r>
     </w:p>
@@ -2308,39 +2356,33 @@
         <w:tabs>
           <w:tab w:val="right" w:pos="10800"/>
         </w:tabs>
-        <w:rPr>
-          <w:rFonts w:ascii="Times" w:hAnsi="Times" w:cs="Times New Roman"/>
-          <w:b/>
-          <w:sz w:val="21"/>
-          <w:szCs w:val="21"/>
-        </w:rPr>
-      </w:pPr>
-      <w:r>
-        <w:rPr>
-          <w:rFonts w:ascii="Times" w:hAnsi="Times" w:cs="Times New Roman"/>
+        <w:spacing w:line="252" w:lineRule="auto"/>
+        <w:jc w:val="both"/>
+        <w:rPr>
+          <w:rFonts w:ascii="Times New Roman" w:hAnsi="Times New Roman" w:cs="Times New Roman"/>
+          <w:b/>
+          <w:sz w:val="20"/>
+          <w:szCs w:val="20"/>
+        </w:rPr>
+      </w:pPr>
+      <w:r>
+        <w:rPr>
+          <w:rFonts w:ascii="Times New Roman" w:hAnsi="Times New Roman" w:cs="Times New Roman"/>
           <w:bCs/>
-          <w:sz w:val="21"/>
-          <w:szCs w:val="21"/>
+          <w:sz w:val="20"/>
+          <w:szCs w:val="20"/>
           <w:lang w:eastAsia="zh-CN"/>
         </w:rPr>
         <w:t>Co-authored a paper and submitted to CVPR 2023</w:t>
       </w:r>
       <w:r>
         <w:rPr>
-          <w:rFonts w:ascii="Times" w:hAnsi="Times" w:cs="Times New Roman"/>
-          <w:b/>
-          <w:sz w:val="21"/>
-          <w:szCs w:val="21"/>
+          <w:rFonts w:ascii="Times New Roman" w:hAnsi="Times New Roman" w:cs="Times New Roman"/>
+          <w:b/>
+          <w:sz w:val="20"/>
+          <w:szCs w:val="20"/>
         </w:rPr>
         <w:tab/>
-      </w:r>
-      <w:r>
-        <w:rPr>
-          <w:rFonts w:ascii="Times" w:hAnsi="Times" w:cs="Times New Roman"/>
-          <w:b/>
-          <w:sz w:val="21"/>
-          <w:szCs w:val="21"/>
-        </w:rPr>
         <w:t>Mar. 2022 - May 2023</w:t>
       </w:r>
     </w:p>
@@ -2354,29 +2396,22 @@
         <w:tabs>
           <w:tab w:val="right" w:pos="10800"/>
         </w:tabs>
+        <w:spacing w:line="252" w:lineRule="auto"/>
         <w:ind w:left="360"/>
         <w:jc w:val="both"/>
         <w:rPr>
-          <w:rFonts w:ascii="Times" w:hAnsi="Times"/>
-          <w:sz w:val="20"/>
-          <w:szCs w:val="20"/>
-        </w:rPr>
-      </w:pPr>
-      <w:r>
-        <w:rPr>
-          <w:rFonts w:ascii="Times" w:hAnsi="Times"/>
-          <w:sz w:val="20"/>
-          <w:szCs w:val="20"/>
-        </w:rPr>
-        <w:t>Proposed an instance-aware data augmentation strategy to improve support image diversity</w:t>
-      </w:r>
-      <w:r>
-        <w:rPr>
-          <w:rFonts w:ascii="Times" w:hAnsi="Times"/>
-          <w:sz w:val="20"/>
-          <w:szCs w:val="20"/>
-        </w:rPr>
-        <w:t xml:space="preserve"> and reduce distribution inconsistency</w:t>
+          <w:rFonts w:ascii="Times New Roman" w:hAnsi="Times New Roman" w:cs="Times New Roman"/>
+          <w:sz w:val="20"/>
+          <w:szCs w:val="20"/>
+        </w:rPr>
+      </w:pPr>
+      <w:r>
+        <w:rPr>
+          <w:rFonts w:ascii="Times New Roman" w:hAnsi="Times New Roman" w:cs="Times New Roman"/>
+          <w:sz w:val="20"/>
+          <w:szCs w:val="20"/>
+        </w:rPr>
+        <w:t>Proposed an instance-aware data augmentation strategy to improve support image diversity and reduce distribution inconsistency</w:t>
       </w:r>
     </w:p>
     <w:p>
@@ -2389,151 +2424,22 @@
         <w:tabs>
           <w:tab w:val="right" w:pos="10800"/>
         </w:tabs>
+        <w:spacing w:line="252" w:lineRule="auto"/>
         <w:ind w:left="360"/>
         <w:jc w:val="both"/>
         <w:rPr>
-          <w:rFonts w:ascii="Times" w:hAnsi="Times"/>
-          <w:sz w:val="20"/>
-          <w:szCs w:val="20"/>
-        </w:rPr>
-      </w:pPr>
-      <w:r>
-        <w:rPr>
-          <w:rFonts w:ascii="Times" w:hAnsi="Times"/>
+          <w:rFonts w:ascii="Times New Roman" w:hAnsi="Times New Roman" w:cs="Times New Roman"/>
+          <w:sz w:val="20"/>
+          <w:szCs w:val="20"/>
+        </w:rPr>
+      </w:pPr>
+      <w:r>
+        <w:rPr>
+          <w:rFonts w:ascii="Times New Roman" w:hAnsi="Times New Roman" w:cs="Times New Roman"/>
           <w:sz w:val="20"/>
           <w:szCs w:val="20"/>
         </w:rPr>
         <w:t>Incorporated a 4-D consensus cross attention module to align query and support features, increasing accuracy by 5.4%</w:t>
-      </w:r>
-    </w:p>
-    <w:p>
-      <w:pPr>
-        <w:pStyle w:val="NoSpacing"/>
-        <w:tabs>
-          <w:tab w:val="right" w:pos="10800"/>
-        </w:tabs>
-        <w:rPr>
-          <w:rFonts w:ascii="Times" w:hAnsi="Times" w:cs="Times New Roman"/>
-          <w:b/>
-          <w:sz w:val="21"/>
-          <w:szCs w:val="21"/>
-        </w:rPr>
-      </w:pPr>
-      <w:r>
-        <w:rPr>
-          <w:rFonts w:ascii="Times" w:hAnsi="Times" w:cs="Times New Roman"/>
-          <w:b/>
-          <w:sz w:val="21"/>
-          <w:szCs w:val="21"/>
-        </w:rPr>
-        <w:t>Multimodal Online Student Engagement Dataset</w:t>
-      </w:r>
-      <w:r>
-        <w:rPr>
-          <w:rFonts w:ascii="Times" w:hAnsi="Times" w:cs="Times New Roman"/>
-          <w:b/>
-          <w:sz w:val="21"/>
-          <w:szCs w:val="21"/>
-        </w:rPr>
-        <w:tab/>
-      </w:r>
-      <w:r>
-        <w:rPr>
-          <w:rFonts w:ascii="Times" w:hAnsi="Times" w:cs="Times New Roman"/>
-          <w:b/>
-          <w:sz w:val="21"/>
-          <w:szCs w:val="21"/>
-        </w:rPr>
-        <w:t>Abu Dhabi, UAE</w:t>
-      </w:r>
-    </w:p>
-    <w:p>
-      <w:pPr>
-        <w:pStyle w:val="NoSpacing"/>
-        <w:tabs>
-          <w:tab w:val="right" w:pos="10800"/>
-        </w:tabs>
-        <w:rPr>
-          <w:rFonts w:ascii="Times" w:hAnsi="Times" w:cs="Times New Roman"/>
-          <w:b/>
-          <w:sz w:val="21"/>
-          <w:szCs w:val="21"/>
-        </w:rPr>
-      </w:pPr>
-      <w:r>
-        <w:rPr>
-          <w:rFonts w:ascii="Times" w:hAnsi="Times" w:cs="Times New Roman"/>
-          <w:bCs/>
-          <w:sz w:val="21"/>
-          <w:szCs w:val="21"/>
-          <w:lang w:eastAsia="zh-CN"/>
-        </w:rPr>
-        <w:t xml:space="preserve">Co-authored a paper and published on </w:t>
-      </w:r>
-      <w:r>
-        <w:rPr>
-          <w:rFonts w:ascii="Times" w:hAnsi="Times" w:cs="Times New Roman"/>
-          <w:b/>
-          <w:sz w:val="21"/>
-          <w:szCs w:val="21"/>
-          <w:lang w:eastAsia="zh-CN"/>
-        </w:rPr>
-        <w:t>Nuclear Physics B</w:t>
-      </w:r>
-      <w:r>
-        <w:rPr>
-          <w:rFonts w:ascii="Times" w:hAnsi="Times" w:cs="Times New Roman"/>
-          <w:bCs/>
-          <w:sz w:val="21"/>
-          <w:szCs w:val="21"/>
-          <w:lang w:eastAsia="zh-CN"/>
-        </w:rPr>
-        <w:t xml:space="preserve"> journal</w:t>
-      </w:r>
-      <w:r>
-        <w:rPr>
-          <w:rFonts w:ascii="Times" w:hAnsi="Times" w:cs="Times New Roman"/>
-          <w:b/>
-          <w:sz w:val="21"/>
-          <w:szCs w:val="21"/>
-        </w:rPr>
-        <w:tab/>
-      </w:r>
-      <w:r>
-        <w:rPr>
-          <w:rFonts w:ascii="Times" w:hAnsi="Times" w:cs="Times New Roman"/>
-          <w:b/>
-          <w:sz w:val="21"/>
-          <w:szCs w:val="21"/>
-        </w:rPr>
-        <w:t>May 2021 – Mar. 2022</w:t>
-      </w:r>
-    </w:p>
-    <w:p>
-      <w:pPr>
-        <w:pStyle w:val="NoSpacing"/>
-        <w:numPr>
-          <w:ilvl w:val="0"/>
-          <w:numId w:val="2"/>
-        </w:numPr>
-        <w:tabs>
-          <w:tab w:val="right" w:pos="10800"/>
-        </w:tabs>
-        <w:ind w:left="360"/>
-        <w:jc w:val="both"/>
-        <w:rPr>
-          <w:rFonts w:ascii="Times" w:hAnsi="Times"/>
-          <w:sz w:val="20"/>
-          <w:szCs w:val="20"/>
-        </w:rPr>
-      </w:pPr>
-      <w:r>
-        <w:rPr>
-          <w:rFonts w:ascii="Times" w:hAnsi="Times"/>
-          <w:sz w:val="20"/>
-          <w:szCs w:val="20"/>
-        </w:rPr>
-        <w:t>Created a 17GB engagement detection dataset of 300+ participants in online learning settings and a CNN-RNN hybrid baseline</w:t>
       </w:r>
     </w:p>
     <w:sectPr>
@@ -4057,6 +3963,118 @@
     </w:lvl>
   </w:abstractNum>
   <w:abstractNum w:abstractNumId="12" w15:restartNumberingAfterBreak="0">
+    <w:nsid w:val="57C30B21"/>
+    <w:multiLevelType w:val="hybridMultilevel"/>
+    <w:tmpl w:val="252EDD90"/>
+    <w:lvl w:ilvl="0" w:tplc="9C9A4512">
+      <w:numFmt w:val="bullet"/>
+      <w:lvlText w:val="-"/>
+      <w:lvlJc w:val="left"/>
+      <w:pPr>
+        <w:ind w:left="720" w:hanging="360"/>
+      </w:pPr>
+      <w:rPr>
+        <w:rFonts w:ascii="Times New Roman" w:eastAsia="SimSun" w:hAnsi="Times New Roman" w:cs="Times New Roman" w:hint="default"/>
+      </w:rPr>
+    </w:lvl>
+    <w:lvl w:ilvl="1" w:tplc="04090003" w:tentative="1">
+      <w:start w:val="1"/>
+      <w:numFmt w:val="bullet"/>
+      <w:lvlText w:val="o"/>
+      <w:lvlJc w:val="left"/>
+      <w:pPr>
+        <w:ind w:left="1440" w:hanging="360"/>
+      </w:pPr>
+      <w:rPr>
+        <w:rFonts w:ascii="Courier New" w:hAnsi="Courier New" w:cs="Courier New" w:hint="default"/>
+      </w:rPr>
+    </w:lvl>
+    <w:lvl w:ilvl="2" w:tplc="04090005" w:tentative="1">
+      <w:start w:val="1"/>
+      <w:numFmt w:val="bullet"/>
+      <w:lvlText w:val=""/>
+      <w:lvlJc w:val="left"/>
+      <w:pPr>
+        <w:ind w:left="2160" w:hanging="360"/>
+      </w:pPr>
+      <w:rPr>
+        <w:rFonts w:ascii="Wingdings" w:hAnsi="Wingdings" w:hint="default"/>
+      </w:rPr>
+    </w:lvl>
+    <w:lvl w:ilvl="3" w:tplc="04090001" w:tentative="1">
+      <w:start w:val="1"/>
+      <w:numFmt w:val="bullet"/>
+      <w:lvlText w:val=""/>
+      <w:lvlJc w:val="left"/>
+      <w:pPr>
+        <w:ind w:left="2880" w:hanging="360"/>
+      </w:pPr>
+      <w:rPr>
+        <w:rFonts w:ascii="Symbol" w:hAnsi="Symbol" w:hint="default"/>
+      </w:rPr>
+    </w:lvl>
+    <w:lvl w:ilvl="4" w:tplc="04090003" w:tentative="1">
+      <w:start w:val="1"/>
+      <w:numFmt w:val="bullet"/>
+      <w:lvlText w:val="o"/>
+      <w:lvlJc w:val="left"/>
+      <w:pPr>
+        <w:ind w:left="3600" w:hanging="360"/>
+      </w:pPr>
+      <w:rPr>
+        <w:rFonts w:ascii="Courier New" w:hAnsi="Courier New" w:cs="Courier New" w:hint="default"/>
+      </w:rPr>
+    </w:lvl>
+    <w:lvl w:ilvl="5" w:tplc="04090005" w:tentative="1">
+      <w:start w:val="1"/>
+      <w:numFmt w:val="bullet"/>
+      <w:lvlText w:val=""/>
+      <w:lvlJc w:val="left"/>
+      <w:pPr>
+        <w:ind w:left="4320" w:hanging="360"/>
+      </w:pPr>
+      <w:rPr>
+        <w:rFonts w:ascii="Wingdings" w:hAnsi="Wingdings" w:hint="default"/>
+      </w:rPr>
+    </w:lvl>
+    <w:lvl w:ilvl="6" w:tplc="04090001" w:tentative="1">
+      <w:start w:val="1"/>
+      <w:numFmt w:val="bullet"/>
+      <w:lvlText w:val=""/>
+      <w:lvlJc w:val="left"/>
+      <w:pPr>
+        <w:ind w:left="5040" w:hanging="360"/>
+      </w:pPr>
+      <w:rPr>
+        <w:rFonts w:ascii="Symbol" w:hAnsi="Symbol" w:hint="default"/>
+      </w:rPr>
+    </w:lvl>
+    <w:lvl w:ilvl="7" w:tplc="04090003" w:tentative="1">
+      <w:start w:val="1"/>
+      <w:numFmt w:val="bullet"/>
+      <w:lvlText w:val="o"/>
+      <w:lvlJc w:val="left"/>
+      <w:pPr>
+        <w:ind w:left="5760" w:hanging="360"/>
+      </w:pPr>
+      <w:rPr>
+        <w:rFonts w:ascii="Courier New" w:hAnsi="Courier New" w:cs="Courier New" w:hint="default"/>
+      </w:rPr>
+    </w:lvl>
+    <w:lvl w:ilvl="8" w:tplc="04090005" w:tentative="1">
+      <w:start w:val="1"/>
+      <w:numFmt w:val="bullet"/>
+      <w:lvlText w:val=""/>
+      <w:lvlJc w:val="left"/>
+      <w:pPr>
+        <w:ind w:left="6480" w:hanging="360"/>
+      </w:pPr>
+      <w:rPr>
+        <w:rFonts w:ascii="Wingdings" w:hAnsi="Wingdings" w:hint="default"/>
+      </w:rPr>
+    </w:lvl>
+  </w:abstractNum>
+  <w:abstractNum w:abstractNumId="13" w15:restartNumberingAfterBreak="0">
     <w:nsid w:val="72A5699C"/>
     <w:multiLevelType w:val="hybridMultilevel"/>
     <w:tmpl w:val="BD4819E8"/>
@@ -4172,7 +4190,7 @@
       </w:rPr>
     </w:lvl>
   </w:abstractNum>
-  <w:abstractNum w:abstractNumId="13" w15:restartNumberingAfterBreak="0">
+  <w:abstractNum w:abstractNumId="14" w15:restartNumberingAfterBreak="0">
     <w:nsid w:val="78A34C61"/>
     <w:multiLevelType w:val="hybridMultilevel"/>
     <w:tmpl w:val="16B22FD8"/>
@@ -4286,13 +4304,13 @@
     </w:lvl>
   </w:abstractNum>
   <w:num w:numId="1" w16cid:durableId="1769812779">
-    <w:abstractNumId w:val="13"/>
+    <w:abstractNumId w:val="14"/>
   </w:num>
   <w:num w:numId="2" w16cid:durableId="395668357">
     <w:abstractNumId w:val="3"/>
   </w:num>
   <w:num w:numId="3" w16cid:durableId="550117562">
-    <w:abstractNumId w:val="12"/>
+    <w:abstractNumId w:val="13"/>
   </w:num>
   <w:num w:numId="4" w16cid:durableId="1665280323">
     <w:abstractNumId w:val="10"/>
@@ -4326,6 +4344,9 @@
   </w:num>
   <w:num w:numId="14" w16cid:durableId="665129145">
     <w:abstractNumId w:val="6"/>
+  </w:num>
+  <w:num w:numId="15" w16cid:durableId="1759515644">
+    <w:abstractNumId w:val="12"/>
   </w:num>
 </w:numbering>
 </file>
@@ -4903,7 +4924,7 @@
   <w:docParts>
     <w:docPart>
       <w:docPartPr>
-        <w:name w:val="C578BAE9D42CB449AA452EAEA77B202B"/>
+        <w:name w:val="34ED07283959F945ADD540DEA9CC16DB"/>
         <w:category>
           <w:name w:val="General"/>
           <w:gallery w:val="placeholder"/>
@@ -4914,12 +4935,12 @@
         <w:behaviors>
           <w:behavior w:val="content"/>
         </w:behaviors>
-        <w:guid w:val="{D3E7FDC7-739C-1D4D-A7E8-81E6DE32FED1}"/>
+        <w:guid w:val="{56A1F284-3509-4644-B120-896E428E3A28}"/>
       </w:docPartPr>
       <w:docPartBody>
         <w:p>
           <w:pPr>
-            <w:pStyle w:val="C578BAE9D42CB449AA452EAEA77B202B"/>
+            <w:pStyle w:val="34ED07283959F945ADD540DEA9CC16DB"/>
           </w:pPr>
           <w:r>
             <w:rPr>
@@ -4964,13 +4985,6 @@
     <w:pitch w:val="variable"/>
     <w:sig w:usb0="00000003" w:usb1="00000000" w:usb2="00000000" w:usb3="00000000" w:csb0="80000001" w:csb1="00000000"/>
   </w:font>
-  <w:font w:name="Calibri">
-    <w:panose1 w:val="020F0502020204030204"/>
-    <w:charset w:val="00"/>
-    <w:family w:val="swiss"/>
-    <w:pitch w:val="variable"/>
-    <w:sig w:usb0="E0002AFF" w:usb1="C000247B" w:usb2="00000009" w:usb3="00000000" w:csb0="000001FF" w:csb1="00000000"/>
-  </w:font>
   <w:font w:name="SimSun">
     <w:altName w:val="宋体"/>
     <w:panose1 w:val="02010600030101010101"/>
@@ -4978,6 +4992,13 @@
     <w:family w:val="auto"/>
     <w:pitch w:val="variable"/>
     <w:sig w:usb0="00000203" w:usb1="288F0000" w:usb2="00000016" w:usb3="00000000" w:csb0="00040001" w:csb1="00000000"/>
+  </w:font>
+  <w:font w:name="Calibri">
+    <w:panose1 w:val="020F0502020204030204"/>
+    <w:charset w:val="00"/>
+    <w:family w:val="swiss"/>
+    <w:pitch w:val="variable"/>
+    <w:sig w:usb0="E0002AFF" w:usb1="C000247B" w:usb2="00000009" w:usb3="00000000" w:csb0="000001FF" w:csb1="00000000"/>
   </w:font>
   <w:font w:name="Segoe UI">
     <w:panose1 w:val="020B0502040204020203"/>
@@ -5045,11 +5066,14 @@
     <w:rsidRoot w:val="00626073"/>
     <w:rsid w:val="000D57EC"/>
     <w:rsid w:val="001358E4"/>
+    <w:rsid w:val="0018427F"/>
     <w:rsid w:val="001D1540"/>
     <w:rsid w:val="001E23EC"/>
+    <w:rsid w:val="001E4110"/>
     <w:rsid w:val="00217190"/>
     <w:rsid w:val="00217BE0"/>
     <w:rsid w:val="00263B84"/>
+    <w:rsid w:val="002A46E0"/>
     <w:rsid w:val="00362B00"/>
     <w:rsid w:val="00385C4D"/>
     <w:rsid w:val="00470358"/>
@@ -5086,6 +5110,7 @@
     <w:rsid w:val="00E2367C"/>
     <w:rsid w:val="00E37AA7"/>
     <w:rsid w:val="00EB03FF"/>
+    <w:rsid w:val="00EB12F8"/>
     <w:rsid w:val="00ED4A27"/>
     <w:rsid w:val="00F10427"/>
   </w:rsids>
@@ -5541,14 +5566,14 @@
     <w:basedOn w:val="DefaultParagraphFont"/>
     <w:uiPriority w:val="99"/>
     <w:semiHidden/>
-    <w:rsid w:val="00CC6C21"/>
+    <w:rsid w:val="002A46E0"/>
     <w:rPr>
       <w:color w:val="808080"/>
     </w:rPr>
   </w:style>
-  <w:style w:type="paragraph" w:customStyle="1" w:styleId="C578BAE9D42CB449AA452EAEA77B202B">
-    <w:name w:val="C578BAE9D42CB449AA452EAEA77B202B"/>
-    <w:rsid w:val="00CC6C21"/>
+  <w:style w:type="paragraph" w:customStyle="1" w:styleId="34ED07283959F945ADD540DEA9CC16DB">
+    <w:name w:val="34ED07283959F945ADD540DEA9CC16DB"/>
+    <w:rsid w:val="002A46E0"/>
     <w:pPr>
       <w:spacing w:after="0" w:line="240" w:lineRule="auto"/>
     </w:pPr>

</xml_diff>

<commit_message>
add: added resumes Feb 25 - Mar 1
</commit_message>
<xml_diff>
--- a/resumeLatest.docx
+++ b/resumeLatest.docx
@@ -301,7 +301,7 @@
           <w:sz w:val="20"/>
           <w:szCs w:val="20"/>
         </w:rPr>
-        <w:t>Coursework: Intro to Java (Spring Boot), Software Engineering (scrum development), Algorithms, Computer Networking, Network Security, Penetration Testing and Analysis</w:t>
+        <w:t>Coursework: Intro to Java (Spring Boot), Software Engineering (Django + scrum development), Algorithms, Computer Networking, Network Security, Penetration Testing and Analysis</w:t>
       </w:r>
     </w:p>
     <w:p>
@@ -496,7 +496,7 @@
           <w:sz w:val="20"/>
           <w:szCs w:val="20"/>
         </w:rPr>
-        <w:t>Coursework: Applied Internet Technologies, Computer Architecture, Data Structures, Databases, Machine Learning, NLP</w:t>
+        <w:t>Coursework: Applied Internet Technologies, Computer Architecture (Objective C), Data Structures (OOP), Databases, Machine Learning (TensorFlow), Natural Language Processing (PyTorch)</w:t>
       </w:r>
     </w:p>
     <w:p>
@@ -555,7 +555,7 @@
         <w:tabs>
           <w:tab w:val="right" w:pos="10800"/>
         </w:tabs>
-        <w:spacing w:after="60" w:line="252" w:lineRule="auto"/>
+        <w:spacing w:after="60" w:line="240" w:lineRule="auto"/>
         <w:rPr>
           <w:rFonts w:ascii="Times New Roman" w:eastAsia="Times New Roman" w:hAnsi="Times New Roman" w:cs="Times New Roman"/>
           <w:color w:val="000000"/>
@@ -591,43 +591,7 @@
           <w:sz w:val="20"/>
           <w:szCs w:val="20"/>
         </w:rPr>
-        <w:t>Python</w:t>
-      </w:r>
-      <w:r>
-        <w:rPr>
-          <w:rFonts w:ascii="Times New Roman" w:eastAsia="Times New Roman" w:hAnsi="Times New Roman" w:cs="Times New Roman"/>
-          <w:color w:val="000000"/>
-          <w:sz w:val="20"/>
-          <w:szCs w:val="20"/>
-        </w:rPr>
-        <w:t xml:space="preserve">, </w:t>
-      </w:r>
-      <w:r>
-        <w:rPr>
-          <w:rFonts w:ascii="Times New Roman" w:eastAsia="Times New Roman" w:hAnsi="Times New Roman" w:cs="Times New Roman"/>
-          <w:color w:val="000000"/>
-          <w:sz w:val="20"/>
-          <w:szCs w:val="20"/>
-        </w:rPr>
-        <w:t>JavaScript</w:t>
-      </w:r>
-      <w:r>
-        <w:rPr>
-          <w:rFonts w:ascii="Times New Roman" w:eastAsia="Times New Roman" w:hAnsi="Times New Roman" w:cs="Times New Roman"/>
-          <w:color w:val="000000"/>
-          <w:sz w:val="20"/>
-          <w:szCs w:val="20"/>
-        </w:rPr>
-        <w:t>, TypeScri</w:t>
-      </w:r>
-      <w:r>
-        <w:rPr>
-          <w:rFonts w:ascii="Times New Roman" w:eastAsia="Times New Roman" w:hAnsi="Times New Roman" w:cs="Times New Roman"/>
-          <w:color w:val="000000"/>
-          <w:sz w:val="20"/>
-          <w:szCs w:val="20"/>
-        </w:rPr>
-        <w:t>pt, Java, SQL, R, Objective C</w:t>
+        <w:t>Python, JavaScript, TypeScript, Java, SQL, R, Objective C</w:t>
       </w:r>
     </w:p>
     <w:p>
@@ -642,7 +606,7 @@
         <w:tabs>
           <w:tab w:val="right" w:pos="10800"/>
         </w:tabs>
-        <w:spacing w:after="60" w:line="252" w:lineRule="auto"/>
+        <w:spacing w:after="60" w:line="240" w:lineRule="auto"/>
         <w:rPr>
           <w:rFonts w:ascii="Times New Roman" w:eastAsia="Times New Roman" w:hAnsi="Times New Roman" w:cs="Times New Roman"/>
           <w:sz w:val="20"/>
@@ -665,71 +629,7 @@
           <w:sz w:val="20"/>
           <w:szCs w:val="20"/>
         </w:rPr>
-        <w:t xml:space="preserve">React.js, Vue.js, </w:t>
-      </w:r>
-      <w:r>
-        <w:rPr>
-          <w:rFonts w:ascii="Times New Roman" w:eastAsia="Times New Roman" w:hAnsi="Times New Roman" w:cs="Times New Roman"/>
-          <w:sz w:val="20"/>
-          <w:szCs w:val="20"/>
-        </w:rPr>
-        <w:t xml:space="preserve">Babel, </w:t>
-      </w:r>
-      <w:r>
-        <w:rPr>
-          <w:rFonts w:ascii="Times New Roman" w:eastAsia="Times New Roman" w:hAnsi="Times New Roman" w:cs="Times New Roman"/>
-          <w:sz w:val="20"/>
-          <w:szCs w:val="20"/>
-        </w:rPr>
-        <w:t xml:space="preserve">Yarn/Npm, </w:t>
-      </w:r>
-      <w:r>
-        <w:rPr>
-          <w:rFonts w:ascii="Times New Roman" w:eastAsia="Times New Roman" w:hAnsi="Times New Roman" w:cs="Times New Roman"/>
-          <w:sz w:val="20"/>
-          <w:szCs w:val="20"/>
-        </w:rPr>
-        <w:t xml:space="preserve">Django, </w:t>
-      </w:r>
-      <w:r>
-        <w:rPr>
-          <w:rFonts w:ascii="Times New Roman" w:eastAsia="Times New Roman" w:hAnsi="Times New Roman" w:cs="Times New Roman"/>
-          <w:sz w:val="20"/>
-          <w:szCs w:val="20"/>
-        </w:rPr>
-        <w:t xml:space="preserve">Express.js, </w:t>
-      </w:r>
-      <w:r>
-        <w:rPr>
-          <w:rFonts w:ascii="Times New Roman" w:eastAsia="Times New Roman" w:hAnsi="Times New Roman" w:cs="Times New Roman"/>
-          <w:sz w:val="20"/>
-          <w:szCs w:val="20"/>
-        </w:rPr>
-        <w:t xml:space="preserve">Spring Boot, </w:t>
-      </w:r>
-      <w:r>
-        <w:rPr>
-          <w:rFonts w:ascii="Times New Roman" w:eastAsia="Times New Roman" w:hAnsi="Times New Roman" w:cs="Times New Roman"/>
-          <w:sz w:val="20"/>
-          <w:szCs w:val="20"/>
-        </w:rPr>
-        <w:t xml:space="preserve">Maven, JPA, Thymeleaf, </w:t>
-      </w:r>
-      <w:r>
-        <w:rPr>
-          <w:rFonts w:ascii="Times New Roman" w:eastAsia="Times New Roman" w:hAnsi="Times New Roman" w:cs="Times New Roman"/>
-          <w:sz w:val="20"/>
-          <w:szCs w:val="20"/>
-        </w:rPr>
-        <w:t>Git, Docker, Kubernetes, PostgreSQL, MySQL, PyTorch, Chart.js</w:t>
-      </w:r>
-      <w:r>
-        <w:rPr>
-          <w:rFonts w:ascii="Times New Roman" w:eastAsia="Times New Roman" w:hAnsi="Times New Roman" w:cs="Times New Roman"/>
-          <w:sz w:val="20"/>
-          <w:szCs w:val="20"/>
-        </w:rPr>
-        <w:t>, Matplotlib, OpenCV</w:t>
+        <w:t>React.js, Vue.js, Babel, Yarn/Npm, Django, Express.js, Spring Boot, Maven, JPA, Thymeleaf, Git, Docker, Kubernetes, PostgreSQL, MySQL, PyTorch, TensorFlow, Chart.js, Matplotlib, OpenCV, Pandas, SciPy, Scikit-learn, NumPy</w:t>
       </w:r>
     </w:p>
     <w:p>
@@ -744,7 +644,7 @@
         <w:tabs>
           <w:tab w:val="right" w:pos="10800"/>
         </w:tabs>
-        <w:spacing w:after="60" w:line="252" w:lineRule="auto"/>
+        <w:spacing w:after="60" w:line="240" w:lineRule="auto"/>
         <w:rPr>
           <w:rFonts w:ascii="Times New Roman" w:eastAsia="Times New Roman" w:hAnsi="Times New Roman" w:cs="Times New Roman"/>
           <w:sz w:val="20"/>
@@ -767,39 +667,7 @@
           <w:sz w:val="20"/>
           <w:szCs w:val="20"/>
         </w:rPr>
-        <w:t>Circle/Travis CI (CI/CD), AWS EC2/E</w:t>
-      </w:r>
-      <w:r>
-        <w:rPr>
-          <w:rFonts w:ascii="Times New Roman" w:eastAsia="Times New Roman" w:hAnsi="Times New Roman" w:cs="Times New Roman"/>
-          <w:sz w:val="20"/>
-          <w:szCs w:val="20"/>
-        </w:rPr>
-        <w:t>B/RDS</w:t>
-      </w:r>
-      <w:r>
-        <w:rPr>
-          <w:rFonts w:ascii="Times New Roman" w:eastAsia="Times New Roman" w:hAnsi="Times New Roman" w:cs="Times New Roman"/>
-          <w:sz w:val="20"/>
-          <w:szCs w:val="20"/>
-        </w:rPr>
-        <w:t xml:space="preserve">, Agile Dev (scrum: </w:t>
-      </w:r>
-      <w:r>
-        <w:rPr>
-          <w:rFonts w:ascii="Times New Roman" w:eastAsia="Times New Roman" w:hAnsi="Times New Roman" w:cs="Times New Roman"/>
-          <w:sz w:val="20"/>
-          <w:szCs w:val="20"/>
-        </w:rPr>
-        <w:t>JIRA</w:t>
-      </w:r>
-      <w:r>
-        <w:rPr>
-          <w:rFonts w:ascii="Times New Roman" w:eastAsia="Times New Roman" w:hAnsi="Times New Roman" w:cs="Times New Roman"/>
-          <w:sz w:val="20"/>
-          <w:szCs w:val="20"/>
-        </w:rPr>
-        <w:t>, ZenHub), Tableau, Slack, Office/Google Suite</w:t>
+        <w:t>Circle/Travis CI (CI/CD), AWS EC2/EB/RDS, Agile Dev, Figma Prototyping, Linux/UNIX, Slack, Office/Google Suite</w:t>
       </w:r>
     </w:p>
     <w:p>
@@ -858,7 +726,7 @@
         <w:tabs>
           <w:tab w:val="right" w:pos="10800"/>
         </w:tabs>
-        <w:spacing w:after="0" w:line="252" w:lineRule="auto"/>
+        <w:spacing w:after="0" w:line="245" w:lineRule="auto"/>
         <w:rPr>
           <w:rFonts w:ascii="Times New Roman" w:eastAsia="Times New Roman" w:hAnsi="Times New Roman" w:cs="Times New Roman"/>
           <w:b/>
@@ -929,51 +797,24 @@
         <w:tabs>
           <w:tab w:val="right" w:pos="10800"/>
         </w:tabs>
-        <w:spacing w:after="0" w:line="252" w:lineRule="auto"/>
-        <w:ind w:left="180" w:hanging="180"/>
-        <w:rPr>
-          <w:rFonts w:ascii="Times New Roman" w:eastAsia="Times New Roman" w:hAnsi="Times New Roman" w:cs="Times New Roman"/>
-          <w:b/>
-          <w:color w:val="000000"/>
-          <w:sz w:val="20"/>
-          <w:szCs w:val="20"/>
-        </w:rPr>
-      </w:pPr>
-      <w:r>
-        <w:rPr>
-          <w:rFonts w:ascii="Times New Roman" w:eastAsia="Times New Roman" w:hAnsi="Times New Roman" w:cs="Times New Roman"/>
-          <w:color w:val="000000"/>
-          <w:sz w:val="20"/>
-          <w:szCs w:val="20"/>
-        </w:rPr>
-        <w:t xml:space="preserve">Proposed and implemented </w:t>
-      </w:r>
-      <w:r>
-        <w:rPr>
-          <w:rFonts w:ascii="Times New Roman" w:eastAsia="Times New Roman" w:hAnsi="Times New Roman" w:cs="Times New Roman"/>
-          <w:color w:val="000000"/>
-          <w:sz w:val="20"/>
-          <w:szCs w:val="20"/>
-        </w:rPr>
-        <w:t xml:space="preserve">an </w:t>
-      </w:r>
-      <w:r>
-        <w:rPr>
-          <w:rFonts w:ascii="Times New Roman" w:eastAsia="Times New Roman" w:hAnsi="Times New Roman" w:cs="Times New Roman"/>
-          <w:color w:val="000000"/>
-          <w:sz w:val="20"/>
-          <w:szCs w:val="20"/>
-        </w:rPr>
-        <w:t>Average-Time-to-Business (ATB) dashboard</w:t>
-      </w:r>
-      <w:r>
-        <w:rPr>
-          <w:rFonts w:ascii="Times New Roman" w:eastAsia="Times New Roman" w:hAnsi="Times New Roman" w:cs="Times New Roman"/>
-          <w:color w:val="000000"/>
-          <w:sz w:val="20"/>
-          <w:szCs w:val="20"/>
-        </w:rPr>
-        <w:t xml:space="preserve"> using </w:t>
+        <w:spacing w:after="50" w:line="245" w:lineRule="auto"/>
+        <w:ind w:left="187" w:hanging="187"/>
+        <w:rPr>
+          <w:rFonts w:ascii="Times New Roman" w:eastAsia="Times New Roman" w:hAnsi="Times New Roman" w:cs="Times New Roman"/>
+          <w:b/>
+          <w:color w:val="000000"/>
+          <w:sz w:val="20"/>
+          <w:szCs w:val="20"/>
+        </w:rPr>
+      </w:pPr>
+      <w:r>
+        <w:rPr>
+          <w:rFonts w:ascii="Times New Roman" w:eastAsia="Times New Roman" w:hAnsi="Times New Roman" w:cs="Times New Roman"/>
+          <w:color w:val="000000"/>
+          <w:sz w:val="20"/>
+          <w:szCs w:val="20"/>
+        </w:rPr>
+        <w:t xml:space="preserve">Innovated an Average-Time-to-Business (ATB) dashboard using </w:t>
       </w:r>
       <w:r>
         <w:rPr>
@@ -1030,25 +871,16 @@
           <w:sz w:val="20"/>
           <w:szCs w:val="20"/>
         </w:rPr>
-        <w:t>Django</w:t>
-      </w:r>
-      <w:r>
-        <w:rPr>
-          <w:rFonts w:ascii="Times New Roman" w:eastAsia="Times New Roman" w:hAnsi="Times New Roman" w:cs="Times New Roman"/>
-          <w:color w:val="000000"/>
-          <w:sz w:val="20"/>
-          <w:szCs w:val="20"/>
-        </w:rPr>
-        <w:t xml:space="preserve"> </w:t>
-      </w:r>
-      <w:r>
-        <w:rPr>
-          <w:rFonts w:ascii="Times New Roman" w:eastAsia="Times New Roman" w:hAnsi="Times New Roman" w:cs="Times New Roman"/>
-          <w:color w:val="000000"/>
-          <w:sz w:val="20"/>
-          <w:szCs w:val="20"/>
-        </w:rPr>
-        <w:t xml:space="preserve">to monitor cluster statuses and send checkout alerts, reducing crisis response time by 25% and </w:t>
+        <w:t>Spring Boot</w:t>
+      </w:r>
+      <w:r>
+        <w:rPr>
+          <w:rFonts w:ascii="Times New Roman" w:eastAsia="Times New Roman" w:hAnsi="Times New Roman" w:cs="Times New Roman"/>
+          <w:color w:val="000000"/>
+          <w:sz w:val="20"/>
+          <w:szCs w:val="20"/>
+        </w:rPr>
+        <w:t xml:space="preserve"> to monitor cluster statuses and send checkout alerts, reducing crisis response time by 25% and </w:t>
       </w:r>
       <w:r>
         <w:rPr>
@@ -1084,95 +916,144 @@
         <w:tabs>
           <w:tab w:val="right" w:pos="10800"/>
         </w:tabs>
-        <w:spacing w:after="0" w:line="252" w:lineRule="auto"/>
-        <w:ind w:left="180" w:hanging="180"/>
-        <w:rPr>
-          <w:rFonts w:ascii="Times New Roman" w:eastAsia="Times New Roman" w:hAnsi="Times New Roman" w:cs="Times New Roman"/>
-          <w:b/>
-          <w:color w:val="000000"/>
-          <w:sz w:val="20"/>
-          <w:szCs w:val="20"/>
-        </w:rPr>
-      </w:pPr>
-      <w:r>
-        <w:rPr>
-          <w:rFonts w:ascii="Times New Roman" w:eastAsia="Times New Roman" w:hAnsi="Times New Roman" w:cs="Times New Roman"/>
-          <w:color w:val="000000"/>
-          <w:sz w:val="20"/>
-          <w:szCs w:val="20"/>
-        </w:rPr>
-        <w:t xml:space="preserve">Led the refactorization of KeyHub to conform </w:t>
-      </w:r>
-      <w:r>
-        <w:rPr>
-          <w:rFonts w:ascii="Times New Roman" w:eastAsia="Times New Roman" w:hAnsi="Times New Roman" w:cs="Times New Roman"/>
-          <w:sz w:val="20"/>
-          <w:szCs w:val="20"/>
-        </w:rPr>
-        <w:t xml:space="preserve">to the </w:t>
-      </w:r>
-      <w:r>
-        <w:rPr>
-          <w:rFonts w:ascii="Times New Roman" w:eastAsia="Times New Roman" w:hAnsi="Times New Roman" w:cs="Times New Roman"/>
-          <w:color w:val="000000"/>
-          <w:sz w:val="20"/>
-          <w:szCs w:val="20"/>
-        </w:rPr>
-        <w:t xml:space="preserve">latest </w:t>
-      </w:r>
-      <w:r>
-        <w:rPr>
-          <w:rFonts w:ascii="Times New Roman" w:eastAsia="Times New Roman" w:hAnsi="Times New Roman" w:cs="Times New Roman"/>
-          <w:b/>
-          <w:i/>
-          <w:color w:val="000000"/>
-          <w:sz w:val="20"/>
-          <w:szCs w:val="20"/>
-        </w:rPr>
-        <w:t>OpenPGP</w:t>
-      </w:r>
-      <w:r>
-        <w:rPr>
-          <w:rFonts w:ascii="Times New Roman" w:eastAsia="Times New Roman" w:hAnsi="Times New Roman" w:cs="Times New Roman"/>
-          <w:color w:val="000000"/>
-          <w:sz w:val="20"/>
-          <w:szCs w:val="20"/>
-        </w:rPr>
-        <w:t xml:space="preserve"> standard and </w:t>
-      </w:r>
-      <w:r>
-        <w:rPr>
-          <w:rFonts w:ascii="Times New Roman" w:eastAsia="Times New Roman" w:hAnsi="Times New Roman" w:cs="Times New Roman"/>
-          <w:sz w:val="20"/>
-          <w:szCs w:val="20"/>
-        </w:rPr>
-        <w:t>Antd V5.0,</w:t>
-      </w:r>
-      <w:r>
-        <w:rPr>
-          <w:rFonts w:ascii="Times New Roman" w:eastAsia="Times New Roman" w:hAnsi="Times New Roman" w:cs="Times New Roman"/>
-          <w:color w:val="000000"/>
-          <w:sz w:val="20"/>
-          <w:szCs w:val="20"/>
-        </w:rPr>
-        <w:t xml:space="preserve"> </w:t>
-      </w:r>
-      <w:r>
-        <w:rPr>
-          <w:rFonts w:ascii="Times New Roman" w:eastAsia="Times New Roman" w:hAnsi="Times New Roman" w:cs="Times New Roman"/>
-          <w:sz w:val="20"/>
-          <w:szCs w:val="20"/>
-        </w:rPr>
-        <w:t>patching</w:t>
-      </w:r>
-      <w:r>
-        <w:rPr>
-          <w:rFonts w:ascii="Times New Roman" w:eastAsia="Times New Roman" w:hAnsi="Times New Roman" w:cs="Times New Roman"/>
-          <w:color w:val="000000"/>
-          <w:sz w:val="20"/>
-          <w:szCs w:val="20"/>
-        </w:rPr>
-        <w:t xml:space="preserve"> 60+ security vulnerabilities</w:t>
+        <w:spacing w:after="50" w:line="245" w:lineRule="auto"/>
+        <w:ind w:left="187" w:hanging="187"/>
+        <w:rPr>
+          <w:rFonts w:ascii="Times New Roman" w:eastAsia="Times New Roman" w:hAnsi="Times New Roman" w:cs="Times New Roman"/>
+          <w:b/>
+          <w:color w:val="000000"/>
+          <w:sz w:val="20"/>
+          <w:szCs w:val="20"/>
+        </w:rPr>
+      </w:pPr>
+      <w:r>
+        <w:rPr>
+          <w:rFonts w:ascii="Times New Roman" w:eastAsia="Times New Roman" w:hAnsi="Times New Roman" w:cs="Times New Roman"/>
+          <w:color w:val="000000"/>
+          <w:sz w:val="20"/>
+          <w:szCs w:val="20"/>
+        </w:rPr>
+        <w:t>Managed to integrate eBay’s KeyHub (eBay’s in-house encrypted password exchange platform)</w:t>
+      </w:r>
+      <w:r>
+        <w:rPr>
+          <w:rFonts w:ascii="Times New Roman" w:eastAsia="Times New Roman" w:hAnsi="Times New Roman" w:cs="Times New Roman"/>
+          <w:sz w:val="20"/>
+          <w:szCs w:val="20"/>
+        </w:rPr>
+        <w:t xml:space="preserve"> to</w:t>
+      </w:r>
+      <w:r>
+        <w:rPr>
+          <w:rFonts w:ascii="Times New Roman" w:eastAsia="Times New Roman" w:hAnsi="Times New Roman" w:cs="Times New Roman"/>
+          <w:color w:val="000000"/>
+          <w:sz w:val="20"/>
+          <w:szCs w:val="20"/>
+        </w:rPr>
+        <w:t xml:space="preserve"> eBay’s Cloud Console using </w:t>
+      </w:r>
+      <w:r>
+        <w:rPr>
+          <w:rFonts w:ascii="Times New Roman" w:eastAsia="Times New Roman" w:hAnsi="Times New Roman" w:cs="Times New Roman"/>
+          <w:b/>
+          <w:i/>
+          <w:color w:val="000000"/>
+          <w:sz w:val="20"/>
+          <w:szCs w:val="20"/>
+        </w:rPr>
+        <w:t>TypeScript</w:t>
+      </w:r>
+      <w:r>
+        <w:rPr>
+          <w:rFonts w:ascii="Times New Roman" w:eastAsia="Times New Roman" w:hAnsi="Times New Roman" w:cs="Times New Roman"/>
+          <w:color w:val="000000"/>
+          <w:sz w:val="20"/>
+          <w:szCs w:val="20"/>
+        </w:rPr>
+        <w:t xml:space="preserve">, </w:t>
+      </w:r>
+      <w:r>
+        <w:rPr>
+          <w:rFonts w:ascii="Times New Roman" w:eastAsia="Times New Roman" w:hAnsi="Times New Roman" w:cs="Times New Roman"/>
+          <w:b/>
+          <w:i/>
+          <w:color w:val="000000"/>
+          <w:sz w:val="20"/>
+          <w:szCs w:val="20"/>
+        </w:rPr>
+        <w:t>JS-plugin</w:t>
+      </w:r>
+      <w:r>
+        <w:rPr>
+          <w:rFonts w:ascii="Times New Roman" w:eastAsia="Times New Roman" w:hAnsi="Times New Roman" w:cs="Times New Roman"/>
+          <w:i/>
+          <w:sz w:val="20"/>
+          <w:szCs w:val="20"/>
+        </w:rPr>
+        <w:t>,</w:t>
+      </w:r>
+      <w:r>
+        <w:rPr>
+          <w:rFonts w:ascii="Times New Roman" w:eastAsia="Times New Roman" w:hAnsi="Times New Roman" w:cs="Times New Roman"/>
+          <w:color w:val="000000"/>
+          <w:sz w:val="20"/>
+          <w:szCs w:val="20"/>
+        </w:rPr>
+        <w:t xml:space="preserve"> and </w:t>
+      </w:r>
+      <w:r>
+        <w:rPr>
+          <w:rFonts w:ascii="Times New Roman" w:eastAsia="Times New Roman" w:hAnsi="Times New Roman" w:cs="Times New Roman"/>
+          <w:b/>
+          <w:i/>
+          <w:color w:val="000000"/>
+          <w:sz w:val="20"/>
+          <w:szCs w:val="20"/>
+        </w:rPr>
+        <w:t>Redux</w:t>
+      </w:r>
+      <w:r>
+        <w:rPr>
+          <w:rFonts w:ascii="Times New Roman" w:eastAsia="Times New Roman" w:hAnsi="Times New Roman" w:cs="Times New Roman"/>
+          <w:color w:val="000000"/>
+          <w:sz w:val="20"/>
+          <w:szCs w:val="20"/>
+        </w:rPr>
+        <w:t xml:space="preserve">, </w:t>
+      </w:r>
+      <w:r>
+        <w:rPr>
+          <w:rFonts w:ascii="Times New Roman" w:eastAsia="Times New Roman" w:hAnsi="Times New Roman" w:cs="Times New Roman"/>
+          <w:sz w:val="20"/>
+          <w:szCs w:val="20"/>
+        </w:rPr>
+        <w:t>streamlining the encrypted password exchange process for</w:t>
+      </w:r>
+      <w:r>
+        <w:rPr>
+          <w:rFonts w:ascii="Times New Roman" w:eastAsia="Times New Roman" w:hAnsi="Times New Roman" w:cs="Times New Roman"/>
+          <w:color w:val="000000"/>
+          <w:sz w:val="20"/>
+          <w:szCs w:val="20"/>
+        </w:rPr>
+        <w:t xml:space="preserve"> 100+ eB</w:t>
+      </w:r>
+      <w:r>
+        <w:rPr>
+          <w:rFonts w:ascii="Times New Roman" w:eastAsia="Times New Roman" w:hAnsi="Times New Roman" w:cs="Times New Roman"/>
+          <w:sz w:val="20"/>
+          <w:szCs w:val="20"/>
+        </w:rPr>
+        <w:t xml:space="preserve">ay </w:t>
+      </w:r>
+      <w:r>
+        <w:rPr>
+          <w:rFonts w:ascii="Times New Roman" w:eastAsia="Times New Roman" w:hAnsi="Times New Roman" w:cs="Times New Roman"/>
+          <w:color w:val="000000"/>
+          <w:sz w:val="20"/>
+          <w:szCs w:val="20"/>
+        </w:rPr>
+        <w:t>infrastructure engineers</w:t>
       </w:r>
     </w:p>
     <w:p>
@@ -1191,144 +1072,95 @@
         <w:tabs>
           <w:tab w:val="right" w:pos="10800"/>
         </w:tabs>
-        <w:spacing w:after="0" w:line="252" w:lineRule="auto"/>
-        <w:ind w:left="180" w:hanging="180"/>
-        <w:rPr>
-          <w:rFonts w:ascii="Times New Roman" w:eastAsia="Times New Roman" w:hAnsi="Times New Roman" w:cs="Times New Roman"/>
-          <w:b/>
-          <w:color w:val="000000"/>
-          <w:sz w:val="20"/>
-          <w:szCs w:val="20"/>
-        </w:rPr>
-      </w:pPr>
-      <w:r>
-        <w:rPr>
-          <w:rFonts w:ascii="Times New Roman" w:eastAsia="Times New Roman" w:hAnsi="Times New Roman" w:cs="Times New Roman"/>
-          <w:color w:val="000000"/>
-          <w:sz w:val="20"/>
-          <w:szCs w:val="20"/>
-        </w:rPr>
-        <w:t>Integrated KeyHub</w:t>
-      </w:r>
-      <w:r>
-        <w:rPr>
-          <w:rFonts w:ascii="Times New Roman" w:eastAsia="Times New Roman" w:hAnsi="Times New Roman" w:cs="Times New Roman"/>
-          <w:sz w:val="20"/>
-          <w:szCs w:val="20"/>
-        </w:rPr>
-        <w:t xml:space="preserve"> to</w:t>
-      </w:r>
-      <w:r>
-        <w:rPr>
-          <w:rFonts w:ascii="Times New Roman" w:eastAsia="Times New Roman" w:hAnsi="Times New Roman" w:cs="Times New Roman"/>
-          <w:color w:val="000000"/>
-          <w:sz w:val="20"/>
-          <w:szCs w:val="20"/>
-        </w:rPr>
-        <w:t xml:space="preserve"> eBay’s Cloud Console using </w:t>
-      </w:r>
-      <w:r>
-        <w:rPr>
-          <w:rFonts w:ascii="Times New Roman" w:eastAsia="Times New Roman" w:hAnsi="Times New Roman" w:cs="Times New Roman"/>
-          <w:b/>
-          <w:i/>
-          <w:color w:val="000000"/>
-          <w:sz w:val="20"/>
-          <w:szCs w:val="20"/>
-        </w:rPr>
-        <w:t>TypeScript</w:t>
-      </w:r>
-      <w:r>
-        <w:rPr>
-          <w:rFonts w:ascii="Times New Roman" w:eastAsia="Times New Roman" w:hAnsi="Times New Roman" w:cs="Times New Roman"/>
-          <w:color w:val="000000"/>
-          <w:sz w:val="20"/>
-          <w:szCs w:val="20"/>
-        </w:rPr>
-        <w:t xml:space="preserve">, </w:t>
-      </w:r>
-      <w:r>
-        <w:rPr>
-          <w:rFonts w:ascii="Times New Roman" w:eastAsia="Times New Roman" w:hAnsi="Times New Roman" w:cs="Times New Roman"/>
-          <w:b/>
-          <w:i/>
-          <w:color w:val="000000"/>
-          <w:sz w:val="20"/>
-          <w:szCs w:val="20"/>
-        </w:rPr>
-        <w:t>JS-plugin</w:t>
-      </w:r>
-      <w:r>
-        <w:rPr>
-          <w:rFonts w:ascii="Times New Roman" w:eastAsia="Times New Roman" w:hAnsi="Times New Roman" w:cs="Times New Roman"/>
-          <w:i/>
-          <w:sz w:val="20"/>
-          <w:szCs w:val="20"/>
-        </w:rPr>
-        <w:t>,</w:t>
-      </w:r>
-      <w:r>
-        <w:rPr>
-          <w:rFonts w:ascii="Times New Roman" w:eastAsia="Times New Roman" w:hAnsi="Times New Roman" w:cs="Times New Roman"/>
-          <w:color w:val="000000"/>
-          <w:sz w:val="20"/>
-          <w:szCs w:val="20"/>
-        </w:rPr>
-        <w:t xml:space="preserve"> and </w:t>
-      </w:r>
-      <w:r>
-        <w:rPr>
-          <w:rFonts w:ascii="Times New Roman" w:eastAsia="Times New Roman" w:hAnsi="Times New Roman" w:cs="Times New Roman"/>
-          <w:b/>
-          <w:i/>
-          <w:color w:val="000000"/>
-          <w:sz w:val="20"/>
-          <w:szCs w:val="20"/>
-        </w:rPr>
-        <w:t>Redux</w:t>
-      </w:r>
-      <w:r>
-        <w:rPr>
-          <w:rFonts w:ascii="Times New Roman" w:eastAsia="Times New Roman" w:hAnsi="Times New Roman" w:cs="Times New Roman"/>
-          <w:color w:val="000000"/>
-          <w:sz w:val="20"/>
-          <w:szCs w:val="20"/>
-        </w:rPr>
-        <w:t xml:space="preserve">, </w:t>
-      </w:r>
-      <w:r>
-        <w:rPr>
-          <w:rFonts w:ascii="Times New Roman" w:eastAsia="Times New Roman" w:hAnsi="Times New Roman" w:cs="Times New Roman"/>
-          <w:sz w:val="20"/>
-          <w:szCs w:val="20"/>
-        </w:rPr>
-        <w:t>streamlining the encrypted password exchange process for</w:t>
-      </w:r>
-      <w:r>
-        <w:rPr>
-          <w:rFonts w:ascii="Times New Roman" w:eastAsia="Times New Roman" w:hAnsi="Times New Roman" w:cs="Times New Roman"/>
-          <w:color w:val="000000"/>
-          <w:sz w:val="20"/>
-          <w:szCs w:val="20"/>
-        </w:rPr>
-        <w:t xml:space="preserve"> over 100 eB</w:t>
-      </w:r>
-      <w:r>
-        <w:rPr>
-          <w:rFonts w:ascii="Times New Roman" w:eastAsia="Times New Roman" w:hAnsi="Times New Roman" w:cs="Times New Roman"/>
-          <w:sz w:val="20"/>
-          <w:szCs w:val="20"/>
-        </w:rPr>
-        <w:t xml:space="preserve">ay </w:t>
-      </w:r>
-      <w:r>
-        <w:rPr>
-          <w:rFonts w:ascii="Times New Roman" w:eastAsia="Times New Roman" w:hAnsi="Times New Roman" w:cs="Times New Roman"/>
-          <w:color w:val="000000"/>
-          <w:sz w:val="20"/>
-          <w:szCs w:val="20"/>
-        </w:rPr>
-        <w:t>infrastructure engineers</w:t>
+        <w:spacing w:after="50" w:line="245" w:lineRule="auto"/>
+        <w:ind w:left="187" w:hanging="187"/>
+        <w:rPr>
+          <w:rFonts w:ascii="Times New Roman" w:eastAsia="Times New Roman" w:hAnsi="Times New Roman" w:cs="Times New Roman"/>
+          <w:b/>
+          <w:color w:val="000000"/>
+          <w:sz w:val="20"/>
+          <w:szCs w:val="20"/>
+        </w:rPr>
+      </w:pPr>
+      <w:r>
+        <w:rPr>
+          <w:rFonts w:ascii="Times New Roman" w:eastAsia="Times New Roman" w:hAnsi="Times New Roman" w:cs="Times New Roman"/>
+          <w:color w:val="000000"/>
+          <w:sz w:val="20"/>
+          <w:szCs w:val="20"/>
+        </w:rPr>
+        <w:t xml:space="preserve">Upgraded eBay’s KeyHub to conform </w:t>
+      </w:r>
+      <w:r>
+        <w:rPr>
+          <w:rFonts w:ascii="Times New Roman" w:eastAsia="Times New Roman" w:hAnsi="Times New Roman" w:cs="Times New Roman"/>
+          <w:sz w:val="20"/>
+          <w:szCs w:val="20"/>
+        </w:rPr>
+        <w:t xml:space="preserve">with the </w:t>
+      </w:r>
+      <w:r>
+        <w:rPr>
+          <w:rFonts w:ascii="Times New Roman" w:eastAsia="Times New Roman" w:hAnsi="Times New Roman" w:cs="Times New Roman"/>
+          <w:color w:val="000000"/>
+          <w:sz w:val="20"/>
+          <w:szCs w:val="20"/>
+        </w:rPr>
+        <w:t xml:space="preserve">latest </w:t>
+      </w:r>
+      <w:r>
+        <w:rPr>
+          <w:rFonts w:ascii="Times New Roman" w:eastAsia="Times New Roman" w:hAnsi="Times New Roman" w:cs="Times New Roman"/>
+          <w:b/>
+          <w:i/>
+          <w:color w:val="000000"/>
+          <w:sz w:val="20"/>
+          <w:szCs w:val="20"/>
+        </w:rPr>
+        <w:t>OpenPGP</w:t>
+      </w:r>
+      <w:r>
+        <w:rPr>
+          <w:rFonts w:ascii="Times New Roman" w:eastAsia="Times New Roman" w:hAnsi="Times New Roman" w:cs="Times New Roman"/>
+          <w:color w:val="000000"/>
+          <w:sz w:val="20"/>
+          <w:szCs w:val="20"/>
+        </w:rPr>
+        <w:t xml:space="preserve"> standard and </w:t>
+      </w:r>
+      <w:r>
+        <w:rPr>
+          <w:rFonts w:ascii="Times New Roman" w:eastAsia="Times New Roman" w:hAnsi="Times New Roman" w:cs="Times New Roman"/>
+          <w:sz w:val="20"/>
+          <w:szCs w:val="20"/>
+        </w:rPr>
+        <w:t>Antd V5.0,</w:t>
+      </w:r>
+      <w:r>
+        <w:rPr>
+          <w:rFonts w:ascii="Times New Roman" w:eastAsia="Times New Roman" w:hAnsi="Times New Roman" w:cs="Times New Roman"/>
+          <w:color w:val="000000"/>
+          <w:sz w:val="20"/>
+          <w:szCs w:val="20"/>
+        </w:rPr>
+        <w:t xml:space="preserve"> </w:t>
+      </w:r>
+      <w:r>
+        <w:rPr>
+          <w:rFonts w:ascii="Times New Roman" w:eastAsia="Times New Roman" w:hAnsi="Times New Roman" w:cs="Times New Roman"/>
+          <w:sz w:val="20"/>
+          <w:szCs w:val="20"/>
+        </w:rPr>
+        <w:t>patching</w:t>
+      </w:r>
+      <w:r>
+        <w:rPr>
+          <w:rFonts w:ascii="Times New Roman" w:eastAsia="Times New Roman" w:hAnsi="Times New Roman" w:cs="Times New Roman"/>
+          <w:color w:val="000000"/>
+          <w:sz w:val="20"/>
+          <w:szCs w:val="20"/>
+        </w:rPr>
+        <w:t xml:space="preserve"> 60+ security vulnerabilities</w:t>
       </w:r>
     </w:p>
     <w:p>
@@ -1347,8 +1179,8 @@
         <w:tabs>
           <w:tab w:val="right" w:pos="10800"/>
         </w:tabs>
-        <w:spacing w:after="0" w:line="252" w:lineRule="auto"/>
-        <w:ind w:left="180" w:hanging="180"/>
+        <w:spacing w:after="50" w:line="245" w:lineRule="auto"/>
+        <w:ind w:left="187" w:hanging="187"/>
         <w:rPr>
           <w:rFonts w:ascii="Times New Roman" w:eastAsia="Times New Roman" w:hAnsi="Times New Roman" w:cs="Times New Roman"/>
           <w:b/>
@@ -1444,12 +1276,12 @@
         <w:tabs>
           <w:tab w:val="right" w:pos="10800"/>
         </w:tabs>
-        <w:spacing w:after="0" w:line="252" w:lineRule="auto"/>
-        <w:rPr>
-          <w:rFonts w:ascii="Times New Roman" w:eastAsia="Times New Roman" w:hAnsi="Times New Roman" w:cs="Times New Roman"/>
-          <w:b/>
-          <w:sz w:val="10"/>
-          <w:szCs w:val="10"/>
+        <w:spacing w:after="0" w:line="245" w:lineRule="auto"/>
+        <w:rPr>
+          <w:rFonts w:ascii="Times New Roman" w:eastAsia="Times New Roman" w:hAnsi="Times New Roman" w:cs="Times New Roman"/>
+          <w:b/>
+          <w:sz w:val="8"/>
+          <w:szCs w:val="8"/>
         </w:rPr>
       </w:pPr>
     </w:p>
@@ -1465,7 +1297,7 @@
         <w:tabs>
           <w:tab w:val="right" w:pos="10800"/>
         </w:tabs>
-        <w:spacing w:after="0" w:line="252" w:lineRule="auto"/>
+        <w:spacing w:after="0" w:line="245" w:lineRule="auto"/>
         <w:rPr>
           <w:rFonts w:ascii="Times New Roman" w:eastAsia="Times New Roman" w:hAnsi="Times New Roman" w:cs="Times New Roman"/>
           <w:b/>
@@ -1529,8 +1361,8 @@
         <w:tabs>
           <w:tab w:val="right" w:pos="10800"/>
         </w:tabs>
-        <w:spacing w:after="0" w:line="252" w:lineRule="auto"/>
-        <w:ind w:left="180" w:hanging="180"/>
+        <w:spacing w:after="50" w:line="245" w:lineRule="auto"/>
+        <w:ind w:left="187" w:hanging="187"/>
         <w:rPr>
           <w:rFonts w:ascii="Times New Roman" w:eastAsia="Times New Roman" w:hAnsi="Times New Roman" w:cs="Times New Roman"/>
           <w:b/>
@@ -1578,7 +1410,7 @@
           <w:sz w:val="20"/>
           <w:szCs w:val="20"/>
         </w:rPr>
-        <w:t>Django Rest Framework</w:t>
+        <w:t>Django REST framework</w:t>
       </w:r>
       <w:r>
         <w:rPr>
@@ -1663,55 +1495,102 @@
         <w:tabs>
           <w:tab w:val="right" w:pos="10800"/>
         </w:tabs>
-        <w:spacing w:after="0" w:line="252" w:lineRule="auto"/>
-        <w:ind w:left="180" w:hanging="180"/>
-        <w:rPr>
-          <w:rFonts w:ascii="Times New Roman" w:eastAsia="Times New Roman" w:hAnsi="Times New Roman" w:cs="Times New Roman"/>
-          <w:b/>
-          <w:color w:val="000000"/>
-          <w:sz w:val="20"/>
-          <w:szCs w:val="20"/>
-        </w:rPr>
-      </w:pPr>
-      <w:r>
-        <w:rPr>
-          <w:rFonts w:ascii="Times New Roman" w:eastAsia="Times New Roman" w:hAnsi="Times New Roman" w:cs="Times New Roman"/>
-          <w:b/>
-          <w:i/>
-          <w:color w:val="000000"/>
-          <w:sz w:val="20"/>
-          <w:szCs w:val="20"/>
-        </w:rPr>
-        <w:t>2-way integrated</w:t>
-      </w:r>
-      <w:r>
-        <w:rPr>
-          <w:rFonts w:ascii="Times New Roman" w:eastAsia="Times New Roman" w:hAnsi="Times New Roman" w:cs="Times New Roman"/>
-          <w:color w:val="000000"/>
-          <w:sz w:val="20"/>
-          <w:szCs w:val="20"/>
-        </w:rPr>
-        <w:t xml:space="preserve"> with 4 major sales channels using </w:t>
-      </w:r>
-      <w:r>
-        <w:rPr>
-          <w:rFonts w:ascii="Times New Roman" w:eastAsia="Times New Roman" w:hAnsi="Times New Roman" w:cs="Times New Roman"/>
-          <w:b/>
-          <w:i/>
-          <w:color w:val="000000"/>
-          <w:sz w:val="20"/>
-          <w:szCs w:val="20"/>
-        </w:rPr>
-        <w:t>OAuth2</w:t>
-      </w:r>
-      <w:r>
-        <w:rPr>
-          <w:rFonts w:ascii="Times New Roman" w:eastAsia="Times New Roman" w:hAnsi="Times New Roman" w:cs="Times New Roman"/>
-          <w:color w:val="000000"/>
-          <w:sz w:val="20"/>
-          <w:szCs w:val="20"/>
-        </w:rPr>
-        <w:t>, including Shopify, Square, Etsy, and Xerox, and automated stock sync across platforms, putting an end to the cumbersome manual updates and stock inconsistency on different channels</w:t>
+        <w:spacing w:after="50" w:line="245" w:lineRule="auto"/>
+        <w:ind w:left="187" w:hanging="187"/>
+        <w:rPr>
+          <w:rFonts w:ascii="Times New Roman" w:eastAsia="Times New Roman" w:hAnsi="Times New Roman" w:cs="Times New Roman"/>
+          <w:b/>
+          <w:color w:val="000000"/>
+          <w:sz w:val="20"/>
+          <w:szCs w:val="20"/>
+        </w:rPr>
+      </w:pPr>
+      <w:r>
+        <w:rPr>
+          <w:rFonts w:ascii="Times New Roman" w:eastAsia="Times New Roman" w:hAnsi="Times New Roman" w:cs="Times New Roman"/>
+          <w:color w:val="000000"/>
+          <w:sz w:val="20"/>
+          <w:szCs w:val="20"/>
+        </w:rPr>
+        <w:t xml:space="preserve">Collected and analyzed 1000+ user feedback and adopted </w:t>
+      </w:r>
+      <w:r>
+        <w:rPr>
+          <w:rFonts w:ascii="Times New Roman" w:eastAsia="Times New Roman" w:hAnsi="Times New Roman" w:cs="Times New Roman"/>
+          <w:b/>
+          <w:bCs/>
+          <w:i/>
+          <w:iCs/>
+          <w:color w:val="000000"/>
+          <w:sz w:val="20"/>
+          <w:szCs w:val="20"/>
+        </w:rPr>
+        <w:t>Scrum Development, Circle CI/CD</w:t>
+      </w:r>
+      <w:r>
+        <w:rPr>
+          <w:rFonts w:ascii="Times New Roman" w:eastAsia="Times New Roman" w:hAnsi="Times New Roman" w:cs="Times New Roman"/>
+          <w:color w:val="000000"/>
+          <w:sz w:val="20"/>
+          <w:szCs w:val="20"/>
+        </w:rPr>
+        <w:t xml:space="preserve"> with </w:t>
+      </w:r>
+      <w:r>
+        <w:rPr>
+          <w:rFonts w:ascii="Times New Roman" w:eastAsia="Times New Roman" w:hAnsi="Times New Roman" w:cs="Times New Roman"/>
+          <w:b/>
+          <w:bCs/>
+          <w:i/>
+          <w:iCs/>
+          <w:color w:val="000000"/>
+          <w:sz w:val="20"/>
+          <w:szCs w:val="20"/>
+        </w:rPr>
+        <w:t>Heroku</w:t>
+      </w:r>
+      <w:r>
+        <w:rPr>
+          <w:rFonts w:ascii="Times New Roman" w:eastAsia="Times New Roman" w:hAnsi="Times New Roman" w:cs="Times New Roman"/>
+          <w:color w:val="000000"/>
+          <w:sz w:val="20"/>
+          <w:szCs w:val="20"/>
+        </w:rPr>
+        <w:t xml:space="preserve"> to minimize friction throughout the </w:t>
+      </w:r>
+      <w:r>
+        <w:rPr>
+          <w:rFonts w:ascii="Times New Roman" w:eastAsia="Times New Roman" w:hAnsi="Times New Roman" w:cs="Times New Roman"/>
+          <w:sz w:val="20"/>
+          <w:szCs w:val="20"/>
+        </w:rPr>
+        <w:t>software development lifecycle (SDLC)</w:t>
+      </w:r>
+      <w:r>
+        <w:rPr>
+          <w:rFonts w:ascii="Times New Roman" w:eastAsia="Times New Roman" w:hAnsi="Times New Roman" w:cs="Times New Roman"/>
+          <w:color w:val="000000"/>
+          <w:sz w:val="20"/>
+          <w:szCs w:val="20"/>
+        </w:rPr>
+        <w:t xml:space="preserve">, </w:t>
+      </w:r>
+      <w:r>
+        <w:rPr>
+          <w:rFonts w:ascii="Times New Roman" w:eastAsia="Times New Roman" w:hAnsi="Times New Roman" w:cs="Times New Roman"/>
+          <w:sz w:val="20"/>
+          <w:szCs w:val="20"/>
+        </w:rPr>
+        <w:t>enabling</w:t>
+      </w:r>
+      <w:r>
+        <w:rPr>
+          <w:rFonts w:ascii="Times New Roman" w:eastAsia="Times New Roman" w:hAnsi="Times New Roman" w:cs="Times New Roman"/>
+          <w:color w:val="000000"/>
+          <w:sz w:val="20"/>
+          <w:szCs w:val="20"/>
+        </w:rPr>
+        <w:t xml:space="preserve"> Kaizntree to address platform BUGs under 24 hours</w:t>
       </w:r>
     </w:p>
     <w:p>
@@ -1730,134 +1609,66 @@
         <w:tabs>
           <w:tab w:val="right" w:pos="10800"/>
         </w:tabs>
-        <w:spacing w:after="0" w:line="252" w:lineRule="auto"/>
-        <w:ind w:left="180" w:hanging="180"/>
-        <w:rPr>
-          <w:rFonts w:ascii="Times New Roman" w:eastAsia="Times New Roman" w:hAnsi="Times New Roman" w:cs="Times New Roman"/>
-          <w:b/>
-          <w:color w:val="000000"/>
-          <w:sz w:val="20"/>
-          <w:szCs w:val="20"/>
-        </w:rPr>
-      </w:pPr>
-      <w:r>
-        <w:rPr>
-          <w:rFonts w:ascii="Times New Roman" w:eastAsia="Times New Roman" w:hAnsi="Times New Roman" w:cs="Times New Roman"/>
-          <w:color w:val="000000"/>
-          <w:sz w:val="20"/>
-          <w:szCs w:val="20"/>
-        </w:rPr>
-        <w:t xml:space="preserve">Led Kaizntree’s development team and adopted </w:t>
-      </w:r>
-      <w:r>
-        <w:rPr>
-          <w:rFonts w:ascii="Times New Roman" w:eastAsia="Times New Roman" w:hAnsi="Times New Roman" w:cs="Times New Roman"/>
-          <w:b/>
-          <w:i/>
-          <w:color w:val="000000"/>
-          <w:sz w:val="20"/>
-          <w:szCs w:val="20"/>
-        </w:rPr>
-        <w:t>Scrum Development</w:t>
-      </w:r>
-      <w:r>
-        <w:rPr>
-          <w:rFonts w:ascii="Times New Roman" w:eastAsia="Times New Roman" w:hAnsi="Times New Roman" w:cs="Times New Roman"/>
-          <w:b/>
-          <w:color w:val="000000"/>
-          <w:sz w:val="20"/>
-          <w:szCs w:val="20"/>
-        </w:rPr>
-        <w:t xml:space="preserve">, </w:t>
-      </w:r>
-      <w:r>
-        <w:rPr>
-          <w:rFonts w:ascii="Times New Roman" w:eastAsia="Times New Roman" w:hAnsi="Times New Roman" w:cs="Times New Roman"/>
-          <w:b/>
-          <w:sz w:val="20"/>
-          <w:szCs w:val="20"/>
-        </w:rPr>
-        <w:t>Circle CI/CD</w:t>
-      </w:r>
-      <w:r>
-        <w:rPr>
-          <w:rFonts w:ascii="Times New Roman" w:eastAsia="Times New Roman" w:hAnsi="Times New Roman" w:cs="Times New Roman"/>
-          <w:color w:val="000000"/>
-          <w:sz w:val="20"/>
-          <w:szCs w:val="20"/>
-        </w:rPr>
-        <w:t xml:space="preserve"> with </w:t>
-      </w:r>
-      <w:r>
-        <w:rPr>
-          <w:rFonts w:ascii="Times New Roman" w:eastAsia="Times New Roman" w:hAnsi="Times New Roman" w:cs="Times New Roman"/>
-          <w:b/>
-          <w:i/>
-          <w:color w:val="000000"/>
-          <w:sz w:val="20"/>
-          <w:szCs w:val="20"/>
-        </w:rPr>
-        <w:t>Heroku</w:t>
-      </w:r>
-      <w:r>
-        <w:rPr>
-          <w:rFonts w:ascii="Times New Roman" w:eastAsia="Times New Roman" w:hAnsi="Times New Roman" w:cs="Times New Roman"/>
-          <w:color w:val="000000"/>
-          <w:sz w:val="20"/>
-          <w:szCs w:val="20"/>
-        </w:rPr>
-        <w:t xml:space="preserve"> to minimize friction throughout the </w:t>
-      </w:r>
-      <w:r>
-        <w:rPr>
-          <w:rFonts w:ascii="Times New Roman" w:eastAsia="Times New Roman" w:hAnsi="Times New Roman" w:cs="Times New Roman"/>
-          <w:sz w:val="20"/>
-          <w:szCs w:val="20"/>
-        </w:rPr>
-        <w:t>software development lifecycle (SDLC)</w:t>
-      </w:r>
-      <w:r>
-        <w:rPr>
-          <w:rFonts w:ascii="Times New Roman" w:eastAsia="Times New Roman" w:hAnsi="Times New Roman" w:cs="Times New Roman"/>
-          <w:color w:val="000000"/>
-          <w:sz w:val="20"/>
-          <w:szCs w:val="20"/>
-        </w:rPr>
-        <w:t xml:space="preserve">, </w:t>
-      </w:r>
-      <w:r>
-        <w:rPr>
-          <w:rFonts w:ascii="Times New Roman" w:eastAsia="Times New Roman" w:hAnsi="Times New Roman" w:cs="Times New Roman"/>
-          <w:sz w:val="20"/>
-          <w:szCs w:val="20"/>
-        </w:rPr>
-        <w:t>enabling</w:t>
-      </w:r>
-      <w:r>
-        <w:rPr>
-          <w:rFonts w:ascii="Times New Roman" w:eastAsia="Times New Roman" w:hAnsi="Times New Roman" w:cs="Times New Roman"/>
-          <w:color w:val="000000"/>
-          <w:sz w:val="20"/>
-          <w:szCs w:val="20"/>
-        </w:rPr>
-        <w:t xml:space="preserve"> Kaizntree to address customer </w:t>
-      </w:r>
-      <w:r>
-        <w:rPr>
-          <w:rFonts w:ascii="Times New Roman" w:eastAsia="Times New Roman" w:hAnsi="Times New Roman" w:cs="Times New Roman"/>
-          <w:sz w:val="20"/>
-          <w:szCs w:val="20"/>
-        </w:rPr>
-        <w:t>feedback</w:t>
-      </w:r>
-      <w:r>
-        <w:rPr>
-          <w:rFonts w:ascii="Times New Roman" w:eastAsia="Times New Roman" w:hAnsi="Times New Roman" w:cs="Times New Roman"/>
-          <w:color w:val="000000"/>
-          <w:sz w:val="20"/>
-          <w:szCs w:val="20"/>
-        </w:rPr>
-        <w:t xml:space="preserve"> under 48 hours and continuously rolling out new features weekly</w:t>
+        <w:spacing w:after="50" w:line="245" w:lineRule="auto"/>
+        <w:ind w:left="187" w:hanging="187"/>
+        <w:rPr>
+          <w:rFonts w:ascii="Times New Roman" w:eastAsia="Times New Roman" w:hAnsi="Times New Roman" w:cs="Times New Roman"/>
+          <w:b/>
+          <w:color w:val="000000"/>
+          <w:sz w:val="20"/>
+          <w:szCs w:val="20"/>
+        </w:rPr>
+      </w:pPr>
+      <w:r>
+        <w:rPr>
+          <w:rFonts w:ascii="Times New Roman" w:eastAsia="Times New Roman" w:hAnsi="Times New Roman" w:cs="Times New Roman"/>
+          <w:bCs/>
+          <w:iCs/>
+          <w:color w:val="000000"/>
+          <w:sz w:val="20"/>
+          <w:szCs w:val="20"/>
+        </w:rPr>
+        <w:t xml:space="preserve">Spearheaded the </w:t>
+      </w:r>
+      <w:r>
+        <w:rPr>
+          <w:rFonts w:ascii="Times New Roman" w:eastAsia="Times New Roman" w:hAnsi="Times New Roman" w:cs="Times New Roman"/>
+          <w:b/>
+          <w:i/>
+          <w:color w:val="000000"/>
+          <w:sz w:val="20"/>
+          <w:szCs w:val="20"/>
+        </w:rPr>
+        <w:t>2-way integration</w:t>
+      </w:r>
+      <w:r>
+        <w:rPr>
+          <w:rFonts w:ascii="Times New Roman" w:eastAsia="Times New Roman" w:hAnsi="Times New Roman" w:cs="Times New Roman"/>
+          <w:color w:val="000000"/>
+          <w:sz w:val="20"/>
+          <w:szCs w:val="20"/>
+        </w:rPr>
+        <w:t xml:space="preserve"> between Kaizntree and 4 major sales channels using </w:t>
+      </w:r>
+      <w:r>
+        <w:rPr>
+          <w:rFonts w:ascii="Times New Roman" w:eastAsia="Times New Roman" w:hAnsi="Times New Roman" w:cs="Times New Roman"/>
+          <w:b/>
+          <w:i/>
+          <w:color w:val="000000"/>
+          <w:sz w:val="20"/>
+          <w:szCs w:val="20"/>
+        </w:rPr>
+        <w:t>OAuth2</w:t>
+      </w:r>
+      <w:r>
+        <w:rPr>
+          <w:rFonts w:ascii="Times New Roman" w:eastAsia="Times New Roman" w:hAnsi="Times New Roman" w:cs="Times New Roman"/>
+          <w:color w:val="000000"/>
+          <w:sz w:val="20"/>
+          <w:szCs w:val="20"/>
+        </w:rPr>
+        <w:t xml:space="preserve"> (Shopify, Square, Etsy, and Xerox) and automated stock &amp; order sync across platforms, putting an end to manual updates and stock inconsistency on different channels</w:t>
       </w:r>
     </w:p>
     <w:p>
@@ -1876,24 +1687,25 @@
         <w:tabs>
           <w:tab w:val="right" w:pos="10800"/>
         </w:tabs>
-        <w:spacing w:after="0" w:line="252" w:lineRule="auto"/>
-        <w:ind w:left="180" w:hanging="180"/>
-        <w:rPr>
-          <w:rFonts w:ascii="Times New Roman" w:eastAsia="Times New Roman" w:hAnsi="Times New Roman" w:cs="Times New Roman"/>
-          <w:b/>
-          <w:color w:val="000000"/>
-          <w:sz w:val="20"/>
-          <w:szCs w:val="20"/>
-        </w:rPr>
-      </w:pPr>
-      <w:r>
-        <w:rPr>
-          <w:rFonts w:ascii="Times New Roman" w:eastAsia="Times New Roman" w:hAnsi="Times New Roman" w:cs="Times New Roman"/>
-          <w:color w:val="000000"/>
-          <w:sz w:val="20"/>
-          <w:szCs w:val="20"/>
-        </w:rPr>
-        <w:t>Won the 2023 NYU Summer Launchpad and 2023 NYUxYale Startup Competition, with a reward of $10,000 non-dilutive funding</w:t>
+        <w:spacing w:after="50" w:line="245" w:lineRule="auto"/>
+        <w:ind w:left="187" w:hanging="187"/>
+        <w:jc w:val="both"/>
+        <w:rPr>
+          <w:rFonts w:ascii="Times New Roman" w:eastAsia="Times New Roman" w:hAnsi="Times New Roman" w:cs="Times New Roman"/>
+          <w:b/>
+          <w:color w:val="000000"/>
+          <w:sz w:val="20"/>
+          <w:szCs w:val="20"/>
+        </w:rPr>
+      </w:pPr>
+      <w:r>
+        <w:rPr>
+          <w:rFonts w:ascii="Times New Roman" w:eastAsia="Times New Roman" w:hAnsi="Times New Roman" w:cs="Times New Roman"/>
+          <w:color w:val="000000"/>
+          <w:sz w:val="20"/>
+          <w:szCs w:val="20"/>
+        </w:rPr>
+        <w:t>Led and trained Kaizntree’s 4-man scrum team, collaboratively rolling out new features weekly with thorough code documentation</w:t>
       </w:r>
     </w:p>
     <w:p>
@@ -1912,49 +1724,24 @@
         <w:tabs>
           <w:tab w:val="right" w:pos="10800"/>
         </w:tabs>
-        <w:spacing w:after="0" w:line="252" w:lineRule="auto"/>
-        <w:ind w:left="180" w:hanging="180"/>
-        <w:rPr>
-          <w:rFonts w:ascii="Times New Roman" w:eastAsia="Times New Roman" w:hAnsi="Times New Roman" w:cs="Times New Roman"/>
-          <w:b/>
-          <w:color w:val="000000"/>
-          <w:sz w:val="20"/>
-          <w:szCs w:val="20"/>
-        </w:rPr>
-      </w:pPr>
-      <w:r>
-        <w:rPr>
-          <w:rFonts w:ascii="Times New Roman" w:eastAsia="Times New Roman" w:hAnsi="Times New Roman" w:cs="Times New Roman"/>
-          <w:color w:val="000000"/>
-          <w:sz w:val="20"/>
-          <w:szCs w:val="20"/>
-        </w:rPr>
-        <w:t>Got invited to apply for YCombinator</w:t>
-      </w:r>
-      <w:r>
-        <w:rPr>
-          <w:rFonts w:ascii="Times New Roman" w:eastAsia="Times New Roman" w:hAnsi="Times New Roman" w:cs="Times New Roman"/>
-          <w:sz w:val="20"/>
-          <w:szCs w:val="20"/>
-        </w:rPr>
-        <w:t xml:space="preserve">, </w:t>
-      </w:r>
-      <w:r>
-        <w:rPr>
-          <w:rFonts w:ascii="Times New Roman" w:eastAsia="Times New Roman" w:hAnsi="Times New Roman" w:cs="Times New Roman"/>
-          <w:color w:val="000000"/>
-          <w:sz w:val="20"/>
-          <w:szCs w:val="20"/>
-        </w:rPr>
-        <w:t>Techstars, and 500 Global startup accelerators</w:t>
-      </w:r>
-      <w:r>
-        <w:rPr>
-          <w:rFonts w:ascii="Times New Roman" w:eastAsia="Times New Roman" w:hAnsi="Times New Roman" w:cs="Times New Roman"/>
-          <w:sz w:val="20"/>
-          <w:szCs w:val="20"/>
-        </w:rPr>
-        <w:t>, receiving mentorship from tech entrepreneurs</w:t>
+        <w:spacing w:after="50" w:line="245" w:lineRule="auto"/>
+        <w:ind w:left="187" w:hanging="187"/>
+        <w:rPr>
+          <w:rFonts w:ascii="Times New Roman" w:eastAsia="Times New Roman" w:hAnsi="Times New Roman" w:cs="Times New Roman"/>
+          <w:b/>
+          <w:color w:val="000000"/>
+          <w:sz w:val="20"/>
+          <w:szCs w:val="20"/>
+        </w:rPr>
+      </w:pPr>
+      <w:r>
+        <w:rPr>
+          <w:rFonts w:ascii="Times New Roman" w:eastAsia="Times New Roman" w:hAnsi="Times New Roman" w:cs="Times New Roman"/>
+          <w:color w:val="000000"/>
+          <w:sz w:val="20"/>
+          <w:szCs w:val="20"/>
+        </w:rPr>
+        <w:t>Won the 2023 NYU Summer Launchpad and 2023 NYUxYale Startup Competition, with a reward of $15,000 non-dilutive funding</w:t>
       </w:r>
     </w:p>
     <w:p>
@@ -1973,8 +1760,8 @@
         <w:tabs>
           <w:tab w:val="right" w:pos="10800"/>
         </w:tabs>
-        <w:spacing w:after="0" w:line="252" w:lineRule="auto"/>
-        <w:ind w:left="180" w:hanging="180"/>
+        <w:spacing w:after="50" w:line="245" w:lineRule="auto"/>
+        <w:ind w:left="187" w:hanging="187"/>
         <w:rPr>
           <w:rFonts w:ascii="Times New Roman" w:eastAsia="Times New Roman" w:hAnsi="Times New Roman" w:cs="Times New Roman"/>
           <w:b/>
@@ -2039,12 +1826,12 @@
         <w:tabs>
           <w:tab w:val="right" w:pos="10800"/>
         </w:tabs>
-        <w:spacing w:after="0" w:line="252" w:lineRule="auto"/>
-        <w:rPr>
-          <w:rFonts w:ascii="Times New Roman" w:eastAsia="Times New Roman" w:hAnsi="Times New Roman" w:cs="Times New Roman"/>
-          <w:b/>
-          <w:sz w:val="10"/>
-          <w:szCs w:val="10"/>
+        <w:spacing w:after="0" w:line="245" w:lineRule="auto"/>
+        <w:rPr>
+          <w:rFonts w:ascii="Times New Roman" w:eastAsia="Times New Roman" w:hAnsi="Times New Roman" w:cs="Times New Roman"/>
+          <w:b/>
+          <w:sz w:val="8"/>
+          <w:szCs w:val="8"/>
         </w:rPr>
       </w:pPr>
     </w:p>
@@ -2060,7 +1847,7 @@
         <w:tabs>
           <w:tab w:val="right" w:pos="10800"/>
         </w:tabs>
-        <w:spacing w:after="0" w:line="252" w:lineRule="auto"/>
+        <w:spacing w:after="0" w:line="245" w:lineRule="auto"/>
         <w:rPr>
           <w:rFonts w:ascii="Times New Roman" w:eastAsia="Times New Roman" w:hAnsi="Times New Roman" w:cs="Times New Roman"/>
           <w:b/>
@@ -2117,8 +1904,8 @@
         <w:tabs>
           <w:tab w:val="right" w:pos="10800"/>
         </w:tabs>
-        <w:spacing w:after="0" w:line="252" w:lineRule="auto"/>
-        <w:ind w:left="180" w:hanging="180"/>
+        <w:spacing w:after="50" w:line="245" w:lineRule="auto"/>
+        <w:ind w:left="187" w:hanging="187"/>
         <w:rPr>
           <w:rFonts w:ascii="Times New Roman" w:eastAsia="Times New Roman" w:hAnsi="Times New Roman" w:cs="Times New Roman"/>
           <w:sz w:val="20"/>
@@ -2290,8 +2077,8 @@
         <w:tabs>
           <w:tab w:val="right" w:pos="10800"/>
         </w:tabs>
-        <w:spacing w:after="0" w:line="252" w:lineRule="auto"/>
-        <w:ind w:left="180" w:hanging="180"/>
+        <w:spacing w:after="50" w:line="245" w:lineRule="auto"/>
+        <w:ind w:left="187" w:hanging="187"/>
         <w:rPr>
           <w:rFonts w:ascii="Times New Roman" w:eastAsia="Times New Roman" w:hAnsi="Times New Roman" w:cs="Times New Roman"/>
           <w:sz w:val="20"/>
@@ -2482,7 +2269,7 @@
         <w:r>
           <w:rPr>
             <w:rFonts w:ascii="Times New Roman" w:eastAsia="Times New Roman" w:hAnsi="Times New Roman" w:cs="Times New Roman"/>
-            <w:color w:val="1155CC"/>
+            <w:color w:val="0000FF"/>
             <w:sz w:val="20"/>
             <w:szCs w:val="20"/>
             <w:u w:val="single"/>
@@ -2527,8 +2314,8 @@
         <w:tabs>
           <w:tab w:val="right" w:pos="10800"/>
         </w:tabs>
-        <w:spacing w:after="0" w:line="252" w:lineRule="auto"/>
-        <w:ind w:left="180" w:hanging="180"/>
+        <w:spacing w:after="40" w:line="240" w:lineRule="auto"/>
+        <w:ind w:left="187" w:hanging="187"/>
         <w:rPr>
           <w:rFonts w:ascii="Times New Roman" w:eastAsia="Times New Roman" w:hAnsi="Times New Roman" w:cs="Times New Roman"/>
           <w:color w:val="000000"/>
@@ -2661,8 +2448,8 @@
         <w:tabs>
           <w:tab w:val="right" w:pos="10800"/>
         </w:tabs>
-        <w:spacing w:after="0" w:line="252" w:lineRule="auto"/>
-        <w:ind w:left="180" w:hanging="180"/>
+        <w:spacing w:after="40" w:line="240" w:lineRule="auto"/>
+        <w:ind w:left="187" w:hanging="187"/>
         <w:rPr>
           <w:rFonts w:ascii="Times New Roman" w:eastAsia="Times New Roman" w:hAnsi="Times New Roman" w:cs="Times New Roman"/>
           <w:color w:val="000000"/>
@@ -2771,8 +2558,8 @@
         <w:tabs>
           <w:tab w:val="right" w:pos="10800"/>
         </w:tabs>
-        <w:spacing w:after="0" w:line="252" w:lineRule="auto"/>
-        <w:ind w:left="180" w:hanging="180"/>
+        <w:spacing w:after="40" w:line="240" w:lineRule="auto"/>
+        <w:ind w:left="187" w:hanging="187"/>
         <w:rPr>
           <w:rFonts w:ascii="Times New Roman" w:eastAsia="Times New Roman" w:hAnsi="Times New Roman" w:cs="Times New Roman"/>
           <w:sz w:val="20"/>
@@ -2941,7 +2728,7 @@
         <w:r>
           <w:rPr>
             <w:rFonts w:ascii="Times New Roman" w:eastAsia="Times New Roman" w:hAnsi="Times New Roman" w:cs="Times New Roman"/>
-            <w:color w:val="1155CC"/>
+            <w:color w:val="0000FF"/>
             <w:sz w:val="20"/>
             <w:szCs w:val="20"/>
             <w:u w:val="single"/>
@@ -2986,8 +2773,8 @@
         <w:tabs>
           <w:tab w:val="right" w:pos="10800"/>
         </w:tabs>
-        <w:spacing w:after="0" w:line="252" w:lineRule="auto"/>
-        <w:ind w:left="180" w:hanging="180"/>
+        <w:spacing w:after="40" w:line="240" w:lineRule="auto"/>
+        <w:ind w:left="187" w:hanging="187"/>
         <w:jc w:val="both"/>
         <w:rPr>
           <w:rFonts w:ascii="Times New Roman" w:eastAsia="Times New Roman" w:hAnsi="Times New Roman" w:cs="Times New Roman"/>
@@ -3028,15 +2815,7 @@
           <w:sz w:val="20"/>
           <w:szCs w:val="20"/>
         </w:rPr>
-        <w:t>on</w:t>
-      </w:r>
-      <w:r>
-        <w:rPr>
-          <w:rFonts w:ascii="Times New Roman" w:eastAsia="Times New Roman" w:hAnsi="Times New Roman" w:cs="Times New Roman"/>
-          <w:sz w:val="20"/>
-          <w:szCs w:val="20"/>
-        </w:rPr>
-        <w:t>ths</w:t>
+        <w:t>onths</w:t>
       </w:r>
     </w:p>
     <w:p>
@@ -3055,8 +2834,8 @@
         <w:tabs>
           <w:tab w:val="right" w:pos="10800"/>
         </w:tabs>
-        <w:spacing w:after="0" w:line="252" w:lineRule="auto"/>
-        <w:ind w:left="180" w:hanging="180"/>
+        <w:spacing w:after="40" w:line="240" w:lineRule="auto"/>
+        <w:ind w:left="187" w:hanging="187"/>
         <w:rPr>
           <w:rFonts w:ascii="Times New Roman" w:eastAsia="Times New Roman" w:hAnsi="Times New Roman" w:cs="Times New Roman"/>
           <w:color w:val="000000"/>
@@ -3105,7 +2884,29 @@
           <w:sz w:val="20"/>
           <w:szCs w:val="20"/>
         </w:rPr>
-        <w:t xml:space="preserve">with JPA, </w:t>
+        <w:t xml:space="preserve">with </w:t>
+      </w:r>
+      <w:r>
+        <w:rPr>
+          <w:rFonts w:ascii="Times New Roman" w:eastAsia="Times New Roman" w:hAnsi="Times New Roman" w:cs="Times New Roman"/>
+          <w:b/>
+          <w:bCs/>
+          <w:i/>
+          <w:iCs/>
+          <w:color w:val="000000"/>
+          <w:sz w:val="20"/>
+          <w:szCs w:val="20"/>
+        </w:rPr>
+        <w:t>JPA</w:t>
+      </w:r>
+      <w:r>
+        <w:rPr>
+          <w:rFonts w:ascii="Times New Roman" w:eastAsia="Times New Roman" w:hAnsi="Times New Roman" w:cs="Times New Roman"/>
+          <w:color w:val="000000"/>
+          <w:sz w:val="20"/>
+          <w:szCs w:val="20"/>
+        </w:rPr>
+        <w:t xml:space="preserve">, </w:t>
       </w:r>
       <w:r>
         <w:rPr>
@@ -3260,7 +3061,7 @@
           <w:sz w:val="20"/>
           <w:szCs w:val="20"/>
         </w:rPr>
-        <w:t xml:space="preserve"> to paper</w:t>
+        <w:t xml:space="preserve"> to paper on arXiv</w:t>
       </w:r>
       <w:r>
         <w:rPr>
@@ -3299,8 +3100,8 @@
         <w:tabs>
           <w:tab w:val="right" w:pos="10800"/>
         </w:tabs>
-        <w:spacing w:after="0" w:line="252" w:lineRule="auto"/>
-        <w:ind w:left="180" w:hanging="180"/>
+        <w:spacing w:after="40" w:line="240" w:lineRule="auto"/>
+        <w:ind w:left="187" w:hanging="187"/>
         <w:rPr>
           <w:rFonts w:ascii="Times New Roman" w:eastAsia="Times New Roman" w:hAnsi="Times New Roman" w:cs="Times New Roman"/>
           <w:color w:val="000000"/>
@@ -3334,8 +3135,8 @@
         <w:tabs>
           <w:tab w:val="right" w:pos="10800"/>
         </w:tabs>
-        <w:spacing w:after="0" w:line="252" w:lineRule="auto"/>
-        <w:ind w:left="180" w:hanging="180"/>
+        <w:spacing w:after="40" w:line="240" w:lineRule="auto"/>
+        <w:ind w:left="187" w:hanging="187"/>
         <w:rPr>
           <w:rFonts w:ascii="Times New Roman" w:eastAsia="Times New Roman" w:hAnsi="Times New Roman" w:cs="Times New Roman"/>
           <w:color w:val="000000"/>
@@ -3368,55 +3169,6 @@
           <w:szCs w:val="20"/>
         </w:rPr>
         <w:t xml:space="preserve"> module to align query and support features, increasing accuracy by 5.4%</w:t>
-      </w:r>
-    </w:p>
-    <w:p>
-      <w:pPr>
-        <w:numPr>
-          <w:ilvl w:val="0"/>
-          <w:numId w:val="2"/>
-        </w:numPr>
-        <w:pBdr>
-          <w:top w:val="nil"/>
-          <w:left w:val="nil"/>
-          <w:bottom w:val="nil"/>
-          <w:right w:val="nil"/>
-          <w:between w:val="nil"/>
-        </w:pBdr>
-        <w:tabs>
-          <w:tab w:val="right" w:pos="10800"/>
-        </w:tabs>
-        <w:spacing w:after="0" w:line="252" w:lineRule="auto"/>
-        <w:ind w:left="180" w:hanging="180"/>
-        <w:rPr>
-          <w:rFonts w:ascii="Times New Roman" w:eastAsia="Times New Roman" w:hAnsi="Times New Roman" w:cs="Times New Roman"/>
-          <w:sz w:val="20"/>
-          <w:szCs w:val="20"/>
-        </w:rPr>
-      </w:pPr>
-      <w:r>
-        <w:rPr>
-          <w:rFonts w:ascii="Times New Roman" w:eastAsia="Times New Roman" w:hAnsi="Times New Roman" w:cs="Times New Roman"/>
-          <w:sz w:val="20"/>
-          <w:szCs w:val="20"/>
-        </w:rPr>
-        <w:t xml:space="preserve">Concluded the results by </w:t>
-      </w:r>
-      <w:r>
-        <w:rPr>
-          <w:rFonts w:ascii="Times New Roman" w:eastAsia="Times New Roman" w:hAnsi="Times New Roman" w:cs="Times New Roman"/>
-          <w:sz w:val="20"/>
-          <w:szCs w:val="20"/>
-        </w:rPr>
-        <w:t>open sourcing</w:t>
-      </w:r>
-      <w:r>
-        <w:rPr>
-          <w:rFonts w:ascii="Times New Roman" w:eastAsia="Times New Roman" w:hAnsi="Times New Roman" w:cs="Times New Roman"/>
-          <w:sz w:val="20"/>
-          <w:szCs w:val="20"/>
-        </w:rPr>
-        <w:t xml:space="preserve"> the experiment codebase, co-authoring a paper, and submitting the paper to arXiv</w:t>
       </w:r>
     </w:p>
     <w:sectPr>

</xml_diff>

<commit_message>
add: added resumes from Feb 25 - Mar 1
</commit_message>
<xml_diff>
--- a/resumeLatest.docx
+++ b/resumeLatest.docx
@@ -166,7 +166,7 @@
           <w:sz w:val="20"/>
           <w:szCs w:val="20"/>
         </w:rPr>
-        <w:t>New York University, Tandon School of Engineering</w:t>
+        <w:t>New York University</w:t>
       </w:r>
       <w:r>
         <w:rPr>
@@ -2011,7 +2011,7 @@
           <w:sz w:val="20"/>
           <w:szCs w:val="20"/>
         </w:rPr>
-        <w:t xml:space="preserve"> and </w:t>
+        <w:t xml:space="preserve"> </w:t>
       </w:r>
       <w:r>
         <w:rPr>
@@ -2027,36 +2027,41 @@
       <w:r>
         <w:rPr>
           <w:rFonts w:ascii="Times New Roman" w:eastAsia="Times New Roman" w:hAnsi="Times New Roman" w:cs="Times New Roman"/>
-          <w:color w:val="000000"/>
-          <w:sz w:val="20"/>
-          <w:szCs w:val="20"/>
-        </w:rPr>
-        <w:t xml:space="preserve"> to build </w:t>
-      </w:r>
-      <w:r>
-        <w:rPr>
-          <w:rFonts w:ascii="Times New Roman" w:eastAsia="Times New Roman" w:hAnsi="Times New Roman" w:cs="Times New Roman"/>
-          <w:sz w:val="20"/>
-          <w:szCs w:val="20"/>
-        </w:rPr>
-        <w:t>robust,</w:t>
-      </w:r>
-      <w:r>
-        <w:rPr>
-          <w:rFonts w:ascii="Times New Roman" w:eastAsia="Times New Roman" w:hAnsi="Times New Roman" w:cs="Times New Roman"/>
-          <w:color w:val="000000"/>
-          <w:sz w:val="20"/>
-          <w:szCs w:val="20"/>
-        </w:rPr>
-        <w:t xml:space="preserve"> user-friendly, and highly</w:t>
-      </w:r>
-      <w:r>
-        <w:rPr>
-          <w:rFonts w:ascii="Times New Roman" w:eastAsia="Times New Roman" w:hAnsi="Times New Roman" w:cs="Times New Roman"/>
-          <w:sz w:val="20"/>
-          <w:szCs w:val="20"/>
-        </w:rPr>
-        <w:t xml:space="preserve"> customizable</w:t>
+          <w:bCs/>
+          <w:iCs/>
+          <w:color w:val="000000"/>
+          <w:sz w:val="20"/>
+          <w:szCs w:val="20"/>
+        </w:rPr>
+        <w:t xml:space="preserve">, and </w:t>
+      </w:r>
+      <w:r>
+        <w:rPr>
+          <w:rFonts w:ascii="Times New Roman" w:eastAsia="Times New Roman" w:hAnsi="Times New Roman" w:cs="Times New Roman"/>
+          <w:b/>
+          <w:i/>
+          <w:color w:val="000000"/>
+          <w:sz w:val="20"/>
+          <w:szCs w:val="20"/>
+        </w:rPr>
+        <w:t>MySQL’s stored procedures/triggers</w:t>
+      </w:r>
+      <w:r>
+        <w:rPr>
+          <w:rFonts w:ascii="Times New Roman" w:eastAsia="Times New Roman" w:hAnsi="Times New Roman" w:cs="Times New Roman"/>
+          <w:color w:val="000000"/>
+          <w:sz w:val="20"/>
+          <w:szCs w:val="20"/>
+        </w:rPr>
+        <w:t xml:space="preserve"> to build highly</w:t>
+      </w:r>
+      <w:r>
+        <w:rPr>
+          <w:rFonts w:ascii="Times New Roman" w:eastAsia="Times New Roman" w:hAnsi="Times New Roman" w:cs="Times New Roman"/>
+          <w:sz w:val="20"/>
+          <w:szCs w:val="20"/>
+        </w:rPr>
+        <w:t xml:space="preserve"> automated and customizable</w:t>
       </w:r>
       <w:r>
         <w:rPr>

</xml_diff>

<commit_message>
add: added resumes from Mar 2 - Mar 5
</commit_message>
<xml_diff>
--- a/resumeLatest.docx
+++ b/resumeLatest.docx
@@ -11,7 +11,7 @@
           <w:right w:val="nil"/>
           <w:between w:val="nil"/>
         </w:pBdr>
-        <w:spacing w:after="0" w:line="252" w:lineRule="auto"/>
+        <w:spacing w:after="0" w:line="254" w:lineRule="auto"/>
         <w:jc w:val="center"/>
         <w:rPr>
           <w:rFonts w:ascii="Times" w:eastAsia="Times" w:hAnsi="Times" w:cs="Times"/>
@@ -41,7 +41,7 @@
           <w:right w:val="nil"/>
           <w:between w:val="nil"/>
         </w:pBdr>
-        <w:spacing w:after="0" w:line="252" w:lineRule="auto"/>
+        <w:spacing w:after="0" w:line="254" w:lineRule="auto"/>
         <w:jc w:val="center"/>
         <w:rPr>
           <w:rFonts w:ascii="Times" w:eastAsia="Times" w:hAnsi="Times" w:cs="Times"/>
@@ -121,7 +121,7 @@
           <w:right w:val="nil"/>
           <w:between w:val="nil"/>
         </w:pBdr>
-        <w:spacing w:after="40" w:line="252" w:lineRule="auto"/>
+        <w:spacing w:after="40" w:line="254" w:lineRule="auto"/>
         <w:rPr>
           <w:rFonts w:ascii="Times New Roman" w:eastAsia="Times New Roman" w:hAnsi="Times New Roman" w:cs="Times New Roman"/>
           <w:b/>
@@ -150,7 +150,7 @@
         <w:tabs>
           <w:tab w:val="right" w:pos="10800"/>
         </w:tabs>
-        <w:spacing w:after="0" w:line="252" w:lineRule="auto"/>
+        <w:spacing w:after="0" w:line="254" w:lineRule="auto"/>
         <w:rPr>
           <w:rFonts w:ascii="Times New Roman" w:eastAsia="Times New Roman" w:hAnsi="Times New Roman" w:cs="Times New Roman"/>
           <w:color w:val="000000"/>
@@ -200,7 +200,7 @@
         <w:tabs>
           <w:tab w:val="right" w:pos="10800"/>
         </w:tabs>
-        <w:spacing w:after="0" w:line="252" w:lineRule="auto"/>
+        <w:spacing w:after="0" w:line="254" w:lineRule="auto"/>
         <w:rPr>
           <w:rFonts w:ascii="Times New Roman" w:eastAsia="Times New Roman" w:hAnsi="Times New Roman" w:cs="Times New Roman"/>
           <w:color w:val="000000"/>
@@ -278,7 +278,7 @@
         <w:tabs>
           <w:tab w:val="right" w:pos="10800"/>
         </w:tabs>
-        <w:spacing w:after="0" w:line="252" w:lineRule="auto"/>
+        <w:spacing w:after="0" w:line="254" w:lineRule="auto"/>
         <w:rPr>
           <w:rFonts w:ascii="Times New Roman" w:eastAsia="Times New Roman" w:hAnsi="Times New Roman" w:cs="Times New Roman"/>
           <w:color w:val="000000"/>
@@ -316,7 +316,7 @@
         <w:tabs>
           <w:tab w:val="right" w:pos="10800"/>
         </w:tabs>
-        <w:spacing w:after="0" w:line="252" w:lineRule="auto"/>
+        <w:spacing w:after="0" w:line="254" w:lineRule="auto"/>
         <w:rPr>
           <w:rFonts w:ascii="Times New Roman" w:eastAsia="Times New Roman" w:hAnsi="Times New Roman" w:cs="Times New Roman"/>
           <w:b/>
@@ -337,7 +337,7 @@
         <w:tabs>
           <w:tab w:val="right" w:pos="10800"/>
         </w:tabs>
-        <w:spacing w:after="0" w:line="252" w:lineRule="auto"/>
+        <w:spacing w:after="0" w:line="254" w:lineRule="auto"/>
         <w:rPr>
           <w:rFonts w:ascii="Times New Roman" w:eastAsia="Times New Roman" w:hAnsi="Times New Roman" w:cs="Times New Roman"/>
           <w:color w:val="000000"/>
@@ -387,7 +387,7 @@
         <w:tabs>
           <w:tab w:val="right" w:pos="10800"/>
         </w:tabs>
-        <w:spacing w:after="0" w:line="252" w:lineRule="auto"/>
+        <w:spacing w:after="0" w:line="254" w:lineRule="auto"/>
         <w:rPr>
           <w:rFonts w:ascii="Times New Roman" w:eastAsia="Times New Roman" w:hAnsi="Times New Roman" w:cs="Times New Roman"/>
           <w:color w:val="000000"/>
@@ -436,7 +436,7 @@
         <w:tabs>
           <w:tab w:val="right" w:pos="10800"/>
         </w:tabs>
-        <w:spacing w:after="0" w:line="252" w:lineRule="auto"/>
+        <w:spacing w:after="0" w:line="254" w:lineRule="auto"/>
         <w:rPr>
           <w:rFonts w:ascii="Times New Roman" w:eastAsia="Times New Roman" w:hAnsi="Times New Roman" w:cs="Times New Roman"/>
           <w:color w:val="000000"/>
@@ -474,7 +474,7 @@
         <w:tabs>
           <w:tab w:val="right" w:pos="10800"/>
         </w:tabs>
-        <w:spacing w:after="0" w:line="252" w:lineRule="auto"/>
+        <w:spacing w:after="0" w:line="254" w:lineRule="auto"/>
         <w:rPr>
           <w:rFonts w:ascii="Times New Roman" w:eastAsia="Times New Roman" w:hAnsi="Times New Roman" w:cs="Times New Roman"/>
           <w:sz w:val="20"/>
@@ -508,7 +508,7 @@
           <w:right w:val="nil"/>
           <w:between w:val="nil"/>
         </w:pBdr>
-        <w:spacing w:after="0" w:line="252" w:lineRule="auto"/>
+        <w:spacing w:after="0" w:line="254" w:lineRule="auto"/>
         <w:rPr>
           <w:rFonts w:ascii="Times New Roman" w:eastAsia="Times New Roman" w:hAnsi="Times New Roman" w:cs="Times New Roman"/>
           <w:b/>
@@ -527,7 +527,7 @@
           <w:right w:val="nil"/>
           <w:between w:val="nil"/>
         </w:pBdr>
-        <w:spacing w:after="40" w:line="252" w:lineRule="auto"/>
+        <w:spacing w:after="40" w:line="254" w:lineRule="auto"/>
         <w:rPr>
           <w:rFonts w:ascii="Times New Roman" w:eastAsia="Times New Roman" w:hAnsi="Times New Roman" w:cs="Times New Roman"/>
           <w:b/>
@@ -555,7 +555,7 @@
         <w:tabs>
           <w:tab w:val="right" w:pos="10800"/>
         </w:tabs>
-        <w:spacing w:after="60" w:line="240" w:lineRule="auto"/>
+        <w:spacing w:after="60" w:line="254" w:lineRule="auto"/>
         <w:rPr>
           <w:rFonts w:ascii="Times New Roman" w:eastAsia="Times New Roman" w:hAnsi="Times New Roman" w:cs="Times New Roman"/>
           <w:color w:val="000000"/>
@@ -606,7 +606,7 @@
         <w:tabs>
           <w:tab w:val="right" w:pos="10800"/>
         </w:tabs>
-        <w:spacing w:after="60" w:line="240" w:lineRule="auto"/>
+        <w:spacing w:after="60" w:line="254" w:lineRule="auto"/>
         <w:rPr>
           <w:rFonts w:ascii="Times New Roman" w:eastAsia="Times New Roman" w:hAnsi="Times New Roman" w:cs="Times New Roman"/>
           <w:sz w:val="20"/>
@@ -644,7 +644,7 @@
         <w:tabs>
           <w:tab w:val="right" w:pos="10800"/>
         </w:tabs>
-        <w:spacing w:after="60" w:line="240" w:lineRule="auto"/>
+        <w:spacing w:after="60" w:line="254" w:lineRule="auto"/>
         <w:rPr>
           <w:rFonts w:ascii="Times New Roman" w:eastAsia="Times New Roman" w:hAnsi="Times New Roman" w:cs="Times New Roman"/>
           <w:sz w:val="20"/>
@@ -679,7 +679,7 @@
           <w:right w:val="nil"/>
           <w:between w:val="nil"/>
         </w:pBdr>
-        <w:spacing w:after="0" w:line="252" w:lineRule="auto"/>
+        <w:spacing w:after="0" w:line="254" w:lineRule="auto"/>
         <w:rPr>
           <w:rFonts w:ascii="Times New Roman" w:eastAsia="Times New Roman" w:hAnsi="Times New Roman" w:cs="Times New Roman"/>
           <w:b/>
@@ -698,7 +698,7 @@
           <w:right w:val="nil"/>
           <w:between w:val="nil"/>
         </w:pBdr>
-        <w:spacing w:after="40" w:line="252" w:lineRule="auto"/>
+        <w:spacing w:after="40" w:line="254" w:lineRule="auto"/>
         <w:rPr>
           <w:rFonts w:ascii="Times New Roman" w:eastAsia="Times New Roman" w:hAnsi="Times New Roman" w:cs="Times New Roman"/>
           <w:b/>
@@ -726,7 +726,7 @@
         <w:tabs>
           <w:tab w:val="right" w:pos="10800"/>
         </w:tabs>
-        <w:spacing w:after="0" w:line="245" w:lineRule="auto"/>
+        <w:spacing w:after="0" w:line="254" w:lineRule="auto"/>
         <w:rPr>
           <w:rFonts w:ascii="Times New Roman" w:eastAsia="Times New Roman" w:hAnsi="Times New Roman" w:cs="Times New Roman"/>
           <w:b/>
@@ -797,7 +797,7 @@
         <w:tabs>
           <w:tab w:val="right" w:pos="10800"/>
         </w:tabs>
-        <w:spacing w:after="50" w:line="245" w:lineRule="auto"/>
+        <w:spacing w:after="50" w:line="254" w:lineRule="auto"/>
         <w:ind w:left="187" w:hanging="187"/>
         <w:rPr>
           <w:rFonts w:ascii="Times New Roman" w:eastAsia="Times New Roman" w:hAnsi="Times New Roman" w:cs="Times New Roman"/>
@@ -916,7 +916,7 @@
         <w:tabs>
           <w:tab w:val="right" w:pos="10800"/>
         </w:tabs>
-        <w:spacing w:after="50" w:line="245" w:lineRule="auto"/>
+        <w:spacing w:after="50" w:line="254" w:lineRule="auto"/>
         <w:ind w:left="187" w:hanging="187"/>
         <w:rPr>
           <w:rFonts w:ascii="Times New Roman" w:eastAsia="Times New Roman" w:hAnsi="Times New Roman" w:cs="Times New Roman"/>
@@ -1072,7 +1072,7 @@
         <w:tabs>
           <w:tab w:val="right" w:pos="10800"/>
         </w:tabs>
-        <w:spacing w:after="50" w:line="245" w:lineRule="auto"/>
+        <w:spacing w:after="50" w:line="254" w:lineRule="auto"/>
         <w:ind w:left="187" w:hanging="187"/>
         <w:rPr>
           <w:rFonts w:ascii="Times New Roman" w:eastAsia="Times New Roman" w:hAnsi="Times New Roman" w:cs="Times New Roman"/>
@@ -1179,7 +1179,7 @@
         <w:tabs>
           <w:tab w:val="right" w:pos="10800"/>
         </w:tabs>
-        <w:spacing w:after="50" w:line="245" w:lineRule="auto"/>
+        <w:spacing w:after="50" w:line="254" w:lineRule="auto"/>
         <w:ind w:left="187" w:hanging="187"/>
         <w:rPr>
           <w:rFonts w:ascii="Times New Roman" w:eastAsia="Times New Roman" w:hAnsi="Times New Roman" w:cs="Times New Roman"/>
@@ -1276,7 +1276,7 @@
         <w:tabs>
           <w:tab w:val="right" w:pos="10800"/>
         </w:tabs>
-        <w:spacing w:after="0" w:line="245" w:lineRule="auto"/>
+        <w:spacing w:after="0" w:line="254" w:lineRule="auto"/>
         <w:rPr>
           <w:rFonts w:ascii="Times New Roman" w:eastAsia="Times New Roman" w:hAnsi="Times New Roman" w:cs="Times New Roman"/>
           <w:b/>
@@ -1297,7 +1297,7 @@
         <w:tabs>
           <w:tab w:val="right" w:pos="10800"/>
         </w:tabs>
-        <w:spacing w:after="0" w:line="245" w:lineRule="auto"/>
+        <w:spacing w:after="0" w:line="254" w:lineRule="auto"/>
         <w:rPr>
           <w:rFonts w:ascii="Times New Roman" w:eastAsia="Times New Roman" w:hAnsi="Times New Roman" w:cs="Times New Roman"/>
           <w:b/>
@@ -1319,10 +1319,28 @@
       <w:r>
         <w:rPr>
           <w:rFonts w:ascii="Times New Roman" w:eastAsia="Times New Roman" w:hAnsi="Times New Roman" w:cs="Times New Roman"/>
-          <w:sz w:val="20"/>
-          <w:szCs w:val="20"/>
-        </w:rPr>
-        <w:t>Co-founder and CTO, (</w:t>
+          <w:bCs/>
+          <w:color w:val="000000"/>
+          <w:sz w:val="20"/>
+          <w:szCs w:val="20"/>
+        </w:rPr>
+        <w:t xml:space="preserve">Full-stack </w:t>
+      </w:r>
+      <w:r>
+        <w:rPr>
+          <w:rFonts w:ascii="Times New Roman" w:eastAsia="Times New Roman" w:hAnsi="Times New Roman" w:cs="Times New Roman"/>
+          <w:sz w:val="20"/>
+          <w:szCs w:val="20"/>
+        </w:rPr>
+        <w:t>Software Engineer</w:t>
+      </w:r>
+      <w:r>
+        <w:rPr>
+          <w:rFonts w:ascii="Times New Roman" w:eastAsia="Times New Roman" w:hAnsi="Times New Roman" w:cs="Times New Roman"/>
+          <w:sz w:val="20"/>
+          <w:szCs w:val="20"/>
+        </w:rPr>
+        <w:t>, (</w:t>
       </w:r>
       <w:r>
         <w:rPr>
@@ -1361,7 +1379,7 @@
         <w:tabs>
           <w:tab w:val="right" w:pos="10800"/>
         </w:tabs>
-        <w:spacing w:after="50" w:line="245" w:lineRule="auto"/>
+        <w:spacing w:after="50" w:line="254" w:lineRule="auto"/>
         <w:ind w:left="187" w:hanging="187"/>
         <w:rPr>
           <w:rFonts w:ascii="Times New Roman" w:eastAsia="Times New Roman" w:hAnsi="Times New Roman" w:cs="Times New Roman"/>
@@ -1476,7 +1494,25 @@
           <w:sz w:val="20"/>
           <w:szCs w:val="20"/>
         </w:rPr>
-        <w:t xml:space="preserve"> 100+ happy customers by reducing their time spent on management tasks from 15 to just 2 hours per week</w:t>
+        <w:t xml:space="preserve"> </w:t>
+      </w:r>
+      <w:r>
+        <w:rPr>
+          <w:rFonts w:ascii="Times New Roman" w:eastAsia="Times New Roman" w:hAnsi="Times New Roman" w:cs="Times New Roman"/>
+          <w:color w:val="000000"/>
+          <w:sz w:val="20"/>
+          <w:szCs w:val="20"/>
+        </w:rPr>
+        <w:t xml:space="preserve">the trust of </w:t>
+      </w:r>
+      <w:r>
+        <w:rPr>
+          <w:rFonts w:ascii="Times New Roman" w:eastAsia="Times New Roman" w:hAnsi="Times New Roman" w:cs="Times New Roman"/>
+          <w:color w:val="000000"/>
+          <w:sz w:val="20"/>
+          <w:szCs w:val="20"/>
+        </w:rPr>
+        <w:t>customers by reducing their time spent on management tasks from 15 to just 2 hours per week</w:t>
       </w:r>
     </w:p>
     <w:p>
@@ -1495,7 +1531,7 @@
         <w:tabs>
           <w:tab w:val="right" w:pos="10800"/>
         </w:tabs>
-        <w:spacing w:after="50" w:line="245" w:lineRule="auto"/>
+        <w:spacing w:after="50" w:line="254" w:lineRule="auto"/>
         <w:ind w:left="187" w:hanging="187"/>
         <w:rPr>
           <w:rFonts w:ascii="Times New Roman" w:eastAsia="Times New Roman" w:hAnsi="Times New Roman" w:cs="Times New Roman"/>
@@ -1512,7 +1548,25 @@
           <w:sz w:val="20"/>
           <w:szCs w:val="20"/>
         </w:rPr>
-        <w:t xml:space="preserve">Collected and analyzed 1000+ user feedback and adopted </w:t>
+        <w:t xml:space="preserve">Collected and analyzed </w:t>
+      </w:r>
+      <w:r>
+        <w:rPr>
+          <w:rFonts w:ascii="Times New Roman" w:eastAsia="Times New Roman" w:hAnsi="Times New Roman" w:cs="Times New Roman"/>
+          <w:color w:val="000000"/>
+          <w:sz w:val="20"/>
+          <w:szCs w:val="20"/>
+        </w:rPr>
+        <w:t>100</w:t>
+      </w:r>
+      <w:r>
+        <w:rPr>
+          <w:rFonts w:ascii="Times New Roman" w:eastAsia="Times New Roman" w:hAnsi="Times New Roman" w:cs="Times New Roman"/>
+          <w:color w:val="000000"/>
+          <w:sz w:val="20"/>
+          <w:szCs w:val="20"/>
+        </w:rPr>
+        <w:t xml:space="preserve">+ user feedback and adopted </w:t>
       </w:r>
       <w:r>
         <w:rPr>
@@ -1590,7 +1644,16 @@
           <w:sz w:val="20"/>
           <w:szCs w:val="20"/>
         </w:rPr>
-        <w:t xml:space="preserve"> Kaizntree to address platform BUGs under 24 hours</w:t>
+        <w:t xml:space="preserve"> Kaizntree to address platform BUGs </w:t>
+      </w:r>
+      <w:r>
+        <w:rPr>
+          <w:rFonts w:ascii="Times New Roman" w:eastAsia="Times New Roman" w:hAnsi="Times New Roman" w:cs="Times New Roman"/>
+          <w:color w:val="000000"/>
+          <w:sz w:val="20"/>
+          <w:szCs w:val="20"/>
+        </w:rPr>
+        <w:t>40% faster</w:t>
       </w:r>
     </w:p>
     <w:p>
@@ -1609,7 +1672,7 @@
         <w:tabs>
           <w:tab w:val="right" w:pos="10800"/>
         </w:tabs>
-        <w:spacing w:after="50" w:line="245" w:lineRule="auto"/>
+        <w:spacing w:after="50" w:line="254" w:lineRule="auto"/>
         <w:ind w:left="187" w:hanging="187"/>
         <w:rPr>
           <w:rFonts w:ascii="Times New Roman" w:eastAsia="Times New Roman" w:hAnsi="Times New Roman" w:cs="Times New Roman"/>
@@ -1668,7 +1731,7 @@
           <w:sz w:val="20"/>
           <w:szCs w:val="20"/>
         </w:rPr>
-        <w:t xml:space="preserve"> (Shopify, Square, Etsy, and Xerox) and automated stock &amp; order sync across platforms, putting an end to manual updates and stock inconsistency on different channels</w:t>
+        <w:t xml:space="preserve"> (Shopify, Square, Etsy, and Xero) and automated stock &amp; order sync across platforms, putting an end to manual updates and stock inconsistency on different channels</w:t>
       </w:r>
     </w:p>
     <w:p>
@@ -1687,7 +1750,7 @@
         <w:tabs>
           <w:tab w:val="right" w:pos="10800"/>
         </w:tabs>
-        <w:spacing w:after="50" w:line="245" w:lineRule="auto"/>
+        <w:spacing w:after="50" w:line="254" w:lineRule="auto"/>
         <w:ind w:left="187" w:hanging="187"/>
         <w:jc w:val="both"/>
         <w:rPr>
@@ -1705,7 +1768,532 @@
           <w:sz w:val="20"/>
           <w:szCs w:val="20"/>
         </w:rPr>
-        <w:t>Led and trained Kaizntree’s 4-man scrum team, collaboratively rolling out new features weekly with thorough code documentation</w:t>
+        <w:t>Led and trained Kaizntree’s scrum team</w:t>
+      </w:r>
+      <w:r>
+        <w:rPr>
+          <w:rFonts w:ascii="Times New Roman" w:eastAsia="Times New Roman" w:hAnsi="Times New Roman" w:cs="Times New Roman"/>
+          <w:color w:val="000000"/>
+          <w:sz w:val="20"/>
+          <w:szCs w:val="20"/>
+        </w:rPr>
+        <w:t xml:space="preserve"> of 3</w:t>
+      </w:r>
+      <w:r>
+        <w:rPr>
+          <w:rFonts w:ascii="Times New Roman" w:eastAsia="Times New Roman" w:hAnsi="Times New Roman" w:cs="Times New Roman"/>
+          <w:color w:val="000000"/>
+          <w:sz w:val="20"/>
+          <w:szCs w:val="20"/>
+        </w:rPr>
+        <w:t xml:space="preserve">, collaboratively rolling out new features </w:t>
+      </w:r>
+      <w:r>
+        <w:rPr>
+          <w:rFonts w:ascii="Times New Roman" w:eastAsia="Times New Roman" w:hAnsi="Times New Roman" w:cs="Times New Roman"/>
+          <w:color w:val="000000"/>
+          <w:sz w:val="20"/>
+          <w:szCs w:val="20"/>
+        </w:rPr>
+        <w:t>bi-weekly</w:t>
+      </w:r>
+      <w:r>
+        <w:rPr>
+          <w:rFonts w:ascii="Times New Roman" w:eastAsia="Times New Roman" w:hAnsi="Times New Roman" w:cs="Times New Roman"/>
+          <w:color w:val="000000"/>
+          <w:sz w:val="20"/>
+          <w:szCs w:val="20"/>
+        </w:rPr>
+        <w:t xml:space="preserve"> with thorough code documentation</w:t>
+      </w:r>
+    </w:p>
+    <w:p>
+      <w:pPr>
+        <w:pBdr>
+          <w:top w:val="nil"/>
+          <w:left w:val="nil"/>
+          <w:bottom w:val="nil"/>
+          <w:right w:val="nil"/>
+          <w:between w:val="nil"/>
+        </w:pBdr>
+        <w:tabs>
+          <w:tab w:val="right" w:pos="10800"/>
+        </w:tabs>
+        <w:spacing w:after="0" w:line="254" w:lineRule="auto"/>
+        <w:rPr>
+          <w:rFonts w:ascii="Times New Roman" w:eastAsia="Times New Roman" w:hAnsi="Times New Roman" w:cs="Times New Roman"/>
+          <w:b/>
+          <w:sz w:val="8"/>
+          <w:szCs w:val="8"/>
+        </w:rPr>
+      </w:pPr>
+    </w:p>
+    <w:p>
+      <w:pPr>
+        <w:pBdr>
+          <w:top w:val="nil"/>
+          <w:left w:val="nil"/>
+          <w:bottom w:val="nil"/>
+          <w:right w:val="nil"/>
+          <w:between w:val="nil"/>
+        </w:pBdr>
+        <w:tabs>
+          <w:tab w:val="right" w:pos="10800"/>
+        </w:tabs>
+        <w:spacing w:after="0" w:line="254" w:lineRule="auto"/>
+        <w:rPr>
+          <w:rFonts w:ascii="Times New Roman" w:eastAsia="Times New Roman" w:hAnsi="Times New Roman" w:cs="Times New Roman"/>
+          <w:b/>
+          <w:color w:val="000000"/>
+          <w:sz w:val="20"/>
+          <w:szCs w:val="20"/>
+        </w:rPr>
+      </w:pPr>
+      <w:r>
+        <w:rPr>
+          <w:rFonts w:ascii="Times New Roman" w:eastAsia="Times New Roman" w:hAnsi="Times New Roman" w:cs="Times New Roman"/>
+          <w:b/>
+          <w:color w:val="000000"/>
+          <w:sz w:val="20"/>
+          <w:szCs w:val="20"/>
+        </w:rPr>
+        <w:t>Expsoft L</w:t>
+      </w:r>
+      <w:r>
+        <w:rPr>
+          <w:rFonts w:ascii="Times New Roman" w:eastAsia="Times New Roman" w:hAnsi="Times New Roman" w:cs="Times New Roman"/>
+          <w:b/>
+          <w:sz w:val="20"/>
+          <w:szCs w:val="20"/>
+        </w:rPr>
+        <w:t>LC.</w:t>
+      </w:r>
+      <w:r>
+        <w:rPr>
+          <w:rFonts w:ascii="Times New Roman" w:eastAsia="Times New Roman" w:hAnsi="Times New Roman" w:cs="Times New Roman"/>
+          <w:sz w:val="20"/>
+          <w:szCs w:val="20"/>
+        </w:rPr>
+        <w:t>, Software Engineering Intern, (Wuxi, China)</w:t>
+      </w:r>
+      <w:r>
+        <w:rPr>
+          <w:rFonts w:ascii="Times New Roman" w:eastAsia="Times New Roman" w:hAnsi="Times New Roman" w:cs="Times New Roman"/>
+          <w:b/>
+          <w:color w:val="000000"/>
+          <w:sz w:val="20"/>
+          <w:szCs w:val="20"/>
+        </w:rPr>
+        <w:tab/>
+        <w:t>May 2021 – Sept. 2021</w:t>
+      </w:r>
+    </w:p>
+    <w:p>
+      <w:pPr>
+        <w:numPr>
+          <w:ilvl w:val="0"/>
+          <w:numId w:val="1"/>
+        </w:numPr>
+        <w:tabs>
+          <w:tab w:val="right" w:pos="10800"/>
+        </w:tabs>
+        <w:spacing w:after="50" w:line="254" w:lineRule="auto"/>
+        <w:ind w:left="187" w:hanging="187"/>
+        <w:rPr>
+          <w:rFonts w:ascii="Times New Roman" w:eastAsia="Times New Roman" w:hAnsi="Times New Roman" w:cs="Times New Roman"/>
+          <w:sz w:val="20"/>
+          <w:szCs w:val="20"/>
+        </w:rPr>
+      </w:pPr>
+      <w:r>
+        <w:rPr>
+          <w:rFonts w:ascii="Times New Roman" w:eastAsia="Times New Roman" w:hAnsi="Times New Roman" w:cs="Times New Roman"/>
+          <w:color w:val="000000"/>
+          <w:sz w:val="20"/>
+          <w:szCs w:val="20"/>
+        </w:rPr>
+        <w:t xml:space="preserve">Leveraged the power of </w:t>
+      </w:r>
+      <w:r>
+        <w:rPr>
+          <w:rFonts w:ascii="Times New Roman" w:eastAsia="Times New Roman" w:hAnsi="Times New Roman" w:cs="Times New Roman"/>
+          <w:b/>
+          <w:i/>
+          <w:color w:val="000000"/>
+          <w:sz w:val="20"/>
+          <w:szCs w:val="20"/>
+        </w:rPr>
+        <w:t xml:space="preserve">Spring </w:t>
+      </w:r>
+      <w:r>
+        <w:rPr>
+          <w:rFonts w:ascii="Times New Roman" w:eastAsia="Times New Roman" w:hAnsi="Times New Roman" w:cs="Times New Roman"/>
+          <w:b/>
+          <w:i/>
+          <w:sz w:val="20"/>
+          <w:szCs w:val="20"/>
+        </w:rPr>
+        <w:t>B</w:t>
+      </w:r>
+      <w:r>
+        <w:rPr>
+          <w:rFonts w:ascii="Times New Roman" w:eastAsia="Times New Roman" w:hAnsi="Times New Roman" w:cs="Times New Roman"/>
+          <w:b/>
+          <w:i/>
+          <w:color w:val="000000"/>
+          <w:sz w:val="20"/>
+          <w:szCs w:val="20"/>
+        </w:rPr>
+        <w:t>oot</w:t>
+      </w:r>
+      <w:r>
+        <w:rPr>
+          <w:rFonts w:ascii="Times New Roman" w:eastAsia="Times New Roman" w:hAnsi="Times New Roman" w:cs="Times New Roman"/>
+          <w:i/>
+          <w:color w:val="000000"/>
+          <w:sz w:val="20"/>
+          <w:szCs w:val="20"/>
+        </w:rPr>
+        <w:t xml:space="preserve">, </w:t>
+      </w:r>
+      <w:r>
+        <w:rPr>
+          <w:rFonts w:ascii="Times New Roman" w:eastAsia="Times New Roman" w:hAnsi="Times New Roman" w:cs="Times New Roman"/>
+          <w:b/>
+          <w:i/>
+          <w:color w:val="000000"/>
+          <w:sz w:val="20"/>
+          <w:szCs w:val="20"/>
+        </w:rPr>
+        <w:t>Thymeleaf</w:t>
+      </w:r>
+      <w:r>
+        <w:rPr>
+          <w:rFonts w:ascii="Times New Roman" w:eastAsia="Times New Roman" w:hAnsi="Times New Roman" w:cs="Times New Roman"/>
+          <w:i/>
+          <w:color w:val="000000"/>
+          <w:sz w:val="20"/>
+          <w:szCs w:val="20"/>
+        </w:rPr>
+        <w:t xml:space="preserve">, </w:t>
+      </w:r>
+      <w:r>
+        <w:rPr>
+          <w:rFonts w:ascii="Times New Roman" w:eastAsia="Times New Roman" w:hAnsi="Times New Roman" w:cs="Times New Roman"/>
+          <w:b/>
+          <w:i/>
+          <w:sz w:val="20"/>
+          <w:szCs w:val="20"/>
+        </w:rPr>
+        <w:t>JPA</w:t>
+      </w:r>
+      <w:r>
+        <w:rPr>
+          <w:rFonts w:ascii="Times New Roman" w:eastAsia="Times New Roman" w:hAnsi="Times New Roman" w:cs="Times New Roman"/>
+          <w:i/>
+          <w:color w:val="000000"/>
+          <w:sz w:val="20"/>
+          <w:szCs w:val="20"/>
+        </w:rPr>
+        <w:t>,</w:t>
+      </w:r>
+      <w:r>
+        <w:rPr>
+          <w:rFonts w:ascii="Times New Roman" w:eastAsia="Times New Roman" w:hAnsi="Times New Roman" w:cs="Times New Roman"/>
+          <w:color w:val="000000"/>
+          <w:sz w:val="20"/>
+          <w:szCs w:val="20"/>
+        </w:rPr>
+        <w:t xml:space="preserve"> </w:t>
+      </w:r>
+      <w:r>
+        <w:rPr>
+          <w:rFonts w:ascii="Times New Roman" w:eastAsia="Times New Roman" w:hAnsi="Times New Roman" w:cs="Times New Roman"/>
+          <w:b/>
+          <w:i/>
+          <w:color w:val="000000"/>
+          <w:sz w:val="20"/>
+          <w:szCs w:val="20"/>
+        </w:rPr>
+        <w:t>Maven</w:t>
+      </w:r>
+      <w:r>
+        <w:rPr>
+          <w:rFonts w:ascii="Times New Roman" w:eastAsia="Times New Roman" w:hAnsi="Times New Roman" w:cs="Times New Roman"/>
+          <w:bCs/>
+          <w:iCs/>
+          <w:color w:val="000000"/>
+          <w:sz w:val="20"/>
+          <w:szCs w:val="20"/>
+        </w:rPr>
+        <w:t xml:space="preserve">, and </w:t>
+      </w:r>
+      <w:r>
+        <w:rPr>
+          <w:rFonts w:ascii="Times New Roman" w:eastAsia="Times New Roman" w:hAnsi="Times New Roman" w:cs="Times New Roman"/>
+          <w:b/>
+          <w:i/>
+          <w:color w:val="000000"/>
+          <w:sz w:val="20"/>
+          <w:szCs w:val="20"/>
+        </w:rPr>
+        <w:t>MySQL’s stored procedures/triggers</w:t>
+      </w:r>
+      <w:r>
+        <w:rPr>
+          <w:rFonts w:ascii="Times New Roman" w:eastAsia="Times New Roman" w:hAnsi="Times New Roman" w:cs="Times New Roman"/>
+          <w:color w:val="000000"/>
+          <w:sz w:val="20"/>
+          <w:szCs w:val="20"/>
+        </w:rPr>
+        <w:t xml:space="preserve"> to build highly</w:t>
+      </w:r>
+      <w:r>
+        <w:rPr>
+          <w:rFonts w:ascii="Times New Roman" w:eastAsia="Times New Roman" w:hAnsi="Times New Roman" w:cs="Times New Roman"/>
+          <w:sz w:val="20"/>
+          <w:szCs w:val="20"/>
+        </w:rPr>
+        <w:t xml:space="preserve"> automated and customizable</w:t>
+      </w:r>
+      <w:r>
+        <w:rPr>
+          <w:rFonts w:ascii="Times New Roman" w:eastAsia="Times New Roman" w:hAnsi="Times New Roman" w:cs="Times New Roman"/>
+          <w:color w:val="000000"/>
+          <w:sz w:val="20"/>
+          <w:szCs w:val="20"/>
+        </w:rPr>
+        <w:t xml:space="preserve"> online auditing platforms for governments</w:t>
+      </w:r>
+    </w:p>
+    <w:p>
+      <w:pPr>
+        <w:numPr>
+          <w:ilvl w:val="0"/>
+          <w:numId w:val="1"/>
+        </w:numPr>
+        <w:tabs>
+          <w:tab w:val="right" w:pos="10800"/>
+        </w:tabs>
+        <w:spacing w:after="50" w:line="254" w:lineRule="auto"/>
+        <w:ind w:left="187" w:hanging="187"/>
+        <w:rPr>
+          <w:rFonts w:ascii="Times New Roman" w:eastAsia="Times New Roman" w:hAnsi="Times New Roman" w:cs="Times New Roman"/>
+          <w:sz w:val="20"/>
+          <w:szCs w:val="20"/>
+        </w:rPr>
+      </w:pPr>
+      <w:r>
+        <w:rPr>
+          <w:rFonts w:ascii="Times New Roman" w:eastAsia="Times New Roman" w:hAnsi="Times New Roman" w:cs="Times New Roman"/>
+          <w:color w:val="000000"/>
+          <w:sz w:val="20"/>
+          <w:szCs w:val="20"/>
+        </w:rPr>
+        <w:t xml:space="preserve">Secured a project from </w:t>
+      </w:r>
+      <w:r>
+        <w:rPr>
+          <w:rFonts w:ascii="Times New Roman" w:eastAsia="Times New Roman" w:hAnsi="Times New Roman" w:cs="Times New Roman"/>
+          <w:sz w:val="20"/>
+          <w:szCs w:val="20"/>
+        </w:rPr>
+        <w:t xml:space="preserve">the </w:t>
+      </w:r>
+      <w:r>
+        <w:rPr>
+          <w:rFonts w:ascii="Times New Roman" w:eastAsia="Times New Roman" w:hAnsi="Times New Roman" w:cs="Times New Roman"/>
+          <w:color w:val="000000"/>
+          <w:sz w:val="20"/>
+          <w:szCs w:val="20"/>
+        </w:rPr>
+        <w:t>Soochow government worth $</w:t>
+      </w:r>
+      <w:r>
+        <w:rPr>
+          <w:rFonts w:ascii="Times New Roman" w:eastAsia="Times New Roman" w:hAnsi="Times New Roman" w:cs="Times New Roman"/>
+          <w:sz w:val="20"/>
+          <w:szCs w:val="20"/>
+        </w:rPr>
+        <w:t>40</w:t>
+      </w:r>
+      <w:r>
+        <w:rPr>
+          <w:rFonts w:ascii="Times New Roman" w:eastAsia="Times New Roman" w:hAnsi="Times New Roman" w:cs="Times New Roman"/>
+          <w:color w:val="000000"/>
+          <w:sz w:val="20"/>
+          <w:szCs w:val="20"/>
+        </w:rPr>
+        <w:t xml:space="preserve">0,000 to supply </w:t>
+      </w:r>
+      <w:r>
+        <w:rPr>
+          <w:rFonts w:ascii="Times New Roman" w:eastAsia="Times New Roman" w:hAnsi="Times New Roman" w:cs="Times New Roman"/>
+          <w:sz w:val="20"/>
+          <w:szCs w:val="20"/>
+        </w:rPr>
+        <w:t xml:space="preserve">a </w:t>
+      </w:r>
+      <w:r>
+        <w:rPr>
+          <w:rFonts w:ascii="Times New Roman" w:eastAsia="Times New Roman" w:hAnsi="Times New Roman" w:cs="Times New Roman"/>
+          <w:color w:val="000000"/>
+          <w:sz w:val="20"/>
+          <w:szCs w:val="20"/>
+        </w:rPr>
+        <w:t>customized audit platform</w:t>
+      </w:r>
+    </w:p>
+    <w:p>
+      <w:pPr>
+        <w:pBdr>
+          <w:top w:val="nil"/>
+          <w:left w:val="nil"/>
+          <w:bottom w:val="single" w:sz="4" w:space="1" w:color="000000"/>
+          <w:right w:val="nil"/>
+          <w:between w:val="nil"/>
+        </w:pBdr>
+        <w:spacing w:after="0" w:line="254" w:lineRule="auto"/>
+        <w:rPr>
+          <w:rFonts w:ascii="Times New Roman" w:eastAsia="Times New Roman" w:hAnsi="Times New Roman" w:cs="Times New Roman"/>
+          <w:smallCaps/>
+          <w:sz w:val="10"/>
+          <w:szCs w:val="10"/>
+        </w:rPr>
+      </w:pPr>
+    </w:p>
+    <w:p>
+      <w:pPr>
+        <w:pBdr>
+          <w:top w:val="nil"/>
+          <w:left w:val="nil"/>
+          <w:bottom w:val="single" w:sz="4" w:space="1" w:color="000000"/>
+          <w:right w:val="nil"/>
+          <w:between w:val="nil"/>
+        </w:pBdr>
+        <w:spacing w:after="40" w:line="254" w:lineRule="auto"/>
+        <w:rPr>
+          <w:rFonts w:ascii="Times New Roman" w:eastAsia="Times New Roman" w:hAnsi="Times New Roman" w:cs="Times New Roman"/>
+          <w:b/>
+          <w:smallCaps/>
+          <w:color w:val="000000"/>
+        </w:rPr>
+      </w:pPr>
+      <w:r>
+        <w:rPr>
+          <w:rFonts w:ascii="Times New Roman" w:eastAsia="Times New Roman" w:hAnsi="Times New Roman" w:cs="Times New Roman"/>
+          <w:b/>
+          <w:smallCaps/>
+        </w:rPr>
+        <w:t>RESEARCH &amp; PROJECTS</w:t>
+      </w:r>
+    </w:p>
+    <w:p>
+      <w:pPr>
+        <w:pBdr>
+          <w:top w:val="nil"/>
+          <w:left w:val="nil"/>
+          <w:bottom w:val="nil"/>
+          <w:right w:val="nil"/>
+          <w:between w:val="nil"/>
+        </w:pBdr>
+        <w:tabs>
+          <w:tab w:val="right" w:pos="10800"/>
+        </w:tabs>
+        <w:spacing w:after="0" w:line="254" w:lineRule="auto"/>
+        <w:rPr>
+          <w:rFonts w:ascii="Times New Roman" w:eastAsia="Times New Roman" w:hAnsi="Times New Roman" w:cs="Times New Roman"/>
+          <w:b/>
+          <w:color w:val="000000"/>
+          <w:sz w:val="20"/>
+          <w:szCs w:val="20"/>
+        </w:rPr>
+      </w:pPr>
+      <w:r>
+        <w:rPr>
+          <w:rFonts w:ascii="Times New Roman" w:eastAsia="Times New Roman" w:hAnsi="Times New Roman" w:cs="Times New Roman"/>
+          <w:b/>
+          <w:color w:val="000000"/>
+          <w:sz w:val="20"/>
+          <w:szCs w:val="20"/>
+        </w:rPr>
+        <w:t>Parkrowd NYC</w:t>
+      </w:r>
+      <w:r>
+        <w:rPr>
+          <w:rFonts w:ascii="Times New Roman" w:eastAsia="Times New Roman" w:hAnsi="Times New Roman" w:cs="Times New Roman"/>
+          <w:color w:val="000000"/>
+          <w:sz w:val="20"/>
+          <w:szCs w:val="20"/>
+        </w:rPr>
+        <w:t xml:space="preserve">, </w:t>
+      </w:r>
+      <w:r>
+        <w:rPr>
+          <w:rFonts w:ascii="Times New Roman" w:eastAsia="Times New Roman" w:hAnsi="Times New Roman" w:cs="Times New Roman"/>
+          <w:sz w:val="20"/>
+          <w:szCs w:val="20"/>
+        </w:rPr>
+        <w:t>a Crowd-sourced Parking Info Sharing Platform based on NYC Open Data</w:t>
+      </w:r>
+      <w:r>
+        <w:rPr>
+          <w:rFonts w:ascii="Times New Roman" w:eastAsia="Times New Roman" w:hAnsi="Times New Roman" w:cs="Times New Roman"/>
+          <w:b/>
+          <w:color w:val="000000"/>
+          <w:sz w:val="20"/>
+          <w:szCs w:val="20"/>
+        </w:rPr>
+        <w:t xml:space="preserve"> </w:t>
+      </w:r>
+      <w:r>
+        <w:rPr>
+          <w:rFonts w:ascii="Times New Roman" w:eastAsia="Times New Roman" w:hAnsi="Times New Roman" w:cs="Times New Roman"/>
+          <w:color w:val="000000"/>
+          <w:sz w:val="20"/>
+          <w:szCs w:val="20"/>
+        </w:rPr>
+        <w:t>(repo</w:t>
+      </w:r>
+      <w:r>
+        <w:rPr>
+          <w:rFonts w:ascii="Times New Roman" w:eastAsia="Times New Roman" w:hAnsi="Times New Roman" w:cs="Times New Roman"/>
+          <w:sz w:val="20"/>
+          <w:szCs w:val="20"/>
+        </w:rPr>
+        <w:t xml:space="preserve"> </w:t>
+      </w:r>
+      <w:hyperlink r:id="rId8">
+        <w:r>
+          <w:rPr>
+            <w:rFonts w:ascii="Times New Roman" w:eastAsia="Times New Roman" w:hAnsi="Times New Roman" w:cs="Times New Roman"/>
+            <w:color w:val="0000FF"/>
+            <w:sz w:val="20"/>
+            <w:szCs w:val="20"/>
+            <w:u w:val="single"/>
+          </w:rPr>
+          <w:t>link</w:t>
+        </w:r>
+      </w:hyperlink>
+      <w:r>
+        <w:rPr>
+          <w:rFonts w:ascii="Times New Roman" w:eastAsia="Times New Roman" w:hAnsi="Times New Roman" w:cs="Times New Roman"/>
+          <w:color w:val="000000"/>
+          <w:sz w:val="20"/>
+          <w:szCs w:val="20"/>
+        </w:rPr>
+        <w:t>)</w:t>
+      </w:r>
+      <w:r>
+        <w:rPr>
+          <w:rFonts w:ascii="Times New Roman" w:eastAsia="Times New Roman" w:hAnsi="Times New Roman" w:cs="Times New Roman"/>
+          <w:b/>
+          <w:color w:val="000000"/>
+          <w:sz w:val="20"/>
+          <w:szCs w:val="20"/>
+        </w:rPr>
+        <w:tab/>
+        <w:t>Sept. 2023 – Dec. 2023</w:t>
       </w:r>
     </w:p>
     <w:p>
@@ -1724,24 +2312,122 @@
         <w:tabs>
           <w:tab w:val="right" w:pos="10800"/>
         </w:tabs>
-        <w:spacing w:after="50" w:line="245" w:lineRule="auto"/>
+        <w:spacing w:after="40" w:line="254" w:lineRule="auto"/>
         <w:ind w:left="187" w:hanging="187"/>
         <w:rPr>
           <w:rFonts w:ascii="Times New Roman" w:eastAsia="Times New Roman" w:hAnsi="Times New Roman" w:cs="Times New Roman"/>
-          <w:b/>
-          <w:color w:val="000000"/>
-          <w:sz w:val="20"/>
-          <w:szCs w:val="20"/>
-        </w:rPr>
-      </w:pPr>
-      <w:r>
-        <w:rPr>
-          <w:rFonts w:ascii="Times New Roman" w:eastAsia="Times New Roman" w:hAnsi="Times New Roman" w:cs="Times New Roman"/>
-          <w:color w:val="000000"/>
-          <w:sz w:val="20"/>
-          <w:szCs w:val="20"/>
-        </w:rPr>
-        <w:t>Won the 2023 NYU Summer Launchpad and 2023 NYUxYale Startup Competition, with a reward of $15,000 non-dilutive funding</w:t>
+          <w:color w:val="000000"/>
+          <w:sz w:val="20"/>
+          <w:szCs w:val="20"/>
+        </w:rPr>
+      </w:pPr>
+      <w:r>
+        <w:rPr>
+          <w:rFonts w:ascii="Times New Roman" w:eastAsia="Times New Roman" w:hAnsi="Times New Roman" w:cs="Times New Roman"/>
+          <w:color w:val="000000"/>
+          <w:sz w:val="20"/>
+          <w:szCs w:val="20"/>
+        </w:rPr>
+        <w:t xml:space="preserve">Conceptualized a parking </w:t>
+      </w:r>
+      <w:r>
+        <w:rPr>
+          <w:rFonts w:ascii="Times New Roman" w:eastAsia="Times New Roman" w:hAnsi="Times New Roman" w:cs="Times New Roman"/>
+          <w:sz w:val="20"/>
+          <w:szCs w:val="20"/>
+        </w:rPr>
+        <w:t>info-sharing</w:t>
+      </w:r>
+      <w:r>
+        <w:rPr>
+          <w:rFonts w:ascii="Times New Roman" w:eastAsia="Times New Roman" w:hAnsi="Times New Roman" w:cs="Times New Roman"/>
+          <w:color w:val="000000"/>
+          <w:sz w:val="20"/>
+          <w:szCs w:val="20"/>
+        </w:rPr>
+        <w:t xml:space="preserve"> platform by listing </w:t>
+      </w:r>
+      <w:r>
+        <w:rPr>
+          <w:rFonts w:ascii="Times New Roman" w:eastAsia="Times New Roman" w:hAnsi="Times New Roman" w:cs="Times New Roman"/>
+          <w:i/>
+          <w:color w:val="000000"/>
+          <w:sz w:val="20"/>
+          <w:szCs w:val="20"/>
+        </w:rPr>
+        <w:t>MVP</w:t>
+      </w:r>
+      <w:r>
+        <w:rPr>
+          <w:rFonts w:ascii="Times New Roman" w:eastAsia="Times New Roman" w:hAnsi="Times New Roman" w:cs="Times New Roman"/>
+          <w:color w:val="000000"/>
+          <w:sz w:val="20"/>
+          <w:szCs w:val="20"/>
+        </w:rPr>
+        <w:t xml:space="preserve">, </w:t>
+      </w:r>
+      <w:r>
+        <w:rPr>
+          <w:rFonts w:ascii="Times New Roman" w:eastAsia="Times New Roman" w:hAnsi="Times New Roman" w:cs="Times New Roman"/>
+          <w:i/>
+          <w:color w:val="000000"/>
+          <w:sz w:val="20"/>
+          <w:szCs w:val="20"/>
+        </w:rPr>
+        <w:t>MLP</w:t>
+      </w:r>
+      <w:r>
+        <w:rPr>
+          <w:rFonts w:ascii="Times New Roman" w:eastAsia="Times New Roman" w:hAnsi="Times New Roman" w:cs="Times New Roman"/>
+          <w:color w:val="000000"/>
+          <w:sz w:val="20"/>
+          <w:szCs w:val="20"/>
+        </w:rPr>
+        <w:t xml:space="preserve">, </w:t>
+      </w:r>
+      <w:r>
+        <w:rPr>
+          <w:rFonts w:ascii="Times New Roman" w:eastAsia="Times New Roman" w:hAnsi="Times New Roman" w:cs="Times New Roman"/>
+          <w:sz w:val="20"/>
+          <w:szCs w:val="20"/>
+        </w:rPr>
+        <w:t xml:space="preserve">and </w:t>
+      </w:r>
+      <w:r>
+        <w:rPr>
+          <w:rFonts w:ascii="Times New Roman" w:eastAsia="Times New Roman" w:hAnsi="Times New Roman" w:cs="Times New Roman"/>
+          <w:color w:val="000000"/>
+          <w:sz w:val="20"/>
+          <w:szCs w:val="20"/>
+        </w:rPr>
+        <w:t xml:space="preserve">API </w:t>
+      </w:r>
+      <w:r>
+        <w:rPr>
+          <w:rFonts w:ascii="Times New Roman" w:eastAsia="Times New Roman" w:hAnsi="Times New Roman" w:cs="Times New Roman"/>
+          <w:sz w:val="20"/>
+          <w:szCs w:val="20"/>
+        </w:rPr>
+        <w:t>documentation</w:t>
+      </w:r>
+      <w:r>
+        <w:rPr>
+          <w:rFonts w:ascii="Times New Roman" w:eastAsia="Times New Roman" w:hAnsi="Times New Roman" w:cs="Times New Roman"/>
+          <w:color w:val="000000"/>
+          <w:sz w:val="20"/>
+          <w:szCs w:val="20"/>
+        </w:rPr>
+        <w:t xml:space="preserve">, and using </w:t>
+      </w:r>
+      <w:r>
+        <w:rPr>
+          <w:rFonts w:ascii="Times New Roman" w:eastAsia="Times New Roman" w:hAnsi="Times New Roman" w:cs="Times New Roman"/>
+          <w:i/>
+          <w:color w:val="000000"/>
+          <w:sz w:val="20"/>
+          <w:szCs w:val="20"/>
+        </w:rPr>
+        <w:t>Figma prototyping</w:t>
       </w:r>
     </w:p>
     <w:p>
@@ -1760,547 +2446,98 @@
         <w:tabs>
           <w:tab w:val="right" w:pos="10800"/>
         </w:tabs>
-        <w:spacing w:after="50" w:line="245" w:lineRule="auto"/>
+        <w:spacing w:after="40" w:line="254" w:lineRule="auto"/>
         <w:ind w:left="187" w:hanging="187"/>
         <w:rPr>
           <w:rFonts w:ascii="Times New Roman" w:eastAsia="Times New Roman" w:hAnsi="Times New Roman" w:cs="Times New Roman"/>
-          <w:b/>
-          <w:color w:val="000000"/>
-          <w:sz w:val="20"/>
-          <w:szCs w:val="20"/>
-        </w:rPr>
-      </w:pPr>
-      <w:r>
-        <w:rPr>
-          <w:rFonts w:ascii="Times New Roman" w:eastAsia="Times New Roman" w:hAnsi="Times New Roman" w:cs="Times New Roman"/>
-          <w:color w:val="000000"/>
-          <w:sz w:val="20"/>
-          <w:szCs w:val="20"/>
-        </w:rPr>
-        <w:t>Earned investment from 3 individual investors and received a total of $</w:t>
-      </w:r>
-      <w:r>
-        <w:rPr>
-          <w:rFonts w:ascii="Times New Roman" w:eastAsia="Times New Roman" w:hAnsi="Times New Roman" w:cs="Times New Roman"/>
-          <w:sz w:val="20"/>
-          <w:szCs w:val="20"/>
-        </w:rPr>
-        <w:t>2</w:t>
-      </w:r>
-      <w:r>
-        <w:rPr>
-          <w:rFonts w:ascii="Times New Roman" w:eastAsia="Times New Roman" w:hAnsi="Times New Roman" w:cs="Times New Roman"/>
-          <w:color w:val="000000"/>
-          <w:sz w:val="20"/>
-          <w:szCs w:val="20"/>
-        </w:rPr>
-        <w:t xml:space="preserve">50,000 investment with Kaizntree valued at </w:t>
-      </w:r>
-      <w:r>
-        <w:rPr>
-          <w:rFonts w:ascii="Times New Roman" w:eastAsia="Times New Roman" w:hAnsi="Times New Roman" w:cs="Times New Roman"/>
-          <w:sz w:val="20"/>
-          <w:szCs w:val="20"/>
-        </w:rPr>
-        <w:t>5</w:t>
-      </w:r>
-      <w:r>
-        <w:rPr>
-          <w:rFonts w:ascii="Times New Roman" w:eastAsia="Times New Roman" w:hAnsi="Times New Roman" w:cs="Times New Roman"/>
-          <w:color w:val="000000"/>
-          <w:sz w:val="20"/>
-          <w:szCs w:val="20"/>
-        </w:rPr>
-        <w:t xml:space="preserve"> million</w:t>
-      </w:r>
-    </w:p>
-    <w:p>
-      <w:pPr>
-        <w:pBdr>
-          <w:top w:val="nil"/>
-          <w:left w:val="nil"/>
-          <w:bottom w:val="nil"/>
-          <w:right w:val="nil"/>
-          <w:between w:val="nil"/>
-        </w:pBdr>
-        <w:tabs>
-          <w:tab w:val="right" w:pos="10800"/>
-        </w:tabs>
-        <w:spacing w:after="0" w:line="245" w:lineRule="auto"/>
-        <w:rPr>
-          <w:rFonts w:ascii="Times New Roman" w:eastAsia="Times New Roman" w:hAnsi="Times New Roman" w:cs="Times New Roman"/>
-          <w:b/>
-          <w:sz w:val="8"/>
-          <w:szCs w:val="8"/>
-        </w:rPr>
-      </w:pPr>
-    </w:p>
-    <w:p>
-      <w:pPr>
-        <w:pBdr>
-          <w:top w:val="nil"/>
-          <w:left w:val="nil"/>
-          <w:bottom w:val="nil"/>
-          <w:right w:val="nil"/>
-          <w:between w:val="nil"/>
-        </w:pBdr>
-        <w:tabs>
-          <w:tab w:val="right" w:pos="10800"/>
-        </w:tabs>
-        <w:spacing w:after="0" w:line="245" w:lineRule="auto"/>
-        <w:rPr>
-          <w:rFonts w:ascii="Times New Roman" w:eastAsia="Times New Roman" w:hAnsi="Times New Roman" w:cs="Times New Roman"/>
-          <w:b/>
-          <w:color w:val="000000"/>
-          <w:sz w:val="20"/>
-          <w:szCs w:val="20"/>
-        </w:rPr>
-      </w:pPr>
-      <w:r>
-        <w:rPr>
-          <w:rFonts w:ascii="Times New Roman" w:eastAsia="Times New Roman" w:hAnsi="Times New Roman" w:cs="Times New Roman"/>
-          <w:b/>
-          <w:color w:val="000000"/>
-          <w:sz w:val="20"/>
-          <w:szCs w:val="20"/>
-        </w:rPr>
-        <w:t>Expsoft L</w:t>
-      </w:r>
-      <w:r>
-        <w:rPr>
-          <w:rFonts w:ascii="Times New Roman" w:eastAsia="Times New Roman" w:hAnsi="Times New Roman" w:cs="Times New Roman"/>
-          <w:b/>
-          <w:sz w:val="20"/>
-          <w:szCs w:val="20"/>
-        </w:rPr>
-        <w:t>LC.</w:t>
-      </w:r>
-      <w:r>
-        <w:rPr>
-          <w:rFonts w:ascii="Times New Roman" w:eastAsia="Times New Roman" w:hAnsi="Times New Roman" w:cs="Times New Roman"/>
-          <w:sz w:val="20"/>
-          <w:szCs w:val="20"/>
-        </w:rPr>
-        <w:t>, Software Engineering Intern, (Wuxi, China)</w:t>
-      </w:r>
-      <w:r>
-        <w:rPr>
-          <w:rFonts w:ascii="Times New Roman" w:eastAsia="Times New Roman" w:hAnsi="Times New Roman" w:cs="Times New Roman"/>
-          <w:b/>
-          <w:color w:val="000000"/>
-          <w:sz w:val="20"/>
-          <w:szCs w:val="20"/>
-        </w:rPr>
-        <w:tab/>
-        <w:t>May 2021 – Sept. 2021</w:t>
-      </w:r>
-    </w:p>
-    <w:p>
-      <w:pPr>
-        <w:numPr>
-          <w:ilvl w:val="0"/>
-          <w:numId w:val="1"/>
-        </w:numPr>
-        <w:tabs>
-          <w:tab w:val="right" w:pos="10800"/>
-        </w:tabs>
-        <w:spacing w:after="50" w:line="245" w:lineRule="auto"/>
-        <w:ind w:left="187" w:hanging="187"/>
-        <w:rPr>
-          <w:rFonts w:ascii="Times New Roman" w:eastAsia="Times New Roman" w:hAnsi="Times New Roman" w:cs="Times New Roman"/>
-          <w:sz w:val="20"/>
-          <w:szCs w:val="20"/>
-        </w:rPr>
-      </w:pPr>
-      <w:r>
-        <w:rPr>
-          <w:rFonts w:ascii="Times New Roman" w:eastAsia="Times New Roman" w:hAnsi="Times New Roman" w:cs="Times New Roman"/>
-          <w:color w:val="000000"/>
-          <w:sz w:val="20"/>
-          <w:szCs w:val="20"/>
-        </w:rPr>
-        <w:t xml:space="preserve">Leveraged the power of </w:t>
-      </w:r>
-      <w:r>
-        <w:rPr>
-          <w:rFonts w:ascii="Times New Roman" w:eastAsia="Times New Roman" w:hAnsi="Times New Roman" w:cs="Times New Roman"/>
-          <w:b/>
-          <w:i/>
-          <w:color w:val="000000"/>
-          <w:sz w:val="20"/>
-          <w:szCs w:val="20"/>
-        </w:rPr>
-        <w:t xml:space="preserve">Spring </w:t>
-      </w:r>
-      <w:r>
-        <w:rPr>
-          <w:rFonts w:ascii="Times New Roman" w:eastAsia="Times New Roman" w:hAnsi="Times New Roman" w:cs="Times New Roman"/>
-          <w:b/>
-          <w:i/>
-          <w:sz w:val="20"/>
-          <w:szCs w:val="20"/>
-        </w:rPr>
-        <w:t>B</w:t>
-      </w:r>
-      <w:r>
-        <w:rPr>
-          <w:rFonts w:ascii="Times New Roman" w:eastAsia="Times New Roman" w:hAnsi="Times New Roman" w:cs="Times New Roman"/>
-          <w:b/>
-          <w:i/>
-          <w:color w:val="000000"/>
-          <w:sz w:val="20"/>
-          <w:szCs w:val="20"/>
-        </w:rPr>
-        <w:t>oot</w:t>
-      </w:r>
-      <w:r>
-        <w:rPr>
-          <w:rFonts w:ascii="Times New Roman" w:eastAsia="Times New Roman" w:hAnsi="Times New Roman" w:cs="Times New Roman"/>
-          <w:i/>
-          <w:color w:val="000000"/>
-          <w:sz w:val="20"/>
-          <w:szCs w:val="20"/>
-        </w:rPr>
-        <w:t xml:space="preserve">, </w:t>
-      </w:r>
-      <w:r>
-        <w:rPr>
-          <w:rFonts w:ascii="Times New Roman" w:eastAsia="Times New Roman" w:hAnsi="Times New Roman" w:cs="Times New Roman"/>
-          <w:b/>
-          <w:i/>
-          <w:color w:val="000000"/>
-          <w:sz w:val="20"/>
-          <w:szCs w:val="20"/>
-        </w:rPr>
-        <w:t>Thymeleaf</w:t>
-      </w:r>
-      <w:r>
-        <w:rPr>
-          <w:rFonts w:ascii="Times New Roman" w:eastAsia="Times New Roman" w:hAnsi="Times New Roman" w:cs="Times New Roman"/>
-          <w:i/>
-          <w:color w:val="000000"/>
-          <w:sz w:val="20"/>
-          <w:szCs w:val="20"/>
-        </w:rPr>
-        <w:t xml:space="preserve">, </w:t>
-      </w:r>
-      <w:r>
-        <w:rPr>
-          <w:rFonts w:ascii="Times New Roman" w:eastAsia="Times New Roman" w:hAnsi="Times New Roman" w:cs="Times New Roman"/>
-          <w:b/>
-          <w:i/>
-          <w:sz w:val="20"/>
-          <w:szCs w:val="20"/>
-        </w:rPr>
-        <w:t>JPA</w:t>
-      </w:r>
-      <w:r>
-        <w:rPr>
-          <w:rFonts w:ascii="Times New Roman" w:eastAsia="Times New Roman" w:hAnsi="Times New Roman" w:cs="Times New Roman"/>
-          <w:i/>
-          <w:color w:val="000000"/>
-          <w:sz w:val="20"/>
-          <w:szCs w:val="20"/>
-        </w:rPr>
-        <w:t>,</w:t>
-      </w:r>
-      <w:r>
-        <w:rPr>
-          <w:rFonts w:ascii="Times New Roman" w:eastAsia="Times New Roman" w:hAnsi="Times New Roman" w:cs="Times New Roman"/>
-          <w:color w:val="000000"/>
-          <w:sz w:val="20"/>
-          <w:szCs w:val="20"/>
-        </w:rPr>
-        <w:t xml:space="preserve"> </w:t>
-      </w:r>
-      <w:r>
-        <w:rPr>
-          <w:rFonts w:ascii="Times New Roman" w:eastAsia="Times New Roman" w:hAnsi="Times New Roman" w:cs="Times New Roman"/>
-          <w:b/>
-          <w:i/>
-          <w:color w:val="000000"/>
-          <w:sz w:val="20"/>
-          <w:szCs w:val="20"/>
-        </w:rPr>
-        <w:t>Maven</w:t>
-      </w:r>
-      <w:r>
-        <w:rPr>
-          <w:rFonts w:ascii="Times New Roman" w:eastAsia="Times New Roman" w:hAnsi="Times New Roman" w:cs="Times New Roman"/>
-          <w:bCs/>
-          <w:iCs/>
-          <w:color w:val="000000"/>
-          <w:sz w:val="20"/>
-          <w:szCs w:val="20"/>
-        </w:rPr>
-        <w:t xml:space="preserve">, and </w:t>
-      </w:r>
-      <w:r>
-        <w:rPr>
-          <w:rFonts w:ascii="Times New Roman" w:eastAsia="Times New Roman" w:hAnsi="Times New Roman" w:cs="Times New Roman"/>
-          <w:b/>
-          <w:i/>
-          <w:color w:val="000000"/>
-          <w:sz w:val="20"/>
-          <w:szCs w:val="20"/>
-        </w:rPr>
-        <w:t>MySQL’s stored procedures/triggers</w:t>
-      </w:r>
-      <w:r>
-        <w:rPr>
-          <w:rFonts w:ascii="Times New Roman" w:eastAsia="Times New Roman" w:hAnsi="Times New Roman" w:cs="Times New Roman"/>
-          <w:color w:val="000000"/>
-          <w:sz w:val="20"/>
-          <w:szCs w:val="20"/>
-        </w:rPr>
-        <w:t xml:space="preserve"> to build highly</w:t>
-      </w:r>
-      <w:r>
-        <w:rPr>
-          <w:rFonts w:ascii="Times New Roman" w:eastAsia="Times New Roman" w:hAnsi="Times New Roman" w:cs="Times New Roman"/>
-          <w:sz w:val="20"/>
-          <w:szCs w:val="20"/>
-        </w:rPr>
-        <w:t xml:space="preserve"> automated and customizable</w:t>
-      </w:r>
-      <w:r>
-        <w:rPr>
-          <w:rFonts w:ascii="Times New Roman" w:eastAsia="Times New Roman" w:hAnsi="Times New Roman" w:cs="Times New Roman"/>
-          <w:color w:val="000000"/>
-          <w:sz w:val="20"/>
-          <w:szCs w:val="20"/>
-        </w:rPr>
-        <w:t xml:space="preserve"> online auditing platforms for governments</w:t>
-      </w:r>
-    </w:p>
-    <w:p>
-      <w:pPr>
-        <w:numPr>
-          <w:ilvl w:val="0"/>
-          <w:numId w:val="1"/>
-        </w:numPr>
-        <w:tabs>
-          <w:tab w:val="right" w:pos="10800"/>
-        </w:tabs>
-        <w:spacing w:after="50" w:line="245" w:lineRule="auto"/>
-        <w:ind w:left="187" w:hanging="187"/>
-        <w:rPr>
-          <w:rFonts w:ascii="Times New Roman" w:eastAsia="Times New Roman" w:hAnsi="Times New Roman" w:cs="Times New Roman"/>
-          <w:sz w:val="20"/>
-          <w:szCs w:val="20"/>
-        </w:rPr>
-      </w:pPr>
-      <w:r>
-        <w:rPr>
-          <w:rFonts w:ascii="Times New Roman" w:eastAsia="Times New Roman" w:hAnsi="Times New Roman" w:cs="Times New Roman"/>
-          <w:color w:val="000000"/>
-          <w:sz w:val="20"/>
-          <w:szCs w:val="20"/>
-        </w:rPr>
-        <w:t xml:space="preserve">Secured a project from </w:t>
-      </w:r>
-      <w:r>
-        <w:rPr>
-          <w:rFonts w:ascii="Times New Roman" w:eastAsia="Times New Roman" w:hAnsi="Times New Roman" w:cs="Times New Roman"/>
-          <w:sz w:val="20"/>
-          <w:szCs w:val="20"/>
-        </w:rPr>
-        <w:t xml:space="preserve">the </w:t>
-      </w:r>
-      <w:r>
-        <w:rPr>
-          <w:rFonts w:ascii="Times New Roman" w:eastAsia="Times New Roman" w:hAnsi="Times New Roman" w:cs="Times New Roman"/>
-          <w:color w:val="000000"/>
-          <w:sz w:val="20"/>
-          <w:szCs w:val="20"/>
-        </w:rPr>
-        <w:t>Soochow government worth $</w:t>
-      </w:r>
-      <w:r>
-        <w:rPr>
-          <w:rFonts w:ascii="Times New Roman" w:eastAsia="Times New Roman" w:hAnsi="Times New Roman" w:cs="Times New Roman"/>
-          <w:sz w:val="20"/>
-          <w:szCs w:val="20"/>
-        </w:rPr>
-        <w:t>40</w:t>
-      </w:r>
-      <w:r>
-        <w:rPr>
-          <w:rFonts w:ascii="Times New Roman" w:eastAsia="Times New Roman" w:hAnsi="Times New Roman" w:cs="Times New Roman"/>
-          <w:color w:val="000000"/>
-          <w:sz w:val="20"/>
-          <w:szCs w:val="20"/>
-        </w:rPr>
-        <w:t xml:space="preserve">0,000 to supply </w:t>
-      </w:r>
-      <w:r>
-        <w:rPr>
-          <w:rFonts w:ascii="Times New Roman" w:eastAsia="Times New Roman" w:hAnsi="Times New Roman" w:cs="Times New Roman"/>
-          <w:sz w:val="20"/>
-          <w:szCs w:val="20"/>
-        </w:rPr>
-        <w:t xml:space="preserve">a </w:t>
-      </w:r>
-      <w:r>
-        <w:rPr>
-          <w:rFonts w:ascii="Times New Roman" w:eastAsia="Times New Roman" w:hAnsi="Times New Roman" w:cs="Times New Roman"/>
-          <w:color w:val="000000"/>
-          <w:sz w:val="20"/>
-          <w:szCs w:val="20"/>
-        </w:rPr>
-        <w:t>customized audit platform</w:t>
-      </w:r>
-    </w:p>
-    <w:p>
-      <w:pPr>
-        <w:pBdr>
-          <w:top w:val="nil"/>
-          <w:left w:val="nil"/>
-          <w:bottom w:val="single" w:sz="4" w:space="1" w:color="000000"/>
-          <w:right w:val="nil"/>
-          <w:between w:val="nil"/>
-        </w:pBdr>
-        <w:spacing w:after="0" w:line="252" w:lineRule="auto"/>
-        <w:rPr>
-          <w:rFonts w:ascii="Times New Roman" w:eastAsia="Times New Roman" w:hAnsi="Times New Roman" w:cs="Times New Roman"/>
-          <w:smallCaps/>
-          <w:sz w:val="10"/>
-          <w:szCs w:val="10"/>
-        </w:rPr>
-      </w:pPr>
-    </w:p>
-    <w:p>
-      <w:pPr>
-        <w:pBdr>
-          <w:top w:val="nil"/>
-          <w:left w:val="nil"/>
-          <w:bottom w:val="single" w:sz="4" w:space="1" w:color="000000"/>
-          <w:right w:val="nil"/>
-          <w:between w:val="nil"/>
-        </w:pBdr>
-        <w:spacing w:after="40" w:line="252" w:lineRule="auto"/>
-        <w:rPr>
-          <w:rFonts w:ascii="Times New Roman" w:eastAsia="Times New Roman" w:hAnsi="Times New Roman" w:cs="Times New Roman"/>
-          <w:b/>
-          <w:smallCaps/>
-          <w:color w:val="000000"/>
-        </w:rPr>
-      </w:pPr>
-      <w:r>
-        <w:rPr>
-          <w:rFonts w:ascii="Times New Roman" w:eastAsia="Times New Roman" w:hAnsi="Times New Roman" w:cs="Times New Roman"/>
-          <w:b/>
-          <w:smallCaps/>
-        </w:rPr>
-        <w:t>RESEARCH &amp; PROJECTS</w:t>
-      </w:r>
-    </w:p>
-    <w:p>
-      <w:pPr>
-        <w:pBdr>
-          <w:top w:val="nil"/>
-          <w:left w:val="nil"/>
-          <w:bottom w:val="nil"/>
-          <w:right w:val="nil"/>
-          <w:between w:val="nil"/>
-        </w:pBdr>
-        <w:tabs>
-          <w:tab w:val="right" w:pos="10800"/>
-        </w:tabs>
-        <w:spacing w:after="0" w:line="252" w:lineRule="auto"/>
-        <w:rPr>
-          <w:rFonts w:ascii="Times New Roman" w:eastAsia="Times New Roman" w:hAnsi="Times New Roman" w:cs="Times New Roman"/>
-          <w:b/>
-          <w:color w:val="000000"/>
-          <w:sz w:val="20"/>
-          <w:szCs w:val="20"/>
-        </w:rPr>
-      </w:pPr>
-      <w:r>
-        <w:rPr>
-          <w:rFonts w:ascii="Times New Roman" w:eastAsia="Times New Roman" w:hAnsi="Times New Roman" w:cs="Times New Roman"/>
-          <w:b/>
-          <w:color w:val="000000"/>
-          <w:sz w:val="20"/>
-          <w:szCs w:val="20"/>
-        </w:rPr>
-        <w:t>Parkrowd NYC</w:t>
-      </w:r>
-      <w:r>
-        <w:rPr>
-          <w:rFonts w:ascii="Times New Roman" w:eastAsia="Times New Roman" w:hAnsi="Times New Roman" w:cs="Times New Roman"/>
-          <w:color w:val="000000"/>
-          <w:sz w:val="20"/>
-          <w:szCs w:val="20"/>
-        </w:rPr>
-        <w:t xml:space="preserve">, </w:t>
-      </w:r>
-      <w:r>
-        <w:rPr>
-          <w:rFonts w:ascii="Times New Roman" w:eastAsia="Times New Roman" w:hAnsi="Times New Roman" w:cs="Times New Roman"/>
-          <w:sz w:val="20"/>
-          <w:szCs w:val="20"/>
-        </w:rPr>
-        <w:t>a Crowd-sourced Parking Info Sharing Platform based on NYC Open Data</w:t>
-      </w:r>
-      <w:r>
-        <w:rPr>
-          <w:rFonts w:ascii="Times New Roman" w:eastAsia="Times New Roman" w:hAnsi="Times New Roman" w:cs="Times New Roman"/>
-          <w:b/>
-          <w:color w:val="000000"/>
-          <w:sz w:val="20"/>
-          <w:szCs w:val="20"/>
-        </w:rPr>
-        <w:t xml:space="preserve"> </w:t>
-      </w:r>
-      <w:r>
-        <w:rPr>
-          <w:rFonts w:ascii="Times New Roman" w:eastAsia="Times New Roman" w:hAnsi="Times New Roman" w:cs="Times New Roman"/>
-          <w:color w:val="000000"/>
-          <w:sz w:val="20"/>
-          <w:szCs w:val="20"/>
-        </w:rPr>
-        <w:t>(repo</w:t>
-      </w:r>
-      <w:r>
-        <w:rPr>
-          <w:rFonts w:ascii="Times New Roman" w:eastAsia="Times New Roman" w:hAnsi="Times New Roman" w:cs="Times New Roman"/>
-          <w:sz w:val="20"/>
-          <w:szCs w:val="20"/>
-        </w:rPr>
-        <w:t xml:space="preserve"> </w:t>
-      </w:r>
-      <w:hyperlink r:id="rId8">
-        <w:r>
-          <w:rPr>
-            <w:rFonts w:ascii="Times New Roman" w:eastAsia="Times New Roman" w:hAnsi="Times New Roman" w:cs="Times New Roman"/>
-            <w:color w:val="0000FF"/>
-            <w:sz w:val="20"/>
-            <w:szCs w:val="20"/>
-            <w:u w:val="single"/>
-          </w:rPr>
-          <w:t>link</w:t>
-        </w:r>
-      </w:hyperlink>
-      <w:r>
-        <w:rPr>
-          <w:rFonts w:ascii="Times New Roman" w:eastAsia="Times New Roman" w:hAnsi="Times New Roman" w:cs="Times New Roman"/>
-          <w:color w:val="000000"/>
-          <w:sz w:val="20"/>
-          <w:szCs w:val="20"/>
-        </w:rPr>
-        <w:t>)</w:t>
-      </w:r>
-      <w:r>
-        <w:rPr>
-          <w:rFonts w:ascii="Times New Roman" w:eastAsia="Times New Roman" w:hAnsi="Times New Roman" w:cs="Times New Roman"/>
-          <w:b/>
-          <w:color w:val="000000"/>
-          <w:sz w:val="20"/>
-          <w:szCs w:val="20"/>
-        </w:rPr>
-        <w:tab/>
-        <w:t>Sept. 2023 – Dec. 2023</w:t>
+          <w:color w:val="000000"/>
+          <w:sz w:val="20"/>
+          <w:szCs w:val="20"/>
+        </w:rPr>
+      </w:pPr>
+      <w:r>
+        <w:rPr>
+          <w:rFonts w:ascii="Times New Roman" w:eastAsia="Times New Roman" w:hAnsi="Times New Roman" w:cs="Times New Roman"/>
+          <w:color w:val="000000"/>
+          <w:sz w:val="20"/>
+          <w:szCs w:val="20"/>
+        </w:rPr>
+        <w:t xml:space="preserve">Implemented Parkrowd as a </w:t>
+      </w:r>
+      <w:r>
+        <w:rPr>
+          <w:rFonts w:ascii="Times New Roman" w:eastAsia="Times New Roman" w:hAnsi="Times New Roman" w:cs="Times New Roman"/>
+          <w:i/>
+          <w:color w:val="000000"/>
+          <w:sz w:val="20"/>
+          <w:szCs w:val="20"/>
+        </w:rPr>
+        <w:t xml:space="preserve">Django </w:t>
+      </w:r>
+      <w:r>
+        <w:rPr>
+          <w:rFonts w:ascii="Times New Roman" w:eastAsia="Times New Roman" w:hAnsi="Times New Roman" w:cs="Times New Roman"/>
+          <w:i/>
+          <w:sz w:val="20"/>
+          <w:szCs w:val="20"/>
+        </w:rPr>
+        <w:t>RESTful</w:t>
+      </w:r>
+      <w:r>
+        <w:rPr>
+          <w:rFonts w:ascii="Times New Roman" w:eastAsia="Times New Roman" w:hAnsi="Times New Roman" w:cs="Times New Roman"/>
+          <w:i/>
+          <w:color w:val="000000"/>
+          <w:sz w:val="20"/>
+          <w:szCs w:val="20"/>
+        </w:rPr>
+        <w:t xml:space="preserve"> app</w:t>
+      </w:r>
+      <w:r>
+        <w:rPr>
+          <w:rFonts w:ascii="Times New Roman" w:eastAsia="Times New Roman" w:hAnsi="Times New Roman" w:cs="Times New Roman"/>
+          <w:color w:val="000000"/>
+          <w:sz w:val="20"/>
+          <w:szCs w:val="20"/>
+        </w:rPr>
+        <w:t xml:space="preserve"> integrated with </w:t>
+      </w:r>
+      <w:r>
+        <w:rPr>
+          <w:rFonts w:ascii="Times New Roman" w:eastAsia="Times New Roman" w:hAnsi="Times New Roman" w:cs="Times New Roman"/>
+          <w:i/>
+          <w:color w:val="000000"/>
+          <w:sz w:val="20"/>
+          <w:szCs w:val="20"/>
+        </w:rPr>
+        <w:t>Google Maps API</w:t>
+      </w:r>
+      <w:r>
+        <w:rPr>
+          <w:rFonts w:ascii="Times New Roman" w:eastAsia="Times New Roman" w:hAnsi="Times New Roman" w:cs="Times New Roman"/>
+          <w:color w:val="000000"/>
+          <w:sz w:val="20"/>
+          <w:szCs w:val="20"/>
+        </w:rPr>
+        <w:t xml:space="preserve"> through </w:t>
+      </w:r>
+      <w:r>
+        <w:rPr>
+          <w:rFonts w:ascii="Times New Roman" w:eastAsia="Times New Roman" w:hAnsi="Times New Roman" w:cs="Times New Roman"/>
+          <w:i/>
+          <w:sz w:val="20"/>
+          <w:szCs w:val="20"/>
+        </w:rPr>
+        <w:t>ZenHub Scrum</w:t>
+      </w:r>
+      <w:r>
+        <w:rPr>
+          <w:rFonts w:ascii="Times New Roman" w:eastAsia="Times New Roman" w:hAnsi="Times New Roman" w:cs="Times New Roman"/>
+          <w:color w:val="000000"/>
+          <w:sz w:val="20"/>
+          <w:szCs w:val="20"/>
+        </w:rPr>
+        <w:t xml:space="preserve"> with a team of 5</w:t>
       </w:r>
     </w:p>
     <w:p>
@@ -2319,50 +2556,127 @@
         <w:tabs>
           <w:tab w:val="right" w:pos="10800"/>
         </w:tabs>
-        <w:spacing w:after="40" w:line="240" w:lineRule="auto"/>
+        <w:spacing w:after="40" w:line="254" w:lineRule="auto"/>
         <w:ind w:left="187" w:hanging="187"/>
         <w:rPr>
           <w:rFonts w:ascii="Times New Roman" w:eastAsia="Times New Roman" w:hAnsi="Times New Roman" w:cs="Times New Roman"/>
-          <w:color w:val="000000"/>
-          <w:sz w:val="20"/>
-          <w:szCs w:val="20"/>
-        </w:rPr>
-      </w:pPr>
-      <w:r>
-        <w:rPr>
-          <w:rFonts w:ascii="Times New Roman" w:eastAsia="Times New Roman" w:hAnsi="Times New Roman" w:cs="Times New Roman"/>
-          <w:color w:val="000000"/>
-          <w:sz w:val="20"/>
-          <w:szCs w:val="20"/>
-        </w:rPr>
-        <w:t xml:space="preserve">Conceptualized a parking </w:t>
-      </w:r>
-      <w:r>
-        <w:rPr>
-          <w:rFonts w:ascii="Times New Roman" w:eastAsia="Times New Roman" w:hAnsi="Times New Roman" w:cs="Times New Roman"/>
-          <w:sz w:val="20"/>
-          <w:szCs w:val="20"/>
-        </w:rPr>
-        <w:t>info-sharing</w:t>
-      </w:r>
-      <w:r>
-        <w:rPr>
-          <w:rFonts w:ascii="Times New Roman" w:eastAsia="Times New Roman" w:hAnsi="Times New Roman" w:cs="Times New Roman"/>
-          <w:color w:val="000000"/>
-          <w:sz w:val="20"/>
-          <w:szCs w:val="20"/>
-        </w:rPr>
-        <w:t xml:space="preserve"> platform by listing </w:t>
-      </w:r>
-      <w:r>
-        <w:rPr>
-          <w:rFonts w:ascii="Times New Roman" w:eastAsia="Times New Roman" w:hAnsi="Times New Roman" w:cs="Times New Roman"/>
-          <w:i/>
-          <w:color w:val="000000"/>
-          <w:sz w:val="20"/>
-          <w:szCs w:val="20"/>
-        </w:rPr>
-        <w:t>MVP</w:t>
+          <w:sz w:val="20"/>
+          <w:szCs w:val="20"/>
+        </w:rPr>
+      </w:pPr>
+      <w:r>
+        <w:rPr>
+          <w:rFonts w:ascii="Times New Roman" w:eastAsia="Times New Roman" w:hAnsi="Times New Roman" w:cs="Times New Roman"/>
+          <w:sz w:val="20"/>
+          <w:szCs w:val="20"/>
+        </w:rPr>
+        <w:t xml:space="preserve">Employed </w:t>
+      </w:r>
+      <w:r>
+        <w:rPr>
+          <w:rFonts w:ascii="Times New Roman" w:eastAsia="Times New Roman" w:hAnsi="Times New Roman" w:cs="Times New Roman"/>
+          <w:i/>
+          <w:sz w:val="20"/>
+          <w:szCs w:val="20"/>
+        </w:rPr>
+        <w:t xml:space="preserve">Travis CI, </w:t>
+      </w:r>
+      <w:r>
+        <w:rPr>
+          <w:rFonts w:ascii="Times New Roman" w:eastAsia="Times New Roman" w:hAnsi="Times New Roman" w:cs="Times New Roman"/>
+          <w:b/>
+          <w:i/>
+          <w:sz w:val="20"/>
+          <w:szCs w:val="20"/>
+        </w:rPr>
+        <w:t>AWS Elasticbeanstalk, AWS RDS</w:t>
+      </w:r>
+      <w:r>
+        <w:rPr>
+          <w:rFonts w:ascii="Times New Roman" w:eastAsia="Times New Roman" w:hAnsi="Times New Roman" w:cs="Times New Roman"/>
+          <w:i/>
+          <w:sz w:val="20"/>
+          <w:szCs w:val="20"/>
+        </w:rPr>
+        <w:t>,</w:t>
+      </w:r>
+      <w:r>
+        <w:rPr>
+          <w:rFonts w:ascii="Times New Roman" w:eastAsia="Times New Roman" w:hAnsi="Times New Roman" w:cs="Times New Roman"/>
+          <w:sz w:val="20"/>
+          <w:szCs w:val="20"/>
+        </w:rPr>
+        <w:t xml:space="preserve"> and </w:t>
+      </w:r>
+      <w:r>
+        <w:rPr>
+          <w:rFonts w:ascii="Times New Roman" w:eastAsia="Times New Roman" w:hAnsi="Times New Roman" w:cs="Times New Roman"/>
+          <w:i/>
+          <w:sz w:val="20"/>
+          <w:szCs w:val="20"/>
+        </w:rPr>
+        <w:t>Coveralls.io</w:t>
+      </w:r>
+      <w:r>
+        <w:rPr>
+          <w:rFonts w:ascii="Times New Roman" w:eastAsia="Times New Roman" w:hAnsi="Times New Roman" w:cs="Times New Roman"/>
+          <w:sz w:val="20"/>
+          <w:szCs w:val="20"/>
+        </w:rPr>
+        <w:t xml:space="preserve"> to build a seamless CI/CD pipeline</w:t>
+      </w:r>
+    </w:p>
+    <w:p>
+      <w:pPr>
+        <w:pBdr>
+          <w:top w:val="nil"/>
+          <w:left w:val="nil"/>
+          <w:bottom w:val="nil"/>
+          <w:right w:val="nil"/>
+          <w:between w:val="nil"/>
+        </w:pBdr>
+        <w:tabs>
+          <w:tab w:val="right" w:pos="10800"/>
+        </w:tabs>
+        <w:spacing w:after="0" w:line="254" w:lineRule="auto"/>
+        <w:rPr>
+          <w:rFonts w:ascii="Times New Roman" w:eastAsia="Times New Roman" w:hAnsi="Times New Roman" w:cs="Times New Roman"/>
+          <w:b/>
+          <w:sz w:val="6"/>
+          <w:szCs w:val="6"/>
+        </w:rPr>
+      </w:pPr>
+    </w:p>
+    <w:p>
+      <w:pPr>
+        <w:pBdr>
+          <w:top w:val="nil"/>
+          <w:left w:val="nil"/>
+          <w:bottom w:val="nil"/>
+          <w:right w:val="nil"/>
+          <w:between w:val="nil"/>
+        </w:pBdr>
+        <w:tabs>
+          <w:tab w:val="right" w:pos="10800"/>
+        </w:tabs>
+        <w:spacing w:after="0" w:line="254" w:lineRule="auto"/>
+        <w:rPr>
+          <w:rFonts w:ascii="Times New Roman" w:eastAsia="Times New Roman" w:hAnsi="Times New Roman" w:cs="Times New Roman"/>
+          <w:b/>
+          <w:color w:val="000000"/>
+          <w:sz w:val="20"/>
+          <w:szCs w:val="20"/>
+        </w:rPr>
+      </w:pPr>
+      <w:r>
+        <w:rPr>
+          <w:rFonts w:ascii="Times New Roman" w:eastAsia="Times New Roman" w:hAnsi="Times New Roman" w:cs="Times New Roman"/>
+          <w:b/>
+          <w:color w:val="000000"/>
+          <w:sz w:val="20"/>
+          <w:szCs w:val="20"/>
+        </w:rPr>
+        <w:t>Rate My Professor</w:t>
       </w:r>
       <w:r>
         <w:rPr>
@@ -2376,65 +2690,69 @@
       <w:r>
         <w:rPr>
           <w:rFonts w:ascii="Times New Roman" w:eastAsia="Times New Roman" w:hAnsi="Times New Roman" w:cs="Times New Roman"/>
-          <w:i/>
-          <w:color w:val="000000"/>
-          <w:sz w:val="20"/>
-          <w:szCs w:val="20"/>
-        </w:rPr>
-        <w:t>MLP</w:t>
-      </w:r>
-      <w:r>
-        <w:rPr>
-          <w:rFonts w:ascii="Times New Roman" w:eastAsia="Times New Roman" w:hAnsi="Times New Roman" w:cs="Times New Roman"/>
-          <w:color w:val="000000"/>
-          <w:sz w:val="20"/>
-          <w:szCs w:val="20"/>
-        </w:rPr>
-        <w:t xml:space="preserve">, </w:t>
-      </w:r>
-      <w:r>
-        <w:rPr>
-          <w:rFonts w:ascii="Times New Roman" w:eastAsia="Times New Roman" w:hAnsi="Times New Roman" w:cs="Times New Roman"/>
-          <w:sz w:val="20"/>
-          <w:szCs w:val="20"/>
-        </w:rPr>
-        <w:t xml:space="preserve">and </w:t>
-      </w:r>
-      <w:r>
-        <w:rPr>
-          <w:rFonts w:ascii="Times New Roman" w:eastAsia="Times New Roman" w:hAnsi="Times New Roman" w:cs="Times New Roman"/>
-          <w:color w:val="000000"/>
-          <w:sz w:val="20"/>
-          <w:szCs w:val="20"/>
-        </w:rPr>
-        <w:t xml:space="preserve">API </w:t>
-      </w:r>
-      <w:r>
-        <w:rPr>
-          <w:rFonts w:ascii="Times New Roman" w:eastAsia="Times New Roman" w:hAnsi="Times New Roman" w:cs="Times New Roman"/>
-          <w:sz w:val="20"/>
-          <w:szCs w:val="20"/>
-        </w:rPr>
-        <w:t>documentation</w:t>
-      </w:r>
-      <w:r>
-        <w:rPr>
-          <w:rFonts w:ascii="Times New Roman" w:eastAsia="Times New Roman" w:hAnsi="Times New Roman" w:cs="Times New Roman"/>
-          <w:color w:val="000000"/>
-          <w:sz w:val="20"/>
-          <w:szCs w:val="20"/>
-        </w:rPr>
-        <w:t xml:space="preserve">, and using </w:t>
-      </w:r>
-      <w:r>
-        <w:rPr>
-          <w:rFonts w:ascii="Times New Roman" w:eastAsia="Times New Roman" w:hAnsi="Times New Roman" w:cs="Times New Roman"/>
-          <w:i/>
-          <w:color w:val="000000"/>
-          <w:sz w:val="20"/>
-          <w:szCs w:val="20"/>
-        </w:rPr>
-        <w:t>Figma prototyping</w:t>
+          <w:sz w:val="20"/>
+          <w:szCs w:val="20"/>
+        </w:rPr>
+        <w:t>a redesigned Single-page App for Students to Upload/View Professor Ratings</w:t>
+      </w:r>
+      <w:r>
+        <w:rPr>
+          <w:rFonts w:ascii="Times New Roman" w:eastAsia="Times New Roman" w:hAnsi="Times New Roman" w:cs="Times New Roman"/>
+          <w:b/>
+          <w:color w:val="000000"/>
+          <w:sz w:val="20"/>
+          <w:szCs w:val="20"/>
+        </w:rPr>
+        <w:t xml:space="preserve"> </w:t>
+      </w:r>
+      <w:r>
+        <w:rPr>
+          <w:rFonts w:ascii="Times New Roman" w:eastAsia="Times New Roman" w:hAnsi="Times New Roman" w:cs="Times New Roman"/>
+          <w:color w:val="000000"/>
+          <w:sz w:val="20"/>
+          <w:szCs w:val="20"/>
+        </w:rPr>
+        <w:t>(</w:t>
+      </w:r>
+      <w:r>
+        <w:rPr>
+          <w:rFonts w:ascii="Times New Roman" w:eastAsia="Times New Roman" w:hAnsi="Times New Roman" w:cs="Times New Roman"/>
+          <w:sz w:val="20"/>
+          <w:szCs w:val="20"/>
+        </w:rPr>
+        <w:t xml:space="preserve">repo </w:t>
+      </w:r>
+      <w:hyperlink r:id="rId9">
+        <w:r>
+          <w:rPr>
+            <w:rFonts w:ascii="Times New Roman" w:eastAsia="Times New Roman" w:hAnsi="Times New Roman" w:cs="Times New Roman"/>
+            <w:color w:val="0000FF"/>
+            <w:sz w:val="20"/>
+            <w:szCs w:val="20"/>
+            <w:u w:val="single"/>
+          </w:rPr>
+          <w:t>link</w:t>
+        </w:r>
+      </w:hyperlink>
+      <w:r>
+        <w:rPr>
+          <w:rFonts w:ascii="Times New Roman" w:eastAsia="Times New Roman" w:hAnsi="Times New Roman" w:cs="Times New Roman"/>
+          <w:color w:val="000000"/>
+          <w:sz w:val="20"/>
+          <w:szCs w:val="20"/>
+        </w:rPr>
+        <w:t>)</w:t>
+      </w:r>
+      <w:r>
+        <w:rPr>
+          <w:rFonts w:ascii="Times New Roman" w:eastAsia="Times New Roman" w:hAnsi="Times New Roman" w:cs="Times New Roman"/>
+          <w:b/>
+          <w:color w:val="000000"/>
+          <w:sz w:val="20"/>
+          <w:szCs w:val="20"/>
+        </w:rPr>
+        <w:tab/>
+        <w:t>Sept. 2023 – Dec. 2023</w:t>
       </w:r>
     </w:p>
     <w:p>
@@ -2453,98 +2771,49 @@
         <w:tabs>
           <w:tab w:val="right" w:pos="10800"/>
         </w:tabs>
-        <w:spacing w:after="40" w:line="240" w:lineRule="auto"/>
+        <w:spacing w:after="40" w:line="254" w:lineRule="auto"/>
         <w:ind w:left="187" w:hanging="187"/>
-        <w:rPr>
-          <w:rFonts w:ascii="Times New Roman" w:eastAsia="Times New Roman" w:hAnsi="Times New Roman" w:cs="Times New Roman"/>
-          <w:color w:val="000000"/>
-          <w:sz w:val="20"/>
-          <w:szCs w:val="20"/>
-        </w:rPr>
-      </w:pPr>
-      <w:r>
-        <w:rPr>
-          <w:rFonts w:ascii="Times New Roman" w:eastAsia="Times New Roman" w:hAnsi="Times New Roman" w:cs="Times New Roman"/>
-          <w:color w:val="000000"/>
-          <w:sz w:val="20"/>
-          <w:szCs w:val="20"/>
-        </w:rPr>
-        <w:t xml:space="preserve">Implemented Parkrowd as a </w:t>
-      </w:r>
-      <w:r>
-        <w:rPr>
-          <w:rFonts w:ascii="Times New Roman" w:eastAsia="Times New Roman" w:hAnsi="Times New Roman" w:cs="Times New Roman"/>
-          <w:i/>
-          <w:color w:val="000000"/>
-          <w:sz w:val="20"/>
-          <w:szCs w:val="20"/>
-        </w:rPr>
-        <w:t xml:space="preserve">Django </w:t>
-      </w:r>
-      <w:r>
-        <w:rPr>
-          <w:rFonts w:ascii="Times New Roman" w:eastAsia="Times New Roman" w:hAnsi="Times New Roman" w:cs="Times New Roman"/>
-          <w:i/>
-          <w:sz w:val="20"/>
-          <w:szCs w:val="20"/>
-        </w:rPr>
-        <w:t>RESTful</w:t>
-      </w:r>
-      <w:r>
-        <w:rPr>
-          <w:rFonts w:ascii="Times New Roman" w:eastAsia="Times New Roman" w:hAnsi="Times New Roman" w:cs="Times New Roman"/>
-          <w:i/>
-          <w:color w:val="000000"/>
-          <w:sz w:val="20"/>
-          <w:szCs w:val="20"/>
-        </w:rPr>
-        <w:t xml:space="preserve"> app</w:t>
-      </w:r>
-      <w:r>
-        <w:rPr>
-          <w:rFonts w:ascii="Times New Roman" w:eastAsia="Times New Roman" w:hAnsi="Times New Roman" w:cs="Times New Roman"/>
-          <w:color w:val="000000"/>
-          <w:sz w:val="20"/>
-          <w:szCs w:val="20"/>
-        </w:rPr>
-        <w:t xml:space="preserve"> integrated with </w:t>
-      </w:r>
-      <w:r>
-        <w:rPr>
-          <w:rFonts w:ascii="Times New Roman" w:eastAsia="Times New Roman" w:hAnsi="Times New Roman" w:cs="Times New Roman"/>
-          <w:i/>
-          <w:color w:val="000000"/>
-          <w:sz w:val="20"/>
-          <w:szCs w:val="20"/>
-        </w:rPr>
-        <w:t>Google Maps API</w:t>
-      </w:r>
-      <w:r>
-        <w:rPr>
-          <w:rFonts w:ascii="Times New Roman" w:eastAsia="Times New Roman" w:hAnsi="Times New Roman" w:cs="Times New Roman"/>
-          <w:color w:val="000000"/>
-          <w:sz w:val="20"/>
-          <w:szCs w:val="20"/>
-        </w:rPr>
-        <w:t xml:space="preserve"> through </w:t>
-      </w:r>
-      <w:r>
-        <w:rPr>
-          <w:rFonts w:ascii="Times New Roman" w:eastAsia="Times New Roman" w:hAnsi="Times New Roman" w:cs="Times New Roman"/>
-          <w:i/>
-          <w:sz w:val="20"/>
-          <w:szCs w:val="20"/>
-        </w:rPr>
-        <w:t>ZenHub Scrum</w:t>
-      </w:r>
-      <w:r>
-        <w:rPr>
-          <w:rFonts w:ascii="Times New Roman" w:eastAsia="Times New Roman" w:hAnsi="Times New Roman" w:cs="Times New Roman"/>
-          <w:color w:val="000000"/>
-          <w:sz w:val="20"/>
-          <w:szCs w:val="20"/>
-        </w:rPr>
-        <w:t xml:space="preserve"> with a team of 5</w:t>
+        <w:jc w:val="both"/>
+        <w:rPr>
+          <w:rFonts w:ascii="Times New Roman" w:eastAsia="Times New Roman" w:hAnsi="Times New Roman" w:cs="Times New Roman"/>
+          <w:color w:val="000000"/>
+          <w:sz w:val="20"/>
+          <w:szCs w:val="20"/>
+        </w:rPr>
+      </w:pPr>
+      <w:r>
+        <w:rPr>
+          <w:rFonts w:ascii="Times New Roman" w:eastAsia="Times New Roman" w:hAnsi="Times New Roman" w:cs="Times New Roman"/>
+          <w:color w:val="000000"/>
+          <w:sz w:val="20"/>
+          <w:szCs w:val="20"/>
+        </w:rPr>
+        <w:t xml:space="preserve">Coordinated efficient full-stack development using scrum sprints and backlogs, allowing my team of 2 to roll out the app </w:t>
+      </w:r>
+      <w:r>
+        <w:rPr>
+          <w:rFonts w:ascii="Times New Roman" w:eastAsia="Times New Roman" w:hAnsi="Times New Roman" w:cs="Times New Roman"/>
+          <w:sz w:val="20"/>
+          <w:szCs w:val="20"/>
+        </w:rPr>
+        <w:t>in</w:t>
+      </w:r>
+      <w:r>
+        <w:rPr>
+          <w:rFonts w:ascii="Times New Roman" w:eastAsia="Times New Roman" w:hAnsi="Times New Roman" w:cs="Times New Roman"/>
+          <w:color w:val="000000"/>
+          <w:sz w:val="20"/>
+          <w:szCs w:val="20"/>
+        </w:rPr>
+        <w:t xml:space="preserve"> 2 m</w:t>
+      </w:r>
+      <w:r>
+        <w:rPr>
+          <w:rFonts w:ascii="Times New Roman" w:eastAsia="Times New Roman" w:hAnsi="Times New Roman" w:cs="Times New Roman"/>
+          <w:sz w:val="20"/>
+          <w:szCs w:val="20"/>
+        </w:rPr>
+        <w:t>onths</w:t>
       </w:r>
     </w:p>
     <w:p>
@@ -2563,45 +2832,96 @@
         <w:tabs>
           <w:tab w:val="right" w:pos="10800"/>
         </w:tabs>
-        <w:spacing w:after="40" w:line="240" w:lineRule="auto"/>
+        <w:spacing w:after="40" w:line="254" w:lineRule="auto"/>
         <w:ind w:left="187" w:hanging="187"/>
         <w:rPr>
           <w:rFonts w:ascii="Times New Roman" w:eastAsia="Times New Roman" w:hAnsi="Times New Roman" w:cs="Times New Roman"/>
-          <w:sz w:val="20"/>
-          <w:szCs w:val="20"/>
-        </w:rPr>
-      </w:pPr>
-      <w:r>
-        <w:rPr>
-          <w:rFonts w:ascii="Times New Roman" w:eastAsia="Times New Roman" w:hAnsi="Times New Roman" w:cs="Times New Roman"/>
-          <w:sz w:val="20"/>
-          <w:szCs w:val="20"/>
-        </w:rPr>
-        <w:t xml:space="preserve">Employed </w:t>
-      </w:r>
-      <w:r>
-        <w:rPr>
-          <w:rFonts w:ascii="Times New Roman" w:eastAsia="Times New Roman" w:hAnsi="Times New Roman" w:cs="Times New Roman"/>
-          <w:i/>
-          <w:sz w:val="20"/>
-          <w:szCs w:val="20"/>
-        </w:rPr>
-        <w:t xml:space="preserve">Travis CI, </w:t>
-      </w:r>
-      <w:r>
-        <w:rPr>
-          <w:rFonts w:ascii="Times New Roman" w:eastAsia="Times New Roman" w:hAnsi="Times New Roman" w:cs="Times New Roman"/>
-          <w:b/>
-          <w:i/>
-          <w:sz w:val="20"/>
-          <w:szCs w:val="20"/>
-        </w:rPr>
-        <w:t>AWS Elasticbeanstalk, AWS RDS</w:t>
-      </w:r>
-      <w:r>
-        <w:rPr>
-          <w:rFonts w:ascii="Times New Roman" w:eastAsia="Times New Roman" w:hAnsi="Times New Roman" w:cs="Times New Roman"/>
-          <w:i/>
+          <w:color w:val="000000"/>
+          <w:sz w:val="20"/>
+          <w:szCs w:val="20"/>
+        </w:rPr>
+      </w:pPr>
+      <w:r>
+        <w:rPr>
+          <w:rFonts w:ascii="Times New Roman" w:eastAsia="Times New Roman" w:hAnsi="Times New Roman" w:cs="Times New Roman"/>
+          <w:color w:val="000000"/>
+          <w:sz w:val="20"/>
+          <w:szCs w:val="20"/>
+        </w:rPr>
+        <w:t>Utilized Maven</w:t>
+      </w:r>
+      <w:r>
+        <w:rPr>
+          <w:rFonts w:ascii="Times New Roman" w:eastAsia="Times New Roman" w:hAnsi="Times New Roman" w:cs="Times New Roman"/>
+          <w:sz w:val="20"/>
+          <w:szCs w:val="20"/>
+        </w:rPr>
+        <w:t xml:space="preserve">, </w:t>
+      </w:r>
+      <w:r>
+        <w:rPr>
+          <w:rFonts w:ascii="Times New Roman" w:eastAsia="Times New Roman" w:hAnsi="Times New Roman" w:cs="Times New Roman"/>
+          <w:color w:val="000000"/>
+          <w:sz w:val="20"/>
+          <w:szCs w:val="20"/>
+        </w:rPr>
+        <w:t>Spring Boot</w:t>
+      </w:r>
+      <w:r>
+        <w:rPr>
+          <w:rFonts w:ascii="Times New Roman" w:eastAsia="Times New Roman" w:hAnsi="Times New Roman" w:cs="Times New Roman"/>
+          <w:sz w:val="20"/>
+          <w:szCs w:val="20"/>
+        </w:rPr>
+        <w:t xml:space="preserve"> </w:t>
+      </w:r>
+      <w:r>
+        <w:rPr>
+          <w:rFonts w:ascii="Times New Roman" w:eastAsia="Times New Roman" w:hAnsi="Times New Roman" w:cs="Times New Roman"/>
+          <w:color w:val="000000"/>
+          <w:sz w:val="20"/>
+          <w:szCs w:val="20"/>
+        </w:rPr>
+        <w:t xml:space="preserve">with </w:t>
+      </w:r>
+      <w:r>
+        <w:rPr>
+          <w:rFonts w:ascii="Times New Roman" w:eastAsia="Times New Roman" w:hAnsi="Times New Roman" w:cs="Times New Roman"/>
+          <w:b/>
+          <w:bCs/>
+          <w:i/>
+          <w:iCs/>
+          <w:color w:val="000000"/>
+          <w:sz w:val="20"/>
+          <w:szCs w:val="20"/>
+        </w:rPr>
+        <w:t>JPA</w:t>
+      </w:r>
+      <w:r>
+        <w:rPr>
+          <w:rFonts w:ascii="Times New Roman" w:eastAsia="Times New Roman" w:hAnsi="Times New Roman" w:cs="Times New Roman"/>
+          <w:color w:val="000000"/>
+          <w:sz w:val="20"/>
+          <w:szCs w:val="20"/>
+        </w:rPr>
+        <w:t xml:space="preserve">, </w:t>
+      </w:r>
+      <w:r>
+        <w:rPr>
+          <w:rFonts w:ascii="Times New Roman" w:eastAsia="Times New Roman" w:hAnsi="Times New Roman" w:cs="Times New Roman"/>
+          <w:b/>
+          <w:bCs/>
+          <w:i/>
+          <w:color w:val="000000"/>
+          <w:sz w:val="20"/>
+          <w:szCs w:val="20"/>
+        </w:rPr>
+        <w:t>Spring Security</w:t>
+      </w:r>
+      <w:r>
+        <w:rPr>
+          <w:rFonts w:ascii="Times New Roman" w:eastAsia="Times New Roman" w:hAnsi="Times New Roman" w:cs="Times New Roman"/>
+          <w:color w:val="000000"/>
           <w:sz w:val="20"/>
           <w:szCs w:val="20"/>
         </w:rPr>
@@ -2619,18 +2939,37 @@
         <w:rPr>
           <w:rFonts w:ascii="Times New Roman" w:eastAsia="Times New Roman" w:hAnsi="Times New Roman" w:cs="Times New Roman"/>
           <w:i/>
-          <w:sz w:val="20"/>
-          <w:szCs w:val="20"/>
-        </w:rPr>
-        <w:t>Coveralls.io</w:t>
-      </w:r>
-      <w:r>
-        <w:rPr>
-          <w:rFonts w:ascii="Times New Roman" w:eastAsia="Times New Roman" w:hAnsi="Times New Roman" w:cs="Times New Roman"/>
-          <w:sz w:val="20"/>
-          <w:szCs w:val="20"/>
-        </w:rPr>
-        <w:t xml:space="preserve"> to build a seamless CI/CD pipeline</w:t>
+          <w:color w:val="000000"/>
+          <w:sz w:val="20"/>
+          <w:szCs w:val="20"/>
+        </w:rPr>
+        <w:t>multi-threading</w:t>
+      </w:r>
+      <w:r>
+        <w:rPr>
+          <w:rFonts w:ascii="Times New Roman" w:eastAsia="Times New Roman" w:hAnsi="Times New Roman" w:cs="Times New Roman"/>
+          <w:color w:val="000000"/>
+          <w:sz w:val="20"/>
+          <w:szCs w:val="20"/>
+        </w:rPr>
+        <w:t xml:space="preserve"> to build a robust, high</w:t>
+      </w:r>
+      <w:r>
+        <w:rPr>
+          <w:rFonts w:ascii="Times New Roman" w:eastAsia="Times New Roman" w:hAnsi="Times New Roman" w:cs="Times New Roman"/>
+          <w:sz w:val="20"/>
+          <w:szCs w:val="20"/>
+        </w:rPr>
+        <w:t xml:space="preserve">ly </w:t>
+      </w:r>
+      <w:r>
+        <w:rPr>
+          <w:rFonts w:ascii="Times New Roman" w:eastAsia="Times New Roman" w:hAnsi="Times New Roman" w:cs="Times New Roman"/>
+          <w:color w:val="000000"/>
+          <w:sz w:val="20"/>
+          <w:szCs w:val="20"/>
+        </w:rPr>
+        <w:t>concurrency-capable backend</w:t>
       </w:r>
     </w:p>
     <w:p>
@@ -2645,7 +2984,7 @@
         <w:tabs>
           <w:tab w:val="right" w:pos="10800"/>
         </w:tabs>
-        <w:spacing w:after="0" w:line="252" w:lineRule="auto"/>
+        <w:spacing w:after="0" w:line="254" w:lineRule="auto"/>
         <w:rPr>
           <w:rFonts w:ascii="Times New Roman" w:eastAsia="Times New Roman" w:hAnsi="Times New Roman" w:cs="Times New Roman"/>
           <w:b/>
@@ -2666,47 +3005,28 @@
         <w:tabs>
           <w:tab w:val="right" w:pos="10800"/>
         </w:tabs>
-        <w:spacing w:after="0" w:line="252" w:lineRule="auto"/>
-        <w:rPr>
-          <w:rFonts w:ascii="Times New Roman" w:eastAsia="Times New Roman" w:hAnsi="Times New Roman" w:cs="Times New Roman"/>
-          <w:b/>
-          <w:color w:val="000000"/>
-          <w:sz w:val="20"/>
-          <w:szCs w:val="20"/>
-        </w:rPr>
-      </w:pPr>
-      <w:r>
-        <w:rPr>
-          <w:rFonts w:ascii="Times New Roman" w:eastAsia="Times New Roman" w:hAnsi="Times New Roman" w:cs="Times New Roman"/>
-          <w:b/>
-          <w:color w:val="000000"/>
-          <w:sz w:val="20"/>
-          <w:szCs w:val="20"/>
-        </w:rPr>
-        <w:t>Rate My Professor</w:t>
-      </w:r>
-      <w:r>
-        <w:rPr>
-          <w:rFonts w:ascii="Times New Roman" w:eastAsia="Times New Roman" w:hAnsi="Times New Roman" w:cs="Times New Roman"/>
-          <w:color w:val="000000"/>
-          <w:sz w:val="20"/>
-          <w:szCs w:val="20"/>
-        </w:rPr>
-        <w:t xml:space="preserve">, </w:t>
-      </w:r>
-      <w:r>
-        <w:rPr>
-          <w:rFonts w:ascii="Times New Roman" w:eastAsia="Times New Roman" w:hAnsi="Times New Roman" w:cs="Times New Roman"/>
-          <w:sz w:val="20"/>
-          <w:szCs w:val="20"/>
-        </w:rPr>
-        <w:t>a redesigned Single-page App for Students to Upload/View Professor Ratings</w:t>
-      </w:r>
-      <w:r>
-        <w:rPr>
-          <w:rFonts w:ascii="Times New Roman" w:eastAsia="Times New Roman" w:hAnsi="Times New Roman" w:cs="Times New Roman"/>
-          <w:b/>
-          <w:color w:val="000000"/>
+        <w:spacing w:after="0" w:line="254" w:lineRule="auto"/>
+        <w:rPr>
+          <w:rFonts w:ascii="Times New Roman" w:eastAsia="Times New Roman" w:hAnsi="Times New Roman" w:cs="Times New Roman"/>
+          <w:b/>
+          <w:color w:val="000000"/>
+          <w:sz w:val="20"/>
+          <w:szCs w:val="20"/>
+        </w:rPr>
+      </w:pPr>
+      <w:r>
+        <w:rPr>
+          <w:rFonts w:ascii="Times New Roman" w:eastAsia="Times New Roman" w:hAnsi="Times New Roman" w:cs="Times New Roman"/>
+          <w:b/>
+          <w:color w:val="000000"/>
+          <w:sz w:val="20"/>
+          <w:szCs w:val="20"/>
+        </w:rPr>
+        <w:t>Few-shot Segmentation with Adaptive Data Augmentation and Cross Attention</w:t>
+      </w:r>
+      <w:r>
+        <w:rPr>
+          <w:rFonts w:ascii="Times New Roman" w:eastAsia="Times New Roman" w:hAnsi="Times New Roman" w:cs="Times New Roman"/>
           <w:sz w:val="20"/>
           <w:szCs w:val="20"/>
         </w:rPr>
@@ -2721,15 +3041,7 @@
         </w:rPr>
         <w:t>(</w:t>
       </w:r>
-      <w:r>
-        <w:rPr>
-          <w:rFonts w:ascii="Times New Roman" w:eastAsia="Times New Roman" w:hAnsi="Times New Roman" w:cs="Times New Roman"/>
-          <w:sz w:val="20"/>
-          <w:szCs w:val="20"/>
-        </w:rPr>
-        <w:t xml:space="preserve">repo </w:t>
-      </w:r>
-      <w:hyperlink r:id="rId9">
+      <w:hyperlink r:id="rId10">
         <w:r>
           <w:rPr>
             <w:rFonts w:ascii="Times New Roman" w:eastAsia="Times New Roman" w:hAnsi="Times New Roman" w:cs="Times New Roman"/>
@@ -2744,6 +3056,14 @@
       <w:r>
         <w:rPr>
           <w:rFonts w:ascii="Times New Roman" w:eastAsia="Times New Roman" w:hAnsi="Times New Roman" w:cs="Times New Roman"/>
+          <w:sz w:val="20"/>
+          <w:szCs w:val="20"/>
+        </w:rPr>
+        <w:t xml:space="preserve"> to paper on arXiv</w:t>
+      </w:r>
+      <w:r>
+        <w:rPr>
+          <w:rFonts w:ascii="Times New Roman" w:eastAsia="Times New Roman" w:hAnsi="Times New Roman" w:cs="Times New Roman"/>
           <w:color w:val="000000"/>
           <w:sz w:val="20"/>
           <w:szCs w:val="20"/>
@@ -2759,7 +3079,7 @@
           <w:szCs w:val="20"/>
         </w:rPr>
         <w:tab/>
-        <w:t>Sept. 2023 – Dec. 2023</w:t>
+        <w:t>Mar. 2022 - May 2023</w:t>
       </w:r>
     </w:p>
     <w:p>
@@ -2778,49 +3098,23 @@
         <w:tabs>
           <w:tab w:val="right" w:pos="10800"/>
         </w:tabs>
-        <w:spacing w:after="40" w:line="240" w:lineRule="auto"/>
+        <w:spacing w:after="40" w:line="254" w:lineRule="auto"/>
         <w:ind w:left="187" w:hanging="187"/>
-        <w:jc w:val="both"/>
-        <w:rPr>
-          <w:rFonts w:ascii="Times New Roman" w:eastAsia="Times New Roman" w:hAnsi="Times New Roman" w:cs="Times New Roman"/>
-          <w:color w:val="000000"/>
-          <w:sz w:val="20"/>
-          <w:szCs w:val="20"/>
-        </w:rPr>
-      </w:pPr>
-      <w:r>
-        <w:rPr>
-          <w:rFonts w:ascii="Times New Roman" w:eastAsia="Times New Roman" w:hAnsi="Times New Roman" w:cs="Times New Roman"/>
-          <w:color w:val="000000"/>
-          <w:sz w:val="20"/>
-          <w:szCs w:val="20"/>
-        </w:rPr>
-        <w:t xml:space="preserve">Coordinated efficient full-stack development using scrum sprints and backlogs, allowing my team of 2 to roll out the app </w:t>
-      </w:r>
-      <w:r>
-        <w:rPr>
-          <w:rFonts w:ascii="Times New Roman" w:eastAsia="Times New Roman" w:hAnsi="Times New Roman" w:cs="Times New Roman"/>
-          <w:sz w:val="20"/>
-          <w:szCs w:val="20"/>
-        </w:rPr>
-        <w:t>in</w:t>
-      </w:r>
-      <w:r>
-        <w:rPr>
-          <w:rFonts w:ascii="Times New Roman" w:eastAsia="Times New Roman" w:hAnsi="Times New Roman" w:cs="Times New Roman"/>
-          <w:color w:val="000000"/>
-          <w:sz w:val="20"/>
-          <w:szCs w:val="20"/>
-        </w:rPr>
-        <w:t xml:space="preserve"> 2 m</w:t>
-      </w:r>
-      <w:r>
-        <w:rPr>
-          <w:rFonts w:ascii="Times New Roman" w:eastAsia="Times New Roman" w:hAnsi="Times New Roman" w:cs="Times New Roman"/>
-          <w:sz w:val="20"/>
-          <w:szCs w:val="20"/>
-        </w:rPr>
-        <w:t>onths</w:t>
+        <w:rPr>
+          <w:rFonts w:ascii="Times New Roman" w:eastAsia="Times New Roman" w:hAnsi="Times New Roman" w:cs="Times New Roman"/>
+          <w:color w:val="000000"/>
+          <w:sz w:val="20"/>
+          <w:szCs w:val="20"/>
+        </w:rPr>
+      </w:pPr>
+      <w:r>
+        <w:rPr>
+          <w:rFonts w:ascii="Times New Roman" w:eastAsia="Times New Roman" w:hAnsi="Times New Roman" w:cs="Times New Roman"/>
+          <w:color w:val="000000"/>
+          <w:sz w:val="20"/>
+          <w:szCs w:val="20"/>
+        </w:rPr>
+        <w:t>Proposed an instance-aware data augmentation strategy to improve support image diversity and reduce distribution inconsistency</w:t>
       </w:r>
     </w:p>
     <w:p>
@@ -2839,308 +3133,7 @@
         <w:tabs>
           <w:tab w:val="right" w:pos="10800"/>
         </w:tabs>
-        <w:spacing w:after="40" w:line="240" w:lineRule="auto"/>
-        <w:ind w:left="187" w:hanging="187"/>
-        <w:rPr>
-          <w:rFonts w:ascii="Times New Roman" w:eastAsia="Times New Roman" w:hAnsi="Times New Roman" w:cs="Times New Roman"/>
-          <w:color w:val="000000"/>
-          <w:sz w:val="20"/>
-          <w:szCs w:val="20"/>
-        </w:rPr>
-      </w:pPr>
-      <w:r>
-        <w:rPr>
-          <w:rFonts w:ascii="Times New Roman" w:eastAsia="Times New Roman" w:hAnsi="Times New Roman" w:cs="Times New Roman"/>
-          <w:color w:val="000000"/>
-          <w:sz w:val="20"/>
-          <w:szCs w:val="20"/>
-        </w:rPr>
-        <w:t>Utilized Maven</w:t>
-      </w:r>
-      <w:r>
-        <w:rPr>
-          <w:rFonts w:ascii="Times New Roman" w:eastAsia="Times New Roman" w:hAnsi="Times New Roman" w:cs="Times New Roman"/>
-          <w:sz w:val="20"/>
-          <w:szCs w:val="20"/>
-        </w:rPr>
-        <w:t xml:space="preserve">, </w:t>
-      </w:r>
-      <w:r>
-        <w:rPr>
-          <w:rFonts w:ascii="Times New Roman" w:eastAsia="Times New Roman" w:hAnsi="Times New Roman" w:cs="Times New Roman"/>
-          <w:color w:val="000000"/>
-          <w:sz w:val="20"/>
-          <w:szCs w:val="20"/>
-        </w:rPr>
-        <w:t>Spring Boot</w:t>
-      </w:r>
-      <w:r>
-        <w:rPr>
-          <w:rFonts w:ascii="Times New Roman" w:eastAsia="Times New Roman" w:hAnsi="Times New Roman" w:cs="Times New Roman"/>
-          <w:sz w:val="20"/>
-          <w:szCs w:val="20"/>
-        </w:rPr>
-        <w:t xml:space="preserve"> </w:t>
-      </w:r>
-      <w:r>
-        <w:rPr>
-          <w:rFonts w:ascii="Times New Roman" w:eastAsia="Times New Roman" w:hAnsi="Times New Roman" w:cs="Times New Roman"/>
-          <w:color w:val="000000"/>
-          <w:sz w:val="20"/>
-          <w:szCs w:val="20"/>
-        </w:rPr>
-        <w:t xml:space="preserve">with </w:t>
-      </w:r>
-      <w:r>
-        <w:rPr>
-          <w:rFonts w:ascii="Times New Roman" w:eastAsia="Times New Roman" w:hAnsi="Times New Roman" w:cs="Times New Roman"/>
-          <w:b/>
-          <w:bCs/>
-          <w:i/>
-          <w:iCs/>
-          <w:color w:val="000000"/>
-          <w:sz w:val="20"/>
-          <w:szCs w:val="20"/>
-        </w:rPr>
-        <w:t>JPA</w:t>
-      </w:r>
-      <w:r>
-        <w:rPr>
-          <w:rFonts w:ascii="Times New Roman" w:eastAsia="Times New Roman" w:hAnsi="Times New Roman" w:cs="Times New Roman"/>
-          <w:color w:val="000000"/>
-          <w:sz w:val="20"/>
-          <w:szCs w:val="20"/>
-        </w:rPr>
-        <w:t xml:space="preserve">, </w:t>
-      </w:r>
-      <w:r>
-        <w:rPr>
-          <w:rFonts w:ascii="Times New Roman" w:eastAsia="Times New Roman" w:hAnsi="Times New Roman" w:cs="Times New Roman"/>
-          <w:b/>
-          <w:bCs/>
-          <w:i/>
-          <w:color w:val="000000"/>
-          <w:sz w:val="20"/>
-          <w:szCs w:val="20"/>
-        </w:rPr>
-        <w:t>Spring Security</w:t>
-      </w:r>
-      <w:r>
-        <w:rPr>
-          <w:rFonts w:ascii="Times New Roman" w:eastAsia="Times New Roman" w:hAnsi="Times New Roman" w:cs="Times New Roman"/>
-          <w:color w:val="000000"/>
-          <w:sz w:val="20"/>
-          <w:szCs w:val="20"/>
-        </w:rPr>
-        <w:t>,</w:t>
-      </w:r>
-      <w:r>
-        <w:rPr>
-          <w:rFonts w:ascii="Times New Roman" w:eastAsia="Times New Roman" w:hAnsi="Times New Roman" w:cs="Times New Roman"/>
-          <w:sz w:val="20"/>
-          <w:szCs w:val="20"/>
-        </w:rPr>
-        <w:t xml:space="preserve"> and </w:t>
-      </w:r>
-      <w:r>
-        <w:rPr>
-          <w:rFonts w:ascii="Times New Roman" w:eastAsia="Times New Roman" w:hAnsi="Times New Roman" w:cs="Times New Roman"/>
-          <w:i/>
-          <w:color w:val="000000"/>
-          <w:sz w:val="20"/>
-          <w:szCs w:val="20"/>
-        </w:rPr>
-        <w:t>multi-threading</w:t>
-      </w:r>
-      <w:r>
-        <w:rPr>
-          <w:rFonts w:ascii="Times New Roman" w:eastAsia="Times New Roman" w:hAnsi="Times New Roman" w:cs="Times New Roman"/>
-          <w:color w:val="000000"/>
-          <w:sz w:val="20"/>
-          <w:szCs w:val="20"/>
-        </w:rPr>
-        <w:t xml:space="preserve"> to build a robust, high</w:t>
-      </w:r>
-      <w:r>
-        <w:rPr>
-          <w:rFonts w:ascii="Times New Roman" w:eastAsia="Times New Roman" w:hAnsi="Times New Roman" w:cs="Times New Roman"/>
-          <w:sz w:val="20"/>
-          <w:szCs w:val="20"/>
-        </w:rPr>
-        <w:t xml:space="preserve">ly </w:t>
-      </w:r>
-      <w:r>
-        <w:rPr>
-          <w:rFonts w:ascii="Times New Roman" w:eastAsia="Times New Roman" w:hAnsi="Times New Roman" w:cs="Times New Roman"/>
-          <w:color w:val="000000"/>
-          <w:sz w:val="20"/>
-          <w:szCs w:val="20"/>
-        </w:rPr>
-        <w:t>concurrency-capable backend</w:t>
-      </w:r>
-    </w:p>
-    <w:p>
-      <w:pPr>
-        <w:pBdr>
-          <w:top w:val="nil"/>
-          <w:left w:val="nil"/>
-          <w:bottom w:val="nil"/>
-          <w:right w:val="nil"/>
-          <w:between w:val="nil"/>
-        </w:pBdr>
-        <w:tabs>
-          <w:tab w:val="right" w:pos="10800"/>
-        </w:tabs>
-        <w:spacing w:after="0" w:line="252" w:lineRule="auto"/>
-        <w:rPr>
-          <w:rFonts w:ascii="Times New Roman" w:eastAsia="Times New Roman" w:hAnsi="Times New Roman" w:cs="Times New Roman"/>
-          <w:b/>
-          <w:sz w:val="6"/>
-          <w:szCs w:val="6"/>
-        </w:rPr>
-      </w:pPr>
-    </w:p>
-    <w:p>
-      <w:pPr>
-        <w:pBdr>
-          <w:top w:val="nil"/>
-          <w:left w:val="nil"/>
-          <w:bottom w:val="nil"/>
-          <w:right w:val="nil"/>
-          <w:between w:val="nil"/>
-        </w:pBdr>
-        <w:tabs>
-          <w:tab w:val="right" w:pos="10800"/>
-        </w:tabs>
-        <w:spacing w:after="0" w:line="252" w:lineRule="auto"/>
-        <w:rPr>
-          <w:rFonts w:ascii="Times New Roman" w:eastAsia="Times New Roman" w:hAnsi="Times New Roman" w:cs="Times New Roman"/>
-          <w:b/>
-          <w:color w:val="000000"/>
-          <w:sz w:val="20"/>
-          <w:szCs w:val="20"/>
-        </w:rPr>
-      </w:pPr>
-      <w:r>
-        <w:rPr>
-          <w:rFonts w:ascii="Times New Roman" w:eastAsia="Times New Roman" w:hAnsi="Times New Roman" w:cs="Times New Roman"/>
-          <w:b/>
-          <w:color w:val="000000"/>
-          <w:sz w:val="20"/>
-          <w:szCs w:val="20"/>
-        </w:rPr>
-        <w:t>Few-shot Segmentation with Adaptive Data Augmentation and Cross Attention</w:t>
-      </w:r>
-      <w:r>
-        <w:rPr>
-          <w:rFonts w:ascii="Times New Roman" w:eastAsia="Times New Roman" w:hAnsi="Times New Roman" w:cs="Times New Roman"/>
-          <w:sz w:val="20"/>
-          <w:szCs w:val="20"/>
-        </w:rPr>
-        <w:t xml:space="preserve"> </w:t>
-      </w:r>
-      <w:r>
-        <w:rPr>
-          <w:rFonts w:ascii="Times New Roman" w:eastAsia="Times New Roman" w:hAnsi="Times New Roman" w:cs="Times New Roman"/>
-          <w:color w:val="000000"/>
-          <w:sz w:val="20"/>
-          <w:szCs w:val="20"/>
-        </w:rPr>
-        <w:t>(</w:t>
-      </w:r>
-      <w:hyperlink r:id="rId10">
-        <w:r>
-          <w:rPr>
-            <w:rFonts w:ascii="Times New Roman" w:eastAsia="Times New Roman" w:hAnsi="Times New Roman" w:cs="Times New Roman"/>
-            <w:color w:val="0000FF"/>
-            <w:sz w:val="20"/>
-            <w:szCs w:val="20"/>
-            <w:u w:val="single"/>
-          </w:rPr>
-          <w:t>link</w:t>
-        </w:r>
-      </w:hyperlink>
-      <w:r>
-        <w:rPr>
-          <w:rFonts w:ascii="Times New Roman" w:eastAsia="Times New Roman" w:hAnsi="Times New Roman" w:cs="Times New Roman"/>
-          <w:sz w:val="20"/>
-          <w:szCs w:val="20"/>
-        </w:rPr>
-        <w:t xml:space="preserve"> to paper on arXiv</w:t>
-      </w:r>
-      <w:r>
-        <w:rPr>
-          <w:rFonts w:ascii="Times New Roman" w:eastAsia="Times New Roman" w:hAnsi="Times New Roman" w:cs="Times New Roman"/>
-          <w:color w:val="000000"/>
-          <w:sz w:val="20"/>
-          <w:szCs w:val="20"/>
-        </w:rPr>
-        <w:t>)</w:t>
-      </w:r>
-      <w:r>
-        <w:rPr>
-          <w:rFonts w:ascii="Times New Roman" w:eastAsia="Times New Roman" w:hAnsi="Times New Roman" w:cs="Times New Roman"/>
-          <w:b/>
-          <w:color w:val="000000"/>
-          <w:sz w:val="20"/>
-          <w:szCs w:val="20"/>
-        </w:rPr>
-        <w:tab/>
-        <w:t>Mar. 2022 - May 2023</w:t>
-      </w:r>
-    </w:p>
-    <w:p>
-      <w:pPr>
-        <w:numPr>
-          <w:ilvl w:val="0"/>
-          <w:numId w:val="2"/>
-        </w:numPr>
-        <w:pBdr>
-          <w:top w:val="nil"/>
-          <w:left w:val="nil"/>
-          <w:bottom w:val="nil"/>
-          <w:right w:val="nil"/>
-          <w:between w:val="nil"/>
-        </w:pBdr>
-        <w:tabs>
-          <w:tab w:val="right" w:pos="10800"/>
-        </w:tabs>
-        <w:spacing w:after="40" w:line="240" w:lineRule="auto"/>
-        <w:ind w:left="187" w:hanging="187"/>
-        <w:rPr>
-          <w:rFonts w:ascii="Times New Roman" w:eastAsia="Times New Roman" w:hAnsi="Times New Roman" w:cs="Times New Roman"/>
-          <w:color w:val="000000"/>
-          <w:sz w:val="20"/>
-          <w:szCs w:val="20"/>
-        </w:rPr>
-      </w:pPr>
-      <w:r>
-        <w:rPr>
-          <w:rFonts w:ascii="Times New Roman" w:eastAsia="Times New Roman" w:hAnsi="Times New Roman" w:cs="Times New Roman"/>
-          <w:color w:val="000000"/>
-          <w:sz w:val="20"/>
-          <w:szCs w:val="20"/>
-        </w:rPr>
-        <w:t>Proposed an instance-aware data augmentation strategy to improve support image diversity and reduce distribution inconsistency</w:t>
-      </w:r>
-    </w:p>
-    <w:p>
-      <w:pPr>
-        <w:numPr>
-          <w:ilvl w:val="0"/>
-          <w:numId w:val="2"/>
-        </w:numPr>
-        <w:pBdr>
-          <w:top w:val="nil"/>
-          <w:left w:val="nil"/>
-          <w:bottom w:val="nil"/>
-          <w:right w:val="nil"/>
-          <w:between w:val="nil"/>
-        </w:pBdr>
-        <w:tabs>
-          <w:tab w:val="right" w:pos="10800"/>
-        </w:tabs>
-        <w:spacing w:after="40" w:line="240" w:lineRule="auto"/>
+        <w:spacing w:after="40" w:line="254" w:lineRule="auto"/>
         <w:ind w:left="187" w:hanging="187"/>
         <w:rPr>
           <w:rFonts w:ascii="Times New Roman" w:eastAsia="Times New Roman" w:hAnsi="Times New Roman" w:cs="Times New Roman"/>

</xml_diff>

<commit_message>
add: added resumes from Mar 6 - Mar 17
</commit_message>
<xml_diff>
--- a/resumeLatest.docx
+++ b/resumeLatest.docx
@@ -871,7 +871,7 @@
           <w:sz w:val="20"/>
           <w:szCs w:val="20"/>
         </w:rPr>
-        <w:t>Spring Boot</w:t>
+        <w:t>Django</w:t>
       </w:r>
       <w:r>
         <w:rPr>
@@ -1579,7 +1579,33 @@
           <w:sz w:val="20"/>
           <w:szCs w:val="20"/>
         </w:rPr>
-        <w:t>Scrum Development, Circle CI/CD</w:t>
+        <w:t xml:space="preserve">Scrum Development, </w:t>
+      </w:r>
+      <w:r>
+        <w:rPr>
+          <w:rFonts w:ascii="Times New Roman" w:eastAsia="Times New Roman" w:hAnsi="Times New Roman" w:cs="Times New Roman"/>
+          <w:b/>
+          <w:bCs/>
+          <w:i/>
+          <w:iCs/>
+          <w:color w:val="000000"/>
+          <w:sz w:val="20"/>
+          <w:szCs w:val="20"/>
+        </w:rPr>
+        <w:t>Travis</w:t>
+      </w:r>
+      <w:r>
+        <w:rPr>
+          <w:rFonts w:ascii="Times New Roman" w:eastAsia="Times New Roman" w:hAnsi="Times New Roman" w:cs="Times New Roman"/>
+          <w:b/>
+          <w:bCs/>
+          <w:i/>
+          <w:iCs/>
+          <w:color w:val="000000"/>
+          <w:sz w:val="20"/>
+          <w:szCs w:val="20"/>
+        </w:rPr>
+        <w:t xml:space="preserve"> CI/CD</w:t>
       </w:r>
       <w:r>
         <w:rPr>

</xml_diff>

<commit_message>
update: updated resume to add NYC DDC internship, Jun 12, 2024
</commit_message>
<xml_diff>
--- a/resumeLatest.docx
+++ b/resumeLatest.docx
@@ -234,7 +234,31 @@
           <w:sz w:val="20"/>
           <w:szCs w:val="20"/>
         </w:rPr>
-        <w:t>Cumulative GPA: 3.88/4.0)</w:t>
+        <w:t>Cumulative GPA: 3.</w:t>
+      </w:r>
+      <w:r>
+        <w:rPr>
+          <w:rFonts w:ascii="Times New Roman" w:eastAsia="Times New Roman" w:hAnsi="Times New Roman" w:cs="Times New Roman" w:hint="eastAsia"/>
+          <w:sz w:val="20"/>
+          <w:szCs w:val="20"/>
+        </w:rPr>
+        <w:t>9</w:t>
+      </w:r>
+      <w:r>
+        <w:rPr>
+          <w:rFonts w:ascii="Times New Roman" w:eastAsia="Times New Roman" w:hAnsi="Times New Roman" w:cs="Times New Roman"/>
+          <w:sz w:val="20"/>
+          <w:szCs w:val="20"/>
+        </w:rPr>
+        <w:t>5</w:t>
+      </w:r>
+      <w:r>
+        <w:rPr>
+          <w:rFonts w:ascii="Times New Roman" w:eastAsia="Times New Roman" w:hAnsi="Times New Roman" w:cs="Times New Roman"/>
+          <w:sz w:val="20"/>
+          <w:szCs w:val="20"/>
+        </w:rPr>
+        <w:t>/4.0)</w:t>
       </w:r>
       <w:r>
         <w:rPr>
@@ -263,7 +287,7 @@
           <w:sz w:val="20"/>
           <w:szCs w:val="20"/>
         </w:rPr>
-        <w:t>Current</w:t>
+        <w:t>Sept. 2023 – May 2025</w:t>
       </w:r>
     </w:p>
     <w:p>
@@ -280,7 +304,7 @@
         </w:tabs>
         <w:spacing w:after="0" w:line="254" w:lineRule="auto"/>
         <w:rPr>
-          <w:rFonts w:ascii="Times New Roman" w:eastAsia="Times New Roman" w:hAnsi="Times New Roman" w:cs="Times New Roman"/>
+          <w:rFonts w:ascii="SimSun" w:hAnsi="SimSun" w:cs="SimSun"/>
           <w:color w:val="000000"/>
           <w:sz w:val="20"/>
           <w:szCs w:val="20"/>
@@ -301,7 +325,16 @@
           <w:sz w:val="20"/>
           <w:szCs w:val="20"/>
         </w:rPr>
-        <w:t>Coursework: Intro to Java (Spring Boot), Software Engineering (Django + scrum development), Algorithms, Computer Networking, Network Security, Penetration Testing and Analysis</w:t>
+        <w:t xml:space="preserve">Coursework: Intro to Java (Spring Boot), Software Engineering (Django + scrum development), Algorithms, Computer Networking, Network Security, </w:t>
+      </w:r>
+      <w:r>
+        <w:rPr>
+          <w:rFonts w:ascii="Times New Roman" w:eastAsia="Times New Roman" w:hAnsi="Times New Roman" w:cs="Times New Roman"/>
+          <w:color w:val="000000"/>
+          <w:sz w:val="20"/>
+          <w:szCs w:val="20"/>
+        </w:rPr>
+        <w:t>Intro to Offensive Security, Information Security, Programming Languages, Big Data</w:t>
       </w:r>
     </w:p>
     <w:p>
@@ -421,6 +454,23 @@
           <w:szCs w:val="20"/>
         </w:rPr>
         <w:tab/>
+      </w:r>
+      <w:r>
+        <w:rPr>
+          <w:rFonts w:ascii="Times New Roman" w:eastAsia="Times New Roman" w:hAnsi="Times New Roman" w:cs="Times New Roman"/>
+          <w:color w:val="000000"/>
+          <w:sz w:val="20"/>
+          <w:szCs w:val="20"/>
+        </w:rPr>
+        <w:t xml:space="preserve">Sept. 2019 - </w:t>
+      </w:r>
+      <w:r>
+        <w:rPr>
+          <w:rFonts w:ascii="Times New Roman" w:eastAsia="Times New Roman" w:hAnsi="Times New Roman" w:cs="Times New Roman"/>
+          <w:color w:val="000000"/>
+          <w:sz w:val="20"/>
+          <w:szCs w:val="20"/>
+        </w:rPr>
         <w:t>May 2023</w:t>
       </w:r>
     </w:p>
@@ -451,7 +501,52 @@
           <w:sz w:val="20"/>
           <w:szCs w:val="20"/>
         </w:rPr>
-        <w:t>Magna Cum Laude; NYU Honors Scholar; Dean’s List</w:t>
+        <w:t xml:space="preserve">Latin Honor: </w:t>
+      </w:r>
+      <w:r>
+        <w:rPr>
+          <w:rFonts w:ascii="Times New Roman" w:eastAsia="Times New Roman" w:hAnsi="Times New Roman" w:cs="Times New Roman"/>
+          <w:color w:val="000000"/>
+          <w:sz w:val="20"/>
+          <w:szCs w:val="20"/>
+        </w:rPr>
+        <w:t>Magna Cum Laude;</w:t>
+      </w:r>
+      <w:r>
+        <w:rPr>
+          <w:rFonts w:ascii="Times New Roman" w:eastAsia="Times New Roman" w:hAnsi="Times New Roman" w:cs="Times New Roman"/>
+          <w:color w:val="000000"/>
+          <w:sz w:val="20"/>
+          <w:szCs w:val="20"/>
+        </w:rPr>
+        <w:t xml:space="preserve">     </w:t>
+      </w:r>
+      <w:r>
+        <w:rPr>
+          <w:rFonts w:ascii="Times New Roman" w:eastAsia="Times New Roman" w:hAnsi="Times New Roman" w:cs="Times New Roman"/>
+          <w:color w:val="000000"/>
+          <w:sz w:val="20"/>
+          <w:szCs w:val="20"/>
+        </w:rPr>
+        <w:t xml:space="preserve">NYU Honors Scholar; </w:t>
+      </w:r>
+      <w:r>
+        <w:rPr>
+          <w:rFonts w:ascii="Times New Roman" w:eastAsia="Times New Roman" w:hAnsi="Times New Roman" w:cs="Times New Roman"/>
+          <w:color w:val="000000"/>
+          <w:sz w:val="20"/>
+          <w:szCs w:val="20"/>
+        </w:rPr>
+        <w:t xml:space="preserve">     </w:t>
+      </w:r>
+      <w:r>
+        <w:rPr>
+          <w:rFonts w:ascii="Times New Roman" w:eastAsia="Times New Roman" w:hAnsi="Times New Roman" w:cs="Times New Roman"/>
+          <w:color w:val="000000"/>
+          <w:sz w:val="20"/>
+          <w:szCs w:val="20"/>
+        </w:rPr>
+        <w:t>Dean’s List</w:t>
       </w:r>
       <w:r>
         <w:rPr>
@@ -513,8 +608,8 @@
           <w:rFonts w:ascii="Times New Roman" w:eastAsia="Times New Roman" w:hAnsi="Times New Roman" w:cs="Times New Roman"/>
           <w:b/>
           <w:smallCaps/>
-          <w:sz w:val="10"/>
-          <w:szCs w:val="10"/>
+          <w:sz w:val="4"/>
+          <w:szCs w:val="4"/>
         </w:rPr>
       </w:pPr>
     </w:p>
@@ -555,7 +650,7 @@
         <w:tabs>
           <w:tab w:val="right" w:pos="10800"/>
         </w:tabs>
-        <w:spacing w:after="60" w:line="254" w:lineRule="auto"/>
+        <w:spacing w:after="30" w:line="254" w:lineRule="auto"/>
         <w:rPr>
           <w:rFonts w:ascii="Times New Roman" w:eastAsia="Times New Roman" w:hAnsi="Times New Roman" w:cs="Times New Roman"/>
           <w:color w:val="000000"/>
@@ -591,7 +686,7 @@
           <w:sz w:val="20"/>
           <w:szCs w:val="20"/>
         </w:rPr>
-        <w:t>Python, JavaScript, TypeScript, Java, SQL, R, Objective C</w:t>
+        <w:t>Python, JavaScript, TypeScript, Java, SQL</w:t>
       </w:r>
     </w:p>
     <w:p>
@@ -606,7 +701,7 @@
         <w:tabs>
           <w:tab w:val="right" w:pos="10800"/>
         </w:tabs>
-        <w:spacing w:after="60" w:line="254" w:lineRule="auto"/>
+        <w:spacing w:after="30" w:line="254" w:lineRule="auto"/>
         <w:rPr>
           <w:rFonts w:ascii="Times New Roman" w:eastAsia="Times New Roman" w:hAnsi="Times New Roman" w:cs="Times New Roman"/>
           <w:sz w:val="20"/>
@@ -621,15 +716,33 @@
           <w:sz w:val="20"/>
           <w:szCs w:val="20"/>
         </w:rPr>
-        <w:t xml:space="preserve">Software Tools: </w:t>
-      </w:r>
-      <w:r>
-        <w:rPr>
-          <w:rFonts w:ascii="Times New Roman" w:eastAsia="Times New Roman" w:hAnsi="Times New Roman" w:cs="Times New Roman"/>
-          <w:sz w:val="20"/>
-          <w:szCs w:val="20"/>
-        </w:rPr>
-        <w:t>React.js, Vue.js, Babel, Yarn/Npm, Django, Express.js, Spring Boot, Maven, JPA, Thymeleaf, Git, Docker, Kubernetes, PostgreSQL, MySQL, PyTorch, TensorFlow, Chart.js, Matplotlib, OpenCV, Pandas, SciPy, Scikit-learn, NumPy</w:t>
+        <w:t>Frameworks &amp; Tools</w:t>
+      </w:r>
+      <w:r>
+        <w:rPr>
+          <w:rFonts w:ascii="Times New Roman" w:eastAsia="Times New Roman" w:hAnsi="Times New Roman" w:cs="Times New Roman"/>
+          <w:b/>
+          <w:i/>
+          <w:sz w:val="20"/>
+          <w:szCs w:val="20"/>
+        </w:rPr>
+        <w:t xml:space="preserve">: </w:t>
+      </w:r>
+      <w:r>
+        <w:rPr>
+          <w:rFonts w:ascii="Times New Roman" w:eastAsia="Times New Roman" w:hAnsi="Times New Roman" w:cs="Times New Roman"/>
+          <w:sz w:val="20"/>
+          <w:szCs w:val="20"/>
+        </w:rPr>
+        <w:t>React.js, Vue.js, Django, Spring Boot, Git, Docker, Kubernetes, PostgreSQL, PyTorch</w:t>
+      </w:r>
+      <w:r>
+        <w:rPr>
+          <w:rFonts w:ascii="Times New Roman" w:eastAsia="Times New Roman" w:hAnsi="Times New Roman" w:cs="Times New Roman"/>
+          <w:sz w:val="20"/>
+          <w:szCs w:val="20"/>
+        </w:rPr>
+        <w:t>, PySpark, Hadoop</w:t>
       </w:r>
     </w:p>
     <w:p>
@@ -644,7 +757,7 @@
         <w:tabs>
           <w:tab w:val="right" w:pos="10800"/>
         </w:tabs>
-        <w:spacing w:after="60" w:line="254" w:lineRule="auto"/>
+        <w:spacing w:after="30" w:line="254" w:lineRule="auto"/>
         <w:rPr>
           <w:rFonts w:ascii="Times New Roman" w:eastAsia="Times New Roman" w:hAnsi="Times New Roman" w:cs="Times New Roman"/>
           <w:sz w:val="20"/>
@@ -659,15 +772,31 @@
           <w:sz w:val="20"/>
           <w:szCs w:val="20"/>
         </w:rPr>
-        <w:t xml:space="preserve">Other Tools: </w:t>
-      </w:r>
-      <w:r>
-        <w:rPr>
-          <w:rFonts w:ascii="Times New Roman" w:eastAsia="Times New Roman" w:hAnsi="Times New Roman" w:cs="Times New Roman"/>
-          <w:sz w:val="20"/>
-          <w:szCs w:val="20"/>
-        </w:rPr>
-        <w:t>Circle/Travis CI (CI/CD), AWS EC2/EB/RDS, Agile Dev, Figma Prototyping, Linux/UNIX, Slack, Office/Google Suite</w:t>
+        <w:t xml:space="preserve">Other: </w:t>
+      </w:r>
+      <w:r>
+        <w:rPr>
+          <w:rFonts w:ascii="Times New Roman" w:eastAsia="Times New Roman" w:hAnsi="Times New Roman" w:cs="Times New Roman"/>
+          <w:sz w:val="20"/>
+          <w:szCs w:val="20"/>
+        </w:rPr>
+        <w:t xml:space="preserve">Circle/Travis CI (CI/CD), AWS EC2/EB/RDS, Agile Dev, Linux, </w:t>
+      </w:r>
+      <w:r>
+        <w:rPr>
+          <w:rFonts w:ascii="Times New Roman" w:eastAsia="Times New Roman" w:hAnsi="Times New Roman" w:cs="Times New Roman"/>
+          <w:sz w:val="20"/>
+          <w:szCs w:val="20"/>
+        </w:rPr>
+        <w:t xml:space="preserve">Figma Prototyping, </w:t>
+      </w:r>
+      <w:r>
+        <w:rPr>
+          <w:rFonts w:ascii="Times New Roman" w:eastAsia="Times New Roman" w:hAnsi="Times New Roman" w:cs="Times New Roman"/>
+          <w:sz w:val="20"/>
+          <w:szCs w:val="20"/>
+        </w:rPr>
+        <w:t>Slack, Office/Google Suite</w:t>
       </w:r>
     </w:p>
     <w:p>
@@ -684,8 +813,8 @@
           <w:rFonts w:ascii="Times New Roman" w:eastAsia="Times New Roman" w:hAnsi="Times New Roman" w:cs="Times New Roman"/>
           <w:b/>
           <w:smallCaps/>
-          <w:sz w:val="10"/>
-          <w:szCs w:val="10"/>
+          <w:sz w:val="4"/>
+          <w:szCs w:val="4"/>
         </w:rPr>
       </w:pPr>
     </w:p>
@@ -743,24 +872,54 @@
           <w:sz w:val="20"/>
           <w:szCs w:val="20"/>
         </w:rPr>
-        <w:t xml:space="preserve">eBay Inc., </w:t>
-      </w:r>
-      <w:r>
-        <w:rPr>
-          <w:rFonts w:ascii="Times New Roman" w:eastAsia="Times New Roman" w:hAnsi="Times New Roman" w:cs="Times New Roman"/>
-          <w:sz w:val="20"/>
-          <w:szCs w:val="20"/>
-        </w:rPr>
-        <w:t>Software Engineering Intern – Cloud Infrastructure Team, (</w:t>
-      </w:r>
-      <w:r>
-        <w:rPr>
-          <w:rFonts w:ascii="Times New Roman" w:eastAsia="Times New Roman" w:hAnsi="Times New Roman" w:cs="Times New Roman"/>
-          <w:color w:val="000000"/>
-          <w:sz w:val="20"/>
-          <w:szCs w:val="20"/>
-        </w:rPr>
-        <w:t>Shanghai, China)</w:t>
+        <w:t>Department of Design and Construction</w:t>
+      </w:r>
+      <w:r>
+        <w:rPr>
+          <w:rFonts w:ascii="Times New Roman" w:eastAsia="Times New Roman" w:hAnsi="Times New Roman" w:cs="Times New Roman"/>
+          <w:b/>
+          <w:color w:val="000000"/>
+          <w:sz w:val="20"/>
+          <w:szCs w:val="20"/>
+        </w:rPr>
+        <w:t xml:space="preserve">, </w:t>
+      </w:r>
+      <w:r>
+        <w:rPr>
+          <w:rFonts w:ascii="Times New Roman" w:eastAsia="Times New Roman" w:hAnsi="Times New Roman" w:cs="Times New Roman"/>
+          <w:b/>
+          <w:color w:val="000000"/>
+          <w:sz w:val="20"/>
+          <w:szCs w:val="20"/>
+        </w:rPr>
+        <w:t>NYC Government</w:t>
+      </w:r>
+      <w:r>
+        <w:rPr>
+          <w:rFonts w:ascii="Times New Roman" w:eastAsia="Times New Roman" w:hAnsi="Times New Roman" w:cs="Times New Roman"/>
+          <w:b/>
+          <w:color w:val="000000"/>
+          <w:sz w:val="20"/>
+          <w:szCs w:val="20"/>
+        </w:rPr>
+        <w:t xml:space="preserve"> </w:t>
+      </w:r>
+      <w:r>
+        <w:rPr>
+          <w:rFonts w:ascii="Times New Roman" w:eastAsia="Times New Roman" w:hAnsi="Times New Roman" w:cs="Times New Roman"/>
+          <w:sz w:val="20"/>
+          <w:szCs w:val="20"/>
+        </w:rPr>
+        <w:t>Software Engineer Intern (</w:t>
+      </w:r>
+      <w:r>
+        <w:rPr>
+          <w:rFonts w:ascii="Times New Roman" w:eastAsia="Times New Roman" w:hAnsi="Times New Roman" w:cs="Times New Roman"/>
+          <w:color w:val="000000"/>
+          <w:sz w:val="20"/>
+          <w:szCs w:val="20"/>
+        </w:rPr>
+        <w:t>New York, NY)</w:t>
       </w:r>
       <w:r>
         <w:rPr>
@@ -778,7 +937,17 @@
           <w:sz w:val="20"/>
           <w:szCs w:val="20"/>
         </w:rPr>
-        <w:t>Sept. 2022 – Aug. 2023</w:t>
+        <w:t xml:space="preserve">Jun. 2024 – Aug. </w:t>
+      </w:r>
+      <w:r>
+        <w:rPr>
+          <w:rFonts w:ascii="Times New Roman" w:eastAsia="Times New Roman" w:hAnsi="Times New Roman" w:cs="Times New Roman"/>
+          <w:b/>
+          <w:color w:val="000000"/>
+          <w:sz w:val="20"/>
+          <w:szCs w:val="20"/>
+        </w:rPr>
+        <w:t>2024</w:t>
       </w:r>
     </w:p>
     <w:p>
@@ -810,94 +979,124 @@
       <w:r>
         <w:rPr>
           <w:rFonts w:ascii="Times New Roman" w:eastAsia="Times New Roman" w:hAnsi="Times New Roman" w:cs="Times New Roman"/>
-          <w:color w:val="000000"/>
-          <w:sz w:val="20"/>
-          <w:szCs w:val="20"/>
-        </w:rPr>
-        <w:t xml:space="preserve">Innovated an Average-Time-to-Business (ATB) dashboard using </w:t>
-      </w:r>
-      <w:r>
-        <w:rPr>
-          <w:rFonts w:ascii="Times New Roman" w:eastAsia="Times New Roman" w:hAnsi="Times New Roman" w:cs="Times New Roman"/>
-          <w:b/>
           <w:bCs/>
+          <w:color w:val="000000"/>
+          <w:sz w:val="20"/>
+          <w:szCs w:val="20"/>
+        </w:rPr>
+        <w:t>Created</w:t>
+      </w:r>
+      <w:r>
+        <w:rPr>
+          <w:rFonts w:ascii="Times New Roman" w:eastAsia="Times New Roman" w:hAnsi="Times New Roman" w:cs="Times New Roman"/>
+          <w:bCs/>
+          <w:color w:val="000000"/>
+          <w:sz w:val="20"/>
+          <w:szCs w:val="20"/>
+        </w:rPr>
+        <w:t xml:space="preserve">, </w:t>
+      </w:r>
+      <w:r>
+        <w:rPr>
+          <w:rFonts w:ascii="Times New Roman" w:eastAsia="Times New Roman" w:hAnsi="Times New Roman" w:cs="Times New Roman"/>
+          <w:bCs/>
+          <w:color w:val="000000"/>
+          <w:sz w:val="20"/>
+          <w:szCs w:val="20"/>
+        </w:rPr>
+        <w:t>trained</w:t>
+      </w:r>
+      <w:r>
+        <w:rPr>
+          <w:rFonts w:ascii="Times New Roman" w:eastAsia="Times New Roman" w:hAnsi="Times New Roman" w:cs="Times New Roman"/>
+          <w:bCs/>
+          <w:color w:val="000000"/>
+          <w:sz w:val="20"/>
+          <w:szCs w:val="20"/>
+        </w:rPr>
+        <w:t>, and tuned</w:t>
+      </w:r>
+      <w:r>
+        <w:rPr>
+          <w:rFonts w:ascii="Times New Roman" w:eastAsia="Times New Roman" w:hAnsi="Times New Roman" w:cs="Times New Roman"/>
+          <w:bCs/>
+          <w:color w:val="000000"/>
+          <w:sz w:val="20"/>
+          <w:szCs w:val="20"/>
+        </w:rPr>
+        <w:t xml:space="preserve"> machine learning models using Azure ML Studio</w:t>
+      </w:r>
+      <w:r>
+        <w:rPr>
+          <w:rFonts w:ascii="Times New Roman" w:eastAsia="Times New Roman" w:hAnsi="Times New Roman" w:cs="Times New Roman"/>
+          <w:bCs/>
+          <w:color w:val="000000"/>
+          <w:sz w:val="20"/>
+          <w:szCs w:val="20"/>
+        </w:rPr>
+        <w:t xml:space="preserve">, </w:t>
+      </w:r>
+      <w:r>
+        <w:rPr>
+          <w:rFonts w:ascii="Times New Roman" w:eastAsia="Times New Roman" w:hAnsi="Times New Roman" w:cs="Times New Roman"/>
+          <w:b/>
           <w:i/>
           <w:iCs/>
           <w:color w:val="000000"/>
           <w:sz w:val="20"/>
           <w:szCs w:val="20"/>
         </w:rPr>
-        <w:t>Redux</w:t>
-      </w:r>
-      <w:r>
-        <w:rPr>
-          <w:rFonts w:ascii="Times New Roman" w:eastAsia="Times New Roman" w:hAnsi="Times New Roman" w:cs="Times New Roman"/>
-          <w:color w:val="000000"/>
-          <w:sz w:val="20"/>
-          <w:szCs w:val="20"/>
-        </w:rPr>
-        <w:t xml:space="preserve">, </w:t>
-      </w:r>
-      <w:r>
-        <w:rPr>
-          <w:rFonts w:ascii="Times New Roman" w:eastAsia="Times New Roman" w:hAnsi="Times New Roman" w:cs="Times New Roman"/>
-          <w:b/>
+        <w:t>PySpark</w:t>
+      </w:r>
+      <w:r>
+        <w:rPr>
+          <w:rFonts w:ascii="Times New Roman" w:eastAsia="Times New Roman" w:hAnsi="Times New Roman" w:cs="Times New Roman"/>
           <w:bCs/>
-          <w:i/>
-          <w:iCs/>
-          <w:color w:val="000000"/>
-          <w:sz w:val="20"/>
-          <w:szCs w:val="20"/>
-        </w:rPr>
-        <w:t>React.js</w:t>
-      </w:r>
-      <w:r>
-        <w:rPr>
-          <w:rFonts w:ascii="Times New Roman" w:eastAsia="Times New Roman" w:hAnsi="Times New Roman" w:cs="Times New Roman"/>
-          <w:color w:val="000000"/>
-          <w:sz w:val="20"/>
-          <w:szCs w:val="20"/>
-        </w:rPr>
-        <w:t xml:space="preserve">, and </w:t>
-      </w:r>
-      <w:r>
-        <w:rPr>
-          <w:rFonts w:ascii="Times New Roman" w:eastAsia="Times New Roman" w:hAnsi="Times New Roman" w:cs="Times New Roman"/>
-          <w:b/>
+          <w:color w:val="000000"/>
+          <w:sz w:val="20"/>
+          <w:szCs w:val="20"/>
+        </w:rPr>
+        <w:t>, and Hadoop</w:t>
+      </w:r>
+      <w:r>
+        <w:rPr>
+          <w:rFonts w:ascii="Times New Roman" w:eastAsia="Times New Roman" w:hAnsi="Times New Roman" w:cs="Times New Roman"/>
           <w:bCs/>
-          <w:i/>
-          <w:iCs/>
-          <w:color w:val="000000"/>
-          <w:sz w:val="20"/>
-          <w:szCs w:val="20"/>
-        </w:rPr>
-        <w:t>Django</w:t>
-      </w:r>
-      <w:r>
-        <w:rPr>
-          <w:rFonts w:ascii="Times New Roman" w:eastAsia="Times New Roman" w:hAnsi="Times New Roman" w:cs="Times New Roman"/>
-          <w:color w:val="000000"/>
-          <w:sz w:val="20"/>
-          <w:szCs w:val="20"/>
-        </w:rPr>
-        <w:t xml:space="preserve"> to monitor cluster statuses and send checkout alerts, reducing crisis response time by 25% and </w:t>
-      </w:r>
-      <w:r>
-        <w:rPr>
-          <w:rFonts w:ascii="Times New Roman" w:eastAsia="Times New Roman" w:hAnsi="Times New Roman" w:cs="Times New Roman"/>
-          <w:sz w:val="20"/>
-          <w:szCs w:val="20"/>
-        </w:rPr>
-        <w:t>boosting</w:t>
-      </w:r>
-      <w:r>
-        <w:rPr>
-          <w:rFonts w:ascii="Times New Roman" w:eastAsia="Times New Roman" w:hAnsi="Times New Roman" w:cs="Times New Roman"/>
-          <w:color w:val="000000"/>
-          <w:sz w:val="20"/>
-          <w:szCs w:val="20"/>
-        </w:rPr>
-        <w:t xml:space="preserve"> service availability from 99.14% to 99.8%</w:t>
+          <w:color w:val="000000"/>
+          <w:sz w:val="20"/>
+          <w:szCs w:val="20"/>
+        </w:rPr>
+        <w:t xml:space="preserve">, applying </w:t>
+      </w:r>
+      <w:r>
+        <w:rPr>
+          <w:rFonts w:ascii="Times New Roman" w:eastAsia="Times New Roman" w:hAnsi="Times New Roman" w:cs="Times New Roman"/>
+          <w:bCs/>
+          <w:color w:val="000000"/>
+          <w:sz w:val="20"/>
+          <w:szCs w:val="20"/>
+        </w:rPr>
+        <w:t xml:space="preserve">random forest regressor </w:t>
+      </w:r>
+      <w:r>
+        <w:rPr>
+          <w:rFonts w:ascii="Times New Roman" w:eastAsia="Times New Roman" w:hAnsi="Times New Roman" w:cs="Times New Roman"/>
+          <w:bCs/>
+          <w:color w:val="000000"/>
+          <w:sz w:val="20"/>
+          <w:szCs w:val="20"/>
+        </w:rPr>
+        <w:t>and time series forecasting to predict construction timelines</w:t>
+      </w:r>
+      <w:r>
+        <w:rPr>
+          <w:rFonts w:ascii="Times New Roman" w:eastAsia="Times New Roman" w:hAnsi="Times New Roman" w:cs="Times New Roman"/>
+          <w:bCs/>
+          <w:color w:val="000000"/>
+          <w:sz w:val="20"/>
+          <w:szCs w:val="20"/>
+        </w:rPr>
+        <w:t xml:space="preserve"> and enhance construction planning efficiency</w:t>
       </w:r>
     </w:p>
     <w:p>
@@ -929,131 +1128,201 @@
       <w:r>
         <w:rPr>
           <w:rFonts w:ascii="Times New Roman" w:eastAsia="Times New Roman" w:hAnsi="Times New Roman" w:cs="Times New Roman"/>
-          <w:color w:val="000000"/>
-          <w:sz w:val="20"/>
-          <w:szCs w:val="20"/>
-        </w:rPr>
-        <w:t>Managed to integrate eBay’s KeyHub (eBay’s in-house encrypted password exchange platform)</w:t>
-      </w:r>
-      <w:r>
-        <w:rPr>
-          <w:rFonts w:ascii="Times New Roman" w:eastAsia="Times New Roman" w:hAnsi="Times New Roman" w:cs="Times New Roman"/>
-          <w:sz w:val="20"/>
-          <w:szCs w:val="20"/>
-        </w:rPr>
-        <w:t xml:space="preserve"> to</w:t>
-      </w:r>
-      <w:r>
-        <w:rPr>
-          <w:rFonts w:ascii="Times New Roman" w:eastAsia="Times New Roman" w:hAnsi="Times New Roman" w:cs="Times New Roman"/>
-          <w:color w:val="000000"/>
-          <w:sz w:val="20"/>
-          <w:szCs w:val="20"/>
-        </w:rPr>
-        <w:t xml:space="preserve"> eBay’s Cloud Console using </w:t>
+          <w:bCs/>
+          <w:color w:val="000000"/>
+          <w:sz w:val="20"/>
+          <w:szCs w:val="20"/>
+        </w:rPr>
+        <w:t>Working to build</w:t>
+      </w:r>
+      <w:r>
+        <w:rPr>
+          <w:rFonts w:ascii="Times New Roman" w:eastAsia="Times New Roman" w:hAnsi="Times New Roman" w:cs="Times New Roman"/>
+          <w:bCs/>
+          <w:color w:val="000000"/>
+          <w:sz w:val="20"/>
+          <w:szCs w:val="20"/>
+        </w:rPr>
+        <w:t xml:space="preserve"> a</w:t>
+      </w:r>
+      <w:r>
+        <w:rPr>
+          <w:rFonts w:ascii="Times New Roman" w:eastAsia="Times New Roman" w:hAnsi="Times New Roman" w:cs="Times New Roman"/>
+          <w:bCs/>
+          <w:color w:val="000000"/>
+          <w:sz w:val="20"/>
+          <w:szCs w:val="20"/>
+        </w:rPr>
+        <w:t>n</w:t>
+      </w:r>
+      <w:r>
+        <w:rPr>
+          <w:rFonts w:ascii="Times New Roman" w:eastAsia="Times New Roman" w:hAnsi="Times New Roman" w:cs="Times New Roman"/>
+          <w:bCs/>
+          <w:color w:val="000000"/>
+          <w:sz w:val="20"/>
+          <w:szCs w:val="20"/>
+        </w:rPr>
+        <w:t xml:space="preserve"> React app with Django to deliver analysis results and incorporated </w:t>
       </w:r>
       <w:r>
         <w:rPr>
           <w:rFonts w:ascii="Times New Roman" w:eastAsia="Times New Roman" w:hAnsi="Times New Roman" w:cs="Times New Roman"/>
           <w:b/>
           <w:i/>
-          <w:color w:val="000000"/>
-          <w:sz w:val="20"/>
-          <w:szCs w:val="20"/>
-        </w:rPr>
-        <w:t>TypeScript</w:t>
-      </w:r>
-      <w:r>
-        <w:rPr>
-          <w:rFonts w:ascii="Times New Roman" w:eastAsia="Times New Roman" w:hAnsi="Times New Roman" w:cs="Times New Roman"/>
-          <w:color w:val="000000"/>
-          <w:sz w:val="20"/>
-          <w:szCs w:val="20"/>
-        </w:rPr>
-        <w:t xml:space="preserve">, </w:t>
-      </w:r>
-      <w:r>
-        <w:rPr>
-          <w:rFonts w:ascii="Times New Roman" w:eastAsia="Times New Roman" w:hAnsi="Times New Roman" w:cs="Times New Roman"/>
-          <w:b/>
-          <w:i/>
-          <w:color w:val="000000"/>
-          <w:sz w:val="20"/>
-          <w:szCs w:val="20"/>
-        </w:rPr>
-        <w:t>JS-plugin</w:t>
-      </w:r>
-      <w:r>
-        <w:rPr>
-          <w:rFonts w:ascii="Times New Roman" w:eastAsia="Times New Roman" w:hAnsi="Times New Roman" w:cs="Times New Roman"/>
-          <w:i/>
-          <w:sz w:val="20"/>
-          <w:szCs w:val="20"/>
-        </w:rPr>
-        <w:t>,</w:t>
-      </w:r>
-      <w:r>
-        <w:rPr>
-          <w:rFonts w:ascii="Times New Roman" w:eastAsia="Times New Roman" w:hAnsi="Times New Roman" w:cs="Times New Roman"/>
-          <w:color w:val="000000"/>
-          <w:sz w:val="20"/>
-          <w:szCs w:val="20"/>
-        </w:rPr>
-        <w:t xml:space="preserve"> and </w:t>
-      </w:r>
-      <w:r>
-        <w:rPr>
-          <w:rFonts w:ascii="Times New Roman" w:eastAsia="Times New Roman" w:hAnsi="Times New Roman" w:cs="Times New Roman"/>
-          <w:b/>
-          <w:i/>
-          <w:color w:val="000000"/>
-          <w:sz w:val="20"/>
-          <w:szCs w:val="20"/>
-        </w:rPr>
-        <w:t>Redux</w:t>
-      </w:r>
-      <w:r>
-        <w:rPr>
-          <w:rFonts w:ascii="Times New Roman" w:eastAsia="Times New Roman" w:hAnsi="Times New Roman" w:cs="Times New Roman"/>
-          <w:color w:val="000000"/>
-          <w:sz w:val="20"/>
-          <w:szCs w:val="20"/>
-        </w:rPr>
-        <w:t xml:space="preserve">, </w:t>
-      </w:r>
-      <w:r>
-        <w:rPr>
-          <w:rFonts w:ascii="Times New Roman" w:eastAsia="Times New Roman" w:hAnsi="Times New Roman" w:cs="Times New Roman"/>
-          <w:sz w:val="20"/>
-          <w:szCs w:val="20"/>
-        </w:rPr>
-        <w:t>streamlining the encrypted password exchange process for</w:t>
-      </w:r>
-      <w:r>
-        <w:rPr>
-          <w:rFonts w:ascii="Times New Roman" w:eastAsia="Times New Roman" w:hAnsi="Times New Roman" w:cs="Times New Roman"/>
-          <w:color w:val="000000"/>
-          <w:sz w:val="20"/>
-          <w:szCs w:val="20"/>
-        </w:rPr>
-        <w:t xml:space="preserve"> 100+ eB</w:t>
-      </w:r>
-      <w:r>
-        <w:rPr>
-          <w:rFonts w:ascii="Times New Roman" w:eastAsia="Times New Roman" w:hAnsi="Times New Roman" w:cs="Times New Roman"/>
-          <w:sz w:val="20"/>
-          <w:szCs w:val="20"/>
-        </w:rPr>
-        <w:t xml:space="preserve">ay </w:t>
-      </w:r>
-      <w:r>
-        <w:rPr>
-          <w:rFonts w:ascii="Times New Roman" w:eastAsia="Times New Roman" w:hAnsi="Times New Roman" w:cs="Times New Roman"/>
-          <w:color w:val="000000"/>
-          <w:sz w:val="20"/>
-          <w:szCs w:val="20"/>
-        </w:rPr>
-        <w:t>infrastructure engineers</w:t>
+          <w:iCs/>
+          <w:color w:val="000000"/>
+          <w:sz w:val="20"/>
+          <w:szCs w:val="20"/>
+        </w:rPr>
+        <w:t>OpenAI API</w:t>
+      </w:r>
+      <w:r>
+        <w:rPr>
+          <w:rFonts w:ascii="Times New Roman" w:eastAsia="Times New Roman" w:hAnsi="Times New Roman" w:cs="Times New Roman"/>
+          <w:bCs/>
+          <w:color w:val="000000"/>
+          <w:sz w:val="20"/>
+          <w:szCs w:val="20"/>
+        </w:rPr>
+        <w:t xml:space="preserve"> to provide </w:t>
+      </w:r>
+      <w:r>
+        <w:rPr>
+          <w:rFonts w:ascii="Times New Roman" w:eastAsia="Times New Roman" w:hAnsi="Times New Roman" w:cs="Times New Roman"/>
+          <w:bCs/>
+          <w:color w:val="000000"/>
+          <w:sz w:val="20"/>
+          <w:szCs w:val="20"/>
+        </w:rPr>
+        <w:t>AI-powered interactive</w:t>
+      </w:r>
+      <w:r>
+        <w:rPr>
+          <w:rFonts w:ascii="Times New Roman" w:eastAsia="Times New Roman" w:hAnsi="Times New Roman" w:cs="Times New Roman"/>
+          <w:bCs/>
+          <w:color w:val="000000"/>
+          <w:sz w:val="20"/>
+          <w:szCs w:val="20"/>
+        </w:rPr>
+        <w:t xml:space="preserve"> data insights for </w:t>
+      </w:r>
+      <w:r>
+        <w:rPr>
+          <w:rFonts w:ascii="Times New Roman" w:eastAsia="Times New Roman" w:hAnsi="Times New Roman" w:cs="Times New Roman"/>
+          <w:bCs/>
+          <w:color w:val="000000"/>
+          <w:sz w:val="20"/>
+          <w:szCs w:val="20"/>
+        </w:rPr>
+        <w:t xml:space="preserve">over 400 </w:t>
+      </w:r>
+      <w:r>
+        <w:rPr>
+          <w:rFonts w:ascii="Times New Roman" w:eastAsia="Times New Roman" w:hAnsi="Times New Roman" w:cs="Times New Roman"/>
+          <w:bCs/>
+          <w:color w:val="000000"/>
+          <w:sz w:val="20"/>
+          <w:szCs w:val="20"/>
+        </w:rPr>
+        <w:t>construction</w:t>
+      </w:r>
+      <w:r>
+        <w:rPr>
+          <w:rFonts w:ascii="Times New Roman" w:eastAsia="Times New Roman" w:hAnsi="Times New Roman" w:cs="Times New Roman"/>
+          <w:bCs/>
+          <w:color w:val="000000"/>
+          <w:sz w:val="20"/>
+          <w:szCs w:val="20"/>
+        </w:rPr>
+        <w:t xml:space="preserve"> </w:t>
+      </w:r>
+      <w:r>
+        <w:rPr>
+          <w:rFonts w:ascii="Times New Roman" w:eastAsia="Times New Roman" w:hAnsi="Times New Roman" w:cs="Times New Roman"/>
+          <w:bCs/>
+          <w:color w:val="000000"/>
+          <w:sz w:val="20"/>
+          <w:szCs w:val="20"/>
+        </w:rPr>
+        <w:t>engineers</w:t>
+      </w:r>
+      <w:r>
+        <w:rPr>
+          <w:rFonts w:ascii="Times New Roman" w:eastAsia="Times New Roman" w:hAnsi="Times New Roman" w:cs="Times New Roman"/>
+          <w:bCs/>
+          <w:color w:val="000000"/>
+          <w:sz w:val="20"/>
+          <w:szCs w:val="20"/>
+        </w:rPr>
+        <w:t xml:space="preserve"> within the Department of Design and Construction</w:t>
+      </w:r>
+    </w:p>
+    <w:p>
+      <w:pPr>
+        <w:pBdr>
+          <w:top w:val="nil"/>
+          <w:left w:val="nil"/>
+          <w:bottom w:val="nil"/>
+          <w:right w:val="nil"/>
+          <w:between w:val="nil"/>
+        </w:pBdr>
+        <w:tabs>
+          <w:tab w:val="right" w:pos="10800"/>
+        </w:tabs>
+        <w:spacing w:after="0" w:line="254" w:lineRule="auto"/>
+        <w:rPr>
+          <w:rFonts w:ascii="Times New Roman" w:eastAsia="Times New Roman" w:hAnsi="Times New Roman" w:cs="Times New Roman"/>
+          <w:b/>
+          <w:color w:val="000000"/>
+          <w:sz w:val="20"/>
+          <w:szCs w:val="20"/>
+        </w:rPr>
+      </w:pPr>
+      <w:r>
+        <w:rPr>
+          <w:rFonts w:ascii="Times New Roman" w:eastAsia="Times New Roman" w:hAnsi="Times New Roman" w:cs="Times New Roman"/>
+          <w:b/>
+          <w:color w:val="000000"/>
+          <w:sz w:val="20"/>
+          <w:szCs w:val="20"/>
+        </w:rPr>
+        <w:t xml:space="preserve">eBay Inc., </w:t>
+      </w:r>
+      <w:r>
+        <w:rPr>
+          <w:rFonts w:ascii="Times New Roman" w:eastAsia="Times New Roman" w:hAnsi="Times New Roman" w:cs="Times New Roman"/>
+          <w:sz w:val="20"/>
+          <w:szCs w:val="20"/>
+        </w:rPr>
+        <w:t>Software Engineering Intern – Cloud Infrastructure Team (</w:t>
+      </w:r>
+      <w:r>
+        <w:rPr>
+          <w:rFonts w:ascii="Times New Roman" w:eastAsia="Times New Roman" w:hAnsi="Times New Roman" w:cs="Times New Roman"/>
+          <w:color w:val="000000"/>
+          <w:sz w:val="20"/>
+          <w:szCs w:val="20"/>
+        </w:rPr>
+        <w:t>Shanghai, China)</w:t>
+      </w:r>
+      <w:r>
+        <w:rPr>
+          <w:rFonts w:ascii="Times New Roman" w:eastAsia="Times New Roman" w:hAnsi="Times New Roman" w:cs="Times New Roman"/>
+          <w:sz w:val="20"/>
+          <w:szCs w:val="20"/>
+        </w:rPr>
+        <w:tab/>
+      </w:r>
+      <w:r>
+        <w:rPr>
+          <w:rFonts w:ascii="Times New Roman" w:eastAsia="Times New Roman" w:hAnsi="Times New Roman" w:cs="Times New Roman"/>
+          <w:b/>
+          <w:color w:val="000000"/>
+          <w:sz w:val="20"/>
+          <w:szCs w:val="20"/>
+        </w:rPr>
+        <w:t>Sept. 2022 – Aug. 2023</w:t>
       </w:r>
     </w:p>
     <w:p>
@@ -1089,78 +1358,101 @@
           <w:sz w:val="20"/>
           <w:szCs w:val="20"/>
         </w:rPr>
-        <w:t xml:space="preserve">Upgraded eBay’s KeyHub to conform </w:t>
-      </w:r>
-      <w:r>
-        <w:rPr>
-          <w:rFonts w:ascii="Times New Roman" w:eastAsia="Times New Roman" w:hAnsi="Times New Roman" w:cs="Times New Roman"/>
-          <w:sz w:val="20"/>
-          <w:szCs w:val="20"/>
-        </w:rPr>
-        <w:t xml:space="preserve">with the </w:t>
-      </w:r>
-      <w:r>
-        <w:rPr>
-          <w:rFonts w:ascii="Times New Roman" w:eastAsia="Times New Roman" w:hAnsi="Times New Roman" w:cs="Times New Roman"/>
-          <w:color w:val="000000"/>
-          <w:sz w:val="20"/>
-          <w:szCs w:val="20"/>
-        </w:rPr>
-        <w:t xml:space="preserve">latest </w:t>
-      </w:r>
-      <w:r>
-        <w:rPr>
-          <w:rFonts w:ascii="Times New Roman" w:eastAsia="Times New Roman" w:hAnsi="Times New Roman" w:cs="Times New Roman"/>
-          <w:b/>
+        <w:t xml:space="preserve">Identified the inefficiencies in cluster status monitoring and developed an Average-Time-to-Business Dashboard using </w:t>
+      </w:r>
+      <w:r>
+        <w:rPr>
+          <w:rFonts w:ascii="Times New Roman" w:eastAsia="Times New Roman" w:hAnsi="Times New Roman" w:cs="Times New Roman"/>
+          <w:b/>
+          <w:bCs/>
           <w:i/>
-          <w:color w:val="000000"/>
-          <w:sz w:val="20"/>
-          <w:szCs w:val="20"/>
-        </w:rPr>
-        <w:t>OpenPGP</w:t>
-      </w:r>
-      <w:r>
-        <w:rPr>
-          <w:rFonts w:ascii="Times New Roman" w:eastAsia="Times New Roman" w:hAnsi="Times New Roman" w:cs="Times New Roman"/>
-          <w:color w:val="000000"/>
-          <w:sz w:val="20"/>
-          <w:szCs w:val="20"/>
-        </w:rPr>
-        <w:t xml:space="preserve"> standard and </w:t>
-      </w:r>
-      <w:r>
-        <w:rPr>
-          <w:rFonts w:ascii="Times New Roman" w:eastAsia="Times New Roman" w:hAnsi="Times New Roman" w:cs="Times New Roman"/>
-          <w:sz w:val="20"/>
-          <w:szCs w:val="20"/>
-        </w:rPr>
-        <w:t>Antd V5.0,</w:t>
-      </w:r>
-      <w:r>
-        <w:rPr>
-          <w:rFonts w:ascii="Times New Roman" w:eastAsia="Times New Roman" w:hAnsi="Times New Roman" w:cs="Times New Roman"/>
-          <w:color w:val="000000"/>
-          <w:sz w:val="20"/>
-          <w:szCs w:val="20"/>
-        </w:rPr>
-        <w:t xml:space="preserve"> </w:t>
-      </w:r>
-      <w:r>
-        <w:rPr>
-          <w:rFonts w:ascii="Times New Roman" w:eastAsia="Times New Roman" w:hAnsi="Times New Roman" w:cs="Times New Roman"/>
-          <w:sz w:val="20"/>
-          <w:szCs w:val="20"/>
-        </w:rPr>
-        <w:t>patching</w:t>
-      </w:r>
-      <w:r>
-        <w:rPr>
-          <w:rFonts w:ascii="Times New Roman" w:eastAsia="Times New Roman" w:hAnsi="Times New Roman" w:cs="Times New Roman"/>
-          <w:color w:val="000000"/>
-          <w:sz w:val="20"/>
-          <w:szCs w:val="20"/>
-        </w:rPr>
-        <w:t xml:space="preserve"> 60+ security vulnerabilities</w:t>
+          <w:iCs/>
+          <w:color w:val="000000"/>
+          <w:sz w:val="20"/>
+          <w:szCs w:val="20"/>
+        </w:rPr>
+        <w:t>Redux</w:t>
+      </w:r>
+      <w:r>
+        <w:rPr>
+          <w:rFonts w:ascii="Times New Roman" w:eastAsia="Times New Roman" w:hAnsi="Times New Roman" w:cs="Times New Roman"/>
+          <w:color w:val="000000"/>
+          <w:sz w:val="20"/>
+          <w:szCs w:val="20"/>
+        </w:rPr>
+        <w:t>, React.js, and Djang</w:t>
+      </w:r>
+      <w:r>
+        <w:rPr>
+          <w:rFonts w:ascii="Times New Roman" w:eastAsia="Times New Roman" w:hAnsi="Times New Roman" w:cs="Times New Roman"/>
+          <w:color w:val="000000"/>
+          <w:sz w:val="20"/>
+          <w:szCs w:val="20"/>
+        </w:rPr>
+        <w:t xml:space="preserve">o, which enhanced </w:t>
+      </w:r>
+      <w:r>
+        <w:rPr>
+          <w:rFonts w:ascii="Times New Roman" w:eastAsia="Times New Roman" w:hAnsi="Times New Roman" w:cs="Times New Roman"/>
+          <w:color w:val="000000"/>
+          <w:sz w:val="20"/>
+          <w:szCs w:val="20"/>
+        </w:rPr>
+        <w:t xml:space="preserve">cluster </w:t>
+      </w:r>
+      <w:r>
+        <w:rPr>
+          <w:rFonts w:ascii="Times New Roman" w:eastAsia="Times New Roman" w:hAnsi="Times New Roman" w:cs="Times New Roman"/>
+          <w:color w:val="000000"/>
+          <w:sz w:val="20"/>
+          <w:szCs w:val="20"/>
+        </w:rPr>
+        <w:t>alerting</w:t>
+      </w:r>
+      <w:r>
+        <w:rPr>
+          <w:rFonts w:ascii="Times New Roman" w:eastAsia="Times New Roman" w:hAnsi="Times New Roman" w:cs="Times New Roman"/>
+          <w:color w:val="000000"/>
+          <w:sz w:val="20"/>
+          <w:szCs w:val="20"/>
+        </w:rPr>
+        <w:t xml:space="preserve"> mechanism</w:t>
+      </w:r>
+      <w:r>
+        <w:rPr>
+          <w:rFonts w:ascii="Times New Roman" w:eastAsia="Times New Roman" w:hAnsi="Times New Roman" w:cs="Times New Roman"/>
+          <w:color w:val="000000"/>
+          <w:sz w:val="20"/>
+          <w:szCs w:val="20"/>
+        </w:rPr>
+        <w:t xml:space="preserve"> and visualized factors that impact service availability</w:t>
+      </w:r>
+      <w:r>
+        <w:rPr>
+          <w:rFonts w:ascii="Times New Roman" w:eastAsia="Times New Roman" w:hAnsi="Times New Roman" w:cs="Times New Roman"/>
+          <w:color w:val="000000"/>
+          <w:sz w:val="20"/>
+          <w:szCs w:val="20"/>
+        </w:rPr>
+        <w:t xml:space="preserve">, </w:t>
+      </w:r>
+      <w:r>
+        <w:rPr>
+          <w:rFonts w:ascii="Times New Roman" w:eastAsia="Times New Roman" w:hAnsi="Times New Roman" w:cs="Times New Roman"/>
+          <w:color w:val="000000"/>
+          <w:sz w:val="20"/>
+          <w:szCs w:val="20"/>
+        </w:rPr>
+        <w:t>cutting</w:t>
+      </w:r>
+      <w:r>
+        <w:rPr>
+          <w:rFonts w:ascii="Times New Roman" w:eastAsia="Times New Roman" w:hAnsi="Times New Roman" w:cs="Times New Roman"/>
+          <w:color w:val="000000"/>
+          <w:sz w:val="20"/>
+          <w:szCs w:val="20"/>
+        </w:rPr>
+        <w:t xml:space="preserve"> crisis response time by 25%</w:t>
       </w:r>
     </w:p>
     <w:p>
@@ -1192,129 +1484,46 @@
       <w:r>
         <w:rPr>
           <w:rFonts w:ascii="Times New Roman" w:eastAsia="Times New Roman" w:hAnsi="Times New Roman" w:cs="Times New Roman"/>
-          <w:color w:val="000000"/>
-          <w:sz w:val="20"/>
-          <w:szCs w:val="20"/>
-        </w:rPr>
-        <w:t xml:space="preserve">Orchestrated an intuitive UI with auto-filling for over 85% of the fields to streamline </w:t>
-      </w:r>
-      <w:r>
-        <w:rPr>
-          <w:rFonts w:ascii="Times New Roman" w:eastAsia="Times New Roman" w:hAnsi="Times New Roman" w:cs="Times New Roman"/>
-          <w:sz w:val="20"/>
-          <w:szCs w:val="20"/>
-        </w:rPr>
-        <w:t xml:space="preserve">the </w:t>
+          <w:bCs/>
+          <w:color w:val="000000"/>
+          <w:sz w:val="20"/>
+          <w:szCs w:val="20"/>
+        </w:rPr>
+        <w:t xml:space="preserve">Upgraded eBay’s KeyHub from </w:t>
       </w:r>
       <w:r>
         <w:rPr>
           <w:rFonts w:ascii="Times New Roman" w:eastAsia="Times New Roman" w:hAnsi="Times New Roman" w:cs="Times New Roman"/>
           <w:b/>
           <w:i/>
-          <w:color w:val="000000"/>
-          <w:sz w:val="20"/>
-          <w:szCs w:val="20"/>
-        </w:rPr>
-        <w:t>L7 rule</w:t>
-      </w:r>
-      <w:r>
-        <w:rPr>
-          <w:rFonts w:ascii="Times New Roman" w:eastAsia="Times New Roman" w:hAnsi="Times New Roman" w:cs="Times New Roman"/>
-          <w:color w:val="000000"/>
-          <w:sz w:val="20"/>
-          <w:szCs w:val="20"/>
-        </w:rPr>
-        <w:t xml:space="preserve"> configuring process for eBay’s </w:t>
+          <w:iCs/>
+          <w:color w:val="000000"/>
+          <w:sz w:val="20"/>
+          <w:szCs w:val="20"/>
+        </w:rPr>
+        <w:t>Vue2</w:t>
+      </w:r>
+      <w:r>
+        <w:rPr>
+          <w:rFonts w:ascii="Times New Roman" w:eastAsia="Times New Roman" w:hAnsi="Times New Roman" w:cs="Times New Roman"/>
+          <w:bCs/>
+          <w:color w:val="000000"/>
+          <w:sz w:val="20"/>
+          <w:szCs w:val="20"/>
+        </w:rPr>
+        <w:t xml:space="preserve"> to </w:t>
       </w:r>
       <w:r>
         <w:rPr>
           <w:rFonts w:ascii="Times New Roman" w:eastAsia="Times New Roman" w:hAnsi="Times New Roman" w:cs="Times New Roman"/>
           <w:b/>
           <w:i/>
-          <w:color w:val="000000"/>
-          <w:sz w:val="20"/>
-          <w:szCs w:val="20"/>
-        </w:rPr>
-        <w:t>Kubernetes (K8s)</w:t>
-      </w:r>
-      <w:r>
-        <w:rPr>
-          <w:rFonts w:ascii="Times New Roman" w:eastAsia="Times New Roman" w:hAnsi="Times New Roman" w:cs="Times New Roman"/>
-          <w:color w:val="000000"/>
-          <w:sz w:val="20"/>
-          <w:szCs w:val="20"/>
-        </w:rPr>
-        <w:t xml:space="preserve"> clusters, increasing efficiency by more than 70% and </w:t>
-      </w:r>
-      <w:r>
-        <w:rPr>
-          <w:rFonts w:ascii="Times New Roman" w:eastAsia="Times New Roman" w:hAnsi="Times New Roman" w:cs="Times New Roman"/>
-          <w:sz w:val="20"/>
-          <w:szCs w:val="20"/>
-        </w:rPr>
-        <w:t>minimizing</w:t>
-      </w:r>
-      <w:r>
-        <w:rPr>
-          <w:rFonts w:ascii="Times New Roman" w:eastAsia="Times New Roman" w:hAnsi="Times New Roman" w:cs="Times New Roman"/>
-          <w:color w:val="000000"/>
-          <w:sz w:val="20"/>
-          <w:szCs w:val="20"/>
-        </w:rPr>
-        <w:t xml:space="preserve"> potential human errors in the loop</w:t>
-      </w:r>
-    </w:p>
-    <w:p>
-      <w:pPr>
-        <w:pBdr>
-          <w:top w:val="nil"/>
-          <w:left w:val="nil"/>
-          <w:bottom w:val="nil"/>
-          <w:right w:val="nil"/>
-          <w:between w:val="nil"/>
-        </w:pBdr>
-        <w:tabs>
-          <w:tab w:val="right" w:pos="10800"/>
-        </w:tabs>
-        <w:spacing w:after="0" w:line="254" w:lineRule="auto"/>
-        <w:rPr>
-          <w:rFonts w:ascii="Times New Roman" w:eastAsia="Times New Roman" w:hAnsi="Times New Roman" w:cs="Times New Roman"/>
-          <w:b/>
-          <w:sz w:val="8"/>
-          <w:szCs w:val="8"/>
-        </w:rPr>
-      </w:pPr>
-    </w:p>
-    <w:p>
-      <w:pPr>
-        <w:pBdr>
-          <w:top w:val="nil"/>
-          <w:left w:val="nil"/>
-          <w:bottom w:val="nil"/>
-          <w:right w:val="nil"/>
-          <w:between w:val="nil"/>
-        </w:pBdr>
-        <w:tabs>
-          <w:tab w:val="right" w:pos="10800"/>
-        </w:tabs>
-        <w:spacing w:after="0" w:line="254" w:lineRule="auto"/>
-        <w:rPr>
-          <w:rFonts w:ascii="Times New Roman" w:eastAsia="Times New Roman" w:hAnsi="Times New Roman" w:cs="Times New Roman"/>
-          <w:b/>
-          <w:color w:val="000000"/>
-          <w:sz w:val="20"/>
-          <w:szCs w:val="20"/>
-        </w:rPr>
-      </w:pPr>
-      <w:r>
-        <w:rPr>
-          <w:rFonts w:ascii="Times New Roman" w:eastAsia="Times New Roman" w:hAnsi="Times New Roman" w:cs="Times New Roman"/>
-          <w:b/>
-          <w:color w:val="000000"/>
-          <w:sz w:val="20"/>
-          <w:szCs w:val="20"/>
-        </w:rPr>
-        <w:t xml:space="preserve">Kaizntree Co., </w:t>
+          <w:iCs/>
+          <w:color w:val="000000"/>
+          <w:sz w:val="20"/>
+          <w:szCs w:val="20"/>
+        </w:rPr>
+        <w:t>React</w:t>
       </w:r>
       <w:r>
         <w:rPr>
@@ -1324,43 +1533,119 @@
           <w:sz w:val="20"/>
           <w:szCs w:val="20"/>
         </w:rPr>
-        <w:t xml:space="preserve">Full-stack </w:t>
-      </w:r>
-      <w:r>
-        <w:rPr>
-          <w:rFonts w:ascii="Times New Roman" w:eastAsia="Times New Roman" w:hAnsi="Times New Roman" w:cs="Times New Roman"/>
-          <w:sz w:val="20"/>
-          <w:szCs w:val="20"/>
-        </w:rPr>
-        <w:t>Software Engineer</w:t>
-      </w:r>
-      <w:r>
-        <w:rPr>
-          <w:rFonts w:ascii="Times New Roman" w:eastAsia="Times New Roman" w:hAnsi="Times New Roman" w:cs="Times New Roman"/>
-          <w:sz w:val="20"/>
-          <w:szCs w:val="20"/>
-        </w:rPr>
-        <w:t>, (</w:t>
-      </w:r>
-      <w:r>
-        <w:rPr>
-          <w:rFonts w:ascii="Times New Roman" w:eastAsia="Times New Roman" w:hAnsi="Times New Roman" w:cs="Times New Roman"/>
-          <w:color w:val="000000"/>
-          <w:sz w:val="20"/>
-          <w:szCs w:val="20"/>
-        </w:rPr>
-        <w:t>New York, NY and Remote)</w:t>
-      </w:r>
-      <w:r>
-        <w:rPr>
-          <w:rFonts w:ascii="Times New Roman" w:eastAsia="Times New Roman" w:hAnsi="Times New Roman" w:cs="Times New Roman"/>
-          <w:b/>
-          <w:color w:val="000000"/>
-          <w:sz w:val="20"/>
-          <w:szCs w:val="20"/>
-        </w:rPr>
-        <w:tab/>
-        <w:t>Sept. 2021 – Feb. 2024</w:t>
+        <w:t xml:space="preserve"> and integrated it into eBay’s Cloud Console using TypeScript, </w:t>
+      </w:r>
+      <w:r>
+        <w:rPr>
+          <w:rFonts w:ascii="Times New Roman" w:eastAsia="Times New Roman" w:hAnsi="Times New Roman" w:cs="Times New Roman"/>
+          <w:bCs/>
+          <w:color w:val="000000"/>
+          <w:sz w:val="20"/>
+          <w:szCs w:val="20"/>
+        </w:rPr>
+        <w:t xml:space="preserve">Redux, and </w:t>
+      </w:r>
+      <w:r>
+        <w:rPr>
+          <w:rFonts w:ascii="Times New Roman" w:eastAsia="Times New Roman" w:hAnsi="Times New Roman" w:cs="Times New Roman" w:hint="eastAsia"/>
+          <w:bCs/>
+          <w:color w:val="000000"/>
+          <w:sz w:val="20"/>
+          <w:szCs w:val="20"/>
+        </w:rPr>
+        <w:t>J</w:t>
+      </w:r>
+      <w:r>
+        <w:rPr>
+          <w:rFonts w:ascii="Times New Roman" w:eastAsia="Times New Roman" w:hAnsi="Times New Roman" w:cs="Times New Roman"/>
+          <w:bCs/>
+          <w:color w:val="000000"/>
+          <w:sz w:val="20"/>
+          <w:szCs w:val="20"/>
+        </w:rPr>
+        <w:t>S-Pl</w:t>
+      </w:r>
+      <w:r>
+        <w:rPr>
+          <w:rFonts w:ascii="Times New Roman" w:eastAsia="Times New Roman" w:hAnsi="Times New Roman" w:cs="Times New Roman"/>
+          <w:bCs/>
+          <w:color w:val="000000"/>
+          <w:sz w:val="20"/>
+          <w:szCs w:val="20"/>
+        </w:rPr>
+        <w:t>ugin</w:t>
+      </w:r>
+      <w:r>
+        <w:rPr>
+          <w:rFonts w:ascii="Times New Roman" w:eastAsia="Times New Roman" w:hAnsi="Times New Roman" w:cs="Times New Roman"/>
+          <w:bCs/>
+          <w:color w:val="000000"/>
+          <w:sz w:val="20"/>
+          <w:szCs w:val="20"/>
+        </w:rPr>
+        <w:t xml:space="preserve">, </w:t>
+      </w:r>
+      <w:r>
+        <w:rPr>
+          <w:rFonts w:ascii="Times New Roman" w:eastAsia="Times New Roman" w:hAnsi="Times New Roman" w:cs="Times New Roman"/>
+          <w:bCs/>
+          <w:color w:val="000000"/>
+          <w:sz w:val="20"/>
+          <w:szCs w:val="20"/>
+        </w:rPr>
+        <w:t>updating it to</w:t>
+      </w:r>
+      <w:r>
+        <w:rPr>
+          <w:rFonts w:ascii="Times New Roman" w:eastAsia="Times New Roman" w:hAnsi="Times New Roman" w:cs="Times New Roman"/>
+          <w:bCs/>
+          <w:color w:val="000000"/>
+          <w:sz w:val="20"/>
+          <w:szCs w:val="20"/>
+        </w:rPr>
+        <w:t xml:space="preserve"> the latest </w:t>
+      </w:r>
+      <w:r>
+        <w:rPr>
+          <w:rFonts w:ascii="Times New Roman" w:eastAsia="Times New Roman" w:hAnsi="Times New Roman" w:cs="Times New Roman"/>
+          <w:b/>
+          <w:i/>
+          <w:iCs/>
+          <w:color w:val="000000"/>
+          <w:sz w:val="20"/>
+          <w:szCs w:val="20"/>
+        </w:rPr>
+        <w:t>OpenPGP</w:t>
+      </w:r>
+      <w:r>
+        <w:rPr>
+          <w:rFonts w:ascii="Times New Roman" w:eastAsia="Times New Roman" w:hAnsi="Times New Roman" w:cs="Times New Roman"/>
+          <w:bCs/>
+          <w:color w:val="000000"/>
+          <w:sz w:val="20"/>
+          <w:szCs w:val="20"/>
+        </w:rPr>
+        <w:t xml:space="preserve"> standard </w:t>
+      </w:r>
+      <w:r>
+        <w:rPr>
+          <w:rFonts w:ascii="Times New Roman" w:eastAsia="Times New Roman" w:hAnsi="Times New Roman" w:cs="Times New Roman"/>
+          <w:bCs/>
+          <w:color w:val="000000"/>
+          <w:sz w:val="20"/>
+          <w:szCs w:val="20"/>
+        </w:rPr>
+        <w:t>to ensure</w:t>
+      </w:r>
+      <w:r>
+        <w:rPr>
+          <w:rFonts w:ascii="Times New Roman" w:eastAsia="Times New Roman" w:hAnsi="Times New Roman" w:cs="Times New Roman"/>
+          <w:bCs/>
+          <w:color w:val="000000"/>
+          <w:sz w:val="20"/>
+          <w:szCs w:val="20"/>
+        </w:rPr>
+        <w:t xml:space="preserve"> secure password exchange for over 100 infra engineers</w:t>
       </w:r>
     </w:p>
     <w:p>
@@ -1396,123 +1681,128 @@
           <w:sz w:val="20"/>
           <w:szCs w:val="20"/>
         </w:rPr>
-        <w:t xml:space="preserve">Built a one-stop management solution for small businesses using </w:t>
-      </w:r>
-      <w:r>
-        <w:rPr>
-          <w:rFonts w:ascii="Times New Roman" w:eastAsia="Times New Roman" w:hAnsi="Times New Roman" w:cs="Times New Roman"/>
-          <w:b/>
+        <w:t xml:space="preserve">Developed an intuitive interface that automates over 85% of config entries for L7 rule configuration on eBay’s </w:t>
+      </w:r>
+      <w:r>
+        <w:rPr>
+          <w:rFonts w:ascii="Times New Roman" w:eastAsia="Times New Roman" w:hAnsi="Times New Roman" w:cs="Times New Roman"/>
+          <w:b/>
+          <w:bCs/>
           <w:i/>
-          <w:color w:val="000000"/>
-          <w:sz w:val="20"/>
-          <w:szCs w:val="20"/>
-        </w:rPr>
-        <w:t>Vue.js</w:t>
-      </w:r>
-      <w:r>
-        <w:rPr>
-          <w:rFonts w:ascii="Times New Roman" w:eastAsia="Times New Roman" w:hAnsi="Times New Roman" w:cs="Times New Roman"/>
-          <w:i/>
-          <w:color w:val="000000"/>
-          <w:sz w:val="20"/>
-          <w:szCs w:val="20"/>
-        </w:rPr>
-        <w:t xml:space="preserve">, </w:t>
-      </w:r>
-      <w:r>
-        <w:rPr>
-          <w:rFonts w:ascii="Times New Roman" w:eastAsia="Times New Roman" w:hAnsi="Times New Roman" w:cs="Times New Roman"/>
-          <w:b/>
-          <w:i/>
-          <w:color w:val="000000"/>
-          <w:sz w:val="20"/>
-          <w:szCs w:val="20"/>
-        </w:rPr>
-        <w:t>Django REST framework</w:t>
-      </w:r>
-      <w:r>
-        <w:rPr>
-          <w:rFonts w:ascii="Times New Roman" w:eastAsia="Times New Roman" w:hAnsi="Times New Roman" w:cs="Times New Roman"/>
-          <w:i/>
-          <w:color w:val="000000"/>
-          <w:sz w:val="20"/>
-          <w:szCs w:val="20"/>
-        </w:rPr>
-        <w:t xml:space="preserve">, </w:t>
-      </w:r>
-      <w:r>
-        <w:rPr>
-          <w:rFonts w:ascii="Times New Roman" w:eastAsia="Times New Roman" w:hAnsi="Times New Roman" w:cs="Times New Roman"/>
-          <w:color w:val="000000"/>
-          <w:sz w:val="20"/>
-          <w:szCs w:val="20"/>
-        </w:rPr>
-        <w:t>and</w:t>
-      </w:r>
-      <w:r>
-        <w:rPr>
-          <w:rFonts w:ascii="Times New Roman" w:eastAsia="Times New Roman" w:hAnsi="Times New Roman" w:cs="Times New Roman"/>
-          <w:i/>
-          <w:color w:val="000000"/>
-          <w:sz w:val="20"/>
-          <w:szCs w:val="20"/>
-        </w:rPr>
-        <w:t xml:space="preserve"> </w:t>
-      </w:r>
-      <w:r>
-        <w:rPr>
-          <w:rFonts w:ascii="Times New Roman" w:eastAsia="Times New Roman" w:hAnsi="Times New Roman" w:cs="Times New Roman"/>
-          <w:b/>
-          <w:i/>
-          <w:color w:val="000000"/>
-          <w:sz w:val="20"/>
-          <w:szCs w:val="20"/>
-        </w:rPr>
-        <w:t>PostgreSQL</w:t>
-      </w:r>
-      <w:r>
-        <w:rPr>
-          <w:rFonts w:ascii="Times New Roman" w:eastAsia="Times New Roman" w:hAnsi="Times New Roman" w:cs="Times New Roman"/>
-          <w:color w:val="000000"/>
-          <w:sz w:val="20"/>
-          <w:szCs w:val="20"/>
-        </w:rPr>
-        <w:t xml:space="preserve">, </w:t>
-      </w:r>
-      <w:r>
-        <w:rPr>
-          <w:rFonts w:ascii="Times New Roman" w:eastAsia="Times New Roman" w:hAnsi="Times New Roman" w:cs="Times New Roman"/>
-          <w:sz w:val="20"/>
-          <w:szCs w:val="20"/>
-        </w:rPr>
-        <w:t>earning</w:t>
-      </w:r>
-      <w:r>
-        <w:rPr>
-          <w:rFonts w:ascii="Times New Roman" w:eastAsia="Times New Roman" w:hAnsi="Times New Roman" w:cs="Times New Roman"/>
-          <w:color w:val="000000"/>
-          <w:sz w:val="20"/>
-          <w:szCs w:val="20"/>
-        </w:rPr>
-        <w:t xml:space="preserve"> </w:t>
-      </w:r>
-      <w:r>
-        <w:rPr>
-          <w:rFonts w:ascii="Times New Roman" w:eastAsia="Times New Roman" w:hAnsi="Times New Roman" w:cs="Times New Roman"/>
-          <w:color w:val="000000"/>
-          <w:sz w:val="20"/>
-          <w:szCs w:val="20"/>
-        </w:rPr>
-        <w:t xml:space="preserve">the trust of </w:t>
-      </w:r>
-      <w:r>
-        <w:rPr>
-          <w:rFonts w:ascii="Times New Roman" w:eastAsia="Times New Roman" w:hAnsi="Times New Roman" w:cs="Times New Roman"/>
-          <w:color w:val="000000"/>
-          <w:sz w:val="20"/>
-          <w:szCs w:val="20"/>
-        </w:rPr>
-        <w:t>customers by reducing their time spent on management tasks from 15 to just 2 hours per week</w:t>
+          <w:iCs/>
+          <w:color w:val="000000"/>
+          <w:sz w:val="20"/>
+          <w:szCs w:val="20"/>
+        </w:rPr>
+        <w:t>Kubernetes</w:t>
+      </w:r>
+      <w:r>
+        <w:rPr>
+          <w:rFonts w:ascii="Times New Roman" w:eastAsia="Times New Roman" w:hAnsi="Times New Roman" w:cs="Times New Roman"/>
+          <w:color w:val="000000"/>
+          <w:sz w:val="20"/>
+          <w:szCs w:val="20"/>
+        </w:rPr>
+        <w:t xml:space="preserve"> clusters—load balancing rules at the application layer—increasing efficiency by over 70% and minimizing human errors</w:t>
+      </w:r>
+    </w:p>
+    <w:p>
+      <w:pPr>
+        <w:pBdr>
+          <w:top w:val="nil"/>
+          <w:left w:val="nil"/>
+          <w:bottom w:val="nil"/>
+          <w:right w:val="nil"/>
+          <w:between w:val="nil"/>
+        </w:pBdr>
+        <w:tabs>
+          <w:tab w:val="right" w:pos="10800"/>
+        </w:tabs>
+        <w:spacing w:after="0" w:line="254" w:lineRule="auto"/>
+        <w:rPr>
+          <w:rFonts w:ascii="Times New Roman" w:eastAsia="Times New Roman" w:hAnsi="Times New Roman" w:cs="Times New Roman"/>
+          <w:b/>
+          <w:sz w:val="3"/>
+          <w:szCs w:val="3"/>
+        </w:rPr>
+      </w:pPr>
+    </w:p>
+    <w:p>
+      <w:pPr>
+        <w:pBdr>
+          <w:top w:val="nil"/>
+          <w:left w:val="nil"/>
+          <w:bottom w:val="nil"/>
+          <w:right w:val="nil"/>
+          <w:between w:val="nil"/>
+        </w:pBdr>
+        <w:tabs>
+          <w:tab w:val="right" w:pos="10800"/>
+        </w:tabs>
+        <w:spacing w:after="0" w:line="254" w:lineRule="auto"/>
+        <w:rPr>
+          <w:rFonts w:ascii="Times New Roman" w:eastAsia="Times New Roman" w:hAnsi="Times New Roman" w:cs="Times New Roman"/>
+          <w:b/>
+          <w:color w:val="000000"/>
+          <w:sz w:val="20"/>
+          <w:szCs w:val="20"/>
+        </w:rPr>
+      </w:pPr>
+      <w:r>
+        <w:rPr>
+          <w:rFonts w:ascii="Times New Roman" w:eastAsia="Times New Roman" w:hAnsi="Times New Roman" w:cs="Times New Roman"/>
+          <w:b/>
+          <w:color w:val="000000"/>
+          <w:sz w:val="20"/>
+          <w:szCs w:val="20"/>
+        </w:rPr>
+        <w:t xml:space="preserve">Kaizntree Co., </w:t>
+      </w:r>
+      <w:r>
+        <w:rPr>
+          <w:rFonts w:ascii="Times New Roman" w:eastAsia="Times New Roman" w:hAnsi="Times New Roman" w:cs="Times New Roman"/>
+          <w:bCs/>
+          <w:color w:val="000000"/>
+          <w:sz w:val="20"/>
+          <w:szCs w:val="20"/>
+        </w:rPr>
+        <w:t xml:space="preserve">Full-stack </w:t>
+      </w:r>
+      <w:r>
+        <w:rPr>
+          <w:rFonts w:ascii="Times New Roman" w:eastAsia="Times New Roman" w:hAnsi="Times New Roman" w:cs="Times New Roman"/>
+          <w:sz w:val="20"/>
+          <w:szCs w:val="20"/>
+        </w:rPr>
+        <w:t>Software Engineer</w:t>
+      </w:r>
+      <w:r>
+        <w:rPr>
+          <w:rFonts w:ascii="Times New Roman" w:eastAsia="Times New Roman" w:hAnsi="Times New Roman" w:cs="Times New Roman"/>
+          <w:sz w:val="20"/>
+          <w:szCs w:val="20"/>
+        </w:rPr>
+        <w:t xml:space="preserve"> (</w:t>
+      </w:r>
+      <w:r>
+        <w:rPr>
+          <w:rFonts w:ascii="Times New Roman" w:eastAsia="Times New Roman" w:hAnsi="Times New Roman" w:cs="Times New Roman"/>
+          <w:color w:val="000000"/>
+          <w:sz w:val="20"/>
+          <w:szCs w:val="20"/>
+        </w:rPr>
+        <w:t>New York, NY and Remote)</w:t>
+      </w:r>
+      <w:r>
+        <w:rPr>
+          <w:rFonts w:ascii="Times New Roman" w:eastAsia="Times New Roman" w:hAnsi="Times New Roman" w:cs="Times New Roman"/>
+          <w:b/>
+          <w:color w:val="000000"/>
+          <w:sz w:val="20"/>
+          <w:szCs w:val="20"/>
+        </w:rPr>
+        <w:tab/>
+        <w:t>Sept. 2021 – Feb. 2024</w:t>
       </w:r>
     </w:p>
     <w:p>
@@ -1548,107 +1838,44 @@
           <w:sz w:val="20"/>
           <w:szCs w:val="20"/>
         </w:rPr>
-        <w:t xml:space="preserve">Collected and analyzed </w:t>
-      </w:r>
-      <w:r>
-        <w:rPr>
-          <w:rFonts w:ascii="Times New Roman" w:eastAsia="Times New Roman" w:hAnsi="Times New Roman" w:cs="Times New Roman"/>
-          <w:color w:val="000000"/>
-          <w:sz w:val="20"/>
-          <w:szCs w:val="20"/>
-        </w:rPr>
-        <w:t>100</w:t>
-      </w:r>
-      <w:r>
-        <w:rPr>
-          <w:rFonts w:ascii="Times New Roman" w:eastAsia="Times New Roman" w:hAnsi="Times New Roman" w:cs="Times New Roman"/>
-          <w:color w:val="000000"/>
-          <w:sz w:val="20"/>
-          <w:szCs w:val="20"/>
-        </w:rPr>
-        <w:t xml:space="preserve">+ user feedback and adopted </w:t>
-      </w:r>
-      <w:r>
-        <w:rPr>
-          <w:rFonts w:ascii="Times New Roman" w:eastAsia="Times New Roman" w:hAnsi="Times New Roman" w:cs="Times New Roman"/>
-          <w:b/>
-          <w:bCs/>
+        <w:t xml:space="preserve">Built a one-stop management solution for small businesses using </w:t>
+      </w:r>
+      <w:r>
+        <w:rPr>
+          <w:rFonts w:ascii="Times New Roman" w:eastAsia="Times New Roman" w:hAnsi="Times New Roman" w:cs="Times New Roman"/>
+          <w:b/>
           <w:i/>
-          <w:iCs/>
-          <w:color w:val="000000"/>
-          <w:sz w:val="20"/>
-          <w:szCs w:val="20"/>
-        </w:rPr>
-        <w:t xml:space="preserve">Scrum Development, </w:t>
-      </w:r>
-      <w:r>
-        <w:rPr>
-          <w:rFonts w:ascii="Times New Roman" w:eastAsia="Times New Roman" w:hAnsi="Times New Roman" w:cs="Times New Roman"/>
-          <w:b/>
-          <w:bCs/>
+          <w:color w:val="000000"/>
+          <w:sz w:val="20"/>
+          <w:szCs w:val="20"/>
+        </w:rPr>
+        <w:t>Vue</w:t>
+      </w:r>
+      <w:r>
+        <w:rPr>
+          <w:rFonts w:ascii="Times New Roman" w:eastAsia="Times New Roman" w:hAnsi="Times New Roman" w:cs="Times New Roman"/>
           <w:i/>
-          <w:iCs/>
-          <w:color w:val="000000"/>
-          <w:sz w:val="20"/>
-          <w:szCs w:val="20"/>
-        </w:rPr>
-        <w:t>Travis</w:t>
-      </w:r>
-      <w:r>
-        <w:rPr>
-          <w:rFonts w:ascii="Times New Roman" w:eastAsia="Times New Roman" w:hAnsi="Times New Roman" w:cs="Times New Roman"/>
-          <w:b/>
-          <w:bCs/>
+          <w:color w:val="000000"/>
+          <w:sz w:val="20"/>
+          <w:szCs w:val="20"/>
+        </w:rPr>
+        <w:t xml:space="preserve">, </w:t>
+      </w:r>
+      <w:r>
+        <w:rPr>
+          <w:rFonts w:ascii="Times New Roman" w:eastAsia="Times New Roman" w:hAnsi="Times New Roman" w:cs="Times New Roman"/>
+          <w:b/>
           <w:i/>
-          <w:iCs/>
-          <w:color w:val="000000"/>
-          <w:sz w:val="20"/>
-          <w:szCs w:val="20"/>
-        </w:rPr>
-        <w:t xml:space="preserve"> CI/CD</w:t>
-      </w:r>
-      <w:r>
-        <w:rPr>
-          <w:rFonts w:ascii="Times New Roman" w:eastAsia="Times New Roman" w:hAnsi="Times New Roman" w:cs="Times New Roman"/>
-          <w:color w:val="000000"/>
-          <w:sz w:val="20"/>
-          <w:szCs w:val="20"/>
-        </w:rPr>
-        <w:t xml:space="preserve"> with </w:t>
-      </w:r>
-      <w:r>
-        <w:rPr>
-          <w:rFonts w:ascii="Times New Roman" w:eastAsia="Times New Roman" w:hAnsi="Times New Roman" w:cs="Times New Roman"/>
-          <w:b/>
-          <w:bCs/>
+          <w:color w:val="000000"/>
+          <w:sz w:val="20"/>
+          <w:szCs w:val="20"/>
+        </w:rPr>
+        <w:t>Django REST framework</w:t>
+      </w:r>
+      <w:r>
+        <w:rPr>
+          <w:rFonts w:ascii="Times New Roman" w:eastAsia="Times New Roman" w:hAnsi="Times New Roman" w:cs="Times New Roman"/>
           <w:i/>
-          <w:iCs/>
-          <w:color w:val="000000"/>
-          <w:sz w:val="20"/>
-          <w:szCs w:val="20"/>
-        </w:rPr>
-        <w:t>Heroku</w:t>
-      </w:r>
-      <w:r>
-        <w:rPr>
-          <w:rFonts w:ascii="Times New Roman" w:eastAsia="Times New Roman" w:hAnsi="Times New Roman" w:cs="Times New Roman"/>
-          <w:color w:val="000000"/>
-          <w:sz w:val="20"/>
-          <w:szCs w:val="20"/>
-        </w:rPr>
-        <w:t xml:space="preserve"> to minimize friction throughout the </w:t>
-      </w:r>
-      <w:r>
-        <w:rPr>
-          <w:rFonts w:ascii="Times New Roman" w:eastAsia="Times New Roman" w:hAnsi="Times New Roman" w:cs="Times New Roman"/>
-          <w:sz w:val="20"/>
-          <w:szCs w:val="20"/>
-        </w:rPr>
-        <w:t>software development lifecycle (SDLC)</w:t>
-      </w:r>
-      <w:r>
-        <w:rPr>
-          <w:rFonts w:ascii="Times New Roman" w:eastAsia="Times New Roman" w:hAnsi="Times New Roman" w:cs="Times New Roman"/>
           <w:color w:val="000000"/>
           <w:sz w:val="20"/>
           <w:szCs w:val="20"/>
@@ -1658,28 +1885,95 @@
       <w:r>
         <w:rPr>
           <w:rFonts w:ascii="Times New Roman" w:eastAsia="Times New Roman" w:hAnsi="Times New Roman" w:cs="Times New Roman"/>
-          <w:sz w:val="20"/>
-          <w:szCs w:val="20"/>
-        </w:rPr>
-        <w:t>enabling</w:t>
-      </w:r>
-      <w:r>
-        <w:rPr>
-          <w:rFonts w:ascii="Times New Roman" w:eastAsia="Times New Roman" w:hAnsi="Times New Roman" w:cs="Times New Roman"/>
-          <w:color w:val="000000"/>
-          <w:sz w:val="20"/>
-          <w:szCs w:val="20"/>
-        </w:rPr>
-        <w:t xml:space="preserve"> Kaizntree to address platform BUGs </w:t>
-      </w:r>
-      <w:r>
-        <w:rPr>
-          <w:rFonts w:ascii="Times New Roman" w:eastAsia="Times New Roman" w:hAnsi="Times New Roman" w:cs="Times New Roman"/>
-          <w:color w:val="000000"/>
-          <w:sz w:val="20"/>
-          <w:szCs w:val="20"/>
-        </w:rPr>
-        <w:t>40% faster</w:t>
+          <w:color w:val="000000"/>
+          <w:sz w:val="20"/>
+          <w:szCs w:val="20"/>
+        </w:rPr>
+        <w:t>and</w:t>
+      </w:r>
+      <w:r>
+        <w:rPr>
+          <w:rFonts w:ascii="Times New Roman" w:eastAsia="Times New Roman" w:hAnsi="Times New Roman" w:cs="Times New Roman"/>
+          <w:i/>
+          <w:color w:val="000000"/>
+          <w:sz w:val="20"/>
+          <w:szCs w:val="20"/>
+        </w:rPr>
+        <w:t xml:space="preserve"> </w:t>
+      </w:r>
+      <w:r>
+        <w:rPr>
+          <w:rFonts w:ascii="Times New Roman" w:eastAsia="Times New Roman" w:hAnsi="Times New Roman" w:cs="Times New Roman"/>
+          <w:b/>
+          <w:i/>
+          <w:color w:val="000000"/>
+          <w:sz w:val="20"/>
+          <w:szCs w:val="20"/>
+        </w:rPr>
+        <w:t>PostgreSQL</w:t>
+      </w:r>
+      <w:r>
+        <w:rPr>
+          <w:rFonts w:ascii="Times New Roman" w:eastAsia="Times New Roman" w:hAnsi="Times New Roman" w:cs="Times New Roman"/>
+          <w:color w:val="000000"/>
+          <w:sz w:val="20"/>
+          <w:szCs w:val="20"/>
+        </w:rPr>
+        <w:t xml:space="preserve">, reducing </w:t>
+      </w:r>
+      <w:r>
+        <w:rPr>
+          <w:rFonts w:ascii="Times New Roman" w:eastAsia="Times New Roman" w:hAnsi="Times New Roman" w:cs="Times New Roman"/>
+          <w:color w:val="000000"/>
+          <w:sz w:val="20"/>
+          <w:szCs w:val="20"/>
+        </w:rPr>
+        <w:t>customers’</w:t>
+      </w:r>
+      <w:r>
+        <w:rPr>
+          <w:rFonts w:ascii="Times New Roman" w:eastAsia="Times New Roman" w:hAnsi="Times New Roman" w:cs="Times New Roman"/>
+          <w:color w:val="000000"/>
+          <w:sz w:val="20"/>
+          <w:szCs w:val="20"/>
+        </w:rPr>
+        <w:t xml:space="preserve"> time spent on </w:t>
+      </w:r>
+      <w:r>
+        <w:rPr>
+          <w:rFonts w:ascii="Times New Roman" w:eastAsia="Times New Roman" w:hAnsi="Times New Roman" w:cs="Times New Roman"/>
+          <w:color w:val="000000"/>
+          <w:sz w:val="20"/>
+          <w:szCs w:val="20"/>
+        </w:rPr>
+        <w:t>administrative</w:t>
+      </w:r>
+      <w:r>
+        <w:rPr>
+          <w:rFonts w:ascii="Times New Roman" w:eastAsia="Times New Roman" w:hAnsi="Times New Roman" w:cs="Times New Roman"/>
+          <w:color w:val="000000"/>
+          <w:sz w:val="20"/>
+          <w:szCs w:val="20"/>
+        </w:rPr>
+        <w:t xml:space="preserve"> tasks from 15 </w:t>
+      </w:r>
+      <w:r>
+        <w:rPr>
+          <w:rFonts w:ascii="Times New Roman" w:eastAsia="Times New Roman" w:hAnsi="Times New Roman" w:cs="Times New Roman"/>
+          <w:color w:val="000000"/>
+          <w:sz w:val="20"/>
+          <w:szCs w:val="20"/>
+        </w:rPr>
+        <w:t xml:space="preserve">hours average </w:t>
+      </w:r>
+      <w:r>
+        <w:rPr>
+          <w:rFonts w:ascii="Times New Roman" w:eastAsia="Times New Roman" w:hAnsi="Times New Roman" w:cs="Times New Roman"/>
+          <w:color w:val="000000"/>
+          <w:sz w:val="20"/>
+          <w:szCs w:val="20"/>
+        </w:rPr>
+        <w:t>to just 2 hours per week</w:t>
       </w:r>
     </w:p>
     <w:p>
@@ -1711,13 +2005,213 @@
       <w:r>
         <w:rPr>
           <w:rFonts w:ascii="Times New Roman" w:eastAsia="Times New Roman" w:hAnsi="Times New Roman" w:cs="Times New Roman"/>
+          <w:color w:val="000000"/>
+          <w:sz w:val="20"/>
+          <w:szCs w:val="20"/>
+        </w:rPr>
+        <w:t>Adopted</w:t>
+      </w:r>
+      <w:r>
+        <w:rPr>
+          <w:rFonts w:ascii="Times New Roman" w:eastAsia="Times New Roman" w:hAnsi="Times New Roman" w:cs="Times New Roman"/>
+          <w:color w:val="000000"/>
+          <w:sz w:val="20"/>
+          <w:szCs w:val="20"/>
+        </w:rPr>
+        <w:t xml:space="preserve"> </w:t>
+      </w:r>
+      <w:r>
+        <w:rPr>
+          <w:rFonts w:ascii="Times New Roman" w:eastAsia="Times New Roman" w:hAnsi="Times New Roman" w:cs="Times New Roman"/>
+          <w:b/>
+          <w:bCs/>
+          <w:i/>
+          <w:iCs/>
+          <w:color w:val="000000"/>
+          <w:sz w:val="20"/>
+          <w:szCs w:val="20"/>
+        </w:rPr>
+        <w:t xml:space="preserve">Scrum Development, </w:t>
+      </w:r>
+      <w:r>
+        <w:rPr>
+          <w:rFonts w:ascii="Times New Roman" w:eastAsia="Times New Roman" w:hAnsi="Times New Roman" w:cs="Times New Roman"/>
+          <w:b/>
+          <w:bCs/>
+          <w:i/>
+          <w:iCs/>
+          <w:color w:val="000000"/>
+          <w:sz w:val="20"/>
+          <w:szCs w:val="20"/>
+        </w:rPr>
+        <w:t>Travis</w:t>
+      </w:r>
+      <w:r>
+        <w:rPr>
+          <w:rFonts w:ascii="Times New Roman" w:eastAsia="Times New Roman" w:hAnsi="Times New Roman" w:cs="Times New Roman"/>
+          <w:b/>
+          <w:bCs/>
+          <w:i/>
+          <w:iCs/>
+          <w:color w:val="000000"/>
+          <w:sz w:val="20"/>
+          <w:szCs w:val="20"/>
+        </w:rPr>
+        <w:t xml:space="preserve"> CI/CD</w:t>
+      </w:r>
+      <w:r>
+        <w:rPr>
+          <w:rFonts w:ascii="Times New Roman" w:eastAsia="Times New Roman" w:hAnsi="Times New Roman" w:cs="Times New Roman"/>
+          <w:color w:val="000000"/>
+          <w:sz w:val="20"/>
+          <w:szCs w:val="20"/>
+        </w:rPr>
+        <w:t xml:space="preserve"> with </w:t>
+      </w:r>
+      <w:r>
+        <w:rPr>
+          <w:rFonts w:ascii="Times New Roman" w:eastAsia="Times New Roman" w:hAnsi="Times New Roman" w:cs="Times New Roman"/>
+          <w:b/>
+          <w:bCs/>
+          <w:i/>
+          <w:iCs/>
+          <w:color w:val="000000"/>
+          <w:sz w:val="20"/>
+          <w:szCs w:val="20"/>
+        </w:rPr>
+        <w:t xml:space="preserve">AWS </w:t>
+      </w:r>
+      <w:r>
+        <w:rPr>
+          <w:rFonts w:ascii="Times New Roman" w:eastAsia="Times New Roman" w:hAnsi="Times New Roman" w:cs="Times New Roman"/>
+          <w:color w:val="000000"/>
+          <w:sz w:val="20"/>
+          <w:szCs w:val="20"/>
+        </w:rPr>
+        <w:t xml:space="preserve">(later migrated to </w:t>
+      </w:r>
+      <w:r>
+        <w:rPr>
+          <w:rFonts w:ascii="Times New Roman" w:eastAsia="Times New Roman" w:hAnsi="Times New Roman" w:cs="Times New Roman"/>
+          <w:b/>
+          <w:bCs/>
+          <w:i/>
+          <w:iCs/>
+          <w:color w:val="000000"/>
+          <w:sz w:val="20"/>
+          <w:szCs w:val="20"/>
+        </w:rPr>
+        <w:t>Heroku</w:t>
+      </w:r>
+      <w:r>
+        <w:rPr>
+          <w:rFonts w:ascii="Times New Roman" w:eastAsia="Times New Roman" w:hAnsi="Times New Roman" w:cs="Times New Roman"/>
+          <w:color w:val="000000"/>
+          <w:sz w:val="20"/>
+          <w:szCs w:val="20"/>
+        </w:rPr>
+        <w:t>)</w:t>
+      </w:r>
+      <w:r>
+        <w:rPr>
+          <w:rFonts w:ascii="Times New Roman" w:eastAsia="Times New Roman" w:hAnsi="Times New Roman" w:cs="Times New Roman"/>
+          <w:color w:val="000000"/>
+          <w:sz w:val="20"/>
+          <w:szCs w:val="20"/>
+        </w:rPr>
+        <w:t xml:space="preserve"> to minimize friction throughout the </w:t>
+      </w:r>
+      <w:r>
+        <w:rPr>
+          <w:rFonts w:ascii="Times New Roman" w:eastAsia="Times New Roman" w:hAnsi="Times New Roman" w:cs="Times New Roman"/>
+          <w:sz w:val="20"/>
+          <w:szCs w:val="20"/>
+        </w:rPr>
+        <w:t>software development lifecycle (SDLC)</w:t>
+      </w:r>
+      <w:r>
+        <w:rPr>
+          <w:rFonts w:ascii="Times New Roman" w:eastAsia="Times New Roman" w:hAnsi="Times New Roman" w:cs="Times New Roman"/>
+          <w:color w:val="000000"/>
+          <w:sz w:val="20"/>
+          <w:szCs w:val="20"/>
+        </w:rPr>
+        <w:t xml:space="preserve">, </w:t>
+      </w:r>
+      <w:r>
+        <w:rPr>
+          <w:rFonts w:ascii="Times New Roman" w:eastAsia="Times New Roman" w:hAnsi="Times New Roman" w:cs="Times New Roman"/>
+          <w:sz w:val="20"/>
+          <w:szCs w:val="20"/>
+        </w:rPr>
+        <w:t>enabling</w:t>
+      </w:r>
+      <w:r>
+        <w:rPr>
+          <w:rFonts w:ascii="Times New Roman" w:eastAsia="Times New Roman" w:hAnsi="Times New Roman" w:cs="Times New Roman"/>
+          <w:color w:val="000000"/>
+          <w:sz w:val="20"/>
+          <w:szCs w:val="20"/>
+        </w:rPr>
+        <w:t xml:space="preserve"> Kaizntree to address BUGs </w:t>
+      </w:r>
+      <w:r>
+        <w:rPr>
+          <w:rFonts w:ascii="Times New Roman" w:eastAsia="Times New Roman" w:hAnsi="Times New Roman" w:cs="Times New Roman"/>
+          <w:color w:val="000000"/>
+          <w:sz w:val="20"/>
+          <w:szCs w:val="20"/>
+        </w:rPr>
+        <w:t>40% faster</w:t>
+      </w:r>
+    </w:p>
+    <w:p>
+      <w:pPr>
+        <w:numPr>
+          <w:ilvl w:val="0"/>
+          <w:numId w:val="2"/>
+        </w:numPr>
+        <w:pBdr>
+          <w:top w:val="nil"/>
+          <w:left w:val="nil"/>
+          <w:bottom w:val="nil"/>
+          <w:right w:val="nil"/>
+          <w:between w:val="nil"/>
+        </w:pBdr>
+        <w:tabs>
+          <w:tab w:val="right" w:pos="10800"/>
+        </w:tabs>
+        <w:spacing w:after="50" w:line="254" w:lineRule="auto"/>
+        <w:ind w:left="187" w:hanging="187"/>
+        <w:rPr>
+          <w:rFonts w:ascii="Times New Roman" w:eastAsia="Times New Roman" w:hAnsi="Times New Roman" w:cs="Times New Roman"/>
+          <w:b/>
+          <w:color w:val="000000"/>
+          <w:sz w:val="20"/>
+          <w:szCs w:val="20"/>
+        </w:rPr>
+      </w:pPr>
+      <w:r>
+        <w:rPr>
+          <w:rFonts w:ascii="Times New Roman" w:eastAsia="Times New Roman" w:hAnsi="Times New Roman" w:cs="Times New Roman"/>
           <w:bCs/>
           <w:iCs/>
           <w:color w:val="000000"/>
           <w:sz w:val="20"/>
           <w:szCs w:val="20"/>
         </w:rPr>
-        <w:t xml:space="preserve">Spearheaded the </w:t>
+        <w:t>Implemented</w:t>
+      </w:r>
+      <w:r>
+        <w:rPr>
+          <w:rFonts w:ascii="Times New Roman" w:eastAsia="Times New Roman" w:hAnsi="Times New Roman" w:cs="Times New Roman"/>
+          <w:bCs/>
+          <w:iCs/>
+          <w:color w:val="000000"/>
+          <w:sz w:val="20"/>
+          <w:szCs w:val="20"/>
+        </w:rPr>
+        <w:t xml:space="preserve"> the </w:t>
       </w:r>
       <w:r>
         <w:rPr>
@@ -1757,7 +2251,70 @@
           <w:sz w:val="20"/>
           <w:szCs w:val="20"/>
         </w:rPr>
-        <w:t xml:space="preserve"> (Shopify, Square, Etsy, and Xero) and automated stock &amp; order sync across platforms, putting an end to manual updates and stock inconsistency on different channels</w:t>
+        <w:t xml:space="preserve"> (Shopify, Square, Etsy, and Xero)</w:t>
+      </w:r>
+      <w:r>
+        <w:rPr>
+          <w:rFonts w:ascii="Times New Roman" w:eastAsia="Times New Roman" w:hAnsi="Times New Roman" w:cs="Times New Roman"/>
+          <w:color w:val="000000"/>
+          <w:sz w:val="20"/>
+          <w:szCs w:val="20"/>
+        </w:rPr>
+        <w:t>, enabling automatic</w:t>
+      </w:r>
+      <w:r>
+        <w:rPr>
+          <w:rFonts w:ascii="Times New Roman" w:eastAsia="Times New Roman" w:hAnsi="Times New Roman" w:cs="Times New Roman"/>
+          <w:color w:val="000000"/>
+          <w:sz w:val="20"/>
+          <w:szCs w:val="20"/>
+        </w:rPr>
+        <w:t xml:space="preserve"> </w:t>
+      </w:r>
+      <w:r>
+        <w:rPr>
+          <w:rFonts w:ascii="Times New Roman" w:eastAsia="Times New Roman" w:hAnsi="Times New Roman" w:cs="Times New Roman"/>
+          <w:color w:val="000000"/>
+          <w:sz w:val="20"/>
+          <w:szCs w:val="20"/>
+        </w:rPr>
+        <w:t xml:space="preserve">cross-platform </w:t>
+      </w:r>
+      <w:r>
+        <w:rPr>
+          <w:rFonts w:ascii="Times New Roman" w:eastAsia="Times New Roman" w:hAnsi="Times New Roman" w:cs="Times New Roman"/>
+          <w:color w:val="000000"/>
+          <w:sz w:val="20"/>
+          <w:szCs w:val="20"/>
+        </w:rPr>
+        <w:t>stock &amp; order sync</w:t>
+      </w:r>
+      <w:r>
+        <w:rPr>
+          <w:rFonts w:ascii="Times New Roman" w:eastAsia="Times New Roman" w:hAnsi="Times New Roman" w:cs="Times New Roman"/>
+          <w:color w:val="000000"/>
+          <w:sz w:val="20"/>
+          <w:szCs w:val="20"/>
+        </w:rPr>
+        <w:t>hronization</w:t>
+      </w:r>
+      <w:r>
+        <w:rPr>
+          <w:rFonts w:ascii="Times New Roman" w:eastAsia="Times New Roman" w:hAnsi="Times New Roman" w:cs="Times New Roman"/>
+          <w:color w:val="000000"/>
+          <w:sz w:val="20"/>
+          <w:szCs w:val="20"/>
+        </w:rPr>
+        <w:t xml:space="preserve">, </w:t>
+      </w:r>
+      <w:r>
+        <w:rPr>
+          <w:rFonts w:ascii="Times New Roman" w:eastAsia="Times New Roman" w:hAnsi="Times New Roman" w:cs="Times New Roman"/>
+          <w:color w:val="000000"/>
+          <w:sz w:val="20"/>
+          <w:szCs w:val="20"/>
+        </w:rPr>
+        <w:t>thus eliminating manual updates and inconsistency in stocks</w:t>
       </w:r>
     </w:p>
     <w:p>
@@ -1794,43 +2351,25 @@
           <w:sz w:val="20"/>
           <w:szCs w:val="20"/>
         </w:rPr>
-        <w:t>Led and trained Kaizntree’s scrum team</w:t>
-      </w:r>
-      <w:r>
-        <w:rPr>
-          <w:rFonts w:ascii="Times New Roman" w:eastAsia="Times New Roman" w:hAnsi="Times New Roman" w:cs="Times New Roman"/>
-          <w:color w:val="000000"/>
-          <w:sz w:val="20"/>
-          <w:szCs w:val="20"/>
-        </w:rPr>
-        <w:t xml:space="preserve"> of 3</w:t>
-      </w:r>
-      <w:r>
-        <w:rPr>
-          <w:rFonts w:ascii="Times New Roman" w:eastAsia="Times New Roman" w:hAnsi="Times New Roman" w:cs="Times New Roman"/>
-          <w:color w:val="000000"/>
-          <w:sz w:val="20"/>
-          <w:szCs w:val="20"/>
-        </w:rPr>
-        <w:t xml:space="preserve">, collaboratively rolling out new features </w:t>
-      </w:r>
-      <w:r>
-        <w:rPr>
-          <w:rFonts w:ascii="Times New Roman" w:eastAsia="Times New Roman" w:hAnsi="Times New Roman" w:cs="Times New Roman"/>
-          <w:color w:val="000000"/>
-          <w:sz w:val="20"/>
-          <w:szCs w:val="20"/>
-        </w:rPr>
-        <w:t>bi-weekly</w:t>
-      </w:r>
-      <w:r>
-        <w:rPr>
-          <w:rFonts w:ascii="Times New Roman" w:eastAsia="Times New Roman" w:hAnsi="Times New Roman" w:cs="Times New Roman"/>
-          <w:color w:val="000000"/>
-          <w:sz w:val="20"/>
-          <w:szCs w:val="20"/>
-        </w:rPr>
-        <w:t xml:space="preserve"> with thorough code documentation</w:t>
+        <w:t>Led Kaizntree’s scrum team</w:t>
+      </w:r>
+      <w:r>
+        <w:rPr>
+          <w:rFonts w:ascii="Times New Roman" w:eastAsia="Times New Roman" w:hAnsi="Times New Roman" w:cs="Times New Roman"/>
+          <w:color w:val="000000"/>
+          <w:sz w:val="20"/>
+          <w:szCs w:val="20"/>
+        </w:rPr>
+        <w:t xml:space="preserve"> of </w:t>
+      </w:r>
+      <w:r>
+        <w:rPr>
+          <w:rFonts w:ascii="Times New Roman" w:eastAsia="Times New Roman" w:hAnsi="Times New Roman" w:cs="Times New Roman"/>
+          <w:color w:val="000000"/>
+          <w:sz w:val="20"/>
+          <w:szCs w:val="20"/>
+        </w:rPr>
+        <w:t>three and fostered a collaborative environment, where robust new features were rolled out bi-weekly</w:t>
       </w:r>
     </w:p>
     <w:p>
@@ -1849,8 +2388,8 @@
         <w:rPr>
           <w:rFonts w:ascii="Times New Roman" w:eastAsia="Times New Roman" w:hAnsi="Times New Roman" w:cs="Times New Roman"/>
           <w:b/>
-          <w:sz w:val="8"/>
-          <w:szCs w:val="8"/>
+          <w:sz w:val="3"/>
+          <w:szCs w:val="3"/>
         </w:rPr>
       </w:pPr>
     </w:p>
@@ -1900,7 +2439,7 @@
           <w:sz w:val="20"/>
           <w:szCs w:val="20"/>
         </w:rPr>
-        <w:t>, Software Engineering Intern, (Wuxi, China)</w:t>
+        <w:t>, Software Engineering Intern (Wuxi, China)</w:t>
       </w:r>
       <w:r>
         <w:rPr>
@@ -1934,162 +2473,46 @@
       <w:r>
         <w:rPr>
           <w:rFonts w:ascii="Times New Roman" w:eastAsia="Times New Roman" w:hAnsi="Times New Roman" w:cs="Times New Roman"/>
-          <w:color w:val="000000"/>
-          <w:sz w:val="20"/>
-          <w:szCs w:val="20"/>
-        </w:rPr>
-        <w:t xml:space="preserve">Leveraged the power of </w:t>
-      </w:r>
-      <w:r>
-        <w:rPr>
-          <w:rFonts w:ascii="Times New Roman" w:eastAsia="Times New Roman" w:hAnsi="Times New Roman" w:cs="Times New Roman"/>
-          <w:b/>
+          <w:sz w:val="20"/>
+          <w:szCs w:val="20"/>
+        </w:rPr>
+        <w:t xml:space="preserve">Developed a highly customizable web auditing platform for governments using </w:t>
+      </w:r>
+      <w:r>
+        <w:rPr>
+          <w:rFonts w:ascii="Times New Roman" w:eastAsia="Times New Roman" w:hAnsi="Times New Roman" w:cs="Times New Roman"/>
+          <w:sz w:val="20"/>
+          <w:szCs w:val="20"/>
+        </w:rPr>
+        <w:t>Spring Boot</w:t>
+      </w:r>
+      <w:r>
+        <w:rPr>
+          <w:rFonts w:ascii="Times New Roman" w:eastAsia="Times New Roman" w:hAnsi="Times New Roman" w:cs="Times New Roman"/>
+          <w:sz w:val="20"/>
+          <w:szCs w:val="20"/>
+        </w:rPr>
+        <w:t xml:space="preserve">, </w:t>
+      </w:r>
+      <w:r>
+        <w:rPr>
+          <w:rFonts w:ascii="Times New Roman" w:eastAsia="Times New Roman" w:hAnsi="Times New Roman" w:cs="Times New Roman"/>
+          <w:b/>
+          <w:bCs/>
           <w:i/>
-          <w:color w:val="000000"/>
-          <w:sz w:val="20"/>
-          <w:szCs w:val="20"/>
-        </w:rPr>
-        <w:t xml:space="preserve">Spring </w:t>
-      </w:r>
-      <w:r>
-        <w:rPr>
-          <w:rFonts w:ascii="Times New Roman" w:eastAsia="Times New Roman" w:hAnsi="Times New Roman" w:cs="Times New Roman"/>
-          <w:b/>
-          <w:i/>
-          <w:sz w:val="20"/>
-          <w:szCs w:val="20"/>
-        </w:rPr>
-        <w:t>B</w:t>
-      </w:r>
-      <w:r>
-        <w:rPr>
-          <w:rFonts w:ascii="Times New Roman" w:eastAsia="Times New Roman" w:hAnsi="Times New Roman" w:cs="Times New Roman"/>
-          <w:b/>
-          <w:i/>
-          <w:color w:val="000000"/>
-          <w:sz w:val="20"/>
-          <w:szCs w:val="20"/>
-        </w:rPr>
-        <w:t>oot</w:t>
-      </w:r>
-      <w:r>
-        <w:rPr>
-          <w:rFonts w:ascii="Times New Roman" w:eastAsia="Times New Roman" w:hAnsi="Times New Roman" w:cs="Times New Roman"/>
-          <w:i/>
-          <w:color w:val="000000"/>
-          <w:sz w:val="20"/>
-          <w:szCs w:val="20"/>
-        </w:rPr>
-        <w:t xml:space="preserve">, </w:t>
-      </w:r>
-      <w:r>
-        <w:rPr>
-          <w:rFonts w:ascii="Times New Roman" w:eastAsia="Times New Roman" w:hAnsi="Times New Roman" w:cs="Times New Roman"/>
-          <w:b/>
-          <w:i/>
-          <w:color w:val="000000"/>
-          <w:sz w:val="20"/>
-          <w:szCs w:val="20"/>
-        </w:rPr>
-        <w:t>Thymeleaf</w:t>
-      </w:r>
-      <w:r>
-        <w:rPr>
-          <w:rFonts w:ascii="Times New Roman" w:eastAsia="Times New Roman" w:hAnsi="Times New Roman" w:cs="Times New Roman"/>
-          <w:i/>
-          <w:color w:val="000000"/>
-          <w:sz w:val="20"/>
-          <w:szCs w:val="20"/>
-        </w:rPr>
-        <w:t xml:space="preserve">, </w:t>
-      </w:r>
-      <w:r>
-        <w:rPr>
-          <w:rFonts w:ascii="Times New Roman" w:eastAsia="Times New Roman" w:hAnsi="Times New Roman" w:cs="Times New Roman"/>
-          <w:b/>
-          <w:i/>
-          <w:sz w:val="20"/>
-          <w:szCs w:val="20"/>
-        </w:rPr>
-        <w:t>JPA</w:t>
-      </w:r>
-      <w:r>
-        <w:rPr>
-          <w:rFonts w:ascii="Times New Roman" w:eastAsia="Times New Roman" w:hAnsi="Times New Roman" w:cs="Times New Roman"/>
-          <w:i/>
-          <w:color w:val="000000"/>
-          <w:sz w:val="20"/>
-          <w:szCs w:val="20"/>
-        </w:rPr>
-        <w:t>,</w:t>
-      </w:r>
-      <w:r>
-        <w:rPr>
-          <w:rFonts w:ascii="Times New Roman" w:eastAsia="Times New Roman" w:hAnsi="Times New Roman" w:cs="Times New Roman"/>
-          <w:color w:val="000000"/>
-          <w:sz w:val="20"/>
-          <w:szCs w:val="20"/>
-        </w:rPr>
-        <w:t xml:space="preserve"> </w:t>
-      </w:r>
-      <w:r>
-        <w:rPr>
-          <w:rFonts w:ascii="Times New Roman" w:eastAsia="Times New Roman" w:hAnsi="Times New Roman" w:cs="Times New Roman"/>
-          <w:b/>
-          <w:i/>
-          <w:color w:val="000000"/>
-          <w:sz w:val="20"/>
-          <w:szCs w:val="20"/>
-        </w:rPr>
-        <w:t>Maven</w:t>
-      </w:r>
-      <w:r>
-        <w:rPr>
-          <w:rFonts w:ascii="Times New Roman" w:eastAsia="Times New Roman" w:hAnsi="Times New Roman" w:cs="Times New Roman"/>
-          <w:bCs/>
           <w:iCs/>
-          <w:color w:val="000000"/>
-          <w:sz w:val="20"/>
-          <w:szCs w:val="20"/>
-        </w:rPr>
-        <w:t xml:space="preserve">, and </w:t>
-      </w:r>
-      <w:r>
-        <w:rPr>
-          <w:rFonts w:ascii="Times New Roman" w:eastAsia="Times New Roman" w:hAnsi="Times New Roman" w:cs="Times New Roman"/>
-          <w:b/>
-          <w:i/>
-          <w:color w:val="000000"/>
-          <w:sz w:val="20"/>
-          <w:szCs w:val="20"/>
-        </w:rPr>
-        <w:t>MySQL’s stored procedures/triggers</w:t>
-      </w:r>
-      <w:r>
-        <w:rPr>
-          <w:rFonts w:ascii="Times New Roman" w:eastAsia="Times New Roman" w:hAnsi="Times New Roman" w:cs="Times New Roman"/>
-          <w:color w:val="000000"/>
-          <w:sz w:val="20"/>
-          <w:szCs w:val="20"/>
-        </w:rPr>
-        <w:t xml:space="preserve"> to build highly</w:t>
-      </w:r>
-      <w:r>
-        <w:rPr>
-          <w:rFonts w:ascii="Times New Roman" w:eastAsia="Times New Roman" w:hAnsi="Times New Roman" w:cs="Times New Roman"/>
-          <w:sz w:val="20"/>
-          <w:szCs w:val="20"/>
-        </w:rPr>
-        <w:t xml:space="preserve"> automated and customizable</w:t>
-      </w:r>
-      <w:r>
-        <w:rPr>
-          <w:rFonts w:ascii="Times New Roman" w:eastAsia="Times New Roman" w:hAnsi="Times New Roman" w:cs="Times New Roman"/>
-          <w:color w:val="000000"/>
-          <w:sz w:val="20"/>
-          <w:szCs w:val="20"/>
-        </w:rPr>
-        <w:t xml:space="preserve"> online auditing platforms for governments</w:t>
+          <w:sz w:val="20"/>
+          <w:szCs w:val="20"/>
+        </w:rPr>
+        <w:t>Activiti Workflow Engine</w:t>
+      </w:r>
+      <w:r>
+        <w:rPr>
+          <w:rFonts w:ascii="Times New Roman" w:eastAsia="Times New Roman" w:hAnsi="Times New Roman" w:cs="Times New Roman"/>
+          <w:sz w:val="20"/>
+          <w:szCs w:val="20"/>
+        </w:rPr>
+        <w:t>, MySQL</w:t>
       </w:r>
     </w:p>
     <w:p>
@@ -2116,7 +2539,43 @@
           <w:sz w:val="20"/>
           <w:szCs w:val="20"/>
         </w:rPr>
-        <w:t xml:space="preserve">Secured a project from </w:t>
+        <w:t xml:space="preserve">Secured a </w:t>
+      </w:r>
+      <w:r>
+        <w:rPr>
+          <w:rFonts w:ascii="Times New Roman" w:eastAsia="Times New Roman" w:hAnsi="Times New Roman" w:cs="Times New Roman"/>
+          <w:color w:val="000000"/>
+          <w:sz w:val="20"/>
+          <w:szCs w:val="20"/>
+        </w:rPr>
+        <w:t>$1,1</w:t>
+      </w:r>
+      <w:r>
+        <w:rPr>
+          <w:rFonts w:ascii="Times New Roman" w:eastAsia="Times New Roman" w:hAnsi="Times New Roman" w:cs="Times New Roman"/>
+          <w:color w:val="000000"/>
+          <w:sz w:val="20"/>
+          <w:szCs w:val="20"/>
+        </w:rPr>
+        <w:t>4</w:t>
+      </w:r>
+      <w:r>
+        <w:rPr>
+          <w:rFonts w:ascii="Times New Roman" w:eastAsia="Times New Roman" w:hAnsi="Times New Roman" w:cs="Times New Roman"/>
+          <w:color w:val="000000"/>
+          <w:sz w:val="20"/>
+          <w:szCs w:val="20"/>
+        </w:rPr>
+        <w:t xml:space="preserve">0,000 contract </w:t>
+      </w:r>
+      <w:r>
+        <w:rPr>
+          <w:rFonts w:ascii="Times New Roman" w:eastAsia="Times New Roman" w:hAnsi="Times New Roman" w:cs="Times New Roman"/>
+          <w:color w:val="000000"/>
+          <w:sz w:val="20"/>
+          <w:szCs w:val="20"/>
+        </w:rPr>
+        <w:t xml:space="preserve">from </w:t>
       </w:r>
       <w:r>
         <w:rPr>
@@ -2133,24 +2592,25 @@
           <w:sz w:val="20"/>
           <w:szCs w:val="20"/>
         </w:rPr>
-        <w:t>Soochow government worth $</w:t>
-      </w:r>
-      <w:r>
-        <w:rPr>
-          <w:rFonts w:ascii="Times New Roman" w:eastAsia="Times New Roman" w:hAnsi="Times New Roman" w:cs="Times New Roman"/>
-          <w:sz w:val="20"/>
-          <w:szCs w:val="20"/>
-        </w:rPr>
-        <w:t>40</w:t>
-      </w:r>
-      <w:r>
-        <w:rPr>
-          <w:rFonts w:ascii="Times New Roman" w:eastAsia="Times New Roman" w:hAnsi="Times New Roman" w:cs="Times New Roman"/>
-          <w:color w:val="000000"/>
-          <w:sz w:val="20"/>
-          <w:szCs w:val="20"/>
-        </w:rPr>
-        <w:t xml:space="preserve">0,000 to supply </w:t>
+        <w:t xml:space="preserve">Soochow government </w:t>
+      </w:r>
+      <w:r>
+        <w:rPr>
+          <w:rFonts w:ascii="Times New Roman" w:eastAsia="Times New Roman" w:hAnsi="Times New Roman" w:cs="Times New Roman"/>
+          <w:color w:val="000000"/>
+          <w:sz w:val="20"/>
+          <w:szCs w:val="20"/>
+        </w:rPr>
+        <w:t>to build</w:t>
+      </w:r>
+      <w:r>
+        <w:rPr>
+          <w:rFonts w:ascii="Times New Roman" w:eastAsia="Times New Roman" w:hAnsi="Times New Roman" w:cs="Times New Roman"/>
+          <w:color w:val="000000"/>
+          <w:sz w:val="20"/>
+          <w:szCs w:val="20"/>
+        </w:rPr>
+        <w:t xml:space="preserve"> </w:t>
       </w:r>
       <w:r>
         <w:rPr>
@@ -2167,7 +2627,25 @@
           <w:sz w:val="20"/>
           <w:szCs w:val="20"/>
         </w:rPr>
-        <w:t>customized audit platform</w:t>
+        <w:t>tailored</w:t>
+      </w:r>
+      <w:r>
+        <w:rPr>
+          <w:rFonts w:ascii="Times New Roman" w:eastAsia="Times New Roman" w:hAnsi="Times New Roman" w:cs="Times New Roman"/>
+          <w:color w:val="000000"/>
+          <w:sz w:val="20"/>
+          <w:szCs w:val="20"/>
+        </w:rPr>
+        <w:t xml:space="preserve"> audit platform</w:t>
+      </w:r>
+      <w:r>
+        <w:rPr>
+          <w:rFonts w:ascii="Times New Roman" w:eastAsia="Times New Roman" w:hAnsi="Times New Roman" w:cs="Times New Roman"/>
+          <w:color w:val="000000"/>
+          <w:sz w:val="20"/>
+          <w:szCs w:val="20"/>
+        </w:rPr>
+        <w:t xml:space="preserve"> fitting their needs</w:t>
       </w:r>
     </w:p>
     <w:p>
@@ -2183,8 +2661,8 @@
         <w:rPr>
           <w:rFonts w:ascii="Times New Roman" w:eastAsia="Times New Roman" w:hAnsi="Times New Roman" w:cs="Times New Roman"/>
           <w:smallCaps/>
-          <w:sz w:val="10"/>
-          <w:szCs w:val="10"/>
+          <w:sz w:val="4"/>
+          <w:szCs w:val="4"/>
         </w:rPr>
       </w:pPr>
     </w:p>
@@ -2260,7 +2738,39 @@
           <w:sz w:val="20"/>
           <w:szCs w:val="20"/>
         </w:rPr>
-        <w:t>a Crowd-sourced Parking Info Sharing Platform based on NYC Open Data</w:t>
+        <w:t xml:space="preserve">a Parking </w:t>
+      </w:r>
+      <w:r>
+        <w:rPr>
+          <w:rFonts w:ascii="Times New Roman" w:eastAsia="Times New Roman" w:hAnsi="Times New Roman" w:cs="Times New Roman"/>
+          <w:sz w:val="20"/>
+          <w:szCs w:val="20"/>
+        </w:rPr>
+        <w:t xml:space="preserve">Spot </w:t>
+      </w:r>
+      <w:r>
+        <w:rPr>
+          <w:rFonts w:ascii="Times New Roman" w:eastAsia="Times New Roman" w:hAnsi="Times New Roman" w:cs="Times New Roman"/>
+          <w:sz w:val="20"/>
+          <w:szCs w:val="20"/>
+        </w:rPr>
+        <w:t>Info</w:t>
+      </w:r>
+      <w:r>
+        <w:rPr>
+          <w:rFonts w:ascii="Times New Roman" w:eastAsia="Times New Roman" w:hAnsi="Times New Roman" w:cs="Times New Roman"/>
+          <w:sz w:val="20"/>
+          <w:szCs w:val="20"/>
+        </w:rPr>
+        <w:t>-</w:t>
+      </w:r>
+      <w:r>
+        <w:rPr>
+          <w:rFonts w:ascii="Times New Roman" w:eastAsia="Times New Roman" w:hAnsi="Times New Roman" w:cs="Times New Roman"/>
+          <w:sz w:val="20"/>
+          <w:szCs w:val="20"/>
+        </w:rPr>
+        <w:t>Sharing Platform based on NYC Open Data</w:t>
       </w:r>
       <w:r>
         <w:rPr>
@@ -2279,7 +2789,47 @@
           <w:sz w:val="20"/>
           <w:szCs w:val="20"/>
         </w:rPr>
-        <w:t>(repo</w:t>
+        <w:t>(</w:t>
+      </w:r>
+      <w:r>
+        <w:rPr>
+          <w:rFonts w:ascii="Times New Roman" w:eastAsia="Times New Roman" w:hAnsi="Times New Roman" w:cs="Times New Roman"/>
+          <w:color w:val="000000"/>
+          <w:sz w:val="20"/>
+          <w:szCs w:val="20"/>
+        </w:rPr>
+        <w:t xml:space="preserve">prod app </w:t>
+      </w:r>
+      <w:hyperlink r:id="rId8" w:history="1">
+        <w:r>
+          <w:rPr>
+            <w:rStyle w:val="Hyperlink"/>
+            <w:rFonts w:ascii="Times New Roman" w:eastAsia="Times New Roman" w:hAnsi="Times New Roman" w:cs="Times New Roman"/>
+            <w:i/>
+            <w:iCs/>
+            <w:sz w:val="20"/>
+            <w:szCs w:val="20"/>
+          </w:rPr>
+          <w:t>link</w:t>
+        </w:r>
+      </w:hyperlink>
+      <w:r>
+        <w:rPr>
+          <w:rFonts w:ascii="Times New Roman" w:eastAsia="Times New Roman" w:hAnsi="Times New Roman" w:cs="Times New Roman"/>
+          <w:color w:val="000000"/>
+          <w:sz w:val="20"/>
+          <w:szCs w:val="20"/>
+        </w:rPr>
+        <w:t xml:space="preserve">, </w:t>
+      </w:r>
+      <w:r>
+        <w:rPr>
+          <w:rFonts w:ascii="Times New Roman" w:eastAsia="Times New Roman" w:hAnsi="Times New Roman" w:cs="Times New Roman"/>
+          <w:color w:val="000000"/>
+          <w:sz w:val="20"/>
+          <w:szCs w:val="20"/>
+        </w:rPr>
+        <w:t>repo</w:t>
       </w:r>
       <w:r>
         <w:rPr>
@@ -2289,10 +2839,12 @@
         </w:rPr>
         <w:t xml:space="preserve"> </w:t>
       </w:r>
-      <w:hyperlink r:id="rId8">
+      <w:hyperlink r:id="rId9">
         <w:r>
           <w:rPr>
             <w:rFonts w:ascii="Times New Roman" w:eastAsia="Times New Roman" w:hAnsi="Times New Roman" w:cs="Times New Roman"/>
+            <w:i/>
+            <w:iCs/>
             <w:color w:val="0000FF"/>
             <w:sz w:val="20"/>
             <w:szCs w:val="20"/>
@@ -2308,17 +2860,16 @@
           <w:sz w:val="20"/>
           <w:szCs w:val="20"/>
         </w:rPr>
-        <w:t>)</w:t>
-      </w:r>
-      <w:r>
-        <w:rPr>
-          <w:rFonts w:ascii="Times New Roman" w:eastAsia="Times New Roman" w:hAnsi="Times New Roman" w:cs="Times New Roman"/>
-          <w:b/>
-          <w:color w:val="000000"/>
-          <w:sz w:val="20"/>
-          <w:szCs w:val="20"/>
-        </w:rPr>
-        <w:tab/>
+        <w:t xml:space="preserve">)     </w:t>
+      </w:r>
+      <w:r>
+        <w:rPr>
+          <w:rFonts w:ascii="Times New Roman" w:eastAsia="Times New Roman" w:hAnsi="Times New Roman" w:cs="Times New Roman"/>
+          <w:b/>
+          <w:color w:val="000000"/>
+          <w:sz w:val="20"/>
+          <w:szCs w:val="20"/>
+        </w:rPr>
         <w:t>Sept. 2023 – Dec. 2023</w:t>
       </w:r>
     </w:p>
@@ -2341,119 +2892,58 @@
         <w:spacing w:after="40" w:line="254" w:lineRule="auto"/>
         <w:ind w:left="187" w:hanging="187"/>
         <w:rPr>
-          <w:rFonts w:ascii="Times New Roman" w:eastAsia="Times New Roman" w:hAnsi="Times New Roman" w:cs="Times New Roman"/>
-          <w:color w:val="000000"/>
-          <w:sz w:val="20"/>
-          <w:szCs w:val="20"/>
-        </w:rPr>
-      </w:pPr>
-      <w:r>
-        <w:rPr>
-          <w:rFonts w:ascii="Times New Roman" w:eastAsia="Times New Roman" w:hAnsi="Times New Roman" w:cs="Times New Roman"/>
-          <w:color w:val="000000"/>
-          <w:sz w:val="20"/>
-          <w:szCs w:val="20"/>
-        </w:rPr>
-        <w:t xml:space="preserve">Conceptualized a parking </w:t>
-      </w:r>
-      <w:r>
-        <w:rPr>
-          <w:rFonts w:ascii="Times New Roman" w:eastAsia="Times New Roman" w:hAnsi="Times New Roman" w:cs="Times New Roman"/>
-          <w:sz w:val="20"/>
-          <w:szCs w:val="20"/>
-        </w:rPr>
-        <w:t>info-sharing</w:t>
-      </w:r>
-      <w:r>
-        <w:rPr>
-          <w:rFonts w:ascii="Times New Roman" w:eastAsia="Times New Roman" w:hAnsi="Times New Roman" w:cs="Times New Roman"/>
-          <w:color w:val="000000"/>
-          <w:sz w:val="20"/>
-          <w:szCs w:val="20"/>
-        </w:rPr>
-        <w:t xml:space="preserve"> platform by listing </w:t>
-      </w:r>
-      <w:r>
-        <w:rPr>
-          <w:rFonts w:ascii="Times New Roman" w:eastAsia="Times New Roman" w:hAnsi="Times New Roman" w:cs="Times New Roman"/>
-          <w:i/>
-          <w:color w:val="000000"/>
-          <w:sz w:val="20"/>
-          <w:szCs w:val="20"/>
-        </w:rPr>
-        <w:t>MVP</w:t>
-      </w:r>
-      <w:r>
-        <w:rPr>
-          <w:rFonts w:ascii="Times New Roman" w:eastAsia="Times New Roman" w:hAnsi="Times New Roman" w:cs="Times New Roman"/>
-          <w:color w:val="000000"/>
-          <w:sz w:val="20"/>
-          <w:szCs w:val="20"/>
-        </w:rPr>
-        <w:t xml:space="preserve">, </w:t>
-      </w:r>
-      <w:r>
-        <w:rPr>
-          <w:rFonts w:ascii="Times New Roman" w:eastAsia="Times New Roman" w:hAnsi="Times New Roman" w:cs="Times New Roman"/>
-          <w:i/>
-          <w:color w:val="000000"/>
-          <w:sz w:val="20"/>
-          <w:szCs w:val="20"/>
-        </w:rPr>
-        <w:t>MLP</w:t>
-      </w:r>
-      <w:r>
-        <w:rPr>
-          <w:rFonts w:ascii="Times New Roman" w:eastAsia="Times New Roman" w:hAnsi="Times New Roman" w:cs="Times New Roman"/>
-          <w:color w:val="000000"/>
-          <w:sz w:val="20"/>
-          <w:szCs w:val="20"/>
-        </w:rPr>
-        <w:t xml:space="preserve">, </w:t>
-      </w:r>
-      <w:r>
-        <w:rPr>
-          <w:rFonts w:ascii="Times New Roman" w:eastAsia="Times New Roman" w:hAnsi="Times New Roman" w:cs="Times New Roman"/>
-          <w:sz w:val="20"/>
-          <w:szCs w:val="20"/>
-        </w:rPr>
-        <w:t xml:space="preserve">and </w:t>
-      </w:r>
-      <w:r>
-        <w:rPr>
-          <w:rFonts w:ascii="Times New Roman" w:eastAsia="Times New Roman" w:hAnsi="Times New Roman" w:cs="Times New Roman"/>
-          <w:color w:val="000000"/>
-          <w:sz w:val="20"/>
-          <w:szCs w:val="20"/>
-        </w:rPr>
-        <w:t xml:space="preserve">API </w:t>
-      </w:r>
-      <w:r>
-        <w:rPr>
-          <w:rFonts w:ascii="Times New Roman" w:eastAsia="Times New Roman" w:hAnsi="Times New Roman" w:cs="Times New Roman"/>
-          <w:sz w:val="20"/>
-          <w:szCs w:val="20"/>
-        </w:rPr>
-        <w:t>documentation</w:t>
-      </w:r>
-      <w:r>
-        <w:rPr>
-          <w:rFonts w:ascii="Times New Roman" w:eastAsia="Times New Roman" w:hAnsi="Times New Roman" w:cs="Times New Roman"/>
-          <w:color w:val="000000"/>
-          <w:sz w:val="20"/>
-          <w:szCs w:val="20"/>
-        </w:rPr>
-        <w:t xml:space="preserve">, and using </w:t>
-      </w:r>
-      <w:r>
-        <w:rPr>
-          <w:rFonts w:ascii="Times New Roman" w:eastAsia="Times New Roman" w:hAnsi="Times New Roman" w:cs="Times New Roman"/>
-          <w:i/>
-          <w:color w:val="000000"/>
-          <w:sz w:val="20"/>
-          <w:szCs w:val="20"/>
-        </w:rPr>
-        <w:t>Figma prototyping</w:t>
+          <w:rFonts w:ascii="Times New Roman" w:hAnsi="Times New Roman" w:cs="Times New Roman"/>
+          <w:sz w:val="20"/>
+          <w:szCs w:val="20"/>
+        </w:rPr>
+      </w:pPr>
+      <w:r>
+        <w:rPr>
+          <w:rFonts w:ascii="Times New Roman" w:hAnsi="Times New Roman" w:cs="Times New Roman"/>
+          <w:sz w:val="20"/>
+          <w:szCs w:val="20"/>
+        </w:rPr>
+        <w:t>Conceptualized a parking info-sharing platform</w:t>
+      </w:r>
+      <w:r>
+        <w:rPr>
+          <w:rFonts w:ascii="Times New Roman" w:hAnsi="Times New Roman" w:cs="Times New Roman"/>
+          <w:sz w:val="20"/>
+          <w:szCs w:val="20"/>
+        </w:rPr>
+        <w:t xml:space="preserve"> </w:t>
+      </w:r>
+      <w:r>
+        <w:rPr>
+          <w:rFonts w:ascii="Times New Roman" w:hAnsi="Times New Roman" w:cs="Times New Roman"/>
+          <w:sz w:val="20"/>
+          <w:szCs w:val="20"/>
+        </w:rPr>
+        <w:t>to tackle urban parking issues</w:t>
+      </w:r>
+      <w:r>
+        <w:rPr>
+          <w:rFonts w:ascii="Times New Roman" w:hAnsi="Times New Roman" w:cs="Times New Roman"/>
+          <w:sz w:val="20"/>
+          <w:szCs w:val="20"/>
+        </w:rPr>
+        <w:t xml:space="preserve"> using Figma</w:t>
+      </w:r>
+      <w:r>
+        <w:rPr>
+          <w:rFonts w:ascii="Times New Roman" w:hAnsi="Times New Roman" w:cs="Times New Roman"/>
+          <w:sz w:val="20"/>
+          <w:szCs w:val="20"/>
+        </w:rPr>
+        <w:t xml:space="preserve">, outlining </w:t>
+      </w:r>
+      <w:r>
+        <w:rPr>
+          <w:rFonts w:ascii="Times New Roman" w:hAnsi="Times New Roman" w:cs="Times New Roman"/>
+          <w:sz w:val="20"/>
+          <w:szCs w:val="20"/>
+        </w:rPr>
+        <w:t>MVP and MLP feature sets</w:t>
       </w:r>
     </w:p>
     <w:p>
@@ -2475,95 +2965,58 @@
         <w:spacing w:after="40" w:line="254" w:lineRule="auto"/>
         <w:ind w:left="187" w:hanging="187"/>
         <w:rPr>
-          <w:rFonts w:ascii="Times New Roman" w:eastAsia="Times New Roman" w:hAnsi="Times New Roman" w:cs="Times New Roman"/>
-          <w:color w:val="000000"/>
-          <w:sz w:val="20"/>
-          <w:szCs w:val="20"/>
-        </w:rPr>
-      </w:pPr>
-      <w:r>
-        <w:rPr>
-          <w:rFonts w:ascii="Times New Roman" w:eastAsia="Times New Roman" w:hAnsi="Times New Roman" w:cs="Times New Roman"/>
-          <w:color w:val="000000"/>
-          <w:sz w:val="20"/>
-          <w:szCs w:val="20"/>
-        </w:rPr>
-        <w:t xml:space="preserve">Implemented Parkrowd as a </w:t>
-      </w:r>
-      <w:r>
-        <w:rPr>
-          <w:rFonts w:ascii="Times New Roman" w:eastAsia="Times New Roman" w:hAnsi="Times New Roman" w:cs="Times New Roman"/>
-          <w:i/>
-          <w:color w:val="000000"/>
-          <w:sz w:val="20"/>
-          <w:szCs w:val="20"/>
-        </w:rPr>
-        <w:t xml:space="preserve">Django </w:t>
-      </w:r>
-      <w:r>
-        <w:rPr>
-          <w:rFonts w:ascii="Times New Roman" w:eastAsia="Times New Roman" w:hAnsi="Times New Roman" w:cs="Times New Roman"/>
-          <w:i/>
-          <w:sz w:val="20"/>
-          <w:szCs w:val="20"/>
-        </w:rPr>
-        <w:t>RESTful</w:t>
-      </w:r>
-      <w:r>
-        <w:rPr>
-          <w:rFonts w:ascii="Times New Roman" w:eastAsia="Times New Roman" w:hAnsi="Times New Roman" w:cs="Times New Roman"/>
-          <w:i/>
-          <w:color w:val="000000"/>
-          <w:sz w:val="20"/>
-          <w:szCs w:val="20"/>
-        </w:rPr>
-        <w:t xml:space="preserve"> app</w:t>
-      </w:r>
-      <w:r>
-        <w:rPr>
-          <w:rFonts w:ascii="Times New Roman" w:eastAsia="Times New Roman" w:hAnsi="Times New Roman" w:cs="Times New Roman"/>
-          <w:color w:val="000000"/>
-          <w:sz w:val="20"/>
-          <w:szCs w:val="20"/>
-        </w:rPr>
-        <w:t xml:space="preserve"> integrated with </w:t>
-      </w:r>
-      <w:r>
-        <w:rPr>
-          <w:rFonts w:ascii="Times New Roman" w:eastAsia="Times New Roman" w:hAnsi="Times New Roman" w:cs="Times New Roman"/>
-          <w:i/>
-          <w:color w:val="000000"/>
-          <w:sz w:val="20"/>
-          <w:szCs w:val="20"/>
-        </w:rPr>
-        <w:t>Google Maps API</w:t>
-      </w:r>
-      <w:r>
-        <w:rPr>
-          <w:rFonts w:ascii="Times New Roman" w:eastAsia="Times New Roman" w:hAnsi="Times New Roman" w:cs="Times New Roman"/>
-          <w:color w:val="000000"/>
-          <w:sz w:val="20"/>
-          <w:szCs w:val="20"/>
-        </w:rPr>
-        <w:t xml:space="preserve"> through </w:t>
-      </w:r>
-      <w:r>
-        <w:rPr>
-          <w:rFonts w:ascii="Times New Roman" w:eastAsia="Times New Roman" w:hAnsi="Times New Roman" w:cs="Times New Roman"/>
-          <w:i/>
-          <w:sz w:val="20"/>
-          <w:szCs w:val="20"/>
-        </w:rPr>
-        <w:t>ZenHub Scrum</w:t>
-      </w:r>
-      <w:r>
-        <w:rPr>
-          <w:rFonts w:ascii="Times New Roman" w:eastAsia="Times New Roman" w:hAnsi="Times New Roman" w:cs="Times New Roman"/>
-          <w:color w:val="000000"/>
-          <w:sz w:val="20"/>
-          <w:szCs w:val="20"/>
-        </w:rPr>
-        <w:t xml:space="preserve"> with a team of 5</w:t>
+          <w:rFonts w:ascii="Times New Roman" w:hAnsi="Times New Roman" w:cs="Times New Roman"/>
+          <w:sz w:val="20"/>
+          <w:szCs w:val="20"/>
+        </w:rPr>
+      </w:pPr>
+      <w:r>
+        <w:rPr>
+          <w:rFonts w:ascii="Times New Roman" w:hAnsi="Times New Roman" w:cs="Times New Roman"/>
+          <w:sz w:val="20"/>
+          <w:szCs w:val="20"/>
+        </w:rPr>
+        <w:t xml:space="preserve">Led </w:t>
+      </w:r>
+      <w:r>
+        <w:rPr>
+          <w:rFonts w:ascii="Times New Roman" w:hAnsi="Times New Roman" w:cs="Times New Roman"/>
+          <w:sz w:val="20"/>
+          <w:szCs w:val="20"/>
+        </w:rPr>
+        <w:t>a</w:t>
+      </w:r>
+      <w:r>
+        <w:rPr>
+          <w:rFonts w:ascii="Times New Roman" w:hAnsi="Times New Roman" w:cs="Times New Roman"/>
+          <w:sz w:val="20"/>
+          <w:szCs w:val="20"/>
+        </w:rPr>
+        <w:t xml:space="preserve"> Scrum</w:t>
+      </w:r>
+      <w:r>
+        <w:rPr>
+          <w:rFonts w:ascii="Times New Roman" w:hAnsi="Times New Roman" w:cs="Times New Roman"/>
+          <w:sz w:val="20"/>
+          <w:szCs w:val="20"/>
+        </w:rPr>
+        <w:t xml:space="preserve"> team of 5 </w:t>
+      </w:r>
+      <w:r>
+        <w:rPr>
+          <w:rFonts w:ascii="Times New Roman" w:hAnsi="Times New Roman" w:cs="Times New Roman"/>
+          <w:sz w:val="20"/>
+          <w:szCs w:val="20"/>
+        </w:rPr>
+        <w:t>to implement</w:t>
+      </w:r>
+      <w:r>
+        <w:rPr>
+          <w:rFonts w:ascii="Times New Roman" w:hAnsi="Times New Roman" w:cs="Times New Roman"/>
+          <w:sz w:val="20"/>
+          <w:szCs w:val="20"/>
+        </w:rPr>
+        <w:t xml:space="preserve"> Parkrowd as a Django RESTful app integrated with Google Maps API</w:t>
       </w:r>
     </w:p>
     <w:p>
@@ -2596,60 +3049,47 @@
           <w:sz w:val="20"/>
           <w:szCs w:val="20"/>
         </w:rPr>
-        <w:t xml:space="preserve">Employed </w:t>
-      </w:r>
-      <w:r>
-        <w:rPr>
-          <w:rFonts w:ascii="Times New Roman" w:eastAsia="Times New Roman" w:hAnsi="Times New Roman" w:cs="Times New Roman"/>
-          <w:i/>
-          <w:sz w:val="20"/>
-          <w:szCs w:val="20"/>
-        </w:rPr>
-        <w:t xml:space="preserve">Travis CI, </w:t>
-      </w:r>
-      <w:r>
-        <w:rPr>
-          <w:rFonts w:ascii="Times New Roman" w:eastAsia="Times New Roman" w:hAnsi="Times New Roman" w:cs="Times New Roman"/>
-          <w:b/>
-          <w:i/>
-          <w:sz w:val="20"/>
-          <w:szCs w:val="20"/>
-        </w:rPr>
-        <w:t>AWS Elasticbeanstalk, AWS RDS</w:t>
-      </w:r>
-      <w:r>
-        <w:rPr>
-          <w:rFonts w:ascii="Times New Roman" w:eastAsia="Times New Roman" w:hAnsi="Times New Roman" w:cs="Times New Roman"/>
-          <w:i/>
-          <w:sz w:val="20"/>
-          <w:szCs w:val="20"/>
-        </w:rPr>
-        <w:t>,</w:t>
-      </w:r>
-      <w:r>
-        <w:rPr>
-          <w:rFonts w:ascii="Times New Roman" w:eastAsia="Times New Roman" w:hAnsi="Times New Roman" w:cs="Times New Roman"/>
-          <w:sz w:val="20"/>
-          <w:szCs w:val="20"/>
-        </w:rPr>
-        <w:t xml:space="preserve"> and </w:t>
-      </w:r>
-      <w:r>
-        <w:rPr>
-          <w:rFonts w:ascii="Times New Roman" w:eastAsia="Times New Roman" w:hAnsi="Times New Roman" w:cs="Times New Roman"/>
-          <w:i/>
-          <w:sz w:val="20"/>
-          <w:szCs w:val="20"/>
-        </w:rPr>
-        <w:t>Coveralls.io</w:t>
-      </w:r>
-      <w:r>
-        <w:rPr>
-          <w:rFonts w:ascii="Times New Roman" w:eastAsia="Times New Roman" w:hAnsi="Times New Roman" w:cs="Times New Roman"/>
-          <w:sz w:val="20"/>
-          <w:szCs w:val="20"/>
-        </w:rPr>
-        <w:t xml:space="preserve"> to build a seamless CI/CD pipeline</w:t>
+        <w:t>Created</w:t>
+      </w:r>
+      <w:r>
+        <w:rPr>
+          <w:rFonts w:ascii="Times New Roman" w:eastAsia="Times New Roman" w:hAnsi="Times New Roman" w:cs="Times New Roman"/>
+          <w:sz w:val="20"/>
+          <w:szCs w:val="20"/>
+        </w:rPr>
+        <w:t xml:space="preserve"> a</w:t>
+      </w:r>
+      <w:r>
+        <w:rPr>
+          <w:rFonts w:ascii="Times New Roman" w:eastAsia="Times New Roman" w:hAnsi="Times New Roman" w:cs="Times New Roman"/>
+          <w:sz w:val="20"/>
+          <w:szCs w:val="20"/>
+        </w:rPr>
+        <w:t>n automated</w:t>
+      </w:r>
+      <w:r>
+        <w:rPr>
+          <w:rFonts w:ascii="Times New Roman" w:eastAsia="Times New Roman" w:hAnsi="Times New Roman" w:cs="Times New Roman"/>
+          <w:sz w:val="20"/>
+          <w:szCs w:val="20"/>
+        </w:rPr>
+        <w:t xml:space="preserve"> CI/CD pipeline utilizing TravisCI, AWS Elasticbeanstalk, and Coveralls.io</w:t>
+      </w:r>
+      <w:r>
+        <w:rPr>
+          <w:rFonts w:ascii="Times New Roman" w:eastAsia="Times New Roman" w:hAnsi="Times New Roman" w:cs="Times New Roman"/>
+          <w:sz w:val="20"/>
+          <w:szCs w:val="20"/>
+        </w:rPr>
+        <w:t xml:space="preserve"> to improve</w:t>
+      </w:r>
+      <w:r>
+        <w:rPr>
+          <w:rFonts w:ascii="Times New Roman" w:eastAsia="Times New Roman" w:hAnsi="Times New Roman" w:cs="Times New Roman"/>
+          <w:sz w:val="20"/>
+          <w:szCs w:val="20"/>
+        </w:rPr>
+        <w:t xml:space="preserve"> deployment efficiency</w:t>
       </w:r>
     </w:p>
     <w:p>
@@ -2668,8 +3108,8 @@
         <w:rPr>
           <w:rFonts w:ascii="Times New Roman" w:eastAsia="Times New Roman" w:hAnsi="Times New Roman" w:cs="Times New Roman"/>
           <w:b/>
-          <w:sz w:val="6"/>
-          <w:szCs w:val="6"/>
+          <w:sz w:val="3"/>
+          <w:szCs w:val="3"/>
         </w:rPr>
       </w:pPr>
     </w:p>
@@ -2748,10 +3188,12 @@
         </w:rPr>
         <w:t xml:space="preserve">repo </w:t>
       </w:r>
-      <w:hyperlink r:id="rId9">
+      <w:hyperlink r:id="rId10">
         <w:r>
           <w:rPr>
             <w:rFonts w:ascii="Times New Roman" w:eastAsia="Times New Roman" w:hAnsi="Times New Roman" w:cs="Times New Roman"/>
+            <w:i/>
+            <w:iCs/>
             <w:color w:val="0000FF"/>
             <w:sz w:val="20"/>
             <w:szCs w:val="20"/>
@@ -2814,7 +3256,25 @@
           <w:sz w:val="20"/>
           <w:szCs w:val="20"/>
         </w:rPr>
-        <w:t xml:space="preserve">Coordinated efficient full-stack development using scrum sprints and backlogs, allowing my team of 2 to roll out the app </w:t>
+        <w:t xml:space="preserve">Coordinated efficient full-stack development using scrum sprints and backlogs, allowing </w:t>
+      </w:r>
+      <w:r>
+        <w:rPr>
+          <w:rFonts w:ascii="Times New Roman" w:eastAsia="Times New Roman" w:hAnsi="Times New Roman" w:cs="Times New Roman"/>
+          <w:color w:val="000000"/>
+          <w:sz w:val="20"/>
+          <w:szCs w:val="20"/>
+        </w:rPr>
+        <w:t>my team</w:t>
+      </w:r>
+      <w:r>
+        <w:rPr>
+          <w:rFonts w:ascii="Times New Roman" w:eastAsia="Times New Roman" w:hAnsi="Times New Roman" w:cs="Times New Roman"/>
+          <w:color w:val="000000"/>
+          <w:sz w:val="20"/>
+          <w:szCs w:val="20"/>
+        </w:rPr>
+        <w:t xml:space="preserve"> to roll out the app </w:t>
       </w:r>
       <w:r>
         <w:rPr>
@@ -3014,8 +3474,8 @@
         <w:rPr>
           <w:rFonts w:ascii="Times New Roman" w:eastAsia="Times New Roman" w:hAnsi="Times New Roman" w:cs="Times New Roman"/>
           <w:b/>
-          <w:sz w:val="6"/>
-          <w:szCs w:val="6"/>
+          <w:sz w:val="3"/>
+          <w:szCs w:val="3"/>
         </w:rPr>
       </w:pPr>
     </w:p>
@@ -3067,10 +3527,12 @@
         </w:rPr>
         <w:t>(</w:t>
       </w:r>
-      <w:hyperlink r:id="rId10">
+      <w:hyperlink r:id="rId11">
         <w:r>
           <w:rPr>
             <w:rFonts w:ascii="Times New Roman" w:eastAsia="Times New Roman" w:hAnsi="Times New Roman" w:cs="Times New Roman"/>
+            <w:i/>
+            <w:iCs/>
             <w:color w:val="0000FF"/>
             <w:sz w:val="20"/>
             <w:szCs w:val="20"/>

</xml_diff>

<commit_message>
add: update till Jul 8th 2024
</commit_message>
<xml_diff>
--- a/resumeLatest.docx
+++ b/resumeLatest.docx
@@ -11,7 +11,7 @@
           <w:right w:val="nil"/>
           <w:between w:val="nil"/>
         </w:pBdr>
-        <w:spacing w:after="0" w:line="254" w:lineRule="auto"/>
+        <w:spacing w:after="0" w:line="250" w:lineRule="auto"/>
         <w:jc w:val="center"/>
         <w:rPr>
           <w:rFonts w:ascii="Times" w:eastAsia="Times" w:hAnsi="Times" w:cs="Times"/>
@@ -41,7 +41,7 @@
           <w:right w:val="nil"/>
           <w:between w:val="nil"/>
         </w:pBdr>
-        <w:spacing w:after="0" w:line="254" w:lineRule="auto"/>
+        <w:spacing w:after="0" w:line="250" w:lineRule="auto"/>
         <w:jc w:val="center"/>
         <w:rPr>
           <w:rFonts w:ascii="Times" w:eastAsia="Times" w:hAnsi="Times" w:cs="Times"/>
@@ -121,7 +121,7 @@
           <w:right w:val="nil"/>
           <w:between w:val="nil"/>
         </w:pBdr>
-        <w:spacing w:after="40" w:line="254" w:lineRule="auto"/>
+        <w:spacing w:after="40" w:line="250" w:lineRule="auto"/>
         <w:rPr>
           <w:rFonts w:ascii="Times New Roman" w:eastAsia="Times New Roman" w:hAnsi="Times New Roman" w:cs="Times New Roman"/>
           <w:b/>
@@ -150,7 +150,7 @@
         <w:tabs>
           <w:tab w:val="right" w:pos="10800"/>
         </w:tabs>
-        <w:spacing w:after="0" w:line="254" w:lineRule="auto"/>
+        <w:spacing w:after="0" w:line="250" w:lineRule="auto"/>
         <w:rPr>
           <w:rFonts w:ascii="Times New Roman" w:eastAsia="Times New Roman" w:hAnsi="Times New Roman" w:cs="Times New Roman"/>
           <w:color w:val="000000"/>
@@ -200,7 +200,7 @@
         <w:tabs>
           <w:tab w:val="right" w:pos="10800"/>
         </w:tabs>
-        <w:spacing w:after="0" w:line="254" w:lineRule="auto"/>
+        <w:spacing w:after="0" w:line="250" w:lineRule="auto"/>
         <w:rPr>
           <w:rFonts w:ascii="Times New Roman" w:eastAsia="Times New Roman" w:hAnsi="Times New Roman" w:cs="Times New Roman"/>
           <w:color w:val="000000"/>
@@ -216,7 +216,37 @@
           <w:sz w:val="20"/>
           <w:szCs w:val="20"/>
         </w:rPr>
-        <w:t>Master of Science in Computer Science</w:t>
+        <w:t>M</w:t>
+      </w:r>
+      <w:r>
+        <w:rPr>
+          <w:rFonts w:ascii="Times New Roman" w:eastAsia="Times New Roman" w:hAnsi="Times New Roman" w:cs="Times New Roman"/>
+          <w:i/>
+          <w:color w:val="000000"/>
+          <w:sz w:val="20"/>
+          <w:szCs w:val="20"/>
+        </w:rPr>
+        <w:t xml:space="preserve">.S. </w:t>
+      </w:r>
+      <w:r>
+        <w:rPr>
+          <w:rFonts w:ascii="Times New Roman" w:eastAsia="Times New Roman" w:hAnsi="Times New Roman" w:cs="Times New Roman"/>
+          <w:iCs/>
+          <w:color w:val="000000"/>
+          <w:sz w:val="20"/>
+          <w:szCs w:val="20"/>
+        </w:rPr>
+        <w:t>in</w:t>
+      </w:r>
+      <w:r>
+        <w:rPr>
+          <w:rFonts w:ascii="Times New Roman" w:eastAsia="Times New Roman" w:hAnsi="Times New Roman" w:cs="Times New Roman"/>
+          <w:i/>
+          <w:color w:val="000000"/>
+          <w:sz w:val="20"/>
+          <w:szCs w:val="20"/>
+        </w:rPr>
+        <w:t xml:space="preserve"> Computer Science</w:t>
       </w:r>
       <w:r>
         <w:rPr>
@@ -302,7 +332,7 @@
         <w:tabs>
           <w:tab w:val="right" w:pos="10800"/>
         </w:tabs>
-        <w:spacing w:after="0" w:line="254" w:lineRule="auto"/>
+        <w:spacing w:after="0" w:line="250" w:lineRule="auto"/>
         <w:rPr>
           <w:rFonts w:ascii="SimSun" w:hAnsi="SimSun" w:cs="SimSun"/>
           <w:color w:val="000000"/>
@@ -349,7 +379,7 @@
         <w:tabs>
           <w:tab w:val="right" w:pos="10800"/>
         </w:tabs>
-        <w:spacing w:after="0" w:line="254" w:lineRule="auto"/>
+        <w:spacing w:after="0" w:line="250" w:lineRule="auto"/>
         <w:rPr>
           <w:rFonts w:ascii="Times New Roman" w:eastAsia="Times New Roman" w:hAnsi="Times New Roman" w:cs="Times New Roman"/>
           <w:b/>
@@ -370,7 +400,7 @@
         <w:tabs>
           <w:tab w:val="right" w:pos="10800"/>
         </w:tabs>
-        <w:spacing w:after="0" w:line="254" w:lineRule="auto"/>
+        <w:spacing w:after="0" w:line="250" w:lineRule="auto"/>
         <w:rPr>
           <w:rFonts w:ascii="Times New Roman" w:eastAsia="Times New Roman" w:hAnsi="Times New Roman" w:cs="Times New Roman"/>
           <w:color w:val="000000"/>
@@ -420,7 +450,7 @@
         <w:tabs>
           <w:tab w:val="right" w:pos="10800"/>
         </w:tabs>
-        <w:spacing w:after="0" w:line="254" w:lineRule="auto"/>
+        <w:spacing w:after="0" w:line="250" w:lineRule="auto"/>
         <w:rPr>
           <w:rFonts w:ascii="Times New Roman" w:eastAsia="Times New Roman" w:hAnsi="Times New Roman" w:cs="Times New Roman"/>
           <w:color w:val="000000"/>
@@ -436,7 +466,97 @@
           <w:sz w:val="20"/>
           <w:szCs w:val="20"/>
         </w:rPr>
-        <w:t>Bachelor of Science, Data Science, minor in Computer Science (</w:t>
+        <w:t>B.S.</w:t>
+      </w:r>
+      <w:r>
+        <w:rPr>
+          <w:rFonts w:ascii="Times New Roman" w:eastAsia="Times New Roman" w:hAnsi="Times New Roman" w:cs="Times New Roman"/>
+          <w:i/>
+          <w:color w:val="000000"/>
+          <w:sz w:val="20"/>
+          <w:szCs w:val="20"/>
+        </w:rPr>
+        <w:t xml:space="preserve"> </w:t>
+      </w:r>
+      <w:r>
+        <w:rPr>
+          <w:rFonts w:ascii="Times New Roman" w:eastAsia="Times New Roman" w:hAnsi="Times New Roman" w:cs="Times New Roman"/>
+          <w:iCs/>
+          <w:color w:val="000000"/>
+          <w:sz w:val="20"/>
+          <w:szCs w:val="20"/>
+        </w:rPr>
+        <w:t>in</w:t>
+      </w:r>
+      <w:r>
+        <w:rPr>
+          <w:rFonts w:ascii="Times New Roman" w:eastAsia="Times New Roman" w:hAnsi="Times New Roman" w:cs="Times New Roman"/>
+          <w:i/>
+          <w:color w:val="000000"/>
+          <w:sz w:val="20"/>
+          <w:szCs w:val="20"/>
+        </w:rPr>
+        <w:t xml:space="preserve"> </w:t>
+      </w:r>
+      <w:r>
+        <w:rPr>
+          <w:rFonts w:ascii="Times New Roman" w:eastAsia="Times New Roman" w:hAnsi="Times New Roman" w:cs="Times New Roman"/>
+          <w:i/>
+          <w:color w:val="000000"/>
+          <w:sz w:val="20"/>
+          <w:szCs w:val="20"/>
+        </w:rPr>
+        <w:t xml:space="preserve">Data Science, </w:t>
+      </w:r>
+      <w:r>
+        <w:rPr>
+          <w:rFonts w:ascii="Times New Roman" w:eastAsia="Times New Roman" w:hAnsi="Times New Roman" w:cs="Times New Roman"/>
+          <w:iCs/>
+          <w:color w:val="000000"/>
+          <w:sz w:val="20"/>
+          <w:szCs w:val="20"/>
+        </w:rPr>
+        <w:t>double major</w:t>
+      </w:r>
+      <w:r>
+        <w:rPr>
+          <w:rFonts w:ascii="Times New Roman" w:eastAsia="Times New Roman" w:hAnsi="Times New Roman" w:cs="Times New Roman"/>
+          <w:i/>
+          <w:color w:val="000000"/>
+          <w:sz w:val="20"/>
+          <w:szCs w:val="20"/>
+        </w:rPr>
+        <w:t xml:space="preserve"> Finance, </w:t>
+      </w:r>
+      <w:r>
+        <w:rPr>
+          <w:rFonts w:ascii="Times New Roman" w:eastAsia="Times New Roman" w:hAnsi="Times New Roman" w:cs="Times New Roman"/>
+          <w:iCs/>
+          <w:color w:val="000000"/>
+          <w:sz w:val="20"/>
+          <w:szCs w:val="20"/>
+        </w:rPr>
+        <w:t>minor in</w:t>
+      </w:r>
+      <w:r>
+        <w:rPr>
+          <w:rFonts w:ascii="Times New Roman" w:eastAsia="Times New Roman" w:hAnsi="Times New Roman" w:cs="Times New Roman"/>
+          <w:i/>
+          <w:color w:val="000000"/>
+          <w:sz w:val="20"/>
+          <w:szCs w:val="20"/>
+        </w:rPr>
+        <w:t xml:space="preserve"> Computer Science </w:t>
+      </w:r>
+      <w:r>
+        <w:rPr>
+          <w:rFonts w:ascii="Times New Roman" w:eastAsia="Times New Roman" w:hAnsi="Times New Roman" w:cs="Times New Roman"/>
+          <w:iCs/>
+          <w:color w:val="000000"/>
+          <w:sz w:val="20"/>
+          <w:szCs w:val="20"/>
+        </w:rPr>
+        <w:t>(</w:t>
       </w:r>
       <w:r>
         <w:rPr>
@@ -486,7 +606,7 @@
         <w:tabs>
           <w:tab w:val="right" w:pos="10800"/>
         </w:tabs>
-        <w:spacing w:after="0" w:line="254" w:lineRule="auto"/>
+        <w:spacing w:after="0" w:line="250" w:lineRule="auto"/>
         <w:rPr>
           <w:rFonts w:ascii="Times New Roman" w:eastAsia="Times New Roman" w:hAnsi="Times New Roman" w:cs="Times New Roman"/>
           <w:color w:val="000000"/>
@@ -569,7 +689,7 @@
         <w:tabs>
           <w:tab w:val="right" w:pos="10800"/>
         </w:tabs>
-        <w:spacing w:after="0" w:line="254" w:lineRule="auto"/>
+        <w:spacing w:after="0" w:line="250" w:lineRule="auto"/>
         <w:rPr>
           <w:rFonts w:ascii="Times New Roman" w:eastAsia="Times New Roman" w:hAnsi="Times New Roman" w:cs="Times New Roman"/>
           <w:sz w:val="20"/>
@@ -603,7 +723,7 @@
           <w:right w:val="nil"/>
           <w:between w:val="nil"/>
         </w:pBdr>
-        <w:spacing w:after="0" w:line="254" w:lineRule="auto"/>
+        <w:spacing w:after="0" w:line="250" w:lineRule="auto"/>
         <w:rPr>
           <w:rFonts w:ascii="Times New Roman" w:eastAsia="Times New Roman" w:hAnsi="Times New Roman" w:cs="Times New Roman"/>
           <w:b/>
@@ -622,7 +742,7 @@
           <w:right w:val="nil"/>
           <w:between w:val="nil"/>
         </w:pBdr>
-        <w:spacing w:after="40" w:line="254" w:lineRule="auto"/>
+        <w:spacing w:after="40" w:line="250" w:lineRule="auto"/>
         <w:rPr>
           <w:rFonts w:ascii="Times New Roman" w:eastAsia="Times New Roman" w:hAnsi="Times New Roman" w:cs="Times New Roman"/>
           <w:b/>
@@ -650,7 +770,7 @@
         <w:tabs>
           <w:tab w:val="right" w:pos="10800"/>
         </w:tabs>
-        <w:spacing w:after="30" w:line="254" w:lineRule="auto"/>
+        <w:spacing w:after="30" w:line="250" w:lineRule="auto"/>
         <w:rPr>
           <w:rFonts w:ascii="Times New Roman" w:eastAsia="Times New Roman" w:hAnsi="Times New Roman" w:cs="Times New Roman"/>
           <w:color w:val="000000"/>
@@ -666,13 +786,23 @@
           <w:sz w:val="20"/>
           <w:szCs w:val="20"/>
         </w:rPr>
-        <w:t>Coding Languages:</w:t>
+        <w:t>Programming</w:t>
       </w:r>
       <w:r>
         <w:rPr>
           <w:rFonts w:ascii="Times New Roman" w:eastAsia="Times New Roman" w:hAnsi="Times New Roman" w:cs="Times New Roman"/>
           <w:b/>
           <w:i/>
+          <w:sz w:val="20"/>
+          <w:szCs w:val="20"/>
+        </w:rPr>
+        <w:t xml:space="preserve"> Languages:</w:t>
+      </w:r>
+      <w:r>
+        <w:rPr>
+          <w:rFonts w:ascii="Times New Roman" w:eastAsia="Times New Roman" w:hAnsi="Times New Roman" w:cs="Times New Roman"/>
+          <w:b/>
+          <w:i/>
           <w:color w:val="000000"/>
           <w:sz w:val="20"/>
           <w:szCs w:val="20"/>
@@ -687,6 +817,15 @@
           <w:szCs w:val="20"/>
         </w:rPr>
         <w:t>Python, JavaScript, TypeScript, Java, SQL</w:t>
+      </w:r>
+      <w:r>
+        <w:rPr>
+          <w:rFonts w:ascii="Times New Roman" w:eastAsia="Times New Roman" w:hAnsi="Times New Roman" w:cs="Times New Roman"/>
+          <w:color w:val="000000"/>
+          <w:sz w:val="20"/>
+          <w:szCs w:val="20"/>
+        </w:rPr>
+        <w:t>, R, CSS, HTML</w:t>
       </w:r>
     </w:p>
     <w:p>
@@ -701,7 +840,7 @@
         <w:tabs>
           <w:tab w:val="right" w:pos="10800"/>
         </w:tabs>
-        <w:spacing w:after="30" w:line="254" w:lineRule="auto"/>
+        <w:spacing w:after="30" w:line="250" w:lineRule="auto"/>
         <w:rPr>
           <w:rFonts w:ascii="Times New Roman" w:eastAsia="Times New Roman" w:hAnsi="Times New Roman" w:cs="Times New Roman"/>
           <w:sz w:val="20"/>
@@ -734,7 +873,47 @@
           <w:sz w:val="20"/>
           <w:szCs w:val="20"/>
         </w:rPr>
-        <w:t>React.js, Vue.js, Django, Spring Boot, Git, Docker, Kubernetes, PostgreSQL, PyTorch</w:t>
+        <w:t xml:space="preserve">React.js, </w:t>
+      </w:r>
+      <w:r>
+        <w:rPr>
+          <w:rFonts w:ascii="Times New Roman" w:eastAsia="Times New Roman" w:hAnsi="Times New Roman" w:cs="Times New Roman"/>
+          <w:sz w:val="20"/>
+          <w:szCs w:val="20"/>
+        </w:rPr>
+        <w:t xml:space="preserve">Next.js, </w:t>
+      </w:r>
+      <w:r>
+        <w:rPr>
+          <w:rFonts w:ascii="Times New Roman" w:eastAsia="Times New Roman" w:hAnsi="Times New Roman" w:cs="Times New Roman"/>
+          <w:sz w:val="20"/>
+          <w:szCs w:val="20"/>
+        </w:rPr>
+        <w:t xml:space="preserve">Vue.js, </w:t>
+      </w:r>
+      <w:r>
+        <w:rPr>
+          <w:rFonts w:ascii="Times New Roman" w:eastAsia="Times New Roman" w:hAnsi="Times New Roman" w:cs="Times New Roman"/>
+          <w:sz w:val="20"/>
+          <w:szCs w:val="20"/>
+        </w:rPr>
+        <w:t xml:space="preserve">Redux, </w:t>
+      </w:r>
+      <w:r>
+        <w:rPr>
+          <w:rFonts w:ascii="Times New Roman" w:eastAsia="Times New Roman" w:hAnsi="Times New Roman" w:cs="Times New Roman"/>
+          <w:sz w:val="20"/>
+          <w:szCs w:val="20"/>
+        </w:rPr>
+        <w:t xml:space="preserve">Tailwind CSS, </w:t>
+      </w:r>
+      <w:r>
+        <w:rPr>
+          <w:rFonts w:ascii="Times New Roman" w:eastAsia="Times New Roman" w:hAnsi="Times New Roman" w:cs="Times New Roman"/>
+          <w:sz w:val="20"/>
+          <w:szCs w:val="20"/>
+        </w:rPr>
+        <w:t>Django, Spring Boot, Git, Docker, Kubernetes, PostgreSQL, PyTorch</w:t>
       </w:r>
       <w:r>
         <w:rPr>
@@ -757,7 +936,7 @@
         <w:tabs>
           <w:tab w:val="right" w:pos="10800"/>
         </w:tabs>
-        <w:spacing w:after="30" w:line="254" w:lineRule="auto"/>
+        <w:spacing w:after="30" w:line="250" w:lineRule="auto"/>
         <w:rPr>
           <w:rFonts w:ascii="Times New Roman" w:eastAsia="Times New Roman" w:hAnsi="Times New Roman" w:cs="Times New Roman"/>
           <w:sz w:val="20"/>
@@ -780,7 +959,23 @@
           <w:sz w:val="20"/>
           <w:szCs w:val="20"/>
         </w:rPr>
-        <w:t xml:space="preserve">Circle/Travis CI (CI/CD), AWS EC2/EB/RDS, Agile Dev, Linux, </w:t>
+        <w:t xml:space="preserve">Circle/Travis CI (CI/CD), AWS EC2/EB/RDS, </w:t>
+      </w:r>
+      <w:r>
+        <w:rPr>
+          <w:rFonts w:ascii="Times New Roman" w:eastAsia="Times New Roman" w:hAnsi="Times New Roman" w:cs="Times New Roman"/>
+          <w:sz w:val="20"/>
+          <w:szCs w:val="20"/>
+        </w:rPr>
+        <w:t>Scrum</w:t>
+      </w:r>
+      <w:r>
+        <w:rPr>
+          <w:rFonts w:ascii="Times New Roman" w:eastAsia="Times New Roman" w:hAnsi="Times New Roman" w:cs="Times New Roman"/>
+          <w:sz w:val="20"/>
+          <w:szCs w:val="20"/>
+        </w:rPr>
+        <w:t xml:space="preserve"> Dev, Linux, </w:t>
       </w:r>
       <w:r>
         <w:rPr>
@@ -797,6 +992,14 @@
           <w:szCs w:val="20"/>
         </w:rPr>
         <w:t>Slack, Office/Google Suite</w:t>
+      </w:r>
+      <w:r>
+        <w:rPr>
+          <w:rFonts w:ascii="Times New Roman" w:eastAsia="Times New Roman" w:hAnsi="Times New Roman" w:cs="Times New Roman"/>
+          <w:sz w:val="20"/>
+          <w:szCs w:val="20"/>
+        </w:rPr>
+        <w:t>, Teamwork</w:t>
       </w:r>
     </w:p>
     <w:p>
@@ -808,7 +1011,7 @@
           <w:right w:val="nil"/>
           <w:between w:val="nil"/>
         </w:pBdr>
-        <w:spacing w:after="0" w:line="254" w:lineRule="auto"/>
+        <w:spacing w:after="0" w:line="250" w:lineRule="auto"/>
         <w:rPr>
           <w:rFonts w:ascii="Times New Roman" w:eastAsia="Times New Roman" w:hAnsi="Times New Roman" w:cs="Times New Roman"/>
           <w:b/>
@@ -827,7 +1030,7 @@
           <w:right w:val="nil"/>
           <w:between w:val="nil"/>
         </w:pBdr>
-        <w:spacing w:after="40" w:line="254" w:lineRule="auto"/>
+        <w:spacing w:after="40" w:line="250" w:lineRule="auto"/>
         <w:rPr>
           <w:rFonts w:ascii="Times New Roman" w:eastAsia="Times New Roman" w:hAnsi="Times New Roman" w:cs="Times New Roman"/>
           <w:b/>
@@ -855,7 +1058,7 @@
         <w:tabs>
           <w:tab w:val="right" w:pos="10800"/>
         </w:tabs>
-        <w:spacing w:after="0" w:line="254" w:lineRule="auto"/>
+        <w:spacing w:after="0" w:line="250" w:lineRule="auto"/>
         <w:rPr>
           <w:rFonts w:ascii="Times New Roman" w:eastAsia="Times New Roman" w:hAnsi="Times New Roman" w:cs="Times New Roman"/>
           <w:b/>
@@ -966,7 +1169,7 @@
         <w:tabs>
           <w:tab w:val="right" w:pos="10800"/>
         </w:tabs>
-        <w:spacing w:after="50" w:line="254" w:lineRule="auto"/>
+        <w:spacing w:after="50" w:line="250" w:lineRule="auto"/>
         <w:ind w:left="187" w:hanging="187"/>
         <w:rPr>
           <w:rFonts w:ascii="Times New Roman" w:eastAsia="Times New Roman" w:hAnsi="Times New Roman" w:cs="Times New Roman"/>
@@ -1115,7 +1318,7 @@
         <w:tabs>
           <w:tab w:val="right" w:pos="10800"/>
         </w:tabs>
-        <w:spacing w:after="50" w:line="254" w:lineRule="auto"/>
+        <w:spacing w:after="50" w:line="250" w:lineRule="auto"/>
         <w:ind w:left="187" w:hanging="187"/>
         <w:rPr>
           <w:rFonts w:ascii="Times New Roman" w:eastAsia="Times New Roman" w:hAnsi="Times New Roman" w:cs="Times New Roman"/>
@@ -1133,7 +1336,7 @@
           <w:sz w:val="20"/>
           <w:szCs w:val="20"/>
         </w:rPr>
-        <w:t>Working to build</w:t>
+        <w:t>Built</w:t>
       </w:r>
       <w:r>
         <w:rPr>
@@ -1143,7 +1346,7 @@
           <w:sz w:val="20"/>
           <w:szCs w:val="20"/>
         </w:rPr>
-        <w:t xml:space="preserve"> a</w:t>
+        <w:t xml:space="preserve"> </w:t>
       </w:r>
       <w:r>
         <w:rPr>
@@ -1153,7 +1356,7 @@
           <w:sz w:val="20"/>
           <w:szCs w:val="20"/>
         </w:rPr>
-        <w:t>n</w:t>
+        <w:t>a</w:t>
       </w:r>
       <w:r>
         <w:rPr>
@@ -1270,7 +1473,7 @@
         <w:tabs>
           <w:tab w:val="right" w:pos="10800"/>
         </w:tabs>
-        <w:spacing w:after="0" w:line="254" w:lineRule="auto"/>
+        <w:spacing w:after="0" w:line="250" w:lineRule="auto"/>
         <w:rPr>
           <w:rFonts w:ascii="Times New Roman" w:eastAsia="Times New Roman" w:hAnsi="Times New Roman" w:cs="Times New Roman"/>
           <w:b/>
@@ -1341,7 +1544,7 @@
         <w:tabs>
           <w:tab w:val="right" w:pos="10800"/>
         </w:tabs>
-        <w:spacing w:after="50" w:line="254" w:lineRule="auto"/>
+        <w:spacing w:after="50" w:line="250" w:lineRule="auto"/>
         <w:ind w:left="187" w:hanging="187"/>
         <w:rPr>
           <w:rFonts w:ascii="Times New Roman" w:eastAsia="Times New Roman" w:hAnsi="Times New Roman" w:cs="Times New Roman"/>
@@ -1380,16 +1583,64 @@
           <w:sz w:val="20"/>
           <w:szCs w:val="20"/>
         </w:rPr>
-        <w:t>, React.js, and Djang</w:t>
-      </w:r>
-      <w:r>
-        <w:rPr>
-          <w:rFonts w:ascii="Times New Roman" w:eastAsia="Times New Roman" w:hAnsi="Times New Roman" w:cs="Times New Roman"/>
-          <w:color w:val="000000"/>
-          <w:sz w:val="20"/>
-          <w:szCs w:val="20"/>
-        </w:rPr>
-        <w:t xml:space="preserve">o, which enhanced </w:t>
+        <w:t xml:space="preserve">, </w:t>
+      </w:r>
+      <w:r>
+        <w:rPr>
+          <w:rFonts w:ascii="Times New Roman" w:eastAsia="Times New Roman" w:hAnsi="Times New Roman" w:cs="Times New Roman"/>
+          <w:b/>
+          <w:bCs/>
+          <w:i/>
+          <w:iCs/>
+          <w:color w:val="000000"/>
+          <w:sz w:val="20"/>
+          <w:szCs w:val="20"/>
+        </w:rPr>
+        <w:t>React.js</w:t>
+      </w:r>
+      <w:r>
+        <w:rPr>
+          <w:rFonts w:ascii="Times New Roman" w:eastAsia="Times New Roman" w:hAnsi="Times New Roman" w:cs="Times New Roman"/>
+          <w:color w:val="000000"/>
+          <w:sz w:val="20"/>
+          <w:szCs w:val="20"/>
+        </w:rPr>
+        <w:t xml:space="preserve">, and </w:t>
+      </w:r>
+      <w:r>
+        <w:rPr>
+          <w:rFonts w:ascii="Times New Roman" w:eastAsia="Times New Roman" w:hAnsi="Times New Roman" w:cs="Times New Roman"/>
+          <w:b/>
+          <w:bCs/>
+          <w:i/>
+          <w:iCs/>
+          <w:color w:val="000000"/>
+          <w:sz w:val="20"/>
+          <w:szCs w:val="20"/>
+        </w:rPr>
+        <w:t>Djang</w:t>
+      </w:r>
+      <w:r>
+        <w:rPr>
+          <w:rFonts w:ascii="Times New Roman" w:eastAsia="Times New Roman" w:hAnsi="Times New Roman" w:cs="Times New Roman"/>
+          <w:b/>
+          <w:bCs/>
+          <w:i/>
+          <w:iCs/>
+          <w:color w:val="000000"/>
+          <w:sz w:val="20"/>
+          <w:szCs w:val="20"/>
+        </w:rPr>
+        <w:t>o</w:t>
+      </w:r>
+      <w:r>
+        <w:rPr>
+          <w:rFonts w:ascii="Times New Roman" w:eastAsia="Times New Roman" w:hAnsi="Times New Roman" w:cs="Times New Roman"/>
+          <w:color w:val="000000"/>
+          <w:sz w:val="20"/>
+          <w:szCs w:val="20"/>
+        </w:rPr>
+        <w:t xml:space="preserve">, which enhanced </w:t>
       </w:r>
       <w:r>
         <w:rPr>
@@ -1471,7 +1722,7 @@
         <w:tabs>
           <w:tab w:val="right" w:pos="10800"/>
         </w:tabs>
-        <w:spacing w:after="50" w:line="254" w:lineRule="auto"/>
+        <w:spacing w:after="50" w:line="250" w:lineRule="auto"/>
         <w:ind w:left="187" w:hanging="187"/>
         <w:rPr>
           <w:rFonts w:ascii="Times New Roman" w:eastAsia="Times New Roman" w:hAnsi="Times New Roman" w:cs="Times New Roman"/>
@@ -1664,7 +1915,7 @@
         <w:tabs>
           <w:tab w:val="right" w:pos="10800"/>
         </w:tabs>
-        <w:spacing w:after="50" w:line="254" w:lineRule="auto"/>
+        <w:spacing w:after="50" w:line="250" w:lineRule="auto"/>
         <w:ind w:left="187" w:hanging="187"/>
         <w:rPr>
           <w:rFonts w:ascii="Times New Roman" w:eastAsia="Times New Roman" w:hAnsi="Times New Roman" w:cs="Times New Roman"/>
@@ -1718,7 +1969,7 @@
         <w:tabs>
           <w:tab w:val="right" w:pos="10800"/>
         </w:tabs>
-        <w:spacing w:after="0" w:line="254" w:lineRule="auto"/>
+        <w:spacing w:after="0" w:line="250" w:lineRule="auto"/>
         <w:rPr>
           <w:rFonts w:ascii="Times New Roman" w:eastAsia="Times New Roman" w:hAnsi="Times New Roman" w:cs="Times New Roman"/>
           <w:b/>
@@ -1739,7 +1990,7 @@
         <w:tabs>
           <w:tab w:val="right" w:pos="10800"/>
         </w:tabs>
-        <w:spacing w:after="0" w:line="254" w:lineRule="auto"/>
+        <w:spacing w:after="0" w:line="250" w:lineRule="auto"/>
         <w:rPr>
           <w:rFonts w:ascii="Times New Roman" w:eastAsia="Times New Roman" w:hAnsi="Times New Roman" w:cs="Times New Roman"/>
           <w:b/>
@@ -1821,7 +2072,7 @@
         <w:tabs>
           <w:tab w:val="right" w:pos="10800"/>
         </w:tabs>
-        <w:spacing w:after="50" w:line="254" w:lineRule="auto"/>
+        <w:spacing w:after="50" w:line="250" w:lineRule="auto"/>
         <w:ind w:left="187" w:hanging="187"/>
         <w:rPr>
           <w:rFonts w:ascii="Times New Roman" w:eastAsia="Times New Roman" w:hAnsi="Times New Roman" w:cs="Times New Roman"/>
@@ -1992,7 +2243,7 @@
         <w:tabs>
           <w:tab w:val="right" w:pos="10800"/>
         </w:tabs>
-        <w:spacing w:after="50" w:line="254" w:lineRule="auto"/>
+        <w:spacing w:after="50" w:line="250" w:lineRule="auto"/>
         <w:ind w:left="187" w:hanging="187"/>
         <w:rPr>
           <w:rFonts w:ascii="Times New Roman" w:eastAsia="Times New Roman" w:hAnsi="Times New Roman" w:cs="Times New Roman"/>
@@ -2181,7 +2432,7 @@
         <w:tabs>
           <w:tab w:val="right" w:pos="10800"/>
         </w:tabs>
-        <w:spacing w:after="50" w:line="254" w:lineRule="auto"/>
+        <w:spacing w:after="50" w:line="250" w:lineRule="auto"/>
         <w:ind w:left="187" w:hanging="187"/>
         <w:rPr>
           <w:rFonts w:ascii="Times New Roman" w:eastAsia="Times New Roman" w:hAnsi="Times New Roman" w:cs="Times New Roman"/>
@@ -2333,7 +2584,7 @@
         <w:tabs>
           <w:tab w:val="right" w:pos="10800"/>
         </w:tabs>
-        <w:spacing w:after="50" w:line="254" w:lineRule="auto"/>
+        <w:spacing w:after="50" w:line="250" w:lineRule="auto"/>
         <w:ind w:left="187" w:hanging="187"/>
         <w:jc w:val="both"/>
         <w:rPr>
@@ -2384,7 +2635,7 @@
         <w:tabs>
           <w:tab w:val="right" w:pos="10800"/>
         </w:tabs>
-        <w:spacing w:after="0" w:line="254" w:lineRule="auto"/>
+        <w:spacing w:after="0" w:line="250" w:lineRule="auto"/>
         <w:rPr>
           <w:rFonts w:ascii="Times New Roman" w:eastAsia="Times New Roman" w:hAnsi="Times New Roman" w:cs="Times New Roman"/>
           <w:b/>
@@ -2405,7 +2656,7 @@
         <w:tabs>
           <w:tab w:val="right" w:pos="10800"/>
         </w:tabs>
-        <w:spacing w:after="0" w:line="254" w:lineRule="auto"/>
+        <w:spacing w:after="0" w:line="250" w:lineRule="auto"/>
         <w:rPr>
           <w:rFonts w:ascii="Times New Roman" w:eastAsia="Times New Roman" w:hAnsi="Times New Roman" w:cs="Times New Roman"/>
           <w:b/>
@@ -2462,7 +2713,7 @@
         <w:tabs>
           <w:tab w:val="right" w:pos="10800"/>
         </w:tabs>
-        <w:spacing w:after="50" w:line="254" w:lineRule="auto"/>
+        <w:spacing w:after="50" w:line="250" w:lineRule="auto"/>
         <w:ind w:left="187" w:hanging="187"/>
         <w:rPr>
           <w:rFonts w:ascii="Times New Roman" w:eastAsia="Times New Roman" w:hAnsi="Times New Roman" w:cs="Times New Roman"/>
@@ -2524,7 +2775,7 @@
         <w:tabs>
           <w:tab w:val="right" w:pos="10800"/>
         </w:tabs>
-        <w:spacing w:after="50" w:line="254" w:lineRule="auto"/>
+        <w:spacing w:after="50" w:line="250" w:lineRule="auto"/>
         <w:ind w:left="187" w:hanging="187"/>
         <w:rPr>
           <w:rFonts w:ascii="Times New Roman" w:eastAsia="Times New Roman" w:hAnsi="Times New Roman" w:cs="Times New Roman"/>
@@ -2657,7 +2908,7 @@
           <w:right w:val="nil"/>
           <w:between w:val="nil"/>
         </w:pBdr>
-        <w:spacing w:after="0" w:line="254" w:lineRule="auto"/>
+        <w:spacing w:after="0" w:line="250" w:lineRule="auto"/>
         <w:rPr>
           <w:rFonts w:ascii="Times New Roman" w:eastAsia="Times New Roman" w:hAnsi="Times New Roman" w:cs="Times New Roman"/>
           <w:smallCaps/>
@@ -2675,7 +2926,7 @@
           <w:right w:val="nil"/>
           <w:between w:val="nil"/>
         </w:pBdr>
-        <w:spacing w:after="40" w:line="254" w:lineRule="auto"/>
+        <w:spacing w:after="40" w:line="250" w:lineRule="auto"/>
         <w:rPr>
           <w:rFonts w:ascii="Times New Roman" w:eastAsia="Times New Roman" w:hAnsi="Times New Roman" w:cs="Times New Roman"/>
           <w:b/>
@@ -2704,7 +2955,7 @@
         <w:tabs>
           <w:tab w:val="right" w:pos="10800"/>
         </w:tabs>
-        <w:spacing w:after="0" w:line="254" w:lineRule="auto"/>
+        <w:spacing w:after="0" w:line="250" w:lineRule="auto"/>
         <w:rPr>
           <w:rFonts w:ascii="Times New Roman" w:eastAsia="Times New Roman" w:hAnsi="Times New Roman" w:cs="Times New Roman"/>
           <w:b/>
@@ -2889,7 +3140,7 @@
         <w:tabs>
           <w:tab w:val="right" w:pos="10800"/>
         </w:tabs>
-        <w:spacing w:after="40" w:line="254" w:lineRule="auto"/>
+        <w:spacing w:after="40" w:line="250" w:lineRule="auto"/>
         <w:ind w:left="187" w:hanging="187"/>
         <w:rPr>
           <w:rFonts w:ascii="Times New Roman" w:hAnsi="Times New Roman" w:cs="Times New Roman"/>
@@ -2962,7 +3213,7 @@
         <w:tabs>
           <w:tab w:val="right" w:pos="10800"/>
         </w:tabs>
-        <w:spacing w:after="40" w:line="254" w:lineRule="auto"/>
+        <w:spacing w:after="40" w:line="250" w:lineRule="auto"/>
         <w:ind w:left="187" w:hanging="187"/>
         <w:rPr>
           <w:rFonts w:ascii="Times New Roman" w:hAnsi="Times New Roman" w:cs="Times New Roman"/>
@@ -3035,7 +3286,7 @@
         <w:tabs>
           <w:tab w:val="right" w:pos="10800"/>
         </w:tabs>
-        <w:spacing w:after="40" w:line="254" w:lineRule="auto"/>
+        <w:spacing w:after="40" w:line="250" w:lineRule="auto"/>
         <w:ind w:left="187" w:hanging="187"/>
         <w:rPr>
           <w:rFonts w:ascii="Times New Roman" w:eastAsia="Times New Roman" w:hAnsi="Times New Roman" w:cs="Times New Roman"/>
@@ -3104,28 +3355,7 @@
         <w:tabs>
           <w:tab w:val="right" w:pos="10800"/>
         </w:tabs>
-        <w:spacing w:after="0" w:line="254" w:lineRule="auto"/>
-        <w:rPr>
-          <w:rFonts w:ascii="Times New Roman" w:eastAsia="Times New Roman" w:hAnsi="Times New Roman" w:cs="Times New Roman"/>
-          <w:b/>
-          <w:sz w:val="3"/>
-          <w:szCs w:val="3"/>
-        </w:rPr>
-      </w:pPr>
-    </w:p>
-    <w:p>
-      <w:pPr>
-        <w:pBdr>
-          <w:top w:val="nil"/>
-          <w:left w:val="nil"/>
-          <w:bottom w:val="nil"/>
-          <w:right w:val="nil"/>
-          <w:between w:val="nil"/>
-        </w:pBdr>
-        <w:tabs>
-          <w:tab w:val="right" w:pos="10800"/>
-        </w:tabs>
-        <w:spacing w:after="0" w:line="254" w:lineRule="auto"/>
+        <w:spacing w:after="0" w:line="250" w:lineRule="auto"/>
         <w:rPr>
           <w:rFonts w:ascii="Times New Roman" w:eastAsia="Times New Roman" w:hAnsi="Times New Roman" w:cs="Times New Roman"/>
           <w:b/>
@@ -3239,7 +3469,7 @@
         <w:tabs>
           <w:tab w:val="right" w:pos="10800"/>
         </w:tabs>
-        <w:spacing w:after="40" w:line="254" w:lineRule="auto"/>
+        <w:spacing w:after="40" w:line="250" w:lineRule="auto"/>
         <w:ind w:left="187" w:hanging="187"/>
         <w:jc w:val="both"/>
         <w:rPr>
@@ -3318,7 +3548,7 @@
         <w:tabs>
           <w:tab w:val="right" w:pos="10800"/>
         </w:tabs>
-        <w:spacing w:after="40" w:line="254" w:lineRule="auto"/>
+        <w:spacing w:after="40" w:line="250" w:lineRule="auto"/>
         <w:ind w:left="187" w:hanging="187"/>
         <w:rPr>
           <w:rFonts w:ascii="Times New Roman" w:eastAsia="Times New Roman" w:hAnsi="Times New Roman" w:cs="Times New Roman"/>
@@ -3470,7 +3700,7 @@
         <w:tabs>
           <w:tab w:val="right" w:pos="10800"/>
         </w:tabs>
-        <w:spacing w:after="0" w:line="254" w:lineRule="auto"/>
+        <w:spacing w:after="0" w:line="250" w:lineRule="auto"/>
         <w:rPr>
           <w:rFonts w:ascii="Times New Roman" w:eastAsia="Times New Roman" w:hAnsi="Times New Roman" w:cs="Times New Roman"/>
           <w:b/>
@@ -3491,7 +3721,7 @@
         <w:tabs>
           <w:tab w:val="right" w:pos="10800"/>
         </w:tabs>
-        <w:spacing w:after="0" w:line="254" w:lineRule="auto"/>
+        <w:spacing w:after="0" w:line="250" w:lineRule="auto"/>
         <w:rPr>
           <w:rFonts w:ascii="Times New Roman" w:eastAsia="Times New Roman" w:hAnsi="Times New Roman" w:cs="Times New Roman"/>
           <w:b/>
@@ -3586,7 +3816,7 @@
         <w:tabs>
           <w:tab w:val="right" w:pos="10800"/>
         </w:tabs>
-        <w:spacing w:after="40" w:line="254" w:lineRule="auto"/>
+        <w:spacing w:after="40" w:line="250" w:lineRule="auto"/>
         <w:ind w:left="187" w:hanging="187"/>
         <w:rPr>
           <w:rFonts w:ascii="Times New Roman" w:eastAsia="Times New Roman" w:hAnsi="Times New Roman" w:cs="Times New Roman"/>
@@ -3621,7 +3851,7 @@
         <w:tabs>
           <w:tab w:val="right" w:pos="10800"/>
         </w:tabs>
-        <w:spacing w:after="40" w:line="254" w:lineRule="auto"/>
+        <w:spacing w:after="40" w:line="250" w:lineRule="auto"/>
         <w:ind w:left="187" w:hanging="187"/>
         <w:rPr>
           <w:rFonts w:ascii="Times New Roman" w:eastAsia="Times New Roman" w:hAnsi="Times New Roman" w:cs="Times New Roman"/>

</xml_diff>

<commit_message>
update: up to date till Jul 10
</commit_message>
<xml_diff>
--- a/resumeLatest.docx
+++ b/resumeLatest.docx
@@ -416,7 +416,7 @@
           <w:sz w:val="20"/>
           <w:szCs w:val="20"/>
         </w:rPr>
-        <w:t>New York University, NYU Shanghai</w:t>
+        <w:t>New York University</w:t>
       </w:r>
       <w:r>
         <w:rPr>
@@ -711,7 +711,7 @@
           <w:sz w:val="20"/>
           <w:szCs w:val="20"/>
         </w:rPr>
-        <w:t>Coursework: Applied Internet Technologies, Computer Architecture (Objective C), Data Structures (OOP), Databases, Machine Learning (TensorFlow), Natural Language Processing (PyTorch)</w:t>
+        <w:t>Coursework: Applied Internet Technologies, Computer Architecture (C), Data Structures (OOP), Databases, Machine Learning (TensorFlow), Natural Language Processing (PyTorch)</w:t>
       </w:r>
     </w:p>
     <w:p>
@@ -825,7 +825,25 @@
           <w:sz w:val="20"/>
           <w:szCs w:val="20"/>
         </w:rPr>
-        <w:t>, R, CSS, HTML</w:t>
+        <w:t xml:space="preserve">, </w:t>
+      </w:r>
+      <w:r>
+        <w:rPr>
+          <w:rFonts w:ascii="Times New Roman" w:eastAsia="Times New Roman" w:hAnsi="Times New Roman" w:cs="Times New Roman"/>
+          <w:color w:val="000000"/>
+          <w:sz w:val="20"/>
+          <w:szCs w:val="20"/>
+        </w:rPr>
+        <w:t xml:space="preserve">C, C++, </w:t>
+      </w:r>
+      <w:r>
+        <w:rPr>
+          <w:rFonts w:ascii="Times New Roman" w:eastAsia="Times New Roman" w:hAnsi="Times New Roman" w:cs="Times New Roman"/>
+          <w:color w:val="000000"/>
+          <w:sz w:val="20"/>
+          <w:szCs w:val="20"/>
+        </w:rPr>
+        <w:t>R, CSS, HTML</w:t>
       </w:r>
     </w:p>
     <w:p>
@@ -897,15 +915,7 @@
           <w:sz w:val="20"/>
           <w:szCs w:val="20"/>
         </w:rPr>
-        <w:t xml:space="preserve">Redux, </w:t>
-      </w:r>
-      <w:r>
-        <w:rPr>
-          <w:rFonts w:ascii="Times New Roman" w:eastAsia="Times New Roman" w:hAnsi="Times New Roman" w:cs="Times New Roman"/>
-          <w:sz w:val="20"/>
-          <w:szCs w:val="20"/>
-        </w:rPr>
-        <w:t xml:space="preserve">Tailwind CSS, </w:t>
+        <w:t xml:space="preserve">Redux, Tailwind CSS, </w:t>
       </w:r>
       <w:r>
         <w:rPr>
@@ -922,6 +932,14 @@
           <w:szCs w:val="20"/>
         </w:rPr>
         <w:t>, PySpark, Hadoop</w:t>
+      </w:r>
+      <w:r>
+        <w:rPr>
+          <w:rFonts w:ascii="Times New Roman" w:eastAsia="Times New Roman" w:hAnsi="Times New Roman" w:cs="Times New Roman"/>
+          <w:sz w:val="20"/>
+          <w:szCs w:val="20"/>
+        </w:rPr>
+        <w:t>, Figma Prototyping, Circle/Travis CI (CI/CD), AWS EC2/EB/RDS</w:t>
       </w:r>
     </w:p>
     <w:p>
@@ -951,15 +969,15 @@
           <w:sz w:val="20"/>
           <w:szCs w:val="20"/>
         </w:rPr>
-        <w:t xml:space="preserve">Other: </w:t>
-      </w:r>
-      <w:r>
-        <w:rPr>
-          <w:rFonts w:ascii="Times New Roman" w:eastAsia="Times New Roman" w:hAnsi="Times New Roman" w:cs="Times New Roman"/>
-          <w:sz w:val="20"/>
-          <w:szCs w:val="20"/>
-        </w:rPr>
-        <w:t xml:space="preserve">Circle/Travis CI (CI/CD), AWS EC2/EB/RDS, </w:t>
+        <w:t>Other:</w:t>
+      </w:r>
+      <w:r>
+        <w:rPr>
+          <w:rFonts w:ascii="Times New Roman" w:eastAsia="Times New Roman" w:hAnsi="Times New Roman" w:cs="Times New Roman"/>
+          <w:sz w:val="20"/>
+          <w:szCs w:val="20"/>
+        </w:rPr>
+        <w:t xml:space="preserve"> </w:t>
       </w:r>
       <w:r>
         <w:rPr>
@@ -975,23 +993,23 @@
           <w:sz w:val="20"/>
           <w:szCs w:val="20"/>
         </w:rPr>
-        <w:t xml:space="preserve"> Dev, Linux, </w:t>
-      </w:r>
-      <w:r>
-        <w:rPr>
-          <w:rFonts w:ascii="Times New Roman" w:eastAsia="Times New Roman" w:hAnsi="Times New Roman" w:cs="Times New Roman"/>
-          <w:sz w:val="20"/>
-          <w:szCs w:val="20"/>
-        </w:rPr>
-        <w:t xml:space="preserve">Figma Prototyping, </w:t>
-      </w:r>
-      <w:r>
-        <w:rPr>
-          <w:rFonts w:ascii="Times New Roman" w:eastAsia="Times New Roman" w:hAnsi="Times New Roman" w:cs="Times New Roman"/>
-          <w:sz w:val="20"/>
-          <w:szCs w:val="20"/>
-        </w:rPr>
-        <w:t>Slack, Office/Google Suite</w:t>
+        <w:t xml:space="preserve"> Dev</w:t>
+      </w:r>
+      <w:r>
+        <w:rPr>
+          <w:rFonts w:ascii="Times New Roman" w:eastAsia="Times New Roman" w:hAnsi="Times New Roman" w:cs="Times New Roman"/>
+          <w:sz w:val="20"/>
+          <w:szCs w:val="20"/>
+        </w:rPr>
+        <w:t>elopment</w:t>
+      </w:r>
+      <w:r>
+        <w:rPr>
+          <w:rFonts w:ascii="Times New Roman" w:eastAsia="Times New Roman" w:hAnsi="Times New Roman" w:cs="Times New Roman"/>
+          <w:sz w:val="20"/>
+          <w:szCs w:val="20"/>
+        </w:rPr>
+        <w:t>, Linux, Slack, Office/Google Suite</w:t>
       </w:r>
       <w:r>
         <w:rPr>

</xml_diff>

<commit_message>
update: up to date till Aug 5
</commit_message>
<xml_diff>
--- a/resumeLatest.docx
+++ b/resumeLatest.docx
@@ -383,8 +383,8 @@
         <w:rPr>
           <w:rFonts w:ascii="Times New Roman" w:eastAsia="Times New Roman" w:hAnsi="Times New Roman" w:cs="Times New Roman"/>
           <w:b/>
-          <w:sz w:val="10"/>
-          <w:szCs w:val="10"/>
+          <w:sz w:val="4"/>
+          <w:szCs w:val="4"/>
         </w:rPr>
       </w:pPr>
     </w:p>
@@ -915,15 +915,63 @@
           <w:sz w:val="20"/>
           <w:szCs w:val="20"/>
         </w:rPr>
-        <w:t xml:space="preserve">Redux, Tailwind CSS, </w:t>
-      </w:r>
-      <w:r>
-        <w:rPr>
-          <w:rFonts w:ascii="Times New Roman" w:eastAsia="Times New Roman" w:hAnsi="Times New Roman" w:cs="Times New Roman"/>
-          <w:sz w:val="20"/>
-          <w:szCs w:val="20"/>
-        </w:rPr>
-        <w:t>Django, Spring Boot, Git, Docker, Kubernetes, PostgreSQL, PyTorch</w:t>
+        <w:t xml:space="preserve">Redux, </w:t>
+      </w:r>
+      <w:r>
+        <w:rPr>
+          <w:rFonts w:ascii="Times New Roman" w:eastAsia="Times New Roman" w:hAnsi="Times New Roman" w:cs="Times New Roman"/>
+          <w:sz w:val="20"/>
+          <w:szCs w:val="20"/>
+        </w:rPr>
+        <w:t xml:space="preserve">jQuery, </w:t>
+      </w:r>
+      <w:r>
+        <w:rPr>
+          <w:rFonts w:ascii="Times New Roman" w:eastAsia="Times New Roman" w:hAnsi="Times New Roman" w:cs="Times New Roman"/>
+          <w:sz w:val="20"/>
+          <w:szCs w:val="20"/>
+        </w:rPr>
+        <w:t xml:space="preserve">Tailwind CSS, </w:t>
+      </w:r>
+      <w:r>
+        <w:rPr>
+          <w:rFonts w:ascii="Times New Roman" w:eastAsia="Times New Roman" w:hAnsi="Times New Roman" w:cs="Times New Roman"/>
+          <w:sz w:val="20"/>
+          <w:szCs w:val="20"/>
+        </w:rPr>
+        <w:t xml:space="preserve">Django, Spring Boot, </w:t>
+      </w:r>
+      <w:r>
+        <w:rPr>
+          <w:rFonts w:ascii="Times New Roman" w:eastAsia="Times New Roman" w:hAnsi="Times New Roman" w:cs="Times New Roman"/>
+          <w:sz w:val="20"/>
+          <w:szCs w:val="20"/>
+        </w:rPr>
+        <w:t xml:space="preserve">D3.js, Chart.js, </w:t>
+      </w:r>
+      <w:r>
+        <w:rPr>
+          <w:rFonts w:ascii="Times New Roman" w:eastAsia="Times New Roman" w:hAnsi="Times New Roman" w:cs="Times New Roman"/>
+          <w:sz w:val="20"/>
+          <w:szCs w:val="20"/>
+        </w:rPr>
+        <w:t xml:space="preserve">Git, Docker, Kubernetes, PostgreSQL, </w:t>
+      </w:r>
+      <w:r>
+        <w:rPr>
+          <w:rFonts w:ascii="Times New Roman" w:eastAsia="Times New Roman" w:hAnsi="Times New Roman" w:cs="Times New Roman"/>
+          <w:sz w:val="20"/>
+          <w:szCs w:val="20"/>
+        </w:rPr>
+        <w:t xml:space="preserve">Redis, </w:t>
+      </w:r>
+      <w:r>
+        <w:rPr>
+          <w:rFonts w:ascii="Times New Roman" w:eastAsia="Times New Roman" w:hAnsi="Times New Roman" w:cs="Times New Roman"/>
+          <w:sz w:val="20"/>
+          <w:szCs w:val="20"/>
+        </w:rPr>
+        <w:t>PyTorch</w:t>
       </w:r>
       <w:r>
         <w:rPr>
@@ -939,7 +987,23 @@
           <w:sz w:val="20"/>
           <w:szCs w:val="20"/>
         </w:rPr>
-        <w:t>, Figma Prototyping, Circle/Travis CI (CI/CD), AWS EC2/EB/RDS</w:t>
+        <w:t xml:space="preserve">, Figma </w:t>
+      </w:r>
+      <w:r>
+        <w:rPr>
+          <w:rFonts w:ascii="Times New Roman" w:eastAsia="Times New Roman" w:hAnsi="Times New Roman" w:cs="Times New Roman"/>
+          <w:sz w:val="20"/>
+          <w:szCs w:val="20"/>
+        </w:rPr>
+        <w:t>Designing</w:t>
+      </w:r>
+      <w:r>
+        <w:rPr>
+          <w:rFonts w:ascii="Times New Roman" w:eastAsia="Times New Roman" w:hAnsi="Times New Roman" w:cs="Times New Roman"/>
+          <w:sz w:val="20"/>
+          <w:szCs w:val="20"/>
+        </w:rPr>
+        <w:t>, Circle/Travis CI (CI/CD), AWS EC2/EB/RDS</w:t>
       </w:r>
     </w:p>
     <w:p>
@@ -1009,7 +1073,23 @@
           <w:sz w:val="20"/>
           <w:szCs w:val="20"/>
         </w:rPr>
-        <w:t>, Linux, Slack, Office/Google Suite</w:t>
+        <w:t xml:space="preserve">, Linux, Slack, </w:t>
+      </w:r>
+      <w:r>
+        <w:rPr>
+          <w:rFonts w:ascii="Times New Roman" w:eastAsia="Times New Roman" w:hAnsi="Times New Roman" w:cs="Times New Roman"/>
+          <w:sz w:val="20"/>
+          <w:szCs w:val="20"/>
+        </w:rPr>
+        <w:t xml:space="preserve">Newsletter Design/Coding, </w:t>
+      </w:r>
+      <w:r>
+        <w:rPr>
+          <w:rFonts w:ascii="Times New Roman" w:eastAsia="Times New Roman" w:hAnsi="Times New Roman" w:cs="Times New Roman"/>
+          <w:sz w:val="20"/>
+          <w:szCs w:val="20"/>
+        </w:rPr>
+        <w:t>Office/Google Suite</w:t>
       </w:r>
       <w:r>
         <w:rPr>
@@ -1508,24 +1588,35 @@
           <w:sz w:val="20"/>
           <w:szCs w:val="20"/>
         </w:rPr>
-        <w:t xml:space="preserve">eBay Inc., </w:t>
-      </w:r>
-      <w:r>
-        <w:rPr>
-          <w:rFonts w:ascii="Times New Roman" w:eastAsia="Times New Roman" w:hAnsi="Times New Roman" w:cs="Times New Roman"/>
-          <w:sz w:val="20"/>
-          <w:szCs w:val="20"/>
-        </w:rPr>
-        <w:t>Software Engineering Intern – Cloud Infrastructure Team (</w:t>
-      </w:r>
-      <w:r>
-        <w:rPr>
-          <w:rFonts w:ascii="Times New Roman" w:eastAsia="Times New Roman" w:hAnsi="Times New Roman" w:cs="Times New Roman"/>
-          <w:color w:val="000000"/>
-          <w:sz w:val="20"/>
-          <w:szCs w:val="20"/>
-        </w:rPr>
-        <w:t>Shanghai, China)</w:t>
+        <w:t xml:space="preserve">Learning and Teaching at </w:t>
+      </w:r>
+      <w:r>
+        <w:rPr>
+          <w:rFonts w:ascii="Times New Roman" w:eastAsia="Times New Roman" w:hAnsi="Times New Roman" w:cs="Times New Roman"/>
+          <w:b/>
+          <w:color w:val="000000"/>
+          <w:sz w:val="20"/>
+          <w:szCs w:val="20"/>
+        </w:rPr>
+        <w:t>Nexus, New York Universi</w:t>
+      </w:r>
+      <w:r>
+        <w:rPr>
+          <w:rFonts w:ascii="Times New Roman" w:eastAsia="Times New Roman" w:hAnsi="Times New Roman" w:cs="Times New Roman"/>
+          <w:b/>
+          <w:color w:val="000000"/>
+          <w:sz w:val="20"/>
+          <w:szCs w:val="20"/>
+        </w:rPr>
+        <w:t>ty</w:t>
+      </w:r>
+      <w:r>
+        <w:rPr>
+          <w:rFonts w:ascii="Times New Roman" w:eastAsia="Times New Roman" w:hAnsi="Times New Roman" w:cs="Times New Roman"/>
+          <w:sz w:val="20"/>
+          <w:szCs w:val="20"/>
+        </w:rPr>
+        <w:t xml:space="preserve"> Technology Assistant (New York, NY)</w:t>
       </w:r>
       <w:r>
         <w:rPr>
@@ -1543,7 +1634,37 @@
           <w:sz w:val="20"/>
           <w:szCs w:val="20"/>
         </w:rPr>
-        <w:t>Sept. 2022 – Aug. 2023</w:t>
+        <w:t>Jan</w:t>
+      </w:r>
+      <w:r>
+        <w:rPr>
+          <w:rFonts w:ascii="Times New Roman" w:eastAsia="Times New Roman" w:hAnsi="Times New Roman" w:cs="Times New Roman"/>
+          <w:b/>
+          <w:color w:val="000000"/>
+          <w:sz w:val="20"/>
+          <w:szCs w:val="20"/>
+        </w:rPr>
+        <w:t xml:space="preserve">. 2024 – </w:t>
+      </w:r>
+      <w:r>
+        <w:rPr>
+          <w:rFonts w:ascii="Times New Roman" w:eastAsia="Times New Roman" w:hAnsi="Times New Roman" w:cs="Times New Roman"/>
+          <w:b/>
+          <w:color w:val="000000"/>
+          <w:sz w:val="20"/>
+          <w:szCs w:val="20"/>
+        </w:rPr>
+        <w:t>May</w:t>
+      </w:r>
+      <w:r>
+        <w:rPr>
+          <w:rFonts w:ascii="Times New Roman" w:eastAsia="Times New Roman" w:hAnsi="Times New Roman" w:cs="Times New Roman"/>
+          <w:b/>
+          <w:color w:val="000000"/>
+          <w:sz w:val="20"/>
+          <w:szCs w:val="20"/>
+        </w:rPr>
+        <w:t>. 2024</w:t>
       </w:r>
     </w:p>
     <w:p>
@@ -1575,153 +1696,12 @@
       <w:r>
         <w:rPr>
           <w:rFonts w:ascii="Times New Roman" w:eastAsia="Times New Roman" w:hAnsi="Times New Roman" w:cs="Times New Roman"/>
-          <w:color w:val="000000"/>
-          <w:sz w:val="20"/>
-          <w:szCs w:val="20"/>
-        </w:rPr>
-        <w:t xml:space="preserve">Identified the inefficiencies in cluster status monitoring and developed an Average-Time-to-Business Dashboard using </w:t>
-      </w:r>
-      <w:r>
-        <w:rPr>
-          <w:rFonts w:ascii="Times New Roman" w:eastAsia="Times New Roman" w:hAnsi="Times New Roman" w:cs="Times New Roman"/>
-          <w:b/>
-          <w:bCs/>
-          <w:i/>
-          <w:iCs/>
-          <w:color w:val="000000"/>
-          <w:sz w:val="20"/>
-          <w:szCs w:val="20"/>
-        </w:rPr>
-        <w:t>Redux</w:t>
-      </w:r>
-      <w:r>
-        <w:rPr>
-          <w:rFonts w:ascii="Times New Roman" w:eastAsia="Times New Roman" w:hAnsi="Times New Roman" w:cs="Times New Roman"/>
-          <w:color w:val="000000"/>
-          <w:sz w:val="20"/>
-          <w:szCs w:val="20"/>
-        </w:rPr>
-        <w:t xml:space="preserve">, </w:t>
-      </w:r>
-      <w:r>
-        <w:rPr>
-          <w:rFonts w:ascii="Times New Roman" w:eastAsia="Times New Roman" w:hAnsi="Times New Roman" w:cs="Times New Roman"/>
-          <w:b/>
-          <w:bCs/>
-          <w:i/>
-          <w:iCs/>
-          <w:color w:val="000000"/>
-          <w:sz w:val="20"/>
-          <w:szCs w:val="20"/>
-        </w:rPr>
-        <w:t>React.js</w:t>
-      </w:r>
-      <w:r>
-        <w:rPr>
-          <w:rFonts w:ascii="Times New Roman" w:eastAsia="Times New Roman" w:hAnsi="Times New Roman" w:cs="Times New Roman"/>
-          <w:color w:val="000000"/>
-          <w:sz w:val="20"/>
-          <w:szCs w:val="20"/>
-        </w:rPr>
-        <w:t xml:space="preserve">, and </w:t>
-      </w:r>
-      <w:r>
-        <w:rPr>
-          <w:rFonts w:ascii="Times New Roman" w:eastAsia="Times New Roman" w:hAnsi="Times New Roman" w:cs="Times New Roman"/>
-          <w:b/>
-          <w:bCs/>
-          <w:i/>
-          <w:iCs/>
-          <w:color w:val="000000"/>
-          <w:sz w:val="20"/>
-          <w:szCs w:val="20"/>
-        </w:rPr>
-        <w:t>Djang</w:t>
-      </w:r>
-      <w:r>
-        <w:rPr>
-          <w:rFonts w:ascii="Times New Roman" w:eastAsia="Times New Roman" w:hAnsi="Times New Roman" w:cs="Times New Roman"/>
-          <w:b/>
-          <w:bCs/>
-          <w:i/>
-          <w:iCs/>
-          <w:color w:val="000000"/>
-          <w:sz w:val="20"/>
-          <w:szCs w:val="20"/>
-        </w:rPr>
-        <w:t>o</w:t>
-      </w:r>
-      <w:r>
-        <w:rPr>
-          <w:rFonts w:ascii="Times New Roman" w:eastAsia="Times New Roman" w:hAnsi="Times New Roman" w:cs="Times New Roman"/>
-          <w:color w:val="000000"/>
-          <w:sz w:val="20"/>
-          <w:szCs w:val="20"/>
-        </w:rPr>
-        <w:t xml:space="preserve">, which enhanced </w:t>
-      </w:r>
-      <w:r>
-        <w:rPr>
-          <w:rFonts w:ascii="Times New Roman" w:eastAsia="Times New Roman" w:hAnsi="Times New Roman" w:cs="Times New Roman"/>
-          <w:color w:val="000000"/>
-          <w:sz w:val="20"/>
-          <w:szCs w:val="20"/>
-        </w:rPr>
-        <w:t xml:space="preserve">cluster </w:t>
-      </w:r>
-      <w:r>
-        <w:rPr>
-          <w:rFonts w:ascii="Times New Roman" w:eastAsia="Times New Roman" w:hAnsi="Times New Roman" w:cs="Times New Roman"/>
-          <w:color w:val="000000"/>
-          <w:sz w:val="20"/>
-          <w:szCs w:val="20"/>
-        </w:rPr>
-        <w:t>alerting</w:t>
-      </w:r>
-      <w:r>
-        <w:rPr>
-          <w:rFonts w:ascii="Times New Roman" w:eastAsia="Times New Roman" w:hAnsi="Times New Roman" w:cs="Times New Roman"/>
-          <w:color w:val="000000"/>
-          <w:sz w:val="20"/>
-          <w:szCs w:val="20"/>
-        </w:rPr>
-        <w:t xml:space="preserve"> mechanism</w:t>
-      </w:r>
-      <w:r>
-        <w:rPr>
-          <w:rFonts w:ascii="Times New Roman" w:eastAsia="Times New Roman" w:hAnsi="Times New Roman" w:cs="Times New Roman"/>
-          <w:color w:val="000000"/>
-          <w:sz w:val="20"/>
-          <w:szCs w:val="20"/>
-        </w:rPr>
-        <w:t xml:space="preserve"> and visualized factors that impact service availability</w:t>
-      </w:r>
-      <w:r>
-        <w:rPr>
-          <w:rFonts w:ascii="Times New Roman" w:eastAsia="Times New Roman" w:hAnsi="Times New Roman" w:cs="Times New Roman"/>
-          <w:color w:val="000000"/>
-          <w:sz w:val="20"/>
-          <w:szCs w:val="20"/>
-        </w:rPr>
-        <w:t xml:space="preserve">, </w:t>
-      </w:r>
-      <w:r>
-        <w:rPr>
-          <w:rFonts w:ascii="Times New Roman" w:eastAsia="Times New Roman" w:hAnsi="Times New Roman" w:cs="Times New Roman"/>
-          <w:color w:val="000000"/>
-          <w:sz w:val="20"/>
-          <w:szCs w:val="20"/>
-        </w:rPr>
-        <w:t>cutting</w:t>
-      </w:r>
-      <w:r>
-        <w:rPr>
-          <w:rFonts w:ascii="Times New Roman" w:eastAsia="Times New Roman" w:hAnsi="Times New Roman" w:cs="Times New Roman"/>
-          <w:color w:val="000000"/>
-          <w:sz w:val="20"/>
-          <w:szCs w:val="20"/>
-        </w:rPr>
-        <w:t xml:space="preserve"> crisis response time by 25%</w:t>
+          <w:bCs/>
+          <w:color w:val="000000"/>
+          <w:sz w:val="20"/>
+          <w:szCs w:val="20"/>
+        </w:rPr>
+        <w:t>Redesigned Nexus’s newsletter and communication email templates for a cleaner, more interactive layout using CSS3 and HTML5, boosted email open rate by 60% and received 10+ gratitude letters from faculty</w:t>
       </w:r>
     </w:p>
     <w:p>
@@ -1758,91 +1738,17 @@
           <w:sz w:val="20"/>
           <w:szCs w:val="20"/>
         </w:rPr>
-        <w:t xml:space="preserve">Upgraded eBay’s KeyHub from </w:t>
-      </w:r>
-      <w:r>
-        <w:rPr>
-          <w:rFonts w:ascii="Times New Roman" w:eastAsia="Times New Roman" w:hAnsi="Times New Roman" w:cs="Times New Roman"/>
-          <w:b/>
-          <w:i/>
-          <w:iCs/>
-          <w:color w:val="000000"/>
-          <w:sz w:val="20"/>
-          <w:szCs w:val="20"/>
-        </w:rPr>
-        <w:t>Vue2</w:t>
-      </w:r>
-      <w:r>
-        <w:rPr>
-          <w:rFonts w:ascii="Times New Roman" w:eastAsia="Times New Roman" w:hAnsi="Times New Roman" w:cs="Times New Roman"/>
-          <w:bCs/>
-          <w:color w:val="000000"/>
-          <w:sz w:val="20"/>
-          <w:szCs w:val="20"/>
-        </w:rPr>
-        <w:t xml:space="preserve"> to </w:t>
-      </w:r>
-      <w:r>
-        <w:rPr>
-          <w:rFonts w:ascii="Times New Roman" w:eastAsia="Times New Roman" w:hAnsi="Times New Roman" w:cs="Times New Roman"/>
-          <w:b/>
-          <w:i/>
-          <w:iCs/>
-          <w:color w:val="000000"/>
-          <w:sz w:val="20"/>
-          <w:szCs w:val="20"/>
-        </w:rPr>
-        <w:t>React</w:t>
-      </w:r>
-      <w:r>
-        <w:rPr>
-          <w:rFonts w:ascii="Times New Roman" w:eastAsia="Times New Roman" w:hAnsi="Times New Roman" w:cs="Times New Roman"/>
-          <w:bCs/>
-          <w:color w:val="000000"/>
-          <w:sz w:val="20"/>
-          <w:szCs w:val="20"/>
-        </w:rPr>
-        <w:t xml:space="preserve"> and integrated it into eBay’s Cloud Console using TypeScript, </w:t>
-      </w:r>
-      <w:r>
-        <w:rPr>
-          <w:rFonts w:ascii="Times New Roman" w:eastAsia="Times New Roman" w:hAnsi="Times New Roman" w:cs="Times New Roman"/>
-          <w:bCs/>
-          <w:color w:val="000000"/>
-          <w:sz w:val="20"/>
-          <w:szCs w:val="20"/>
-        </w:rPr>
-        <w:t xml:space="preserve">Redux, and </w:t>
-      </w:r>
-      <w:r>
-        <w:rPr>
-          <w:rFonts w:ascii="Times New Roman" w:eastAsia="Times New Roman" w:hAnsi="Times New Roman" w:cs="Times New Roman" w:hint="eastAsia"/>
-          <w:bCs/>
-          <w:color w:val="000000"/>
-          <w:sz w:val="20"/>
-          <w:szCs w:val="20"/>
-        </w:rPr>
-        <w:t>J</w:t>
-      </w:r>
-      <w:r>
-        <w:rPr>
-          <w:rFonts w:ascii="Times New Roman" w:eastAsia="Times New Roman" w:hAnsi="Times New Roman" w:cs="Times New Roman"/>
-          <w:bCs/>
-          <w:color w:val="000000"/>
-          <w:sz w:val="20"/>
-          <w:szCs w:val="20"/>
-        </w:rPr>
-        <w:t>S-Pl</w:t>
-      </w:r>
-      <w:r>
-        <w:rPr>
-          <w:rFonts w:ascii="Times New Roman" w:eastAsia="Times New Roman" w:hAnsi="Times New Roman" w:cs="Times New Roman"/>
-          <w:bCs/>
-          <w:color w:val="000000"/>
-          <w:sz w:val="20"/>
-          <w:szCs w:val="20"/>
-        </w:rPr>
-        <w:t>ugin</w:t>
+        <w:t>Enhanced faculty's digital proficiency through workshops</w:t>
+      </w:r>
+      <w:r>
+        <w:rPr>
+          <w:rFonts w:ascii="Times New Roman" w:eastAsia="Times New Roman" w:hAnsi="Times New Roman" w:cs="Times New Roman"/>
+          <w:bCs/>
+          <w:color w:val="000000"/>
+          <w:sz w:val="20"/>
+          <w:szCs w:val="20"/>
+        </w:rPr>
+        <w:t xml:space="preserve"> and monthly tech posts on Nexus’s Wix site</w:t>
       </w:r>
       <w:r>
         <w:rPr>
@@ -1862,59 +1768,74 @@
           <w:sz w:val="20"/>
           <w:szCs w:val="20"/>
         </w:rPr>
-        <w:t>updating it to</w:t>
-      </w:r>
-      <w:r>
-        <w:rPr>
-          <w:rFonts w:ascii="Times New Roman" w:eastAsia="Times New Roman" w:hAnsi="Times New Roman" w:cs="Times New Roman"/>
-          <w:bCs/>
-          <w:color w:val="000000"/>
-          <w:sz w:val="20"/>
-          <w:szCs w:val="20"/>
-        </w:rPr>
-        <w:t xml:space="preserve"> the latest </w:t>
-      </w:r>
-      <w:r>
-        <w:rPr>
-          <w:rFonts w:ascii="Times New Roman" w:eastAsia="Times New Roman" w:hAnsi="Times New Roman" w:cs="Times New Roman"/>
-          <w:b/>
-          <w:i/>
-          <w:iCs/>
-          <w:color w:val="000000"/>
-          <w:sz w:val="20"/>
-          <w:szCs w:val="20"/>
-        </w:rPr>
-        <w:t>OpenPGP</w:t>
-      </w:r>
-      <w:r>
-        <w:rPr>
-          <w:rFonts w:ascii="Times New Roman" w:eastAsia="Times New Roman" w:hAnsi="Times New Roman" w:cs="Times New Roman"/>
-          <w:bCs/>
-          <w:color w:val="000000"/>
-          <w:sz w:val="20"/>
-          <w:szCs w:val="20"/>
-        </w:rPr>
-        <w:t xml:space="preserve"> standard </w:t>
-      </w:r>
-      <w:r>
-        <w:rPr>
-          <w:rFonts w:ascii="Times New Roman" w:eastAsia="Times New Roman" w:hAnsi="Times New Roman" w:cs="Times New Roman"/>
-          <w:bCs/>
-          <w:color w:val="000000"/>
-          <w:sz w:val="20"/>
-          <w:szCs w:val="20"/>
-        </w:rPr>
-        <w:t>to ensure</w:t>
-      </w:r>
-      <w:r>
-        <w:rPr>
-          <w:rFonts w:ascii="Times New Roman" w:eastAsia="Times New Roman" w:hAnsi="Times New Roman" w:cs="Times New Roman"/>
-          <w:bCs/>
-          <w:color w:val="000000"/>
-          <w:sz w:val="20"/>
-          <w:szCs w:val="20"/>
-        </w:rPr>
-        <w:t xml:space="preserve"> secure password exchange for over 100 infra engineers</w:t>
+        <w:t>providing resources to integrate non-traditional teaching medium like VR/AR into classes</w:t>
+      </w:r>
+    </w:p>
+    <w:p>
+      <w:pPr>
+        <w:pBdr>
+          <w:top w:val="nil"/>
+          <w:left w:val="nil"/>
+          <w:bottom w:val="nil"/>
+          <w:right w:val="nil"/>
+          <w:between w:val="nil"/>
+        </w:pBdr>
+        <w:tabs>
+          <w:tab w:val="right" w:pos="10800"/>
+        </w:tabs>
+        <w:spacing w:after="0" w:line="250" w:lineRule="auto"/>
+        <w:rPr>
+          <w:rFonts w:ascii="Times New Roman" w:eastAsia="Times New Roman" w:hAnsi="Times New Roman" w:cs="Times New Roman"/>
+          <w:b/>
+          <w:color w:val="000000"/>
+          <w:sz w:val="20"/>
+          <w:szCs w:val="20"/>
+        </w:rPr>
+      </w:pPr>
+      <w:r>
+        <w:rPr>
+          <w:rFonts w:ascii="Times New Roman" w:eastAsia="Times New Roman" w:hAnsi="Times New Roman" w:cs="Times New Roman"/>
+          <w:b/>
+          <w:color w:val="000000"/>
+          <w:sz w:val="20"/>
+          <w:szCs w:val="20"/>
+        </w:rPr>
+        <w:t xml:space="preserve">eBay Inc., </w:t>
+      </w:r>
+      <w:r>
+        <w:rPr>
+          <w:rFonts w:ascii="Times New Roman" w:eastAsia="Times New Roman" w:hAnsi="Times New Roman" w:cs="Times New Roman"/>
+          <w:sz w:val="20"/>
+          <w:szCs w:val="20"/>
+        </w:rPr>
+        <w:t>Software Engineering Intern – Cloud Infrastructure Team (</w:t>
+      </w:r>
+      <w:r>
+        <w:rPr>
+          <w:rFonts w:ascii="Times New Roman" w:eastAsia="Times New Roman" w:hAnsi="Times New Roman" w:cs="Times New Roman"/>
+          <w:color w:val="000000"/>
+          <w:sz w:val="20"/>
+          <w:szCs w:val="20"/>
+        </w:rPr>
+        <w:t>Shanghai, China)</w:t>
+      </w:r>
+      <w:r>
+        <w:rPr>
+          <w:rFonts w:ascii="Times New Roman" w:eastAsia="Times New Roman" w:hAnsi="Times New Roman" w:cs="Times New Roman"/>
+          <w:sz w:val="20"/>
+          <w:szCs w:val="20"/>
+        </w:rPr>
+        <w:tab/>
+      </w:r>
+      <w:r>
+        <w:rPr>
+          <w:rFonts w:ascii="Times New Roman" w:eastAsia="Times New Roman" w:hAnsi="Times New Roman" w:cs="Times New Roman"/>
+          <w:b/>
+          <w:color w:val="000000"/>
+          <w:sz w:val="20"/>
+          <w:szCs w:val="20"/>
+        </w:rPr>
+        <w:t>Sept. 2022 – Aug. 2023</w:t>
       </w:r>
     </w:p>
     <w:p>
@@ -1950,7 +1871,7 @@
           <w:sz w:val="20"/>
           <w:szCs w:val="20"/>
         </w:rPr>
-        <w:t xml:space="preserve">Developed an intuitive interface that automates over 85% of config entries for L7 rule configuration on eBay’s </w:t>
+        <w:t xml:space="preserve">Identified the inefficiencies in cluster status monitoring and developed an Average-Time-to-Business Dashboard using </w:t>
       </w:r>
       <w:r>
         <w:rPr>
@@ -1963,115 +1884,136 @@
           <w:sz w:val="20"/>
           <w:szCs w:val="20"/>
         </w:rPr>
-        <w:t>Kubernetes</w:t>
-      </w:r>
-      <w:r>
-        <w:rPr>
-          <w:rFonts w:ascii="Times New Roman" w:eastAsia="Times New Roman" w:hAnsi="Times New Roman" w:cs="Times New Roman"/>
-          <w:color w:val="000000"/>
-          <w:sz w:val="20"/>
-          <w:szCs w:val="20"/>
-        </w:rPr>
-        <w:t xml:space="preserve"> clusters—load balancing rules at the application layer—increasing efficiency by over 70% and minimizing human errors</w:t>
-      </w:r>
-    </w:p>
-    <w:p>
-      <w:pPr>
-        <w:pBdr>
-          <w:top w:val="nil"/>
-          <w:left w:val="nil"/>
-          <w:bottom w:val="nil"/>
-          <w:right w:val="nil"/>
-          <w:between w:val="nil"/>
-        </w:pBdr>
-        <w:tabs>
-          <w:tab w:val="right" w:pos="10800"/>
-        </w:tabs>
-        <w:spacing w:after="0" w:line="250" w:lineRule="auto"/>
-        <w:rPr>
-          <w:rFonts w:ascii="Times New Roman" w:eastAsia="Times New Roman" w:hAnsi="Times New Roman" w:cs="Times New Roman"/>
-          <w:b/>
-          <w:sz w:val="3"/>
-          <w:szCs w:val="3"/>
-        </w:rPr>
-      </w:pPr>
-    </w:p>
-    <w:p>
-      <w:pPr>
-        <w:pBdr>
-          <w:top w:val="nil"/>
-          <w:left w:val="nil"/>
-          <w:bottom w:val="nil"/>
-          <w:right w:val="nil"/>
-          <w:between w:val="nil"/>
-        </w:pBdr>
-        <w:tabs>
-          <w:tab w:val="right" w:pos="10800"/>
-        </w:tabs>
-        <w:spacing w:after="0" w:line="250" w:lineRule="auto"/>
-        <w:rPr>
-          <w:rFonts w:ascii="Times New Roman" w:eastAsia="Times New Roman" w:hAnsi="Times New Roman" w:cs="Times New Roman"/>
-          <w:b/>
-          <w:color w:val="000000"/>
-          <w:sz w:val="20"/>
-          <w:szCs w:val="20"/>
-        </w:rPr>
-      </w:pPr>
-      <w:r>
-        <w:rPr>
-          <w:rFonts w:ascii="Times New Roman" w:eastAsia="Times New Roman" w:hAnsi="Times New Roman" w:cs="Times New Roman"/>
-          <w:b/>
-          <w:color w:val="000000"/>
-          <w:sz w:val="20"/>
-          <w:szCs w:val="20"/>
-        </w:rPr>
-        <w:t xml:space="preserve">Kaizntree Co., </w:t>
-      </w:r>
-      <w:r>
-        <w:rPr>
-          <w:rFonts w:ascii="Times New Roman" w:eastAsia="Times New Roman" w:hAnsi="Times New Roman" w:cs="Times New Roman"/>
-          <w:bCs/>
-          <w:color w:val="000000"/>
-          <w:sz w:val="20"/>
-          <w:szCs w:val="20"/>
-        </w:rPr>
-        <w:t xml:space="preserve">Full-stack </w:t>
-      </w:r>
-      <w:r>
-        <w:rPr>
-          <w:rFonts w:ascii="Times New Roman" w:eastAsia="Times New Roman" w:hAnsi="Times New Roman" w:cs="Times New Roman"/>
-          <w:sz w:val="20"/>
-          <w:szCs w:val="20"/>
-        </w:rPr>
-        <w:t>Software Engineer</w:t>
-      </w:r>
-      <w:r>
-        <w:rPr>
-          <w:rFonts w:ascii="Times New Roman" w:eastAsia="Times New Roman" w:hAnsi="Times New Roman" w:cs="Times New Roman"/>
-          <w:sz w:val="20"/>
-          <w:szCs w:val="20"/>
-        </w:rPr>
-        <w:t xml:space="preserve"> (</w:t>
-      </w:r>
-      <w:r>
-        <w:rPr>
-          <w:rFonts w:ascii="Times New Roman" w:eastAsia="Times New Roman" w:hAnsi="Times New Roman" w:cs="Times New Roman"/>
-          <w:color w:val="000000"/>
-          <w:sz w:val="20"/>
-          <w:szCs w:val="20"/>
-        </w:rPr>
-        <w:t>New York, NY and Remote)</w:t>
-      </w:r>
-      <w:r>
-        <w:rPr>
-          <w:rFonts w:ascii="Times New Roman" w:eastAsia="Times New Roman" w:hAnsi="Times New Roman" w:cs="Times New Roman"/>
-          <w:b/>
-          <w:color w:val="000000"/>
-          <w:sz w:val="20"/>
-          <w:szCs w:val="20"/>
-        </w:rPr>
-        <w:tab/>
-        <w:t>Sept. 2021 – Feb. 2024</w:t>
+        <w:t>Redux</w:t>
+      </w:r>
+      <w:r>
+        <w:rPr>
+          <w:rFonts w:ascii="Times New Roman" w:eastAsia="Times New Roman" w:hAnsi="Times New Roman" w:cs="Times New Roman"/>
+          <w:color w:val="000000"/>
+          <w:sz w:val="20"/>
+          <w:szCs w:val="20"/>
+        </w:rPr>
+        <w:t xml:space="preserve">, </w:t>
+      </w:r>
+      <w:r>
+        <w:rPr>
+          <w:rFonts w:ascii="Times New Roman" w:eastAsia="Times New Roman" w:hAnsi="Times New Roman" w:cs="Times New Roman"/>
+          <w:b/>
+          <w:bCs/>
+          <w:i/>
+          <w:iCs/>
+          <w:color w:val="000000"/>
+          <w:sz w:val="20"/>
+          <w:szCs w:val="20"/>
+        </w:rPr>
+        <w:t>React.js</w:t>
+      </w:r>
+      <w:r>
+        <w:rPr>
+          <w:rFonts w:ascii="Times New Roman" w:eastAsia="Times New Roman" w:hAnsi="Times New Roman" w:cs="Times New Roman"/>
+          <w:color w:val="000000"/>
+          <w:sz w:val="20"/>
+          <w:szCs w:val="20"/>
+        </w:rPr>
+        <w:t xml:space="preserve">, and </w:t>
+      </w:r>
+      <w:r>
+        <w:rPr>
+          <w:rFonts w:ascii="Times New Roman" w:eastAsia="Times New Roman" w:hAnsi="Times New Roman" w:cs="Times New Roman"/>
+          <w:b/>
+          <w:bCs/>
+          <w:i/>
+          <w:iCs/>
+          <w:color w:val="000000"/>
+          <w:sz w:val="20"/>
+          <w:szCs w:val="20"/>
+        </w:rPr>
+        <w:t>Djang</w:t>
+      </w:r>
+      <w:r>
+        <w:rPr>
+          <w:rFonts w:ascii="Times New Roman" w:eastAsia="Times New Roman" w:hAnsi="Times New Roman" w:cs="Times New Roman"/>
+          <w:b/>
+          <w:bCs/>
+          <w:i/>
+          <w:iCs/>
+          <w:color w:val="000000"/>
+          <w:sz w:val="20"/>
+          <w:szCs w:val="20"/>
+        </w:rPr>
+        <w:t>o</w:t>
+      </w:r>
+      <w:r>
+        <w:rPr>
+          <w:rFonts w:ascii="Times New Roman" w:eastAsia="Times New Roman" w:hAnsi="Times New Roman" w:cs="Times New Roman"/>
+          <w:color w:val="000000"/>
+          <w:sz w:val="20"/>
+          <w:szCs w:val="20"/>
+        </w:rPr>
+        <w:t xml:space="preserve">, which enhanced </w:t>
+      </w:r>
+      <w:r>
+        <w:rPr>
+          <w:rFonts w:ascii="Times New Roman" w:eastAsia="Times New Roman" w:hAnsi="Times New Roman" w:cs="Times New Roman"/>
+          <w:color w:val="000000"/>
+          <w:sz w:val="20"/>
+          <w:szCs w:val="20"/>
+        </w:rPr>
+        <w:t xml:space="preserve">cluster </w:t>
+      </w:r>
+      <w:r>
+        <w:rPr>
+          <w:rFonts w:ascii="Times New Roman" w:eastAsia="Times New Roman" w:hAnsi="Times New Roman" w:cs="Times New Roman"/>
+          <w:color w:val="000000"/>
+          <w:sz w:val="20"/>
+          <w:szCs w:val="20"/>
+        </w:rPr>
+        <w:t>alerting</w:t>
+      </w:r>
+      <w:r>
+        <w:rPr>
+          <w:rFonts w:ascii="Times New Roman" w:eastAsia="Times New Roman" w:hAnsi="Times New Roman" w:cs="Times New Roman"/>
+          <w:color w:val="000000"/>
+          <w:sz w:val="20"/>
+          <w:szCs w:val="20"/>
+        </w:rPr>
+        <w:t xml:space="preserve"> mechanism</w:t>
+      </w:r>
+      <w:r>
+        <w:rPr>
+          <w:rFonts w:ascii="Times New Roman" w:eastAsia="Times New Roman" w:hAnsi="Times New Roman" w:cs="Times New Roman"/>
+          <w:color w:val="000000"/>
+          <w:sz w:val="20"/>
+          <w:szCs w:val="20"/>
+        </w:rPr>
+        <w:t xml:space="preserve"> and visualized factors that impact service availability</w:t>
+      </w:r>
+      <w:r>
+        <w:rPr>
+          <w:rFonts w:ascii="Times New Roman" w:eastAsia="Times New Roman" w:hAnsi="Times New Roman" w:cs="Times New Roman"/>
+          <w:color w:val="000000"/>
+          <w:sz w:val="20"/>
+          <w:szCs w:val="20"/>
+        </w:rPr>
+        <w:t xml:space="preserve">, </w:t>
+      </w:r>
+      <w:r>
+        <w:rPr>
+          <w:rFonts w:ascii="Times New Roman" w:eastAsia="Times New Roman" w:hAnsi="Times New Roman" w:cs="Times New Roman"/>
+          <w:color w:val="000000"/>
+          <w:sz w:val="20"/>
+          <w:szCs w:val="20"/>
+        </w:rPr>
+        <w:t>cutting</w:t>
+      </w:r>
+      <w:r>
+        <w:rPr>
+          <w:rFonts w:ascii="Times New Roman" w:eastAsia="Times New Roman" w:hAnsi="Times New Roman" w:cs="Times New Roman"/>
+          <w:color w:val="000000"/>
+          <w:sz w:val="20"/>
+          <w:szCs w:val="20"/>
+        </w:rPr>
+        <w:t xml:space="preserve"> crisis response time by 25%</w:t>
       </w:r>
     </w:p>
     <w:p>
@@ -2103,27 +2045,101 @@
       <w:r>
         <w:rPr>
           <w:rFonts w:ascii="Times New Roman" w:eastAsia="Times New Roman" w:hAnsi="Times New Roman" w:cs="Times New Roman"/>
-          <w:color w:val="000000"/>
-          <w:sz w:val="20"/>
-          <w:szCs w:val="20"/>
-        </w:rPr>
-        <w:t xml:space="preserve">Built a one-stop management solution for small businesses using </w:t>
+          <w:bCs/>
+          <w:color w:val="000000"/>
+          <w:sz w:val="20"/>
+          <w:szCs w:val="20"/>
+        </w:rPr>
+        <w:t xml:space="preserve">Upgraded eBay’s KeyHub from </w:t>
       </w:r>
       <w:r>
         <w:rPr>
           <w:rFonts w:ascii="Times New Roman" w:eastAsia="Times New Roman" w:hAnsi="Times New Roman" w:cs="Times New Roman"/>
           <w:b/>
           <w:i/>
-          <w:color w:val="000000"/>
-          <w:sz w:val="20"/>
-          <w:szCs w:val="20"/>
-        </w:rPr>
-        <w:t>Vue</w:t>
-      </w:r>
-      <w:r>
-        <w:rPr>
-          <w:rFonts w:ascii="Times New Roman" w:eastAsia="Times New Roman" w:hAnsi="Times New Roman" w:cs="Times New Roman"/>
+          <w:iCs/>
+          <w:color w:val="000000"/>
+          <w:sz w:val="20"/>
+          <w:szCs w:val="20"/>
+        </w:rPr>
+        <w:t>Vue2</w:t>
+      </w:r>
+      <w:r>
+        <w:rPr>
+          <w:rFonts w:ascii="Times New Roman" w:eastAsia="Times New Roman" w:hAnsi="Times New Roman" w:cs="Times New Roman"/>
+          <w:bCs/>
+          <w:color w:val="000000"/>
+          <w:sz w:val="20"/>
+          <w:szCs w:val="20"/>
+        </w:rPr>
+        <w:t xml:space="preserve"> to </w:t>
+      </w:r>
+      <w:r>
+        <w:rPr>
+          <w:rFonts w:ascii="Times New Roman" w:eastAsia="Times New Roman" w:hAnsi="Times New Roman" w:cs="Times New Roman"/>
+          <w:b/>
           <w:i/>
+          <w:iCs/>
+          <w:color w:val="000000"/>
+          <w:sz w:val="20"/>
+          <w:szCs w:val="20"/>
+        </w:rPr>
+        <w:t>React</w:t>
+      </w:r>
+      <w:r>
+        <w:rPr>
+          <w:rFonts w:ascii="Times New Roman" w:eastAsia="Times New Roman" w:hAnsi="Times New Roman" w:cs="Times New Roman"/>
+          <w:bCs/>
+          <w:color w:val="000000"/>
+          <w:sz w:val="20"/>
+          <w:szCs w:val="20"/>
+        </w:rPr>
+        <w:t xml:space="preserve"> and integrated it into eBay’s Cloud Console using TypeScript, </w:t>
+      </w:r>
+      <w:r>
+        <w:rPr>
+          <w:rFonts w:ascii="Times New Roman" w:eastAsia="Times New Roman" w:hAnsi="Times New Roman" w:cs="Times New Roman"/>
+          <w:bCs/>
+          <w:color w:val="000000"/>
+          <w:sz w:val="20"/>
+          <w:szCs w:val="20"/>
+        </w:rPr>
+        <w:t xml:space="preserve">Redux, and </w:t>
+      </w:r>
+      <w:r>
+        <w:rPr>
+          <w:rFonts w:ascii="Times New Roman" w:eastAsia="Times New Roman" w:hAnsi="Times New Roman" w:cs="Times New Roman" w:hint="eastAsia"/>
+          <w:bCs/>
+          <w:color w:val="000000"/>
+          <w:sz w:val="20"/>
+          <w:szCs w:val="20"/>
+        </w:rPr>
+        <w:t>J</w:t>
+      </w:r>
+      <w:r>
+        <w:rPr>
+          <w:rFonts w:ascii="Times New Roman" w:eastAsia="Times New Roman" w:hAnsi="Times New Roman" w:cs="Times New Roman"/>
+          <w:bCs/>
+          <w:color w:val="000000"/>
+          <w:sz w:val="20"/>
+          <w:szCs w:val="20"/>
+        </w:rPr>
+        <w:t>S-Pl</w:t>
+      </w:r>
+      <w:r>
+        <w:rPr>
+          <w:rFonts w:ascii="Times New Roman" w:eastAsia="Times New Roman" w:hAnsi="Times New Roman" w:cs="Times New Roman"/>
+          <w:bCs/>
+          <w:color w:val="000000"/>
+          <w:sz w:val="20"/>
+          <w:szCs w:val="20"/>
+        </w:rPr>
+        <w:t>ugin</w:t>
+      </w:r>
+      <w:r>
+        <w:rPr>
+          <w:rFonts w:ascii="Times New Roman" w:eastAsia="Times New Roman" w:hAnsi="Times New Roman" w:cs="Times New Roman"/>
+          <w:bCs/>
           <w:color w:val="000000"/>
           <w:sz w:val="20"/>
           <w:szCs w:val="20"/>
@@ -2133,116 +2149,64 @@
       <w:r>
         <w:rPr>
           <w:rFonts w:ascii="Times New Roman" w:eastAsia="Times New Roman" w:hAnsi="Times New Roman" w:cs="Times New Roman"/>
+          <w:bCs/>
+          <w:color w:val="000000"/>
+          <w:sz w:val="20"/>
+          <w:szCs w:val="20"/>
+        </w:rPr>
+        <w:t>updating it to</w:t>
+      </w:r>
+      <w:r>
+        <w:rPr>
+          <w:rFonts w:ascii="Times New Roman" w:eastAsia="Times New Roman" w:hAnsi="Times New Roman" w:cs="Times New Roman"/>
+          <w:bCs/>
+          <w:color w:val="000000"/>
+          <w:sz w:val="20"/>
+          <w:szCs w:val="20"/>
+        </w:rPr>
+        <w:t xml:space="preserve"> the latest </w:t>
+      </w:r>
+      <w:r>
+        <w:rPr>
+          <w:rFonts w:ascii="Times New Roman" w:eastAsia="Times New Roman" w:hAnsi="Times New Roman" w:cs="Times New Roman"/>
           <w:b/>
           <w:i/>
-          <w:color w:val="000000"/>
-          <w:sz w:val="20"/>
-          <w:szCs w:val="20"/>
-        </w:rPr>
-        <w:t>Django REST framework</w:t>
-      </w:r>
-      <w:r>
-        <w:rPr>
-          <w:rFonts w:ascii="Times New Roman" w:eastAsia="Times New Roman" w:hAnsi="Times New Roman" w:cs="Times New Roman"/>
-          <w:i/>
-          <w:color w:val="000000"/>
-          <w:sz w:val="20"/>
-          <w:szCs w:val="20"/>
-        </w:rPr>
-        <w:t xml:space="preserve">, </w:t>
-      </w:r>
-      <w:r>
-        <w:rPr>
-          <w:rFonts w:ascii="Times New Roman" w:eastAsia="Times New Roman" w:hAnsi="Times New Roman" w:cs="Times New Roman"/>
-          <w:color w:val="000000"/>
-          <w:sz w:val="20"/>
-          <w:szCs w:val="20"/>
-        </w:rPr>
-        <w:t>and</w:t>
-      </w:r>
-      <w:r>
-        <w:rPr>
-          <w:rFonts w:ascii="Times New Roman" w:eastAsia="Times New Roman" w:hAnsi="Times New Roman" w:cs="Times New Roman"/>
-          <w:i/>
-          <w:color w:val="000000"/>
-          <w:sz w:val="20"/>
-          <w:szCs w:val="20"/>
-        </w:rPr>
-        <w:t xml:space="preserve"> </w:t>
-      </w:r>
-      <w:r>
-        <w:rPr>
-          <w:rFonts w:ascii="Times New Roman" w:eastAsia="Times New Roman" w:hAnsi="Times New Roman" w:cs="Times New Roman"/>
-          <w:b/>
-          <w:i/>
-          <w:color w:val="000000"/>
-          <w:sz w:val="20"/>
-          <w:szCs w:val="20"/>
-        </w:rPr>
-        <w:t>PostgreSQL</w:t>
-      </w:r>
-      <w:r>
-        <w:rPr>
-          <w:rFonts w:ascii="Times New Roman" w:eastAsia="Times New Roman" w:hAnsi="Times New Roman" w:cs="Times New Roman"/>
-          <w:color w:val="000000"/>
-          <w:sz w:val="20"/>
-          <w:szCs w:val="20"/>
-        </w:rPr>
-        <w:t xml:space="preserve">, reducing </w:t>
-      </w:r>
-      <w:r>
-        <w:rPr>
-          <w:rFonts w:ascii="Times New Roman" w:eastAsia="Times New Roman" w:hAnsi="Times New Roman" w:cs="Times New Roman"/>
-          <w:color w:val="000000"/>
-          <w:sz w:val="20"/>
-          <w:szCs w:val="20"/>
-        </w:rPr>
-        <w:t>customers’</w:t>
-      </w:r>
-      <w:r>
-        <w:rPr>
-          <w:rFonts w:ascii="Times New Roman" w:eastAsia="Times New Roman" w:hAnsi="Times New Roman" w:cs="Times New Roman"/>
-          <w:color w:val="000000"/>
-          <w:sz w:val="20"/>
-          <w:szCs w:val="20"/>
-        </w:rPr>
-        <w:t xml:space="preserve"> time spent on </w:t>
-      </w:r>
-      <w:r>
-        <w:rPr>
-          <w:rFonts w:ascii="Times New Roman" w:eastAsia="Times New Roman" w:hAnsi="Times New Roman" w:cs="Times New Roman"/>
-          <w:color w:val="000000"/>
-          <w:sz w:val="20"/>
-          <w:szCs w:val="20"/>
-        </w:rPr>
-        <w:t>administrative</w:t>
-      </w:r>
-      <w:r>
-        <w:rPr>
-          <w:rFonts w:ascii="Times New Roman" w:eastAsia="Times New Roman" w:hAnsi="Times New Roman" w:cs="Times New Roman"/>
-          <w:color w:val="000000"/>
-          <w:sz w:val="20"/>
-          <w:szCs w:val="20"/>
-        </w:rPr>
-        <w:t xml:space="preserve"> tasks from 15 </w:t>
-      </w:r>
-      <w:r>
-        <w:rPr>
-          <w:rFonts w:ascii="Times New Roman" w:eastAsia="Times New Roman" w:hAnsi="Times New Roman" w:cs="Times New Roman"/>
-          <w:color w:val="000000"/>
-          <w:sz w:val="20"/>
-          <w:szCs w:val="20"/>
-        </w:rPr>
-        <w:t xml:space="preserve">hours average </w:t>
-      </w:r>
-      <w:r>
-        <w:rPr>
-          <w:rFonts w:ascii="Times New Roman" w:eastAsia="Times New Roman" w:hAnsi="Times New Roman" w:cs="Times New Roman"/>
-          <w:color w:val="000000"/>
-          <w:sz w:val="20"/>
-          <w:szCs w:val="20"/>
-        </w:rPr>
-        <w:t>to just 2 hours per week</w:t>
+          <w:iCs/>
+          <w:color w:val="000000"/>
+          <w:sz w:val="20"/>
+          <w:szCs w:val="20"/>
+        </w:rPr>
+        <w:t>OpenPGP</w:t>
+      </w:r>
+      <w:r>
+        <w:rPr>
+          <w:rFonts w:ascii="Times New Roman" w:eastAsia="Times New Roman" w:hAnsi="Times New Roman" w:cs="Times New Roman"/>
+          <w:bCs/>
+          <w:color w:val="000000"/>
+          <w:sz w:val="20"/>
+          <w:szCs w:val="20"/>
+        </w:rPr>
+        <w:t xml:space="preserve"> standard </w:t>
+      </w:r>
+      <w:r>
+        <w:rPr>
+          <w:rFonts w:ascii="Times New Roman" w:eastAsia="Times New Roman" w:hAnsi="Times New Roman" w:cs="Times New Roman"/>
+          <w:bCs/>
+          <w:color w:val="000000"/>
+          <w:sz w:val="20"/>
+          <w:szCs w:val="20"/>
+        </w:rPr>
+        <w:t>to ensure</w:t>
+      </w:r>
+      <w:r>
+        <w:rPr>
+          <w:rFonts w:ascii="Times New Roman" w:eastAsia="Times New Roman" w:hAnsi="Times New Roman" w:cs="Times New Roman"/>
+          <w:bCs/>
+          <w:color w:val="000000"/>
+          <w:sz w:val="20"/>
+          <w:szCs w:val="20"/>
+        </w:rPr>
+        <w:t xml:space="preserve"> secure password exchange for over 100 infra engineers</w:t>
       </w:r>
     </w:p>
     <w:p>
@@ -2278,16 +2242,7 @@
           <w:sz w:val="20"/>
           <w:szCs w:val="20"/>
         </w:rPr>
-        <w:t>Adopted</w:t>
-      </w:r>
-      <w:r>
-        <w:rPr>
-          <w:rFonts w:ascii="Times New Roman" w:eastAsia="Times New Roman" w:hAnsi="Times New Roman" w:cs="Times New Roman"/>
-          <w:color w:val="000000"/>
-          <w:sz w:val="20"/>
-          <w:szCs w:val="20"/>
-        </w:rPr>
-        <w:t xml:space="preserve"> </w:t>
+        <w:t xml:space="preserve">Developed an intuitive interface that automates over 85% of config entries for L7 rule configuration on eBay’s </w:t>
       </w:r>
       <w:r>
         <w:rPr>
@@ -2300,138 +2255,94 @@
           <w:sz w:val="20"/>
           <w:szCs w:val="20"/>
         </w:rPr>
-        <w:t xml:space="preserve">Scrum Development, </w:t>
-      </w:r>
-      <w:r>
-        <w:rPr>
-          <w:rFonts w:ascii="Times New Roman" w:eastAsia="Times New Roman" w:hAnsi="Times New Roman" w:cs="Times New Roman"/>
-          <w:b/>
-          <w:bCs/>
-          <w:i/>
-          <w:iCs/>
-          <w:color w:val="000000"/>
-          <w:sz w:val="20"/>
-          <w:szCs w:val="20"/>
-        </w:rPr>
-        <w:t>Travis</w:t>
-      </w:r>
-      <w:r>
-        <w:rPr>
-          <w:rFonts w:ascii="Times New Roman" w:eastAsia="Times New Roman" w:hAnsi="Times New Roman" w:cs="Times New Roman"/>
-          <w:b/>
-          <w:bCs/>
-          <w:i/>
-          <w:iCs/>
-          <w:color w:val="000000"/>
-          <w:sz w:val="20"/>
-          <w:szCs w:val="20"/>
-        </w:rPr>
-        <w:t xml:space="preserve"> CI/CD</w:t>
-      </w:r>
-      <w:r>
-        <w:rPr>
-          <w:rFonts w:ascii="Times New Roman" w:eastAsia="Times New Roman" w:hAnsi="Times New Roman" w:cs="Times New Roman"/>
-          <w:color w:val="000000"/>
-          <w:sz w:val="20"/>
-          <w:szCs w:val="20"/>
-        </w:rPr>
-        <w:t xml:space="preserve"> with </w:t>
-      </w:r>
-      <w:r>
-        <w:rPr>
-          <w:rFonts w:ascii="Times New Roman" w:eastAsia="Times New Roman" w:hAnsi="Times New Roman" w:cs="Times New Roman"/>
-          <w:b/>
-          <w:bCs/>
-          <w:i/>
-          <w:iCs/>
-          <w:color w:val="000000"/>
-          <w:sz w:val="20"/>
-          <w:szCs w:val="20"/>
-        </w:rPr>
-        <w:t xml:space="preserve">AWS </w:t>
-      </w:r>
-      <w:r>
-        <w:rPr>
-          <w:rFonts w:ascii="Times New Roman" w:eastAsia="Times New Roman" w:hAnsi="Times New Roman" w:cs="Times New Roman"/>
-          <w:color w:val="000000"/>
-          <w:sz w:val="20"/>
-          <w:szCs w:val="20"/>
-        </w:rPr>
-        <w:t xml:space="preserve">(later migrated to </w:t>
-      </w:r>
-      <w:r>
-        <w:rPr>
-          <w:rFonts w:ascii="Times New Roman" w:eastAsia="Times New Roman" w:hAnsi="Times New Roman" w:cs="Times New Roman"/>
-          <w:b/>
-          <w:bCs/>
-          <w:i/>
-          <w:iCs/>
-          <w:color w:val="000000"/>
-          <w:sz w:val="20"/>
-          <w:szCs w:val="20"/>
-        </w:rPr>
-        <w:t>Heroku</w:t>
-      </w:r>
-      <w:r>
-        <w:rPr>
-          <w:rFonts w:ascii="Times New Roman" w:eastAsia="Times New Roman" w:hAnsi="Times New Roman" w:cs="Times New Roman"/>
-          <w:color w:val="000000"/>
-          <w:sz w:val="20"/>
-          <w:szCs w:val="20"/>
-        </w:rPr>
-        <w:t>)</w:t>
-      </w:r>
-      <w:r>
-        <w:rPr>
-          <w:rFonts w:ascii="Times New Roman" w:eastAsia="Times New Roman" w:hAnsi="Times New Roman" w:cs="Times New Roman"/>
-          <w:color w:val="000000"/>
-          <w:sz w:val="20"/>
-          <w:szCs w:val="20"/>
-        </w:rPr>
-        <w:t xml:space="preserve"> to minimize friction throughout the </w:t>
-      </w:r>
-      <w:r>
-        <w:rPr>
-          <w:rFonts w:ascii="Times New Roman" w:eastAsia="Times New Roman" w:hAnsi="Times New Roman" w:cs="Times New Roman"/>
-          <w:sz w:val="20"/>
-          <w:szCs w:val="20"/>
-        </w:rPr>
-        <w:t>software development lifecycle (SDLC)</w:t>
-      </w:r>
-      <w:r>
-        <w:rPr>
-          <w:rFonts w:ascii="Times New Roman" w:eastAsia="Times New Roman" w:hAnsi="Times New Roman" w:cs="Times New Roman"/>
-          <w:color w:val="000000"/>
-          <w:sz w:val="20"/>
-          <w:szCs w:val="20"/>
-        </w:rPr>
-        <w:t xml:space="preserve">, </w:t>
-      </w:r>
-      <w:r>
-        <w:rPr>
-          <w:rFonts w:ascii="Times New Roman" w:eastAsia="Times New Roman" w:hAnsi="Times New Roman" w:cs="Times New Roman"/>
-          <w:sz w:val="20"/>
-          <w:szCs w:val="20"/>
-        </w:rPr>
-        <w:t>enabling</w:t>
-      </w:r>
-      <w:r>
-        <w:rPr>
-          <w:rFonts w:ascii="Times New Roman" w:eastAsia="Times New Roman" w:hAnsi="Times New Roman" w:cs="Times New Roman"/>
-          <w:color w:val="000000"/>
-          <w:sz w:val="20"/>
-          <w:szCs w:val="20"/>
-        </w:rPr>
-        <w:t xml:space="preserve"> Kaizntree to address BUGs </w:t>
-      </w:r>
-      <w:r>
-        <w:rPr>
-          <w:rFonts w:ascii="Times New Roman" w:eastAsia="Times New Roman" w:hAnsi="Times New Roman" w:cs="Times New Roman"/>
-          <w:color w:val="000000"/>
-          <w:sz w:val="20"/>
-          <w:szCs w:val="20"/>
-        </w:rPr>
-        <w:t>40% faster</w:t>
+        <w:t>Kubernetes</w:t>
+      </w:r>
+      <w:r>
+        <w:rPr>
+          <w:rFonts w:ascii="Times New Roman" w:eastAsia="Times New Roman" w:hAnsi="Times New Roman" w:cs="Times New Roman"/>
+          <w:color w:val="000000"/>
+          <w:sz w:val="20"/>
+          <w:szCs w:val="20"/>
+        </w:rPr>
+        <w:t xml:space="preserve"> clusters—load balancing rules at the application layer—increasing efficiency by over 70% and minimizing human errors</w:t>
+      </w:r>
+    </w:p>
+    <w:p>
+      <w:pPr>
+        <w:pBdr>
+          <w:top w:val="nil"/>
+          <w:left w:val="nil"/>
+          <w:bottom w:val="nil"/>
+          <w:right w:val="nil"/>
+          <w:between w:val="nil"/>
+        </w:pBdr>
+        <w:tabs>
+          <w:tab w:val="right" w:pos="10800"/>
+        </w:tabs>
+        <w:spacing w:after="0" w:line="250" w:lineRule="auto"/>
+        <w:rPr>
+          <w:rFonts w:ascii="Times New Roman" w:eastAsia="Times New Roman" w:hAnsi="Times New Roman" w:cs="Times New Roman"/>
+          <w:b/>
+          <w:color w:val="000000"/>
+          <w:sz w:val="20"/>
+          <w:szCs w:val="20"/>
+        </w:rPr>
+      </w:pPr>
+      <w:r>
+        <w:rPr>
+          <w:rFonts w:ascii="Times New Roman" w:eastAsia="Times New Roman" w:hAnsi="Times New Roman" w:cs="Times New Roman"/>
+          <w:b/>
+          <w:color w:val="000000"/>
+          <w:sz w:val="20"/>
+          <w:szCs w:val="20"/>
+        </w:rPr>
+        <w:t xml:space="preserve">Kaizntree Co., </w:t>
+      </w:r>
+      <w:r>
+        <w:rPr>
+          <w:rFonts w:ascii="Times New Roman" w:eastAsia="Times New Roman" w:hAnsi="Times New Roman" w:cs="Times New Roman"/>
+          <w:bCs/>
+          <w:color w:val="000000"/>
+          <w:sz w:val="20"/>
+          <w:szCs w:val="20"/>
+        </w:rPr>
+        <w:t xml:space="preserve">Full-stack </w:t>
+      </w:r>
+      <w:r>
+        <w:rPr>
+          <w:rFonts w:ascii="Times New Roman" w:eastAsia="Times New Roman" w:hAnsi="Times New Roman" w:cs="Times New Roman"/>
+          <w:sz w:val="20"/>
+          <w:szCs w:val="20"/>
+        </w:rPr>
+        <w:t>Software Engineer</w:t>
+      </w:r>
+      <w:r>
+        <w:rPr>
+          <w:rFonts w:ascii="Times New Roman" w:eastAsia="Times New Roman" w:hAnsi="Times New Roman" w:cs="Times New Roman"/>
+          <w:sz w:val="20"/>
+          <w:szCs w:val="20"/>
+        </w:rPr>
+        <w:t xml:space="preserve"> (</w:t>
+      </w:r>
+      <w:r>
+        <w:rPr>
+          <w:rFonts w:ascii="Times New Roman" w:eastAsia="Times New Roman" w:hAnsi="Times New Roman" w:cs="Times New Roman"/>
+          <w:color w:val="000000"/>
+          <w:sz w:val="20"/>
+          <w:szCs w:val="20"/>
+        </w:rPr>
+        <w:t>New York, NY and Remote)</w:t>
+      </w:r>
+      <w:r>
+        <w:rPr>
+          <w:rFonts w:ascii="Times New Roman" w:eastAsia="Times New Roman" w:hAnsi="Times New Roman" w:cs="Times New Roman"/>
+          <w:b/>
+          <w:color w:val="000000"/>
+          <w:sz w:val="20"/>
+          <w:szCs w:val="20"/>
+        </w:rPr>
+        <w:tab/>
+        <w:t>Sept. 2021 – Feb. 2024</w:t>
       </w:r>
     </w:p>
     <w:p>
@@ -2463,24 +2374,11 @@
       <w:r>
         <w:rPr>
           <w:rFonts w:ascii="Times New Roman" w:eastAsia="Times New Roman" w:hAnsi="Times New Roman" w:cs="Times New Roman"/>
-          <w:bCs/>
-          <w:iCs/>
-          <w:color w:val="000000"/>
-          <w:sz w:val="20"/>
-          <w:szCs w:val="20"/>
-        </w:rPr>
-        <w:t>Implemented</w:t>
-      </w:r>
-      <w:r>
-        <w:rPr>
-          <w:rFonts w:ascii="Times New Roman" w:eastAsia="Times New Roman" w:hAnsi="Times New Roman" w:cs="Times New Roman"/>
-          <w:bCs/>
-          <w:iCs/>
-          <w:color w:val="000000"/>
-          <w:sz w:val="20"/>
-          <w:szCs w:val="20"/>
-        </w:rPr>
-        <w:t xml:space="preserve"> the </w:t>
+          <w:color w:val="000000"/>
+          <w:sz w:val="20"/>
+          <w:szCs w:val="20"/>
+        </w:rPr>
+        <w:t xml:space="preserve">Built a one-stop management solution for small businesses using </w:t>
       </w:r>
       <w:r>
         <w:rPr>
@@ -2491,49 +2389,52 @@
           <w:sz w:val="20"/>
           <w:szCs w:val="20"/>
         </w:rPr>
-        <w:t>2-way integration</w:t>
-      </w:r>
-      <w:r>
-        <w:rPr>
-          <w:rFonts w:ascii="Times New Roman" w:eastAsia="Times New Roman" w:hAnsi="Times New Roman" w:cs="Times New Roman"/>
-          <w:color w:val="000000"/>
-          <w:sz w:val="20"/>
-          <w:szCs w:val="20"/>
-        </w:rPr>
-        <w:t xml:space="preserve"> between Kaizntree and 4 major sales channels using </w:t>
-      </w:r>
-      <w:r>
-        <w:rPr>
-          <w:rFonts w:ascii="Times New Roman" w:eastAsia="Times New Roman" w:hAnsi="Times New Roman" w:cs="Times New Roman"/>
-          <w:b/>
+        <w:t>Vue</w:t>
+      </w:r>
+      <w:r>
+        <w:rPr>
+          <w:rFonts w:ascii="Times New Roman" w:eastAsia="Times New Roman" w:hAnsi="Times New Roman" w:cs="Times New Roman"/>
           <w:i/>
           <w:color w:val="000000"/>
           <w:sz w:val="20"/>
           <w:szCs w:val="20"/>
         </w:rPr>
-        <w:t>OAuth2</w:t>
-      </w:r>
-      <w:r>
-        <w:rPr>
-          <w:rFonts w:ascii="Times New Roman" w:eastAsia="Times New Roman" w:hAnsi="Times New Roman" w:cs="Times New Roman"/>
-          <w:color w:val="000000"/>
-          <w:sz w:val="20"/>
-          <w:szCs w:val="20"/>
-        </w:rPr>
-        <w:t xml:space="preserve"> (Shopify, Square, Etsy, and Xero)</w:t>
-      </w:r>
-      <w:r>
-        <w:rPr>
-          <w:rFonts w:ascii="Times New Roman" w:eastAsia="Times New Roman" w:hAnsi="Times New Roman" w:cs="Times New Roman"/>
-          <w:color w:val="000000"/>
-          <w:sz w:val="20"/>
-          <w:szCs w:val="20"/>
-        </w:rPr>
-        <w:t>, enabling automatic</w:t>
-      </w:r>
-      <w:r>
-        <w:rPr>
-          <w:rFonts w:ascii="Times New Roman" w:eastAsia="Times New Roman" w:hAnsi="Times New Roman" w:cs="Times New Roman"/>
+        <w:t xml:space="preserve">, </w:t>
+      </w:r>
+      <w:r>
+        <w:rPr>
+          <w:rFonts w:ascii="Times New Roman" w:eastAsia="Times New Roman" w:hAnsi="Times New Roman" w:cs="Times New Roman"/>
+          <w:b/>
+          <w:i/>
+          <w:color w:val="000000"/>
+          <w:sz w:val="20"/>
+          <w:szCs w:val="20"/>
+        </w:rPr>
+        <w:t>Django REST framework</w:t>
+      </w:r>
+      <w:r>
+        <w:rPr>
+          <w:rFonts w:ascii="Times New Roman" w:eastAsia="Times New Roman" w:hAnsi="Times New Roman" w:cs="Times New Roman"/>
+          <w:i/>
+          <w:color w:val="000000"/>
+          <w:sz w:val="20"/>
+          <w:szCs w:val="20"/>
+        </w:rPr>
+        <w:t xml:space="preserve">, </w:t>
+      </w:r>
+      <w:r>
+        <w:rPr>
+          <w:rFonts w:ascii="Times New Roman" w:eastAsia="Times New Roman" w:hAnsi="Times New Roman" w:cs="Times New Roman"/>
+          <w:color w:val="000000"/>
+          <w:sz w:val="20"/>
+          <w:szCs w:val="20"/>
+        </w:rPr>
+        <w:t>and</w:t>
+      </w:r>
+      <w:r>
+        <w:rPr>
+          <w:rFonts w:ascii="Times New Roman" w:eastAsia="Times New Roman" w:hAnsi="Times New Roman" w:cs="Times New Roman"/>
+          <w:i/>
           <w:color w:val="000000"/>
           <w:sz w:val="20"/>
           <w:szCs w:val="20"/>
@@ -2543,47 +2444,112 @@
       <w:r>
         <w:rPr>
           <w:rFonts w:ascii="Times New Roman" w:eastAsia="Times New Roman" w:hAnsi="Times New Roman" w:cs="Times New Roman"/>
-          <w:color w:val="000000"/>
-          <w:sz w:val="20"/>
-          <w:szCs w:val="20"/>
-        </w:rPr>
-        <w:t xml:space="preserve">cross-platform </w:t>
-      </w:r>
-      <w:r>
-        <w:rPr>
-          <w:rFonts w:ascii="Times New Roman" w:eastAsia="Times New Roman" w:hAnsi="Times New Roman" w:cs="Times New Roman"/>
-          <w:color w:val="000000"/>
-          <w:sz w:val="20"/>
-          <w:szCs w:val="20"/>
-        </w:rPr>
-        <w:t>stock &amp; order sync</w:t>
-      </w:r>
-      <w:r>
-        <w:rPr>
-          <w:rFonts w:ascii="Times New Roman" w:eastAsia="Times New Roman" w:hAnsi="Times New Roman" w:cs="Times New Roman"/>
-          <w:color w:val="000000"/>
-          <w:sz w:val="20"/>
-          <w:szCs w:val="20"/>
-        </w:rPr>
-        <w:t>hronization</w:t>
-      </w:r>
-      <w:r>
-        <w:rPr>
-          <w:rFonts w:ascii="Times New Roman" w:eastAsia="Times New Roman" w:hAnsi="Times New Roman" w:cs="Times New Roman"/>
-          <w:color w:val="000000"/>
-          <w:sz w:val="20"/>
-          <w:szCs w:val="20"/>
-        </w:rPr>
-        <w:t xml:space="preserve">, </w:t>
-      </w:r>
-      <w:r>
-        <w:rPr>
-          <w:rFonts w:ascii="Times New Roman" w:eastAsia="Times New Roman" w:hAnsi="Times New Roman" w:cs="Times New Roman"/>
-          <w:color w:val="000000"/>
-          <w:sz w:val="20"/>
-          <w:szCs w:val="20"/>
-        </w:rPr>
-        <w:t>thus eliminating manual updates and inconsistency in stocks</w:t>
+          <w:b/>
+          <w:i/>
+          <w:color w:val="000000"/>
+          <w:sz w:val="20"/>
+          <w:szCs w:val="20"/>
+        </w:rPr>
+        <w:t>PostgreSQL</w:t>
+      </w:r>
+      <w:r>
+        <w:rPr>
+          <w:rFonts w:ascii="Times New Roman" w:eastAsia="Times New Roman" w:hAnsi="Times New Roman" w:cs="Times New Roman"/>
+          <w:color w:val="000000"/>
+          <w:sz w:val="20"/>
+          <w:szCs w:val="20"/>
+        </w:rPr>
+        <w:t xml:space="preserve">, reducing </w:t>
+      </w:r>
+      <w:r>
+        <w:rPr>
+          <w:rFonts w:ascii="Times New Roman" w:eastAsia="Times New Roman" w:hAnsi="Times New Roman" w:cs="Times New Roman"/>
+          <w:color w:val="000000"/>
+          <w:sz w:val="20"/>
+          <w:szCs w:val="20"/>
+        </w:rPr>
+        <w:t>customers’</w:t>
+      </w:r>
+      <w:r>
+        <w:rPr>
+          <w:rFonts w:ascii="Times New Roman" w:eastAsia="Times New Roman" w:hAnsi="Times New Roman" w:cs="Times New Roman"/>
+          <w:color w:val="000000"/>
+          <w:sz w:val="20"/>
+          <w:szCs w:val="20"/>
+        </w:rPr>
+        <w:t xml:space="preserve"> time spent </w:t>
+      </w:r>
+      <w:r>
+        <w:rPr>
+          <w:rFonts w:ascii="Times New Roman" w:eastAsia="Times New Roman" w:hAnsi="Times New Roman" w:cs="Times New Roman"/>
+          <w:color w:val="000000"/>
+          <w:sz w:val="20"/>
+          <w:szCs w:val="20"/>
+        </w:rPr>
+        <w:t xml:space="preserve">weekly </w:t>
+      </w:r>
+      <w:r>
+        <w:rPr>
+          <w:rFonts w:ascii="Times New Roman" w:eastAsia="Times New Roman" w:hAnsi="Times New Roman" w:cs="Times New Roman"/>
+          <w:color w:val="000000"/>
+          <w:sz w:val="20"/>
+          <w:szCs w:val="20"/>
+        </w:rPr>
+        <w:t xml:space="preserve">on </w:t>
+      </w:r>
+      <w:r>
+        <w:rPr>
+          <w:rFonts w:ascii="Times New Roman" w:eastAsia="Times New Roman" w:hAnsi="Times New Roman" w:cs="Times New Roman"/>
+          <w:color w:val="000000"/>
+          <w:sz w:val="20"/>
+          <w:szCs w:val="20"/>
+        </w:rPr>
+        <w:t>administrative</w:t>
+      </w:r>
+      <w:r>
+        <w:rPr>
+          <w:rFonts w:ascii="Times New Roman" w:eastAsia="Times New Roman" w:hAnsi="Times New Roman" w:cs="Times New Roman"/>
+          <w:color w:val="000000"/>
+          <w:sz w:val="20"/>
+          <w:szCs w:val="20"/>
+        </w:rPr>
+        <w:t xml:space="preserve"> tasks from 15 </w:t>
+      </w:r>
+      <w:r>
+        <w:rPr>
+          <w:rFonts w:ascii="Times New Roman" w:eastAsia="Times New Roman" w:hAnsi="Times New Roman" w:cs="Times New Roman"/>
+          <w:color w:val="000000"/>
+          <w:sz w:val="20"/>
+          <w:szCs w:val="20"/>
+        </w:rPr>
+        <w:t xml:space="preserve">hours </w:t>
+      </w:r>
+      <w:r>
+        <w:rPr>
+          <w:rFonts w:ascii="Times New Roman" w:eastAsia="Times New Roman" w:hAnsi="Times New Roman" w:cs="Times New Roman"/>
+          <w:color w:val="000000"/>
+          <w:sz w:val="20"/>
+          <w:szCs w:val="20"/>
+        </w:rPr>
+        <w:t xml:space="preserve">on </w:t>
+      </w:r>
+      <w:r>
+        <w:rPr>
+          <w:rFonts w:ascii="Times New Roman" w:eastAsia="Times New Roman" w:hAnsi="Times New Roman" w:cs="Times New Roman"/>
+          <w:color w:val="000000"/>
+          <w:sz w:val="20"/>
+          <w:szCs w:val="20"/>
+        </w:rPr>
+        <w:t xml:space="preserve">average </w:t>
+      </w:r>
+      <w:r>
+        <w:rPr>
+          <w:rFonts w:ascii="Times New Roman" w:eastAsia="Times New Roman" w:hAnsi="Times New Roman" w:cs="Times New Roman"/>
+          <w:color w:val="000000"/>
+          <w:sz w:val="20"/>
+          <w:szCs w:val="20"/>
+        </w:rPr>
+        <w:t xml:space="preserve">to just 2 hours </w:t>
       </w:r>
     </w:p>
     <w:p>
@@ -2604,45 +2570,210 @@
         </w:tabs>
         <w:spacing w:after="50" w:line="250" w:lineRule="auto"/>
         <w:ind w:left="187" w:hanging="187"/>
-        <w:jc w:val="both"/>
-        <w:rPr>
-          <w:rFonts w:ascii="Times New Roman" w:eastAsia="Times New Roman" w:hAnsi="Times New Roman" w:cs="Times New Roman"/>
-          <w:b/>
-          <w:color w:val="000000"/>
-          <w:sz w:val="20"/>
-          <w:szCs w:val="20"/>
-        </w:rPr>
-      </w:pPr>
-      <w:r>
-        <w:rPr>
-          <w:rFonts w:ascii="Times New Roman" w:eastAsia="Times New Roman" w:hAnsi="Times New Roman" w:cs="Times New Roman"/>
-          <w:color w:val="000000"/>
-          <w:sz w:val="20"/>
-          <w:szCs w:val="20"/>
-        </w:rPr>
-        <w:t>Led Kaizntree’s scrum team</w:t>
-      </w:r>
-      <w:r>
-        <w:rPr>
-          <w:rFonts w:ascii="Times New Roman" w:eastAsia="Times New Roman" w:hAnsi="Times New Roman" w:cs="Times New Roman"/>
-          <w:color w:val="000000"/>
-          <w:sz w:val="20"/>
-          <w:szCs w:val="20"/>
-        </w:rPr>
-        <w:t xml:space="preserve"> of </w:t>
-      </w:r>
-      <w:r>
-        <w:rPr>
-          <w:rFonts w:ascii="Times New Roman" w:eastAsia="Times New Roman" w:hAnsi="Times New Roman" w:cs="Times New Roman"/>
-          <w:color w:val="000000"/>
-          <w:sz w:val="20"/>
-          <w:szCs w:val="20"/>
-        </w:rPr>
-        <w:t>three and fostered a collaborative environment, where robust new features were rolled out bi-weekly</w:t>
+        <w:rPr>
+          <w:rFonts w:ascii="Times New Roman" w:eastAsia="Times New Roman" w:hAnsi="Times New Roman" w:cs="Times New Roman"/>
+          <w:b/>
+          <w:color w:val="000000"/>
+          <w:sz w:val="20"/>
+          <w:szCs w:val="20"/>
+        </w:rPr>
+      </w:pPr>
+      <w:r>
+        <w:rPr>
+          <w:rFonts w:ascii="Times New Roman" w:eastAsia="Times New Roman" w:hAnsi="Times New Roman" w:cs="Times New Roman"/>
+          <w:color w:val="000000"/>
+          <w:sz w:val="20"/>
+          <w:szCs w:val="20"/>
+        </w:rPr>
+        <w:t>Adopted</w:t>
+      </w:r>
+      <w:r>
+        <w:rPr>
+          <w:rFonts w:ascii="Times New Roman" w:eastAsia="Times New Roman" w:hAnsi="Times New Roman" w:cs="Times New Roman"/>
+          <w:color w:val="000000"/>
+          <w:sz w:val="20"/>
+          <w:szCs w:val="20"/>
+        </w:rPr>
+        <w:t xml:space="preserve"> </w:t>
+      </w:r>
+      <w:r>
+        <w:rPr>
+          <w:rFonts w:ascii="Times New Roman" w:eastAsia="Times New Roman" w:hAnsi="Times New Roman" w:cs="Times New Roman"/>
+          <w:b/>
+          <w:bCs/>
+          <w:i/>
+          <w:iCs/>
+          <w:color w:val="000000"/>
+          <w:sz w:val="20"/>
+          <w:szCs w:val="20"/>
+        </w:rPr>
+        <w:t xml:space="preserve">Scrum Development, </w:t>
+      </w:r>
+      <w:r>
+        <w:rPr>
+          <w:rFonts w:ascii="Times New Roman" w:eastAsia="Times New Roman" w:hAnsi="Times New Roman" w:cs="Times New Roman"/>
+          <w:b/>
+          <w:bCs/>
+          <w:i/>
+          <w:iCs/>
+          <w:color w:val="000000"/>
+          <w:sz w:val="20"/>
+          <w:szCs w:val="20"/>
+        </w:rPr>
+        <w:t>Travis</w:t>
+      </w:r>
+      <w:r>
+        <w:rPr>
+          <w:rFonts w:ascii="Times New Roman" w:eastAsia="Times New Roman" w:hAnsi="Times New Roman" w:cs="Times New Roman"/>
+          <w:b/>
+          <w:bCs/>
+          <w:i/>
+          <w:iCs/>
+          <w:color w:val="000000"/>
+          <w:sz w:val="20"/>
+          <w:szCs w:val="20"/>
+        </w:rPr>
+        <w:t xml:space="preserve"> CI/CD</w:t>
+      </w:r>
+      <w:r>
+        <w:rPr>
+          <w:rFonts w:ascii="Times New Roman" w:eastAsia="Times New Roman" w:hAnsi="Times New Roman" w:cs="Times New Roman"/>
+          <w:color w:val="000000"/>
+          <w:sz w:val="20"/>
+          <w:szCs w:val="20"/>
+        </w:rPr>
+        <w:t xml:space="preserve"> with </w:t>
+      </w:r>
+      <w:r>
+        <w:rPr>
+          <w:rFonts w:ascii="Times New Roman" w:eastAsia="Times New Roman" w:hAnsi="Times New Roman" w:cs="Times New Roman"/>
+          <w:b/>
+          <w:bCs/>
+          <w:i/>
+          <w:iCs/>
+          <w:color w:val="000000"/>
+          <w:sz w:val="20"/>
+          <w:szCs w:val="20"/>
+        </w:rPr>
+        <w:t xml:space="preserve">AWS </w:t>
+      </w:r>
+      <w:r>
+        <w:rPr>
+          <w:rFonts w:ascii="Times New Roman" w:eastAsia="Times New Roman" w:hAnsi="Times New Roman" w:cs="Times New Roman"/>
+          <w:color w:val="000000"/>
+          <w:sz w:val="20"/>
+          <w:szCs w:val="20"/>
+        </w:rPr>
+        <w:t xml:space="preserve">(later migrated to </w:t>
+      </w:r>
+      <w:r>
+        <w:rPr>
+          <w:rFonts w:ascii="Times New Roman" w:eastAsia="Times New Roman" w:hAnsi="Times New Roman" w:cs="Times New Roman"/>
+          <w:b/>
+          <w:bCs/>
+          <w:i/>
+          <w:iCs/>
+          <w:color w:val="000000"/>
+          <w:sz w:val="20"/>
+          <w:szCs w:val="20"/>
+        </w:rPr>
+        <w:t>Heroku</w:t>
+      </w:r>
+      <w:r>
+        <w:rPr>
+          <w:rFonts w:ascii="Times New Roman" w:eastAsia="Times New Roman" w:hAnsi="Times New Roman" w:cs="Times New Roman"/>
+          <w:color w:val="000000"/>
+          <w:sz w:val="20"/>
+          <w:szCs w:val="20"/>
+        </w:rPr>
+        <w:t>)</w:t>
+      </w:r>
+      <w:r>
+        <w:rPr>
+          <w:rFonts w:ascii="Times New Roman" w:eastAsia="Times New Roman" w:hAnsi="Times New Roman" w:cs="Times New Roman"/>
+          <w:color w:val="000000"/>
+          <w:sz w:val="20"/>
+          <w:szCs w:val="20"/>
+        </w:rPr>
+        <w:t xml:space="preserve"> to minimize friction </w:t>
+      </w:r>
+      <w:r>
+        <w:rPr>
+          <w:rFonts w:ascii="Times New Roman" w:eastAsia="Times New Roman" w:hAnsi="Times New Roman" w:cs="Times New Roman"/>
+          <w:color w:val="000000"/>
+          <w:sz w:val="20"/>
+          <w:szCs w:val="20"/>
+        </w:rPr>
+        <w:t>along</w:t>
+      </w:r>
+      <w:r>
+        <w:rPr>
+          <w:rFonts w:ascii="Times New Roman" w:eastAsia="Times New Roman" w:hAnsi="Times New Roman" w:cs="Times New Roman"/>
+          <w:color w:val="000000"/>
+          <w:sz w:val="20"/>
+          <w:szCs w:val="20"/>
+        </w:rPr>
+        <w:t xml:space="preserve"> the </w:t>
+      </w:r>
+      <w:r>
+        <w:rPr>
+          <w:rFonts w:ascii="Times New Roman" w:eastAsia="Times New Roman" w:hAnsi="Times New Roman" w:cs="Times New Roman"/>
+          <w:sz w:val="20"/>
+          <w:szCs w:val="20"/>
+        </w:rPr>
+        <w:t>software development lifecycle (SDLC)</w:t>
+      </w:r>
+      <w:r>
+        <w:rPr>
+          <w:rFonts w:ascii="Times New Roman" w:eastAsia="Times New Roman" w:hAnsi="Times New Roman" w:cs="Times New Roman"/>
+          <w:color w:val="000000"/>
+          <w:sz w:val="20"/>
+          <w:szCs w:val="20"/>
+        </w:rPr>
+        <w:t xml:space="preserve">, </w:t>
+      </w:r>
+      <w:r>
+        <w:rPr>
+          <w:rFonts w:ascii="Times New Roman" w:eastAsia="Times New Roman" w:hAnsi="Times New Roman" w:cs="Times New Roman"/>
+          <w:sz w:val="20"/>
+          <w:szCs w:val="20"/>
+        </w:rPr>
+        <w:t>enabling</w:t>
+      </w:r>
+      <w:r>
+        <w:rPr>
+          <w:rFonts w:ascii="Times New Roman" w:eastAsia="Times New Roman" w:hAnsi="Times New Roman" w:cs="Times New Roman"/>
+          <w:color w:val="000000"/>
+          <w:sz w:val="20"/>
+          <w:szCs w:val="20"/>
+        </w:rPr>
+        <w:t xml:space="preserve"> Kaizntree to address BUGs </w:t>
+      </w:r>
+      <w:r>
+        <w:rPr>
+          <w:rFonts w:ascii="Times New Roman" w:eastAsia="Times New Roman" w:hAnsi="Times New Roman" w:cs="Times New Roman"/>
+          <w:color w:val="000000"/>
+          <w:sz w:val="20"/>
+          <w:szCs w:val="20"/>
+        </w:rPr>
+        <w:t>40% faster</w:t>
+      </w:r>
+      <w:r>
+        <w:rPr>
+          <w:rFonts w:ascii="Times New Roman" w:eastAsia="Times New Roman" w:hAnsi="Times New Roman" w:cs="Times New Roman"/>
+          <w:color w:val="000000"/>
+          <w:sz w:val="20"/>
+          <w:szCs w:val="20"/>
+        </w:rPr>
+        <w:t xml:space="preserve"> and roll out features bi-weekly</w:t>
       </w:r>
     </w:p>
     <w:p>
       <w:pPr>
+        <w:numPr>
+          <w:ilvl w:val="0"/>
+          <w:numId w:val="2"/>
+        </w:numPr>
         <w:pBdr>
           <w:top w:val="nil"/>
           <w:left w:val="nil"/>
@@ -2653,14 +2784,141 @@
         <w:tabs>
           <w:tab w:val="right" w:pos="10800"/>
         </w:tabs>
-        <w:spacing w:after="0" w:line="250" w:lineRule="auto"/>
-        <w:rPr>
-          <w:rFonts w:ascii="Times New Roman" w:eastAsia="Times New Roman" w:hAnsi="Times New Roman" w:cs="Times New Roman"/>
-          <w:b/>
-          <w:sz w:val="3"/>
-          <w:szCs w:val="3"/>
-        </w:rPr>
-      </w:pPr>
+        <w:spacing w:after="50" w:line="250" w:lineRule="auto"/>
+        <w:ind w:left="187" w:hanging="187"/>
+        <w:rPr>
+          <w:rFonts w:ascii="Times New Roman" w:eastAsia="Times New Roman" w:hAnsi="Times New Roman" w:cs="Times New Roman"/>
+          <w:b/>
+          <w:color w:val="000000"/>
+          <w:sz w:val="20"/>
+          <w:szCs w:val="20"/>
+        </w:rPr>
+      </w:pPr>
+      <w:r>
+        <w:rPr>
+          <w:rFonts w:ascii="Times New Roman" w:eastAsia="Times New Roman" w:hAnsi="Times New Roman" w:cs="Times New Roman"/>
+          <w:bCs/>
+          <w:iCs/>
+          <w:color w:val="000000"/>
+          <w:sz w:val="20"/>
+          <w:szCs w:val="20"/>
+        </w:rPr>
+        <w:t>Implemented</w:t>
+      </w:r>
+      <w:r>
+        <w:rPr>
+          <w:rFonts w:ascii="Times New Roman" w:eastAsia="Times New Roman" w:hAnsi="Times New Roman" w:cs="Times New Roman"/>
+          <w:bCs/>
+          <w:iCs/>
+          <w:color w:val="000000"/>
+          <w:sz w:val="20"/>
+          <w:szCs w:val="20"/>
+        </w:rPr>
+        <w:t xml:space="preserve"> the </w:t>
+      </w:r>
+      <w:r>
+        <w:rPr>
+          <w:rFonts w:ascii="Times New Roman" w:eastAsia="Times New Roman" w:hAnsi="Times New Roman" w:cs="Times New Roman"/>
+          <w:b/>
+          <w:i/>
+          <w:color w:val="000000"/>
+          <w:sz w:val="20"/>
+          <w:szCs w:val="20"/>
+        </w:rPr>
+        <w:t>2-way integration</w:t>
+      </w:r>
+      <w:r>
+        <w:rPr>
+          <w:rFonts w:ascii="Times New Roman" w:eastAsia="Times New Roman" w:hAnsi="Times New Roman" w:cs="Times New Roman"/>
+          <w:color w:val="000000"/>
+          <w:sz w:val="20"/>
+          <w:szCs w:val="20"/>
+        </w:rPr>
+        <w:t xml:space="preserve"> between Kaizntree and 4 major sales channels using </w:t>
+      </w:r>
+      <w:r>
+        <w:rPr>
+          <w:rFonts w:ascii="Times New Roman" w:eastAsia="Times New Roman" w:hAnsi="Times New Roman" w:cs="Times New Roman"/>
+          <w:b/>
+          <w:i/>
+          <w:color w:val="000000"/>
+          <w:sz w:val="20"/>
+          <w:szCs w:val="20"/>
+        </w:rPr>
+        <w:t>OAuth2</w:t>
+      </w:r>
+      <w:r>
+        <w:rPr>
+          <w:rFonts w:ascii="Times New Roman" w:eastAsia="Times New Roman" w:hAnsi="Times New Roman" w:cs="Times New Roman"/>
+          <w:color w:val="000000"/>
+          <w:sz w:val="20"/>
+          <w:szCs w:val="20"/>
+        </w:rPr>
+        <w:t xml:space="preserve"> (Shopify, Square, Etsy, and Xero)</w:t>
+      </w:r>
+      <w:r>
+        <w:rPr>
+          <w:rFonts w:ascii="Times New Roman" w:eastAsia="Times New Roman" w:hAnsi="Times New Roman" w:cs="Times New Roman"/>
+          <w:color w:val="000000"/>
+          <w:sz w:val="20"/>
+          <w:szCs w:val="20"/>
+        </w:rPr>
+        <w:t>, enabling automatic</w:t>
+      </w:r>
+      <w:r>
+        <w:rPr>
+          <w:rFonts w:ascii="Times New Roman" w:eastAsia="Times New Roman" w:hAnsi="Times New Roman" w:cs="Times New Roman"/>
+          <w:color w:val="000000"/>
+          <w:sz w:val="20"/>
+          <w:szCs w:val="20"/>
+        </w:rPr>
+        <w:t xml:space="preserve"> </w:t>
+      </w:r>
+      <w:r>
+        <w:rPr>
+          <w:rFonts w:ascii="Times New Roman" w:eastAsia="Times New Roman" w:hAnsi="Times New Roman" w:cs="Times New Roman"/>
+          <w:color w:val="000000"/>
+          <w:sz w:val="20"/>
+          <w:szCs w:val="20"/>
+        </w:rPr>
+        <w:t xml:space="preserve">cross-platform </w:t>
+      </w:r>
+      <w:r>
+        <w:rPr>
+          <w:rFonts w:ascii="Times New Roman" w:eastAsia="Times New Roman" w:hAnsi="Times New Roman" w:cs="Times New Roman"/>
+          <w:color w:val="000000"/>
+          <w:sz w:val="20"/>
+          <w:szCs w:val="20"/>
+        </w:rPr>
+        <w:t>stock &amp; order sync</w:t>
+      </w:r>
+      <w:r>
+        <w:rPr>
+          <w:rFonts w:ascii="Times New Roman" w:eastAsia="Times New Roman" w:hAnsi="Times New Roman" w:cs="Times New Roman"/>
+          <w:color w:val="000000"/>
+          <w:sz w:val="20"/>
+          <w:szCs w:val="20"/>
+        </w:rPr>
+        <w:t>hronization</w:t>
+      </w:r>
+      <w:r>
+        <w:rPr>
+          <w:rFonts w:ascii="Times New Roman" w:eastAsia="Times New Roman" w:hAnsi="Times New Roman" w:cs="Times New Roman"/>
+          <w:color w:val="000000"/>
+          <w:sz w:val="20"/>
+          <w:szCs w:val="20"/>
+        </w:rPr>
+        <w:t xml:space="preserve">, </w:t>
+      </w:r>
+      <w:r>
+        <w:rPr>
+          <w:rFonts w:ascii="Times New Roman" w:eastAsia="Times New Roman" w:hAnsi="Times New Roman" w:cs="Times New Roman"/>
+          <w:color w:val="000000"/>
+          <w:sz w:val="20"/>
+          <w:szCs w:val="20"/>
+        </w:rPr>
+        <w:t>thus eliminating manual updates and inconsistency in stocks</w:t>
+      </w:r>
     </w:p>
     <w:p>
       <w:pPr>
@@ -3704,205 +3962,6 @@
           <w:szCs w:val="20"/>
         </w:rPr>
         <w:t>concurrency-capable backend</w:t>
-      </w:r>
-    </w:p>
-    <w:p>
-      <w:pPr>
-        <w:pBdr>
-          <w:top w:val="nil"/>
-          <w:left w:val="nil"/>
-          <w:bottom w:val="nil"/>
-          <w:right w:val="nil"/>
-          <w:between w:val="nil"/>
-        </w:pBdr>
-        <w:tabs>
-          <w:tab w:val="right" w:pos="10800"/>
-        </w:tabs>
-        <w:spacing w:after="0" w:line="250" w:lineRule="auto"/>
-        <w:rPr>
-          <w:rFonts w:ascii="Times New Roman" w:eastAsia="Times New Roman" w:hAnsi="Times New Roman" w:cs="Times New Roman"/>
-          <w:b/>
-          <w:sz w:val="3"/>
-          <w:szCs w:val="3"/>
-        </w:rPr>
-      </w:pPr>
-    </w:p>
-    <w:p>
-      <w:pPr>
-        <w:pBdr>
-          <w:top w:val="nil"/>
-          <w:left w:val="nil"/>
-          <w:bottom w:val="nil"/>
-          <w:right w:val="nil"/>
-          <w:between w:val="nil"/>
-        </w:pBdr>
-        <w:tabs>
-          <w:tab w:val="right" w:pos="10800"/>
-        </w:tabs>
-        <w:spacing w:after="0" w:line="250" w:lineRule="auto"/>
-        <w:rPr>
-          <w:rFonts w:ascii="Times New Roman" w:eastAsia="Times New Roman" w:hAnsi="Times New Roman" w:cs="Times New Roman"/>
-          <w:b/>
-          <w:color w:val="000000"/>
-          <w:sz w:val="20"/>
-          <w:szCs w:val="20"/>
-        </w:rPr>
-      </w:pPr>
-      <w:r>
-        <w:rPr>
-          <w:rFonts w:ascii="Times New Roman" w:eastAsia="Times New Roman" w:hAnsi="Times New Roman" w:cs="Times New Roman"/>
-          <w:b/>
-          <w:color w:val="000000"/>
-          <w:sz w:val="20"/>
-          <w:szCs w:val="20"/>
-        </w:rPr>
-        <w:t>Few-shot Segmentation with Adaptive Data Augmentation and Cross Attention</w:t>
-      </w:r>
-      <w:r>
-        <w:rPr>
-          <w:rFonts w:ascii="Times New Roman" w:eastAsia="Times New Roman" w:hAnsi="Times New Roman" w:cs="Times New Roman"/>
-          <w:sz w:val="20"/>
-          <w:szCs w:val="20"/>
-        </w:rPr>
-        <w:t xml:space="preserve"> </w:t>
-      </w:r>
-      <w:r>
-        <w:rPr>
-          <w:rFonts w:ascii="Times New Roman" w:eastAsia="Times New Roman" w:hAnsi="Times New Roman" w:cs="Times New Roman"/>
-          <w:color w:val="000000"/>
-          <w:sz w:val="20"/>
-          <w:szCs w:val="20"/>
-        </w:rPr>
-        <w:t>(</w:t>
-      </w:r>
-      <w:hyperlink r:id="rId11">
-        <w:r>
-          <w:rPr>
-            <w:rFonts w:ascii="Times New Roman" w:eastAsia="Times New Roman" w:hAnsi="Times New Roman" w:cs="Times New Roman"/>
-            <w:i/>
-            <w:iCs/>
-            <w:color w:val="0000FF"/>
-            <w:sz w:val="20"/>
-            <w:szCs w:val="20"/>
-            <w:u w:val="single"/>
-          </w:rPr>
-          <w:t>link</w:t>
-        </w:r>
-      </w:hyperlink>
-      <w:r>
-        <w:rPr>
-          <w:rFonts w:ascii="Times New Roman" w:eastAsia="Times New Roman" w:hAnsi="Times New Roman" w:cs="Times New Roman"/>
-          <w:sz w:val="20"/>
-          <w:szCs w:val="20"/>
-        </w:rPr>
-        <w:t xml:space="preserve"> to paper on arXiv</w:t>
-      </w:r>
-      <w:r>
-        <w:rPr>
-          <w:rFonts w:ascii="Times New Roman" w:eastAsia="Times New Roman" w:hAnsi="Times New Roman" w:cs="Times New Roman"/>
-          <w:color w:val="000000"/>
-          <w:sz w:val="20"/>
-          <w:szCs w:val="20"/>
-        </w:rPr>
-        <w:t>)</w:t>
-      </w:r>
-      <w:r>
-        <w:rPr>
-          <w:rFonts w:ascii="Times New Roman" w:eastAsia="Times New Roman" w:hAnsi="Times New Roman" w:cs="Times New Roman"/>
-          <w:b/>
-          <w:color w:val="000000"/>
-          <w:sz w:val="20"/>
-          <w:szCs w:val="20"/>
-        </w:rPr>
-        <w:tab/>
-        <w:t>Mar. 2022 - May 2023</w:t>
-      </w:r>
-    </w:p>
-    <w:p>
-      <w:pPr>
-        <w:numPr>
-          <w:ilvl w:val="0"/>
-          <w:numId w:val="2"/>
-        </w:numPr>
-        <w:pBdr>
-          <w:top w:val="nil"/>
-          <w:left w:val="nil"/>
-          <w:bottom w:val="nil"/>
-          <w:right w:val="nil"/>
-          <w:between w:val="nil"/>
-        </w:pBdr>
-        <w:tabs>
-          <w:tab w:val="right" w:pos="10800"/>
-        </w:tabs>
-        <w:spacing w:after="40" w:line="250" w:lineRule="auto"/>
-        <w:ind w:left="187" w:hanging="187"/>
-        <w:rPr>
-          <w:rFonts w:ascii="Times New Roman" w:eastAsia="Times New Roman" w:hAnsi="Times New Roman" w:cs="Times New Roman"/>
-          <w:color w:val="000000"/>
-          <w:sz w:val="20"/>
-          <w:szCs w:val="20"/>
-        </w:rPr>
-      </w:pPr>
-      <w:r>
-        <w:rPr>
-          <w:rFonts w:ascii="Times New Roman" w:eastAsia="Times New Roman" w:hAnsi="Times New Roman" w:cs="Times New Roman"/>
-          <w:color w:val="000000"/>
-          <w:sz w:val="20"/>
-          <w:szCs w:val="20"/>
-        </w:rPr>
-        <w:t>Proposed an instance-aware data augmentation strategy to improve support image diversity and reduce distribution inconsistency</w:t>
-      </w:r>
-    </w:p>
-    <w:p>
-      <w:pPr>
-        <w:numPr>
-          <w:ilvl w:val="0"/>
-          <w:numId w:val="2"/>
-        </w:numPr>
-        <w:pBdr>
-          <w:top w:val="nil"/>
-          <w:left w:val="nil"/>
-          <w:bottom w:val="nil"/>
-          <w:right w:val="nil"/>
-          <w:between w:val="nil"/>
-        </w:pBdr>
-        <w:tabs>
-          <w:tab w:val="right" w:pos="10800"/>
-        </w:tabs>
-        <w:spacing w:after="40" w:line="250" w:lineRule="auto"/>
-        <w:ind w:left="187" w:hanging="187"/>
-        <w:rPr>
-          <w:rFonts w:ascii="Times New Roman" w:eastAsia="Times New Roman" w:hAnsi="Times New Roman" w:cs="Times New Roman"/>
-          <w:color w:val="000000"/>
-          <w:sz w:val="20"/>
-          <w:szCs w:val="20"/>
-        </w:rPr>
-      </w:pPr>
-      <w:r>
-        <w:rPr>
-          <w:rFonts w:ascii="Times New Roman" w:eastAsia="Times New Roman" w:hAnsi="Times New Roman" w:cs="Times New Roman"/>
-          <w:color w:val="000000"/>
-          <w:sz w:val="20"/>
-          <w:szCs w:val="20"/>
-        </w:rPr>
-        <w:t xml:space="preserve">Incorporated a 4-D consensus </w:t>
-      </w:r>
-      <w:r>
-        <w:rPr>
-          <w:rFonts w:ascii="Times New Roman" w:eastAsia="Times New Roman" w:hAnsi="Times New Roman" w:cs="Times New Roman"/>
-          <w:sz w:val="20"/>
-          <w:szCs w:val="20"/>
-        </w:rPr>
-        <w:t>cross-attention</w:t>
-      </w:r>
-      <w:r>
-        <w:rPr>
-          <w:rFonts w:ascii="Times New Roman" w:eastAsia="Times New Roman" w:hAnsi="Times New Roman" w:cs="Times New Roman"/>
-          <w:color w:val="000000"/>
-          <w:sz w:val="20"/>
-          <w:szCs w:val="20"/>
-        </w:rPr>
-        <w:t xml:space="preserve"> module to align query and support features, increasing accuracy by 5.4%</w:t>
       </w:r>
     </w:p>
     <w:sectPr>

</xml_diff>

<commit_message>
updated resumes till Jan 25th, 2025
This includes multiple versions of resumeLatest and some edits to cover
letters
</commit_message>
<xml_diff>
--- a/resumeLatest.docx
+++ b/resumeLatest.docx
@@ -2,102 +2,6 @@
 <file path=word/document.xml><?xml version="1.0" encoding="utf-8"?>
 <w:document xmlns:wpc="http://schemas.microsoft.com/office/word/2010/wordprocessingCanvas" xmlns:cx="http://schemas.microsoft.com/office/drawing/2014/chartex" xmlns:cx1="http://schemas.microsoft.com/office/drawing/2015/9/8/chartex" xmlns:cx2="http://schemas.microsoft.com/office/drawing/2015/10/21/chartex" xmlns:cx3="http://schemas.microsoft.com/office/drawing/2016/5/9/chartex" xmlns:cx4="http://schemas.microsoft.com/office/drawing/2016/5/10/chartex" xmlns:cx5="http://schemas.microsoft.com/office/drawing/2016/5/11/chartex" xmlns:cx6="http://schemas.microsoft.com/office/drawing/2016/5/12/chartex" xmlns:cx7="http://schemas.microsoft.com/office/drawing/2016/5/13/chartex" xmlns:cx8="http://schemas.microsoft.com/office/drawing/2016/5/14/chartex" xmlns:mc="http://schemas.openxmlformats.org/markup-compatibility/2006" xmlns:aink="http://schemas.microsoft.com/office/drawing/2016/ink" xmlns:am3d="http://schemas.microsoft.com/office/drawing/2017/model3d" xmlns:o="urn:schemas-microsoft-com:office:office" xmlns:oel="http://schemas.microsoft.com/office/2019/extlst" xmlns:r="http://schemas.openxmlformats.org/officeDocument/2006/relationships" xmlns:m="http://schemas.openxmlformats.org/officeDocument/2006/math" xmlns:v="urn:schemas-microsoft-com:vml" xmlns:wp14="http://schemas.microsoft.com/office/word/2010/wordprocessingDrawing" xmlns:wp="http://schemas.openxmlformats.org/drawingml/2006/wordprocessingDrawing" xmlns:w10="urn:schemas-microsoft-com:office:word" xmlns:w="http://schemas.openxmlformats.org/wordprocessingml/2006/main" xmlns:w14="http://schemas.microsoft.com/office/word/2010/wordml" xmlns:w15="http://schemas.microsoft.com/office/word/2012/wordml" xmlns:w16cex="http://schemas.microsoft.com/office/word/2018/wordml/cex" xmlns:w16cid="http://schemas.microsoft.com/office/word/2016/wordml/cid" xmlns:w16="http://schemas.microsoft.com/office/word/2018/wordml" xmlns:w16du="http://schemas.microsoft.com/office/word/2023/wordml/word16du" xmlns:w16sdtdh="http://schemas.microsoft.com/office/word/2020/wordml/sdtdatahash" xmlns:w16se="http://schemas.microsoft.com/office/word/2015/wordml/symex" xmlns:wpg="http://schemas.microsoft.com/office/word/2010/wordprocessingGroup" xmlns:wpi="http://schemas.microsoft.com/office/word/2010/wordprocessingInk" xmlns:wne="http://schemas.microsoft.com/office/word/2006/wordml" xmlns:wps="http://schemas.microsoft.com/office/word/2010/wordprocessingShape" mc:Ignorable="w14 w15 w16se w16cid w16 w16cex w16sdtdh w16du wp14">
   <w:body>
-    <w:p>
-      <w:pPr>
-        <w:pBdr>
-          <w:top w:val="nil"/>
-          <w:left w:val="nil"/>
-          <w:bottom w:val="nil"/>
-          <w:right w:val="nil"/>
-          <w:between w:val="nil"/>
-        </w:pBdr>
-        <w:spacing w:after="0" w:line="240" w:lineRule="auto"/>
-        <w:jc w:val="center"/>
-        <w:rPr>
-          <w:rFonts w:ascii="Arial" w:eastAsia="Times" w:hAnsi="Arial" w:cs="Arial"/>
-          <w:b/>
-          <w:color w:val="000000"/>
-          <w:sz w:val="30"/>
-          <w:szCs w:val="30"/>
-        </w:rPr>
-      </w:pPr>
-      <w:r>
-        <w:rPr>
-          <w:rFonts w:ascii="Arial" w:eastAsia="Times" w:hAnsi="Arial" w:cs="Arial"/>
-          <w:b/>
-          <w:color w:val="000000"/>
-          <w:sz w:val="30"/>
-          <w:szCs w:val="30"/>
-        </w:rPr>
-        <w:t>XIAOCHEN (NIGEL) LU</w:t>
-      </w:r>
-    </w:p>
-    <w:p>
-      <w:pPr>
-        <w:pBdr>
-          <w:top w:val="nil"/>
-          <w:left w:val="nil"/>
-          <w:bottom w:val="nil"/>
-          <w:right w:val="nil"/>
-          <w:between w:val="nil"/>
-        </w:pBdr>
-        <w:spacing w:after="40" w:line="240" w:lineRule="auto"/>
-        <w:jc w:val="center"/>
-        <w:rPr>
-          <w:rFonts w:ascii="Arial" w:eastAsia="Times" w:hAnsi="Arial" w:cs="Arial"/>
-          <w:color w:val="000000"/>
-        </w:rPr>
-      </w:pPr>
-      <w:r>
-        <w:rPr>
-          <w:rFonts w:ascii="Arial" w:eastAsia="Times" w:hAnsi="Arial" w:cs="Arial"/>
-          <w:color w:val="000000"/>
-        </w:rPr>
-        <w:t xml:space="preserve">New York, NY | +1 (845) 248-2938 </w:t>
-      </w:r>
-      <w:r>
-        <w:rPr>
-          <w:rFonts w:ascii="Arial" w:eastAsia="Times" w:hAnsi="Arial" w:cs="Arial"/>
-          <w:b/>
-          <w:color w:val="000000"/>
-        </w:rPr>
-        <w:t>|</w:t>
-      </w:r>
-      <w:r>
-        <w:rPr>
-          <w:rFonts w:ascii="Arial" w:eastAsia="Times" w:hAnsi="Arial" w:cs="Arial"/>
-          <w:color w:val="000000"/>
-        </w:rPr>
-        <w:t xml:space="preserve"> </w:t>
-      </w:r>
-      <w:hyperlink r:id="rId6">
-        <w:r>
-          <w:rPr>
-            <w:rFonts w:ascii="Arial" w:eastAsia="Times" w:hAnsi="Arial" w:cs="Arial"/>
-            <w:color w:val="0000FF"/>
-            <w:u w:val="single"/>
-          </w:rPr>
-          <w:t>xiaoclu@outlook.com</w:t>
-        </w:r>
-      </w:hyperlink>
-      <w:r>
-        <w:rPr>
-          <w:rFonts w:ascii="Arial" w:eastAsia="Times" w:hAnsi="Arial" w:cs="Arial"/>
-          <w:color w:val="000000"/>
-        </w:rPr>
-        <w:t xml:space="preserve"> | </w:t>
-      </w:r>
-      <w:hyperlink r:id="rId7">
-        <w:r>
-          <w:rPr>
-            <w:rFonts w:ascii="Arial" w:eastAsia="Times" w:hAnsi="Arial" w:cs="Arial"/>
-            <w:color w:val="1155CC"/>
-            <w:u w:val="single"/>
-          </w:rPr>
-          <w:t>http://nigellu.com</w:t>
-        </w:r>
-      </w:hyperlink>
-    </w:p>
     <w:p>
       <w:pPr>
         <w:pBdr>
@@ -107,12 +11,15 @@
           <w:right w:val="nil"/>
           <w:between w:val="nil"/>
         </w:pBdr>
-        <w:spacing w:before="60" w:after="40" w:line="252" w:lineRule="auto"/>
+        <w:spacing w:before="60" w:after="60" w:line="250" w:lineRule="auto"/>
+        <w:jc w:val="center"/>
         <w:rPr>
           <w:rFonts w:ascii="Arial" w:eastAsia="Times New Roman" w:hAnsi="Arial" w:cs="Arial"/>
           <w:b/>
           <w:smallCaps/>
           <w:color w:val="000000"/>
+          <w:sz w:val="24"/>
+          <w:szCs w:val="24"/>
         </w:rPr>
       </w:pPr>
       <w:r>
@@ -120,6 +27,8 @@
           <w:rFonts w:ascii="Arial" w:eastAsia="Times New Roman" w:hAnsi="Arial" w:cs="Arial"/>
           <w:b/>
           <w:smallCaps/>
+          <w:sz w:val="24"/>
+          <w:szCs w:val="24"/>
         </w:rPr>
         <w:t>EDUCATION</w:t>
       </w:r>
@@ -136,7 +45,7 @@
         <w:tabs>
           <w:tab w:val="right" w:pos="10800"/>
         </w:tabs>
-        <w:spacing w:after="40" w:line="252" w:lineRule="auto"/>
+        <w:spacing w:after="60" w:line="250" w:lineRule="auto"/>
         <w:rPr>
           <w:rFonts w:ascii="Arial" w:eastAsia="Times New Roman" w:hAnsi="Arial" w:cs="Arial"/>
           <w:color w:val="000000"/>
@@ -178,7 +87,7 @@
         <w:tabs>
           <w:tab w:val="right" w:pos="10800"/>
         </w:tabs>
-        <w:spacing w:after="20" w:line="252" w:lineRule="auto"/>
+        <w:spacing w:after="60" w:line="250" w:lineRule="auto"/>
         <w:rPr>
           <w:rFonts w:ascii="Arial" w:eastAsia="Times New Roman" w:hAnsi="Arial" w:cs="Arial"/>
           <w:color w:val="000000"/>
@@ -222,7 +131,7 @@
           <w:b/>
           <w:color w:val="000000"/>
         </w:rPr>
-        <w:t xml:space="preserve">  (</w:t>
+        <w:t xml:space="preserve"> (</w:t>
       </w:r>
       <w:r>
         <w:rPr>
@@ -251,85 +160,35 @@
       <w:r>
         <w:rPr>
           <w:rFonts w:ascii="Arial" w:eastAsia="Times New Roman" w:hAnsi="Arial" w:cs="Arial"/>
-          <w:b/>
-          <w:color w:val="000000"/>
-        </w:rPr>
-        <w:t xml:space="preserve">       </w:t>
-      </w:r>
-      <w:r>
-        <w:rPr>
-          <w:rFonts w:ascii="Arial" w:eastAsia="Times New Roman" w:hAnsi="Arial" w:cs="Arial"/>
-          <w:b/>
+        </w:rPr>
+        <w:t xml:space="preserve">          </w:t>
+      </w:r>
+      <w:r>
+        <w:rPr>
+          <w:rFonts w:ascii="Arial" w:eastAsia="Times New Roman" w:hAnsi="Arial" w:cs="Arial"/>
+          <w:b/>
+          <w:bCs/>
+          <w:color w:val="000000"/>
+        </w:rPr>
+        <w:t>Sept. 2023 – May 2025</w:t>
+      </w:r>
+      <w:r>
+        <w:rPr>
+          <w:rFonts w:ascii="Arial" w:eastAsia="Times New Roman" w:hAnsi="Arial" w:cs="Arial"/>
+          <w:b/>
+          <w:bCs/>
+          <w:color w:val="000000"/>
+        </w:rPr>
+        <w:t xml:space="preserve"> (Can begin work in/after Jan. 2025)</w:t>
+      </w:r>
+      <w:r>
+        <w:rPr>
+          <w:rFonts w:ascii="Arial" w:eastAsia="Times New Roman" w:hAnsi="Arial" w:cs="Arial"/>
+          <w:b/>
+          <w:bCs/>
           <w:color w:val="000000"/>
         </w:rPr>
         <w:t xml:space="preserve"> </w:t>
-      </w:r>
-      <w:r>
-        <w:rPr>
-          <w:rFonts w:ascii="Arial" w:eastAsia="Times New Roman" w:hAnsi="Arial" w:cs="Arial"/>
-          <w:b/>
-          <w:color w:val="000000"/>
-        </w:rPr>
-        <w:t xml:space="preserve"> </w:t>
-      </w:r>
-      <w:r>
-        <w:rPr>
-          <w:rFonts w:ascii="Arial" w:eastAsia="Times New Roman" w:hAnsi="Arial" w:cs="Arial"/>
-          <w:color w:val="000000"/>
-        </w:rPr>
-        <w:t>Sept. 2023 – May 2025</w:t>
-      </w:r>
-      <w:r>
-        <w:rPr>
-          <w:rFonts w:ascii="Arial" w:eastAsia="Times New Roman" w:hAnsi="Arial" w:cs="Arial"/>
-          <w:color w:val="000000"/>
-        </w:rPr>
-        <w:t xml:space="preserve"> </w:t>
-      </w:r>
-      <w:r>
-        <w:rPr>
-          <w:rFonts w:ascii="Arial" w:eastAsia="Times New Roman" w:hAnsi="Arial" w:cs="Arial"/>
-          <w:i/>
-          <w:iCs/>
-          <w:color w:val="000000"/>
-        </w:rPr>
-        <w:t>(</w:t>
-      </w:r>
-      <w:r>
-        <w:rPr>
-          <w:rFonts w:ascii="Arial" w:eastAsia="Times New Roman" w:hAnsi="Arial" w:cs="Arial"/>
-          <w:i/>
-          <w:iCs/>
-          <w:color w:val="000000"/>
-        </w:rPr>
-        <w:t>Can start full-time in/after</w:t>
-      </w:r>
-      <w:r>
-        <w:rPr>
-          <w:rFonts w:ascii="Arial" w:eastAsia="Times New Roman" w:hAnsi="Arial" w:cs="Arial"/>
-          <w:i/>
-          <w:iCs/>
-          <w:color w:val="000000"/>
-        </w:rPr>
-        <w:t xml:space="preserve"> </w:t>
-      </w:r>
-      <w:r>
-        <w:rPr>
-          <w:rFonts w:ascii="Arial" w:eastAsia="Times New Roman" w:hAnsi="Arial" w:cs="Arial"/>
-          <w:i/>
-          <w:iCs/>
-          <w:color w:val="000000"/>
-        </w:rPr>
-        <w:t>Feb.</w:t>
-      </w:r>
-      <w:r>
-        <w:rPr>
-          <w:rFonts w:ascii="Arial" w:eastAsia="Times New Roman" w:hAnsi="Arial" w:cs="Arial"/>
-          <w:i/>
-          <w:iCs/>
-          <w:color w:val="000000"/>
-        </w:rPr>
-        <w:t xml:space="preserve"> 2025)</w:t>
       </w:r>
     </w:p>
     <w:p>
@@ -344,7 +203,7 @@
         <w:tabs>
           <w:tab w:val="right" w:pos="10800"/>
         </w:tabs>
-        <w:spacing w:after="40" w:line="252" w:lineRule="auto"/>
+        <w:spacing w:after="60" w:line="250" w:lineRule="auto"/>
         <w:rPr>
           <w:rFonts w:ascii="Arial" w:hAnsi="Arial" w:cs="Arial"/>
           <w:color w:val="000000"/>
@@ -383,7 +242,7 @@
         <w:tabs>
           <w:tab w:val="right" w:pos="10800"/>
         </w:tabs>
-        <w:spacing w:after="40" w:line="252" w:lineRule="auto"/>
+        <w:spacing w:after="60" w:line="250" w:lineRule="auto"/>
         <w:rPr>
           <w:rFonts w:ascii="Arial" w:eastAsia="Times New Roman" w:hAnsi="Arial" w:cs="Arial"/>
           <w:color w:val="000000"/>
@@ -425,7 +284,7 @@
         <w:tabs>
           <w:tab w:val="right" w:pos="10800"/>
         </w:tabs>
-        <w:spacing w:after="20" w:line="252" w:lineRule="auto"/>
+        <w:spacing w:after="60" w:line="250" w:lineRule="auto"/>
         <w:rPr>
           <w:rFonts w:ascii="Arial" w:eastAsia="Times New Roman" w:hAnsi="Arial" w:cs="Arial"/>
           <w:color w:val="000000"/>
@@ -528,6 +387,8 @@
       <w:r>
         <w:rPr>
           <w:rFonts w:ascii="Arial" w:eastAsia="Times New Roman" w:hAnsi="Arial" w:cs="Arial"/>
+          <w:b/>
+          <w:bCs/>
           <w:color w:val="000000"/>
         </w:rPr>
         <w:t xml:space="preserve">Sept. 2019 - </w:t>
@@ -535,6 +396,8 @@
       <w:r>
         <w:rPr>
           <w:rFonts w:ascii="Arial" w:eastAsia="Times New Roman" w:hAnsi="Arial" w:cs="Arial"/>
+          <w:b/>
+          <w:bCs/>
           <w:color w:val="000000"/>
         </w:rPr>
         <w:t>May 2023</w:t>
@@ -552,7 +415,7 @@
         <w:tabs>
           <w:tab w:val="right" w:pos="10800"/>
         </w:tabs>
-        <w:spacing w:after="40" w:line="252" w:lineRule="auto"/>
+        <w:spacing w:after="100" w:line="250" w:lineRule="auto"/>
         <w:rPr>
           <w:rFonts w:ascii="Arial" w:eastAsia="Times New Roman" w:hAnsi="Arial" w:cs="Arial"/>
         </w:rPr>
@@ -601,11 +464,14 @@
           <w:right w:val="nil"/>
           <w:between w:val="nil"/>
         </w:pBdr>
-        <w:spacing w:before="60" w:after="40" w:line="252" w:lineRule="auto"/>
+        <w:spacing w:before="60" w:after="60" w:line="250" w:lineRule="auto"/>
+        <w:jc w:val="center"/>
         <w:rPr>
           <w:rFonts w:ascii="Arial" w:eastAsia="Times New Roman" w:hAnsi="Arial" w:cs="Arial"/>
           <w:b/>
           <w:smallCaps/>
+          <w:sz w:val="24"/>
+          <w:szCs w:val="24"/>
         </w:rPr>
       </w:pPr>
       <w:r>
@@ -613,6 +479,8 @@
           <w:rFonts w:ascii="Arial" w:eastAsia="Times New Roman" w:hAnsi="Arial" w:cs="Arial"/>
           <w:b/>
           <w:smallCaps/>
+          <w:sz w:val="24"/>
+          <w:szCs w:val="24"/>
         </w:rPr>
         <w:t>SKILLS</w:t>
       </w:r>
@@ -629,7 +497,7 @@
         <w:tabs>
           <w:tab w:val="right" w:pos="10800"/>
         </w:tabs>
-        <w:spacing w:after="40" w:line="252" w:lineRule="auto"/>
+        <w:spacing w:after="60" w:line="250" w:lineRule="auto"/>
         <w:rPr>
           <w:rFonts w:ascii="Arial" w:eastAsia="Times New Roman" w:hAnsi="Arial" w:cs="Arial"/>
           <w:color w:val="000000"/>
@@ -693,7 +561,7 @@
         <w:tabs>
           <w:tab w:val="right" w:pos="10800"/>
         </w:tabs>
-        <w:spacing w:after="40" w:line="252" w:lineRule="auto"/>
+        <w:spacing w:after="60" w:line="250" w:lineRule="auto"/>
         <w:rPr>
           <w:rFonts w:ascii="SimSun" w:hAnsi="SimSun" w:cs="SimSun"/>
         </w:rPr>
@@ -837,7 +705,7 @@
         <w:tabs>
           <w:tab w:val="right" w:pos="10800"/>
         </w:tabs>
-        <w:spacing w:after="40" w:line="252" w:lineRule="auto"/>
+        <w:spacing w:after="100" w:line="250" w:lineRule="auto"/>
         <w:rPr>
           <w:rFonts w:ascii="Arial" w:eastAsia="Times New Roman" w:hAnsi="Arial" w:cs="Arial"/>
         </w:rPr>
@@ -956,11 +824,14 @@
           <w:right w:val="nil"/>
           <w:between w:val="nil"/>
         </w:pBdr>
-        <w:spacing w:before="80" w:after="40" w:line="252" w:lineRule="auto"/>
+        <w:spacing w:before="80" w:after="60" w:line="250" w:lineRule="auto"/>
+        <w:jc w:val="center"/>
         <w:rPr>
           <w:rFonts w:ascii="Arial" w:eastAsia="Times New Roman" w:hAnsi="Arial" w:cs="Arial"/>
           <w:b/>
           <w:smallCaps/>
+          <w:sz w:val="24"/>
+          <w:szCs w:val="24"/>
         </w:rPr>
       </w:pPr>
       <w:r>
@@ -968,6 +839,8 @@
           <w:rFonts w:ascii="Arial" w:eastAsia="Times New Roman" w:hAnsi="Arial" w:cs="Arial"/>
           <w:b/>
           <w:smallCaps/>
+          <w:sz w:val="24"/>
+          <w:szCs w:val="24"/>
         </w:rPr>
         <w:t>PROFESSIONAL EXPERIENCE</w:t>
       </w:r>
@@ -984,7 +857,7 @@
         <w:tabs>
           <w:tab w:val="right" w:pos="10800"/>
         </w:tabs>
-        <w:spacing w:after="40" w:line="252" w:lineRule="auto"/>
+        <w:spacing w:after="60" w:line="250" w:lineRule="auto"/>
         <w:rPr>
           <w:rFonts w:ascii="Arial" w:eastAsia="Times New Roman" w:hAnsi="Arial" w:cs="Arial"/>
           <w:b/>
@@ -1078,7 +951,7 @@
         <w:tabs>
           <w:tab w:val="right" w:pos="10800"/>
         </w:tabs>
-        <w:spacing w:after="40" w:line="252" w:lineRule="auto"/>
+        <w:spacing w:after="60" w:line="250" w:lineRule="auto"/>
         <w:ind w:left="187" w:hanging="187"/>
         <w:rPr>
           <w:rFonts w:ascii="Arial" w:eastAsia="Times New Roman" w:hAnsi="Arial" w:cs="Arial"/>
@@ -1201,7 +1074,7 @@
         <w:tabs>
           <w:tab w:val="right" w:pos="10800"/>
         </w:tabs>
-        <w:spacing w:after="40" w:line="252" w:lineRule="auto"/>
+        <w:spacing w:after="60" w:line="250" w:lineRule="auto"/>
         <w:ind w:left="187" w:hanging="187"/>
         <w:rPr>
           <w:rFonts w:ascii="Arial" w:eastAsia="Times New Roman" w:hAnsi="Arial" w:cs="Arial"/>
@@ -1328,7 +1201,7 @@
         <w:tabs>
           <w:tab w:val="right" w:pos="10800"/>
         </w:tabs>
-        <w:spacing w:after="40" w:line="252" w:lineRule="auto"/>
+        <w:spacing w:after="60" w:line="250" w:lineRule="auto"/>
         <w:rPr>
           <w:rFonts w:ascii="Arial" w:eastAsia="Times New Roman" w:hAnsi="Arial" w:cs="Arial"/>
           <w:b/>
@@ -1390,7 +1263,7 @@
         <w:tabs>
           <w:tab w:val="right" w:pos="10800"/>
         </w:tabs>
-        <w:spacing w:after="40" w:line="252" w:lineRule="auto"/>
+        <w:spacing w:after="60" w:line="250" w:lineRule="auto"/>
         <w:ind w:left="187" w:hanging="187"/>
         <w:rPr>
           <w:rFonts w:ascii="Arial" w:eastAsia="Times New Roman" w:hAnsi="Arial" w:cs="Arial"/>
@@ -1402,7 +1275,14 @@
           <w:rFonts w:ascii="Arial" w:eastAsia="Times New Roman" w:hAnsi="Arial" w:cs="Arial"/>
           <w:color w:val="000000"/>
         </w:rPr>
-        <w:t xml:space="preserve">Identified the inefficiencies in cluster status monitoring and developed an Average-Time-to-Business Dashboard using </w:t>
+        <w:t xml:space="preserve">Developed </w:t>
+      </w:r>
+      <w:r>
+        <w:rPr>
+          <w:rFonts w:ascii="Arial" w:eastAsia="Times New Roman" w:hAnsi="Arial" w:cs="Arial"/>
+          <w:color w:val="000000"/>
+        </w:rPr>
+        <w:t xml:space="preserve">an Average-Time-to-Business Dashboard using </w:t>
       </w:r>
       <w:r>
         <w:rPr>
@@ -1466,6 +1346,13 @@
           <w:rFonts w:ascii="Arial" w:eastAsia="Times New Roman" w:hAnsi="Arial" w:cs="Arial"/>
           <w:color w:val="000000"/>
         </w:rPr>
+        <w:t xml:space="preserve">our </w:t>
+      </w:r>
+      <w:r>
+        <w:rPr>
+          <w:rFonts w:ascii="Arial" w:eastAsia="Times New Roman" w:hAnsi="Arial" w:cs="Arial"/>
+          <w:color w:val="000000"/>
+        </w:rPr>
         <w:t xml:space="preserve">cluster </w:t>
       </w:r>
       <w:r>
@@ -1473,7 +1360,7 @@
           <w:rFonts w:ascii="Arial" w:eastAsia="Times New Roman" w:hAnsi="Arial" w:cs="Arial"/>
           <w:color w:val="000000"/>
         </w:rPr>
-        <w:t>alerting</w:t>
+        <w:t>monitoring</w:t>
       </w:r>
       <w:r>
         <w:rPr>
@@ -1508,7 +1395,21 @@
           <w:rFonts w:ascii="Arial" w:eastAsia="Times New Roman" w:hAnsi="Arial" w:cs="Arial"/>
           <w:color w:val="000000"/>
         </w:rPr>
-        <w:t xml:space="preserve"> crisis response time by 25%</w:t>
+        <w:t xml:space="preserve"> crisis response time by </w:t>
+      </w:r>
+      <w:r>
+        <w:rPr>
+          <w:rFonts w:ascii="Arial" w:eastAsia="Times New Roman" w:hAnsi="Arial" w:cs="Arial"/>
+          <w:color w:val="000000"/>
+        </w:rPr>
+        <w:t>22.4</w:t>
+      </w:r>
+      <w:r>
+        <w:rPr>
+          <w:rFonts w:ascii="Arial" w:eastAsia="Times New Roman" w:hAnsi="Arial" w:cs="Arial"/>
+          <w:color w:val="000000"/>
+        </w:rPr>
+        <w:t>%</w:t>
       </w:r>
     </w:p>
     <w:p>
@@ -1527,7 +1428,7 @@
         <w:tabs>
           <w:tab w:val="right" w:pos="10800"/>
         </w:tabs>
-        <w:spacing w:after="20" w:line="252" w:lineRule="auto"/>
+        <w:spacing w:after="60" w:line="250" w:lineRule="auto"/>
         <w:ind w:left="187" w:hanging="187"/>
         <w:rPr>
           <w:rFonts w:ascii="Arial" w:eastAsia="Times New Roman" w:hAnsi="Arial" w:cs="Arial"/>
@@ -1539,39 +1440,14 @@
           <w:rFonts w:ascii="Arial" w:eastAsia="Times New Roman" w:hAnsi="Arial" w:cs="Arial"/>
           <w:color w:val="000000"/>
         </w:rPr>
-        <w:t xml:space="preserve">Upgraded eBay’s KeyHub from </w:t>
-      </w:r>
-      <w:r>
-        <w:rPr>
-          <w:rFonts w:ascii="Arial" w:eastAsia="Times New Roman" w:hAnsi="Arial" w:cs="Arial"/>
-          <w:i/>
-          <w:iCs/>
-          <w:color w:val="000000"/>
-        </w:rPr>
-        <w:t>Vue2</w:t>
-      </w:r>
-      <w:r>
-        <w:rPr>
-          <w:rFonts w:ascii="Arial" w:eastAsia="Times New Roman" w:hAnsi="Arial" w:cs="Arial"/>
-          <w:color w:val="000000"/>
-        </w:rPr>
-        <w:t xml:space="preserve"> to </w:t>
-      </w:r>
-      <w:r>
-        <w:rPr>
-          <w:rFonts w:ascii="Arial" w:eastAsia="Times New Roman" w:hAnsi="Arial" w:cs="Arial"/>
-          <w:i/>
-          <w:iCs/>
-          <w:color w:val="000000"/>
-        </w:rPr>
-        <w:t>React</w:t>
-      </w:r>
-      <w:r>
-        <w:rPr>
-          <w:rFonts w:ascii="Arial" w:eastAsia="Times New Roman" w:hAnsi="Arial" w:cs="Arial"/>
-          <w:color w:val="000000"/>
-        </w:rPr>
-        <w:t xml:space="preserve"> and integrated it into eBay’s Cloud Console using TypeScript, </w:t>
+        <w:t>Implemented the KeyHub system for secure key exchanging for eBay’s infrastructure team and plugged it into</w:t>
+      </w:r>
+      <w:r>
+        <w:rPr>
+          <w:rFonts w:ascii="Arial" w:eastAsia="Times New Roman" w:hAnsi="Arial" w:cs="Arial"/>
+          <w:color w:val="000000"/>
+        </w:rPr>
+        <w:t xml:space="preserve"> eBay’s Cloud Console using TypeScript, </w:t>
       </w:r>
       <w:r>
         <w:rPr>
@@ -1651,7 +1527,7 @@
         <w:tabs>
           <w:tab w:val="right" w:pos="10800"/>
         </w:tabs>
-        <w:spacing w:after="40" w:line="252" w:lineRule="auto"/>
+        <w:spacing w:after="60" w:line="250" w:lineRule="auto"/>
         <w:rPr>
           <w:rFonts w:ascii="Arial" w:eastAsia="Times New Roman" w:hAnsi="Arial" w:cs="Arial"/>
           <w:b/>
@@ -1718,7 +1594,7 @@
         <w:tabs>
           <w:tab w:val="right" w:pos="10800"/>
         </w:tabs>
-        <w:spacing w:after="40" w:line="252" w:lineRule="auto"/>
+        <w:spacing w:after="60" w:line="250" w:lineRule="auto"/>
         <w:ind w:left="187" w:hanging="187"/>
         <w:rPr>
           <w:rFonts w:ascii="Arial" w:eastAsia="Times New Roman" w:hAnsi="Arial" w:cs="Arial"/>
@@ -1863,7 +1739,7 @@
         <w:tabs>
           <w:tab w:val="right" w:pos="10800"/>
         </w:tabs>
-        <w:spacing w:after="40" w:line="252" w:lineRule="auto"/>
+        <w:spacing w:after="60" w:line="250" w:lineRule="auto"/>
         <w:ind w:left="187" w:hanging="187"/>
         <w:rPr>
           <w:rFonts w:ascii="Arial" w:eastAsia="Times New Roman" w:hAnsi="Arial" w:cs="Arial"/>
@@ -2028,7 +1904,7 @@
         <w:tabs>
           <w:tab w:val="right" w:pos="10800"/>
         </w:tabs>
-        <w:spacing w:after="40" w:line="252" w:lineRule="auto"/>
+        <w:spacing w:after="60" w:line="250" w:lineRule="auto"/>
         <w:ind w:left="187" w:hanging="187"/>
         <w:rPr>
           <w:rFonts w:ascii="Arial" w:eastAsia="Times New Roman" w:hAnsi="Arial" w:cs="Arial"/>
@@ -2143,7 +2019,7 @@
         <w:tabs>
           <w:tab w:val="right" w:pos="10800"/>
         </w:tabs>
-        <w:spacing w:after="60" w:line="252" w:lineRule="auto"/>
+        <w:spacing w:after="60" w:line="250" w:lineRule="auto"/>
         <w:rPr>
           <w:rFonts w:ascii="Arial" w:eastAsia="Times New Roman" w:hAnsi="Arial" w:cs="Arial"/>
           <w:b/>
@@ -2196,7 +2072,7 @@
         <w:tabs>
           <w:tab w:val="right" w:pos="10800"/>
         </w:tabs>
-        <w:spacing w:after="40" w:line="252" w:lineRule="auto"/>
+        <w:spacing w:after="60" w:line="250" w:lineRule="auto"/>
         <w:ind w:left="187" w:hanging="187"/>
         <w:rPr>
           <w:rFonts w:ascii="Arial" w:eastAsia="Times New Roman" w:hAnsi="Arial" w:cs="Arial"/>
@@ -2250,7 +2126,7 @@
         <w:tabs>
           <w:tab w:val="right" w:pos="10800"/>
         </w:tabs>
-        <w:spacing w:after="80" w:line="252" w:lineRule="auto"/>
+        <w:spacing w:after="100" w:line="250" w:lineRule="auto"/>
         <w:ind w:left="187" w:hanging="187"/>
         <w:rPr>
           <w:rFonts w:ascii="Arial" w:eastAsia="Times New Roman" w:hAnsi="Arial" w:cs="Arial"/>
@@ -2348,12 +2224,15 @@
           <w:right w:val="nil"/>
           <w:between w:val="nil"/>
         </w:pBdr>
-        <w:spacing w:after="40" w:line="252" w:lineRule="auto"/>
+        <w:spacing w:after="60" w:line="250" w:lineRule="auto"/>
+        <w:jc w:val="center"/>
         <w:rPr>
           <w:rFonts w:ascii="Arial" w:eastAsia="Times New Roman" w:hAnsi="Arial" w:cs="Arial"/>
           <w:b/>
           <w:smallCaps/>
           <w:color w:val="000000"/>
+          <w:sz w:val="24"/>
+          <w:szCs w:val="24"/>
         </w:rPr>
       </w:pPr>
       <w:r>
@@ -2361,6 +2240,8 @@
           <w:rFonts w:ascii="Arial" w:eastAsia="Times New Roman" w:hAnsi="Arial" w:cs="Arial"/>
           <w:b/>
           <w:smallCaps/>
+          <w:sz w:val="24"/>
+          <w:szCs w:val="24"/>
         </w:rPr>
         <w:t>PROJECTS</w:t>
       </w:r>
@@ -2377,7 +2258,7 @@
         <w:tabs>
           <w:tab w:val="right" w:pos="10800"/>
         </w:tabs>
-        <w:spacing w:after="40" w:line="252" w:lineRule="auto"/>
+        <w:spacing w:after="60" w:line="250" w:lineRule="auto"/>
         <w:rPr>
           <w:rFonts w:ascii="Arial" w:eastAsia="Times New Roman" w:hAnsi="Arial" w:cs="Arial"/>
           <w:b/>
@@ -2548,7 +2429,7 @@
         <w:tabs>
           <w:tab w:val="right" w:pos="10800"/>
         </w:tabs>
-        <w:spacing w:after="40" w:line="252" w:lineRule="auto"/>
+        <w:spacing w:after="60" w:line="250" w:lineRule="auto"/>
         <w:ind w:left="187" w:hanging="187"/>
         <w:rPr>
           <w:rFonts w:ascii="Arial" w:hAnsi="Arial" w:cs="Arial"/>
@@ -2601,7 +2482,7 @@
         <w:tabs>
           <w:tab w:val="right" w:pos="10800"/>
         </w:tabs>
-        <w:spacing w:after="40" w:line="252" w:lineRule="auto"/>
+        <w:spacing w:after="60" w:line="250" w:lineRule="auto"/>
         <w:ind w:left="187" w:hanging="187"/>
         <w:rPr>
           <w:rFonts w:ascii="Arial" w:eastAsia="Times New Roman" w:hAnsi="Arial" w:cs="Arial"/>
@@ -2660,251 +2541,10 @@
           <w:rFonts w:ascii="Arial" w:eastAsia="Times New Roman" w:hAnsi="Arial" w:cs="Arial"/>
         </w:rPr>
         <w:t xml:space="preserve"> deployment efficiency</w:t>
-      </w:r>
-    </w:p>
-    <w:p>
-      <w:pPr>
-        <w:pBdr>
-          <w:top w:val="nil"/>
-          <w:left w:val="nil"/>
-          <w:bottom w:val="nil"/>
-          <w:right w:val="nil"/>
-          <w:between w:val="nil"/>
-        </w:pBdr>
-        <w:tabs>
-          <w:tab w:val="right" w:pos="10800"/>
-        </w:tabs>
-        <w:spacing w:after="40" w:line="252" w:lineRule="auto"/>
-        <w:rPr>
-          <w:rFonts w:ascii="Arial" w:eastAsia="Times New Roman" w:hAnsi="Arial" w:cs="Arial"/>
-          <w:b/>
-          <w:color w:val="000000"/>
-        </w:rPr>
-      </w:pPr>
-      <w:r>
-        <w:rPr>
-          <w:rFonts w:ascii="Arial" w:eastAsia="Times New Roman" w:hAnsi="Arial" w:cs="Arial"/>
-          <w:b/>
-          <w:color w:val="000000"/>
-        </w:rPr>
-        <w:t>Rate My Professor</w:t>
-      </w:r>
-      <w:r>
-        <w:rPr>
-          <w:rFonts w:ascii="Arial" w:eastAsia="Times New Roman" w:hAnsi="Arial" w:cs="Arial"/>
-          <w:color w:val="000000"/>
-        </w:rPr>
-        <w:t xml:space="preserve">, </w:t>
-      </w:r>
-      <w:r>
-        <w:rPr>
-          <w:rFonts w:ascii="Arial" w:eastAsia="Times New Roman" w:hAnsi="Arial" w:cs="Arial"/>
-        </w:rPr>
-        <w:t xml:space="preserve">a </w:t>
-      </w:r>
-      <w:r>
-        <w:rPr>
-          <w:rFonts w:ascii="Arial" w:eastAsia="Times New Roman" w:hAnsi="Arial" w:cs="Arial"/>
-        </w:rPr>
-        <w:t>R</w:t>
-      </w:r>
-      <w:r>
-        <w:rPr>
-          <w:rFonts w:ascii="Arial" w:eastAsia="Times New Roman" w:hAnsi="Arial" w:cs="Arial"/>
-        </w:rPr>
-        <w:t xml:space="preserve">edesigned </w:t>
-      </w:r>
-      <w:r>
-        <w:rPr>
-          <w:rFonts w:ascii="Arial" w:eastAsia="Times New Roman" w:hAnsi="Arial" w:cs="Arial"/>
-        </w:rPr>
-        <w:t>Professor</w:t>
-      </w:r>
-      <w:r>
-        <w:rPr>
-          <w:rFonts w:ascii="Arial" w:eastAsia="Times New Roman" w:hAnsi="Arial" w:cs="Arial"/>
-        </w:rPr>
-        <w:t xml:space="preserve"> Rating</w:t>
-      </w:r>
-      <w:r>
-        <w:rPr>
-          <w:rFonts w:ascii="Arial" w:eastAsia="Times New Roman" w:hAnsi="Arial" w:cs="Arial"/>
-        </w:rPr>
-        <w:t xml:space="preserve"> Platform</w:t>
-      </w:r>
-      <w:r>
-        <w:rPr>
-          <w:rFonts w:ascii="Arial" w:eastAsia="Times New Roman" w:hAnsi="Arial" w:cs="Arial"/>
-          <w:b/>
-          <w:color w:val="000000"/>
-        </w:rPr>
-        <w:t xml:space="preserve"> </w:t>
-      </w:r>
-      <w:r>
-        <w:rPr>
-          <w:rFonts w:ascii="Arial" w:eastAsia="Times New Roman" w:hAnsi="Arial" w:cs="Arial"/>
-          <w:color w:val="000000"/>
-        </w:rPr>
-        <w:t>(</w:t>
-      </w:r>
-      <w:r>
-        <w:rPr>
-          <w:rFonts w:ascii="Arial" w:eastAsia="Times New Roman" w:hAnsi="Arial" w:cs="Arial"/>
-        </w:rPr>
-        <w:t xml:space="preserve">repo </w:t>
-      </w:r>
-      <w:hyperlink r:id="rId10">
-        <w:r>
-          <w:rPr>
-            <w:rFonts w:ascii="Arial" w:eastAsia="Times New Roman" w:hAnsi="Arial" w:cs="Arial"/>
-            <w:i/>
-            <w:iCs/>
-            <w:color w:val="0000FF"/>
-            <w:u w:val="single"/>
-          </w:rPr>
-          <w:t>link</w:t>
-        </w:r>
-      </w:hyperlink>
-      <w:r>
-        <w:rPr>
-          <w:rFonts w:ascii="Arial" w:eastAsia="Times New Roman" w:hAnsi="Arial" w:cs="Arial"/>
-          <w:color w:val="000000"/>
-        </w:rPr>
-        <w:t>)</w:t>
-      </w:r>
-      <w:r>
-        <w:rPr>
-          <w:rFonts w:ascii="Arial" w:eastAsia="Times New Roman" w:hAnsi="Arial" w:cs="Arial"/>
-          <w:b/>
-          <w:color w:val="000000"/>
-        </w:rPr>
-        <w:tab/>
-        <w:t>Sept. 2023 – Dec. 2023</w:t>
-      </w:r>
-    </w:p>
-    <w:p>
-      <w:pPr>
-        <w:numPr>
-          <w:ilvl w:val="0"/>
-          <w:numId w:val="2"/>
-        </w:numPr>
-        <w:pBdr>
-          <w:top w:val="nil"/>
-          <w:left w:val="nil"/>
-          <w:bottom w:val="nil"/>
-          <w:right w:val="nil"/>
-          <w:between w:val="nil"/>
-        </w:pBdr>
-        <w:tabs>
-          <w:tab w:val="right" w:pos="10800"/>
-        </w:tabs>
-        <w:spacing w:after="40" w:line="252" w:lineRule="auto"/>
-        <w:ind w:left="187" w:hanging="187"/>
-        <w:rPr>
-          <w:rFonts w:ascii="Arial" w:eastAsia="Times New Roman" w:hAnsi="Arial" w:cs="Arial"/>
-          <w:color w:val="000000"/>
-        </w:rPr>
-      </w:pPr>
-      <w:r>
-        <w:rPr>
-          <w:rFonts w:ascii="Arial" w:eastAsia="Times New Roman" w:hAnsi="Arial" w:cs="Arial"/>
-          <w:color w:val="000000"/>
-        </w:rPr>
-        <w:t>Utilized Maven</w:t>
-      </w:r>
-      <w:r>
-        <w:rPr>
-          <w:rFonts w:ascii="Arial" w:eastAsia="Times New Roman" w:hAnsi="Arial" w:cs="Arial"/>
-        </w:rPr>
-        <w:t xml:space="preserve">, </w:t>
-      </w:r>
-      <w:r>
-        <w:rPr>
-          <w:rFonts w:ascii="Arial" w:eastAsia="Times New Roman" w:hAnsi="Arial" w:cs="Arial"/>
-          <w:color w:val="000000"/>
-        </w:rPr>
-        <w:t>Spring Boot</w:t>
-      </w:r>
-      <w:r>
-        <w:rPr>
-          <w:rFonts w:ascii="Arial" w:eastAsia="Times New Roman" w:hAnsi="Arial" w:cs="Arial"/>
-        </w:rPr>
-        <w:t xml:space="preserve"> </w:t>
-      </w:r>
-      <w:r>
-        <w:rPr>
-          <w:rFonts w:ascii="Arial" w:eastAsia="Times New Roman" w:hAnsi="Arial" w:cs="Arial"/>
-          <w:color w:val="000000"/>
-        </w:rPr>
-        <w:t xml:space="preserve">with </w:t>
-      </w:r>
-      <w:r>
-        <w:rPr>
-          <w:rFonts w:ascii="Arial" w:eastAsia="Times New Roman" w:hAnsi="Arial" w:cs="Arial"/>
-          <w:i/>
-          <w:iCs/>
-          <w:color w:val="000000"/>
-        </w:rPr>
-        <w:t>JPA</w:t>
-      </w:r>
-      <w:r>
-        <w:rPr>
-          <w:rFonts w:ascii="Arial" w:eastAsia="Times New Roman" w:hAnsi="Arial" w:cs="Arial"/>
-          <w:color w:val="000000"/>
-        </w:rPr>
-        <w:t xml:space="preserve">, </w:t>
-      </w:r>
-      <w:r>
-        <w:rPr>
-          <w:rFonts w:ascii="Arial" w:eastAsia="Times New Roman" w:hAnsi="Arial" w:cs="Arial"/>
-          <w:i/>
-          <w:color w:val="000000"/>
-        </w:rPr>
-        <w:t>Spring Security</w:t>
-      </w:r>
-      <w:r>
-        <w:rPr>
-          <w:rFonts w:ascii="Arial" w:eastAsia="Times New Roman" w:hAnsi="Arial" w:cs="Arial"/>
-          <w:color w:val="000000"/>
-        </w:rPr>
-        <w:t>,</w:t>
-      </w:r>
-      <w:r>
-        <w:rPr>
-          <w:rFonts w:ascii="Arial" w:eastAsia="Times New Roman" w:hAnsi="Arial" w:cs="Arial"/>
-        </w:rPr>
-        <w:t xml:space="preserve"> and </w:t>
-      </w:r>
-      <w:r>
-        <w:rPr>
-          <w:rFonts w:ascii="Arial" w:eastAsia="Times New Roman" w:hAnsi="Arial" w:cs="Arial"/>
-          <w:i/>
-          <w:color w:val="000000"/>
-        </w:rPr>
-        <w:t>multi-threading</w:t>
-      </w:r>
-      <w:r>
-        <w:rPr>
-          <w:rFonts w:ascii="Arial" w:eastAsia="Times New Roman" w:hAnsi="Arial" w:cs="Arial"/>
-          <w:color w:val="000000"/>
-        </w:rPr>
-        <w:t xml:space="preserve"> to build a robust, high</w:t>
-      </w:r>
-      <w:r>
-        <w:rPr>
-          <w:rFonts w:ascii="Arial" w:eastAsia="Times New Roman" w:hAnsi="Arial" w:cs="Arial"/>
-        </w:rPr>
-        <w:t xml:space="preserve">ly </w:t>
-      </w:r>
-      <w:r>
-        <w:rPr>
-          <w:rFonts w:ascii="Arial" w:eastAsia="Times New Roman" w:hAnsi="Arial" w:cs="Arial"/>
-          <w:color w:val="000000"/>
-        </w:rPr>
-        <w:t>concurrency-capable backend</w:t>
       </w:r>
     </w:p>
     <w:sectPr>
+      <w:headerReference w:type="default" r:id="rId10"/>
       <w:pgSz w:w="12240" w:h="15840"/>
       <w:pgMar w:top="648" w:right="720" w:bottom="648" w:left="720" w:header="720" w:footer="720" w:gutter="0"/>
       <w:pgNumType w:start="1"/>
@@ -2912,6 +2552,189 @@
     </w:sectPr>
   </w:body>
 </w:document>
+</file>
+
+<file path=word/endnotes.xml><?xml version="1.0" encoding="utf-8"?>
+<w:endnotes xmlns:wpc="http://schemas.microsoft.com/office/word/2010/wordprocessingCanvas" xmlns:cx="http://schemas.microsoft.com/office/drawing/2014/chartex" xmlns:cx1="http://schemas.microsoft.com/office/drawing/2015/9/8/chartex" xmlns:cx2="http://schemas.microsoft.com/office/drawing/2015/10/21/chartex" xmlns:cx3="http://schemas.microsoft.com/office/drawing/2016/5/9/chartex" xmlns:cx4="http://schemas.microsoft.com/office/drawing/2016/5/10/chartex" xmlns:cx5="http://schemas.microsoft.com/office/drawing/2016/5/11/chartex" xmlns:cx6="http://schemas.microsoft.com/office/drawing/2016/5/12/chartex" xmlns:cx7="http://schemas.microsoft.com/office/drawing/2016/5/13/chartex" xmlns:cx8="http://schemas.microsoft.com/office/drawing/2016/5/14/chartex" xmlns:mc="http://schemas.openxmlformats.org/markup-compatibility/2006" xmlns:aink="http://schemas.microsoft.com/office/drawing/2016/ink" xmlns:am3d="http://schemas.microsoft.com/office/drawing/2017/model3d" xmlns:o="urn:schemas-microsoft-com:office:office" xmlns:oel="http://schemas.microsoft.com/office/2019/extlst" xmlns:r="http://schemas.openxmlformats.org/officeDocument/2006/relationships" xmlns:m="http://schemas.openxmlformats.org/officeDocument/2006/math" xmlns:v="urn:schemas-microsoft-com:vml" xmlns:wp14="http://schemas.microsoft.com/office/word/2010/wordprocessingDrawing" xmlns:wp="http://schemas.openxmlformats.org/drawingml/2006/wordprocessingDrawing" xmlns:w10="urn:schemas-microsoft-com:office:word" xmlns:w="http://schemas.openxmlformats.org/wordprocessingml/2006/main" xmlns:w14="http://schemas.microsoft.com/office/word/2010/wordml" xmlns:w15="http://schemas.microsoft.com/office/word/2012/wordml" xmlns:w16cex="http://schemas.microsoft.com/office/word/2018/wordml/cex" xmlns:w16cid="http://schemas.microsoft.com/office/word/2016/wordml/cid" xmlns:w16="http://schemas.microsoft.com/office/word/2018/wordml" xmlns:w16du="http://schemas.microsoft.com/office/word/2023/wordml/word16du" xmlns:w16sdtdh="http://schemas.microsoft.com/office/word/2020/wordml/sdtdatahash" xmlns:w16se="http://schemas.microsoft.com/office/word/2015/wordml/symex" xmlns:wpg="http://schemas.microsoft.com/office/word/2010/wordprocessingGroup" xmlns:wpi="http://schemas.microsoft.com/office/word/2010/wordprocessingInk" xmlns:wne="http://schemas.microsoft.com/office/word/2006/wordml" xmlns:wps="http://schemas.microsoft.com/office/word/2010/wordprocessingShape" mc:Ignorable="w14 w15 w16se w16cid w16 w16cex w16sdtdh w16du wp14">
+  <w:endnote w:type="separator" w:id="-1">
+    <w:p>
+      <w:pPr>
+        <w:spacing w:after="0" w:line="240" w:lineRule="auto"/>
+      </w:pPr>
+      <w:r>
+        <w:separator/>
+      </w:r>
+    </w:p>
+  </w:endnote>
+  <w:endnote w:type="continuationSeparator" w:id="0">
+    <w:p>
+      <w:pPr>
+        <w:spacing w:after="0" w:line="240" w:lineRule="auto"/>
+      </w:pPr>
+      <w:r>
+        <w:continuationSeparator/>
+      </w:r>
+    </w:p>
+  </w:endnote>
+</w:endnotes>
+</file>
+
+<file path=word/footnotes.xml><?xml version="1.0" encoding="utf-8"?>
+<w:footnotes xmlns:wpc="http://schemas.microsoft.com/office/word/2010/wordprocessingCanvas" xmlns:cx="http://schemas.microsoft.com/office/drawing/2014/chartex" xmlns:cx1="http://schemas.microsoft.com/office/drawing/2015/9/8/chartex" xmlns:cx2="http://schemas.microsoft.com/office/drawing/2015/10/21/chartex" xmlns:cx3="http://schemas.microsoft.com/office/drawing/2016/5/9/chartex" xmlns:cx4="http://schemas.microsoft.com/office/drawing/2016/5/10/chartex" xmlns:cx5="http://schemas.microsoft.com/office/drawing/2016/5/11/chartex" xmlns:cx6="http://schemas.microsoft.com/office/drawing/2016/5/12/chartex" xmlns:cx7="http://schemas.microsoft.com/office/drawing/2016/5/13/chartex" xmlns:cx8="http://schemas.microsoft.com/office/drawing/2016/5/14/chartex" xmlns:mc="http://schemas.openxmlformats.org/markup-compatibility/2006" xmlns:aink="http://schemas.microsoft.com/office/drawing/2016/ink" xmlns:am3d="http://schemas.microsoft.com/office/drawing/2017/model3d" xmlns:o="urn:schemas-microsoft-com:office:office" xmlns:oel="http://schemas.microsoft.com/office/2019/extlst" xmlns:r="http://schemas.openxmlformats.org/officeDocument/2006/relationships" xmlns:m="http://schemas.openxmlformats.org/officeDocument/2006/math" xmlns:v="urn:schemas-microsoft-com:vml" xmlns:wp14="http://schemas.microsoft.com/office/word/2010/wordprocessingDrawing" xmlns:wp="http://schemas.openxmlformats.org/drawingml/2006/wordprocessingDrawing" xmlns:w10="urn:schemas-microsoft-com:office:word" xmlns:w="http://schemas.openxmlformats.org/wordprocessingml/2006/main" xmlns:w14="http://schemas.microsoft.com/office/word/2010/wordml" xmlns:w15="http://schemas.microsoft.com/office/word/2012/wordml" xmlns:w16cex="http://schemas.microsoft.com/office/word/2018/wordml/cex" xmlns:w16cid="http://schemas.microsoft.com/office/word/2016/wordml/cid" xmlns:w16="http://schemas.microsoft.com/office/word/2018/wordml" xmlns:w16du="http://schemas.microsoft.com/office/word/2023/wordml/word16du" xmlns:w16sdtdh="http://schemas.microsoft.com/office/word/2020/wordml/sdtdatahash" xmlns:w16se="http://schemas.microsoft.com/office/word/2015/wordml/symex" xmlns:wpg="http://schemas.microsoft.com/office/word/2010/wordprocessingGroup" xmlns:wpi="http://schemas.microsoft.com/office/word/2010/wordprocessingInk" xmlns:wne="http://schemas.microsoft.com/office/word/2006/wordml" xmlns:wps="http://schemas.microsoft.com/office/word/2010/wordprocessingShape" mc:Ignorable="w14 w15 w16se w16cid w16 w16cex w16sdtdh w16du wp14">
+  <w:footnote w:type="separator" w:id="-1">
+    <w:p>
+      <w:pPr>
+        <w:spacing w:after="0" w:line="240" w:lineRule="auto"/>
+      </w:pPr>
+      <w:r>
+        <w:separator/>
+      </w:r>
+    </w:p>
+  </w:footnote>
+  <w:footnote w:type="continuationSeparator" w:id="0">
+    <w:p>
+      <w:pPr>
+        <w:spacing w:after="0" w:line="240" w:lineRule="auto"/>
+      </w:pPr>
+      <w:r>
+        <w:continuationSeparator/>
+      </w:r>
+    </w:p>
+  </w:footnote>
+</w:footnotes>
+</file>
+
+<file path=word/header1.xml><?xml version="1.0" encoding="utf-8"?>
+<w:hdr xmlns:wpc="http://schemas.microsoft.com/office/word/2010/wordprocessingCanvas" xmlns:cx="http://schemas.microsoft.com/office/drawing/2014/chartex" xmlns:cx1="http://schemas.microsoft.com/office/drawing/2015/9/8/chartex" xmlns:cx2="http://schemas.microsoft.com/office/drawing/2015/10/21/chartex" xmlns:cx3="http://schemas.microsoft.com/office/drawing/2016/5/9/chartex" xmlns:cx4="http://schemas.microsoft.com/office/drawing/2016/5/10/chartex" xmlns:cx5="http://schemas.microsoft.com/office/drawing/2016/5/11/chartex" xmlns:cx6="http://schemas.microsoft.com/office/drawing/2016/5/12/chartex" xmlns:cx7="http://schemas.microsoft.com/office/drawing/2016/5/13/chartex" xmlns:cx8="http://schemas.microsoft.com/office/drawing/2016/5/14/chartex" xmlns:mc="http://schemas.openxmlformats.org/markup-compatibility/2006" xmlns:aink="http://schemas.microsoft.com/office/drawing/2016/ink" xmlns:am3d="http://schemas.microsoft.com/office/drawing/2017/model3d" xmlns:o="urn:schemas-microsoft-com:office:office" xmlns:oel="http://schemas.microsoft.com/office/2019/extlst" xmlns:r="http://schemas.openxmlformats.org/officeDocument/2006/relationships" xmlns:m="http://schemas.openxmlformats.org/officeDocument/2006/math" xmlns:v="urn:schemas-microsoft-com:vml" xmlns:wp14="http://schemas.microsoft.com/office/word/2010/wordprocessingDrawing" xmlns:wp="http://schemas.openxmlformats.org/drawingml/2006/wordprocessingDrawing" xmlns:w10="urn:schemas-microsoft-com:office:word" xmlns:w="http://schemas.openxmlformats.org/wordprocessingml/2006/main" xmlns:w14="http://schemas.microsoft.com/office/word/2010/wordml" xmlns:w15="http://schemas.microsoft.com/office/word/2012/wordml" xmlns:w16cex="http://schemas.microsoft.com/office/word/2018/wordml/cex" xmlns:w16cid="http://schemas.microsoft.com/office/word/2016/wordml/cid" xmlns:w16="http://schemas.microsoft.com/office/word/2018/wordml" xmlns:w16du="http://schemas.microsoft.com/office/word/2023/wordml/word16du" xmlns:w16sdtdh="http://schemas.microsoft.com/office/word/2020/wordml/sdtdatahash" xmlns:w16se="http://schemas.microsoft.com/office/word/2015/wordml/symex" xmlns:wpg="http://schemas.microsoft.com/office/word/2010/wordprocessingGroup" xmlns:wpi="http://schemas.microsoft.com/office/word/2010/wordprocessingInk" xmlns:wne="http://schemas.microsoft.com/office/word/2006/wordml" xmlns:wps="http://schemas.microsoft.com/office/word/2010/wordprocessingShape" mc:Ignorable="w14 w15 w16se w16cid w16 w16cex w16sdtdh w16du wp14">
+  <w:p>
+    <w:pPr>
+      <w:pBdr>
+        <w:top w:val="nil"/>
+        <w:left w:val="nil"/>
+        <w:bottom w:val="nil"/>
+        <w:right w:val="nil"/>
+        <w:between w:val="nil"/>
+      </w:pBdr>
+      <w:spacing w:after="60" w:line="252" w:lineRule="auto"/>
+      <w:jc w:val="center"/>
+      <w:rPr>
+        <w:rFonts w:ascii="Arial" w:eastAsia="Times" w:hAnsi="Arial" w:cs="Arial"/>
+        <w:b/>
+        <w:color w:val="000000"/>
+        <w:sz w:val="24"/>
+        <w:szCs w:val="24"/>
+      </w:rPr>
+    </w:pPr>
+    <w:r>
+      <w:rPr>
+        <w:rFonts w:ascii="Arial" w:eastAsia="Times" w:hAnsi="Arial" w:cs="Arial"/>
+        <w:b/>
+        <w:color w:val="000000"/>
+        <w:sz w:val="24"/>
+        <w:szCs w:val="24"/>
+      </w:rPr>
+      <w:t>XIAOCHEN (NIGEL) LU</w:t>
+    </w:r>
+  </w:p>
+  <w:p>
+    <w:pPr>
+      <w:pBdr>
+        <w:top w:val="nil"/>
+        <w:left w:val="nil"/>
+        <w:bottom w:val="nil"/>
+        <w:right w:val="nil"/>
+        <w:between w:val="nil"/>
+      </w:pBdr>
+      <w:spacing w:after="100" w:line="252" w:lineRule="auto"/>
+      <w:jc w:val="center"/>
+      <w:rPr>
+        <w:rFonts w:ascii="Arial" w:eastAsia="Times" w:hAnsi="Arial" w:cs="Arial"/>
+        <w:color w:val="1155CC"/>
+        <w:sz w:val="18"/>
+        <w:szCs w:val="18"/>
+        <w:u w:val="single"/>
+      </w:rPr>
+    </w:pPr>
+    <w:r>
+      <w:rPr>
+        <w:rFonts w:ascii="Arial" w:eastAsia="Times" w:hAnsi="Arial" w:cs="Arial"/>
+        <w:color w:val="000000"/>
+        <w:sz w:val="18"/>
+        <w:szCs w:val="18"/>
+      </w:rPr>
+      <w:t xml:space="preserve">New York, NY | +1 (845) 248-2938 </w:t>
+    </w:r>
+    <w:r>
+      <w:rPr>
+        <w:rFonts w:ascii="Arial" w:eastAsia="Times" w:hAnsi="Arial" w:cs="Arial"/>
+        <w:b/>
+        <w:color w:val="000000"/>
+        <w:sz w:val="18"/>
+        <w:szCs w:val="18"/>
+      </w:rPr>
+      <w:t>|</w:t>
+    </w:r>
+    <w:r>
+      <w:rPr>
+        <w:rFonts w:ascii="Arial" w:eastAsia="Times" w:hAnsi="Arial" w:cs="Arial"/>
+        <w:color w:val="000000"/>
+        <w:sz w:val="18"/>
+        <w:szCs w:val="18"/>
+      </w:rPr>
+      <w:t xml:space="preserve"> </w:t>
+    </w:r>
+    <w:hyperlink r:id="rId1">
+      <w:r>
+        <w:rPr>
+          <w:rFonts w:ascii="Arial" w:eastAsia="Times" w:hAnsi="Arial" w:cs="Arial"/>
+          <w:color w:val="0000FF"/>
+          <w:sz w:val="18"/>
+          <w:szCs w:val="18"/>
+          <w:u w:val="single"/>
+        </w:rPr>
+        <w:t>xiaoclu@outlook.com</w:t>
+      </w:r>
+    </w:hyperlink>
+    <w:r>
+      <w:rPr>
+        <w:rFonts w:ascii="Arial" w:eastAsia="Times" w:hAnsi="Arial" w:cs="Arial"/>
+        <w:color w:val="000000"/>
+        <w:sz w:val="18"/>
+        <w:szCs w:val="18"/>
+      </w:rPr>
+      <w:t xml:space="preserve"> |</w:t>
+    </w:r>
+    <w:r>
+      <w:rPr>
+        <w:rFonts w:ascii="Arial" w:eastAsia="Times" w:hAnsi="Arial" w:cs="Arial"/>
+        <w:color w:val="000000"/>
+        <w:sz w:val="18"/>
+        <w:szCs w:val="18"/>
+      </w:rPr>
+      <w:t xml:space="preserve"> </w:t>
+    </w:r>
+    <w:hyperlink r:id="rId2" w:history="1">
+      <w:r>
+        <w:rPr>
+          <w:rStyle w:val="Hyperlink"/>
+          <w:rFonts w:ascii="Arial" w:eastAsia="Times" w:hAnsi="Arial" w:cs="Arial"/>
+          <w:sz w:val="18"/>
+          <w:szCs w:val="18"/>
+        </w:rPr>
+        <w:t>https://nigellu.github.io/</w:t>
+      </w:r>
+    </w:hyperlink>
+    <w:r>
+      <w:rPr>
+        <w:rFonts w:ascii="Arial" w:eastAsia="Times" w:hAnsi="Arial" w:cs="Arial"/>
+        <w:color w:val="000000"/>
+        <w:sz w:val="18"/>
+        <w:szCs w:val="18"/>
+      </w:rPr>
+      <w:t xml:space="preserve"> </w:t>
+    </w:r>
+  </w:p>
+</w:hdr>
 </file>
 
 <file path=word/numbering.xml><?xml version="1.0" encoding="utf-8"?>
@@ -3867,6 +3690,50 @@
       <w:szCs w:val="48"/>
     </w:rPr>
   </w:style>
+  <w:style w:type="paragraph" w:styleId="Header">
+    <w:name w:val="header"/>
+    <w:basedOn w:val="Normal"/>
+    <w:link w:val="HeaderChar"/>
+    <w:uiPriority w:val="99"/>
+    <w:unhideWhenUsed/>
+    <w:rsid w:val="003123AF"/>
+    <w:pPr>
+      <w:tabs>
+        <w:tab w:val="center" w:pos="4680"/>
+        <w:tab w:val="right" w:pos="9360"/>
+      </w:tabs>
+      <w:spacing w:after="0" w:line="240" w:lineRule="auto"/>
+    </w:pPr>
+  </w:style>
+  <w:style w:type="character" w:customStyle="1" w:styleId="HeaderChar">
+    <w:name w:val="Header Char"/>
+    <w:basedOn w:val="DefaultParagraphFont"/>
+    <w:link w:val="Header"/>
+    <w:uiPriority w:val="99"/>
+    <w:rsid w:val="003123AF"/>
+  </w:style>
+  <w:style w:type="paragraph" w:styleId="Footer">
+    <w:name w:val="footer"/>
+    <w:basedOn w:val="Normal"/>
+    <w:link w:val="FooterChar"/>
+    <w:uiPriority w:val="99"/>
+    <w:unhideWhenUsed/>
+    <w:rsid w:val="003123AF"/>
+    <w:pPr>
+      <w:tabs>
+        <w:tab w:val="center" w:pos="4680"/>
+        <w:tab w:val="right" w:pos="9360"/>
+      </w:tabs>
+      <w:spacing w:after="0" w:line="240" w:lineRule="auto"/>
+    </w:pPr>
+  </w:style>
+  <w:style w:type="character" w:customStyle="1" w:styleId="FooterChar">
+    <w:name w:val="Footer Char"/>
+    <w:basedOn w:val="DefaultParagraphFont"/>
+    <w:link w:val="Footer"/>
+    <w:uiPriority w:val="99"/>
+    <w:rsid w:val="003123AF"/>
+  </w:style>
 </w:styles>
 </file>
 

</xml_diff>